<commit_message>
Conclusie Limieten en eigenschappen
</commit_message>
<xml_diff>
--- a/documents/OnderzoeksRapport/Onderzoeksrapport.docx
+++ b/documents/OnderzoeksRapport/Onderzoeksrapport.docx
@@ -4517,6 +4517,8 @@
       <w:r>
         <w:rPr>
           <w:rStyle w:val="Kop2Char"/>
+          <w:b/>
+          <w:bCs/>
         </w:rPr>
         <w:t>Bereik</w:t>
       </w:r>
@@ -4660,8 +4662,8 @@
         </w:rPr>
         <w:drawing>
           <wp:inline distT="0" distB="0" distL="0" distR="0" wp14:anchorId="4E9F22BB" wp14:editId="4A04411E">
-            <wp:extent cx="1473961" cy="1097872"/>
-            <wp:effectExtent l="0" t="0" r="0" b="7620"/>
+            <wp:extent cx="4409678" cy="2300287"/>
+            <wp:effectExtent l="0" t="0" r="0" b="5080"/>
             <wp:docPr id="28" name="Picture 28"/>
             <wp:cNvGraphicFramePr>
               <a:graphicFrameLocks xmlns:a="http://schemas.openxmlformats.org/drawingml/2006/main" noChangeAspect="1"/>
@@ -4674,7 +4676,7 @@
                     <pic:cNvPicPr/>
                   </pic:nvPicPr>
                   <pic:blipFill>
-                    <a:blip r:embed="rId11" cstate="print">
+                    <a:blip r:embed="rId11">
                       <a:extLst>
                         <a:ext uri="{28A0092B-C50C-407E-A947-70E740481C1C}">
                           <a14:useLocalDpi xmlns:a14="http://schemas.microsoft.com/office/drawing/2010/main" val="0"/>
@@ -4685,14 +4687,22 @@
                       <a:fillRect/>
                     </a:stretch>
                   </pic:blipFill>
-                  <pic:spPr>
+                  <pic:spPr bwMode="auto">
                     <a:xfrm>
                       <a:off x="0" y="0"/>
-                      <a:ext cx="1473961" cy="1097872"/>
+                      <a:ext cx="4409678" cy="2300287"/>
                     </a:xfrm>
                     <a:prstGeom prst="rect">
                       <a:avLst/>
                     </a:prstGeom>
+                    <a:ln>
+                      <a:noFill/>
+                    </a:ln>
+                    <a:extLst>
+                      <a:ext uri="{53640926-AAD7-44D8-BBD7-CCE9431645EC}">
+                        <a14:shadowObscured xmlns:a14="http://schemas.microsoft.com/office/drawing/2010/main"/>
+                      </a:ext>
+                    </a:extLst>
                   </pic:spPr>
                 </pic:pic>
               </a:graphicData>
@@ -4754,11 +4764,9 @@
       <w:r>
         <w:t xml:space="preserve">Er wordt </w:t>
       </w:r>
-      <w:proofErr w:type="spellStart"/>
-      <w:r>
-        <w:t>vanuitgegaan</w:t>
-      </w:r>
-      <w:proofErr w:type="spellEnd"/>
+      <w:r>
+        <w:t>vanuit gegaan</w:t>
+      </w:r>
       <w:r>
         <w:t xml:space="preserve"> dat het batje loodrecht tegen het balletje wordt geslagen. De bal wordt 25cm voor het einde van de tafel op een hoogte van 50cm teruggeslagen. De bal zal over het net worden geslagen. De bal zal op de kant van de tegenstander op de tafel belanden op een afstand van een 25cm voor het einde van de tafel.</w:t>
       </w:r>
@@ -5451,56 +5459,101 @@
         <w:t>Een professionele tafeltennisspeler kan de bal met een snelheid van 35m/s. (</w:t>
       </w:r>
       <w:r>
+        <w:rPr>
+          <w:color w:val="FF0000"/>
+        </w:rPr>
         <w:t xml:space="preserve">Speed </w:t>
       </w:r>
       <w:proofErr w:type="spellStart"/>
       <w:r>
+        <w:rPr>
+          <w:color w:val="FF0000"/>
+        </w:rPr>
         <w:t>and</w:t>
       </w:r>
       <w:proofErr w:type="spellEnd"/>
       <w:r>
+        <w:rPr>
+          <w:color w:val="FF0000"/>
+        </w:rPr>
         <w:t xml:space="preserve"> spin </w:t>
       </w:r>
       <w:proofErr w:type="spellStart"/>
       <w:r>
+        <w:rPr>
+          <w:color w:val="FF0000"/>
+        </w:rPr>
         <w:t>characteristics</w:t>
       </w:r>
       <w:proofErr w:type="spellEnd"/>
       <w:r>
+        <w:rPr>
+          <w:color w:val="FF0000"/>
+        </w:rPr>
         <w:t xml:space="preserve"> of </w:t>
       </w:r>
       <w:proofErr w:type="spellStart"/>
       <w:r>
+        <w:rPr>
+          <w:color w:val="FF0000"/>
+        </w:rPr>
         <w:t>the</w:t>
       </w:r>
       <w:proofErr w:type="spellEnd"/>
       <w:r>
+        <w:rPr>
+          <w:color w:val="FF0000"/>
+        </w:rPr>
         <w:t xml:space="preserve"> 40mm </w:t>
       </w:r>
       <w:proofErr w:type="spellStart"/>
       <w:r>
+        <w:rPr>
+          <w:color w:val="FF0000"/>
+        </w:rPr>
         <w:t>table</w:t>
       </w:r>
       <w:proofErr w:type="spellEnd"/>
       <w:r>
+        <w:rPr>
+          <w:color w:val="FF0000"/>
+        </w:rPr>
         <w:t xml:space="preserve"> tennis </w:t>
       </w:r>
       <w:proofErr w:type="spellStart"/>
       <w:r>
+        <w:rPr>
+          <w:color w:val="FF0000"/>
+        </w:rPr>
         <w:t>ball</w:t>
       </w:r>
       <w:proofErr w:type="spellEnd"/>
       <w:r>
-        <w:t xml:space="preserve"> - Tang.pdf</w:t>
+        <w:rPr>
+          <w:color w:val="FF0000"/>
+        </w:rPr>
+        <w:t xml:space="preserve"> - Tang.</w:t>
+      </w:r>
+      <w:commentRangeStart w:id="10"/>
+      <w:r>
+        <w:rPr>
+          <w:color w:val="FF0000"/>
+        </w:rPr>
+        <w:t>pdf</w:t>
+      </w:r>
+      <w:commentRangeEnd w:id="10"/>
+      <w:r>
+        <w:rPr>
+          <w:rStyle w:val="Verwijzingopmerking"/>
+        </w:rPr>
+        <w:commentReference w:id="10"/>
       </w:r>
       <w:r>
         <w:t xml:space="preserve">). De tafel is 2.74 meter lang. Dit zorgt ervoor dat wanneer een topspeler de bal slaat deze er 2.74/35 = 0,078 seconden over doet om aan de andere kant van de tafel te komen. De robot die tijdens dit onderzoek gebruikt wordt is niet tot deze snelheden in staat. Er </w:t>
       </w:r>
-      <w:proofErr w:type="spellStart"/>
-      <w:r>
-        <w:t>vanuitgaande</w:t>
-      </w:r>
-      <w:proofErr w:type="spellEnd"/>
+      <w:r>
+        <w:t>vanuit gaande</w:t>
+      </w:r>
       <w:r>
         <w:t xml:space="preserve"> dat de robot een halve seconde nodig heeft om het balletje terug te slaan mag de bal met een maximale snelheid van 2,74/0,5 = 5,48 m/s worden geslagen. De afstanden die zijn berekend zijn allemaal recht. Tijdens een wedstrijd zal een bal bijna nooit recht worden geslagen maar zal er altijd een kromming in zitten. Dit zorgt ervoor dat de robot iets meer tijd heeft om te reageren. </w:t>
       </w:r>
@@ -5522,14 +5575,14 @@
       <w:pPr>
         <w:pStyle w:val="Kop1"/>
       </w:pPr>
-      <w:bookmarkStart w:id="10" w:name="_Ref433272313"/>
-      <w:bookmarkStart w:id="11" w:name="_Toc434239412"/>
+      <w:bookmarkStart w:id="11" w:name="_Ref433272313"/>
+      <w:bookmarkStart w:id="12" w:name="_Toc434239412"/>
       <w:r>
         <w:lastRenderedPageBreak/>
         <w:t>De robotarm</w:t>
       </w:r>
-      <w:bookmarkEnd w:id="10"/>
       <w:bookmarkEnd w:id="11"/>
+      <w:bookmarkEnd w:id="12"/>
     </w:p>
     <w:p/>
     <w:tbl>
@@ -5701,11 +5754,11 @@
       <w:pPr>
         <w:pStyle w:val="Kop2"/>
       </w:pPr>
-      <w:bookmarkStart w:id="12" w:name="_Toc434239413"/>
+      <w:bookmarkStart w:id="13" w:name="_Toc434239413"/>
       <w:r>
         <w:t>De snelheid</w:t>
       </w:r>
-      <w:bookmarkEnd w:id="12"/>
+      <w:bookmarkEnd w:id="13"/>
     </w:p>
     <w:p>
       <w:r>
@@ -5750,7 +5803,7 @@
         <w:pStyle w:val="Bijschrift"/>
         <w:keepNext/>
       </w:pPr>
-      <w:bookmarkStart w:id="13" w:name="_Ref433273178"/>
+      <w:bookmarkStart w:id="14" w:name="_Ref433273178"/>
       <w:r>
         <w:t xml:space="preserve">Tabel </w:t>
       </w:r>
@@ -5765,7 +5818,7 @@
       <w:r>
         <w:t>, Speed of motion</w:t>
       </w:r>
-      <w:bookmarkEnd w:id="13"/>
+      <w:bookmarkEnd w:id="14"/>
     </w:p>
     <w:p>
       <w:r>
@@ -5800,7 +5853,7 @@
                           </pic:cNvPicPr>
                         </pic:nvPicPr>
                         <pic:blipFill rotWithShape="1">
-                          <a:blip r:embed="rId12">
+                          <a:blip r:embed="rId13">
                             <a:extLst>
                               <a:ext uri="{28A0092B-C50C-407E-A947-70E740481C1C}">
                                 <a14:useLocalDpi xmlns:a14="http://schemas.microsoft.com/office/drawing/2010/main" val="0"/>
@@ -5836,7 +5889,7 @@
                           </pic:cNvPicPr>
                         </pic:nvPicPr>
                         <pic:blipFill rotWithShape="1">
-                          <a:blip r:embed="rId12">
+                          <a:blip r:embed="rId13">
                             <a:extLst>
                               <a:ext uri="{28A0092B-C50C-407E-A947-70E740481C1C}">
                                 <a14:useLocalDpi xmlns:a14="http://schemas.microsoft.com/office/drawing/2010/main" val="0"/>
@@ -5874,11 +5927,11 @@
             <w:pict>
               <v:group w14:anchorId="1DF41D5D" id="Groep 1" o:spid="_x0000_s1026" style="width:452.95pt;height:87.6pt;mso-position-horizontal-relative:char;mso-position-vertical-relative:line" coordorigin="" coordsize="57184,11122" o:gfxdata="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">
                 <v:shape id="Afbeelding 2" o:spid="_x0000_s1027" type="#_x0000_t75" style="position:absolute;width:57183;height:3275;visibility:visible;mso-wrap-style:square" o:gfxdata="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">
-                  <v:imagedata r:id="rId13" o:title="" croptop="3146f" cropbottom="58976f" cropleft="-1f" cropright="1f"/>
+                  <v:imagedata r:id="rId14" o:title="" croptop="3146f" cropbottom="58976f" cropleft="-1f" cropright="1f"/>
                   <v:path arrowok="t"/>
                 </v:shape>
                 <v:shape id="Afbeelding 3" o:spid="_x0000_s1028" type="#_x0000_t75" style="position:absolute;top:3275;width:57183;height:7847;visibility:visible;mso-wrap-style:square" o:gfxdata="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">
-                  <v:imagedata r:id="rId13" o:title="" croptop="27842f" cropbottom="29506f"/>
+                  <v:imagedata r:id="rId14" o:title="" croptop="27842f" cropbottom="29506f"/>
                   <v:path arrowok="t"/>
                 </v:shape>
                 <w10:anchorlock/>
@@ -5917,7 +5970,7 @@
                     <pic:cNvPicPr/>
                   </pic:nvPicPr>
                   <pic:blipFill>
-                    <a:blip r:embed="rId14">
+                    <a:blip r:embed="rId15">
                       <a:extLst>
                         <a:ext uri="{28A0092B-C50C-407E-A947-70E740481C1C}">
                           <a14:useLocalDpi xmlns:a14="http://schemas.microsoft.com/office/drawing/2010/main" val="0"/>
@@ -6092,7 +6145,7 @@
       <w:pPr>
         <w:pStyle w:val="Kop2"/>
       </w:pPr>
-      <w:bookmarkStart w:id="14" w:name="_Toc434239414"/>
+      <w:bookmarkStart w:id="15" w:name="_Toc434239414"/>
       <w:r>
         <w:lastRenderedPageBreak/>
         <w:t>De</w:t>
@@ -6100,7 +6153,7 @@
       <w:r>
         <w:t xml:space="preserve"> kracht</w:t>
       </w:r>
-      <w:bookmarkEnd w:id="14"/>
+      <w:bookmarkEnd w:id="15"/>
     </w:p>
     <w:p>
       <w:r>
@@ -6155,7 +6208,7 @@
         <w:pStyle w:val="Bijschrift"/>
         <w:keepNext/>
       </w:pPr>
-      <w:bookmarkStart w:id="15" w:name="_Ref433273396"/>
+      <w:bookmarkStart w:id="16" w:name="_Ref433273396"/>
       <w:r>
         <w:t xml:space="preserve">Tabel </w:t>
       </w:r>
@@ -6176,7 +6229,7 @@
         </w:rPr>
         <w:t xml:space="preserve"> Allowable moment load</w:t>
       </w:r>
-      <w:bookmarkEnd w:id="15"/>
+      <w:bookmarkEnd w:id="16"/>
     </w:p>
     <w:p>
       <w:pPr>
@@ -6214,7 +6267,7 @@
                           </pic:cNvPicPr>
                         </pic:nvPicPr>
                         <pic:blipFill rotWithShape="1">
-                          <a:blip r:embed="rId12">
+                          <a:blip r:embed="rId13">
                             <a:extLst>
                               <a:ext uri="{28A0092B-C50C-407E-A947-70E740481C1C}">
                                 <a14:useLocalDpi xmlns:a14="http://schemas.microsoft.com/office/drawing/2010/main" val="0"/>
@@ -6250,7 +6303,7 @@
                           </pic:cNvPicPr>
                         </pic:nvPicPr>
                         <pic:blipFill rotWithShape="1">
-                          <a:blip r:embed="rId12">
+                          <a:blip r:embed="rId13">
                             <a:extLst>
                               <a:ext uri="{28A0092B-C50C-407E-A947-70E740481C1C}">
                                 <a14:useLocalDpi xmlns:a14="http://schemas.microsoft.com/office/drawing/2010/main" val="0"/>
@@ -6288,11 +6341,11 @@
             <w:pict>
               <v:group w14:anchorId="4CBA991D" id="Groep 12" o:spid="_x0000_s1026" style="width:452.95pt;height:57.7pt;mso-position-horizontal-relative:char;mso-position-vertical-relative:line" coordorigin="" coordsize="57184,7327" o:gfxdata="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">
                 <v:shape id="Afbeelding 13" o:spid="_x0000_s1027" type="#_x0000_t75" style="position:absolute;width:57183;height:3275;visibility:visible;mso-wrap-style:square" o:gfxdata="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">
-                  <v:imagedata r:id="rId13" o:title="" croptop="3146f" cropbottom="58976f" cropleft="-1f" cropright="1f"/>
+                  <v:imagedata r:id="rId14" o:title="" croptop="3146f" cropbottom="58976f" cropleft="-1f" cropright="1f"/>
                   <v:path arrowok="t"/>
                 </v:shape>
                 <v:shape id="Afbeelding 16" o:spid="_x0000_s1028" type="#_x0000_t75" style="position:absolute;top:3275;width:57182;height:4052;visibility:visible;mso-wrap-style:square" o:gfxdata="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">
-                  <v:imagedata r:id="rId13" o:title="" croptop="43956f" cropbottom="17353f" cropleft="-1f" cropright="2f"/>
+                  <v:imagedata r:id="rId14" o:title="" croptop="43956f" cropbottom="17353f" cropleft="-1f" cropright="2f"/>
                   <v:path arrowok="t"/>
                 </v:shape>
                 <w10:anchorlock/>
@@ -6380,7 +6433,7 @@
                     <pic:cNvPicPr/>
                   </pic:nvPicPr>
                   <pic:blipFill>
-                    <a:blip r:embed="rId15">
+                    <a:blip r:embed="rId16">
                       <a:extLst>
                         <a:ext uri="{28A0092B-C50C-407E-A947-70E740481C1C}">
                           <a14:useLocalDpi xmlns:a14="http://schemas.microsoft.com/office/drawing/2010/main" val="0"/>
@@ -6419,7 +6472,7 @@
       <w:pPr>
         <w:pStyle w:val="Bijschrift"/>
       </w:pPr>
-      <w:bookmarkStart w:id="16" w:name="_Ref433273629"/>
+      <w:bookmarkStart w:id="17" w:name="_Ref433273629"/>
       <w:r>
         <w:t xml:space="preserve">Figuur </w:t>
       </w:r>
@@ -6440,7 +6493,7 @@
         </w:rPr>
         <w:t xml:space="preserve"> Maximum load capacity</w:t>
       </w:r>
-      <w:bookmarkEnd w:id="16"/>
+      <w:bookmarkEnd w:id="17"/>
     </w:p>
     <w:p>
       <w:pPr>
@@ -6467,7 +6520,7 @@
       <w:pPr>
         <w:pStyle w:val="Kop2"/>
       </w:pPr>
-      <w:bookmarkStart w:id="17" w:name="_Toc434239415"/>
+      <w:bookmarkStart w:id="18" w:name="_Toc434239415"/>
       <w:r>
         <w:lastRenderedPageBreak/>
         <w:t>D</w:t>
@@ -6475,7 +6528,7 @@
       <w:r>
         <w:t>raaihoeken</w:t>
       </w:r>
-      <w:bookmarkEnd w:id="17"/>
+      <w:bookmarkEnd w:id="18"/>
     </w:p>
     <w:p>
       <w:r>
@@ -6551,7 +6604,7 @@
                     <pic:cNvPicPr/>
                   </pic:nvPicPr>
                   <pic:blipFill>
-                    <a:blip r:embed="rId16"/>
+                    <a:blip r:embed="rId17"/>
                     <a:stretch>
                       <a:fillRect/>
                     </a:stretch>
@@ -6576,7 +6629,7 @@
       <w:pPr>
         <w:pStyle w:val="Bijschrift"/>
       </w:pPr>
-      <w:bookmarkStart w:id="18" w:name="_Ref433275953"/>
+      <w:bookmarkStart w:id="19" w:name="_Ref433275953"/>
       <w:r>
         <w:t xml:space="preserve">Figuur </w:t>
       </w:r>
@@ -6591,7 +6644,7 @@
       <w:r>
         <w:t>, De verschillende types</w:t>
       </w:r>
-      <w:bookmarkEnd w:id="18"/>
+      <w:bookmarkEnd w:id="19"/>
     </w:p>
     <w:p>
       <w:r>
@@ -6634,19 +6687,23 @@
         <w:t>. Alle motoren staan dan op de coördinaten (0,0). Het is belangrijk om deze waarden goed te zetten, zodat de robot niet over zijn hardware-grenzen heen zal gaan.</w:t>
       </w:r>
       <w:r>
-        <w:t xml:space="preserve"> De grenzen zijn software matig vastgelegd.</w:t>
+        <w:t xml:space="preserve"> De grenzen zijn software</w:t>
+      </w:r>
+      <w:r>
+        <w:t>matig vastgelegd.</w:t>
       </w:r>
     </w:p>
     <w:p>
       <w:pPr>
         <w:keepNext/>
       </w:pPr>
+      <w:commentRangeStart w:id="20"/>
       <w:r>
         <w:rPr>
           <w:noProof/>
         </w:rPr>
         <w:drawing>
-          <wp:inline distT="0" distB="0" distL="0" distR="0" wp14:anchorId="29C805B2" wp14:editId="798F54E1">
+          <wp:inline distT="0" distB="0" distL="0" distR="0" wp14:anchorId="7871E5E6" wp14:editId="448D9B58">
             <wp:extent cx="2742983" cy="4063042"/>
             <wp:effectExtent l="0" t="0" r="635" b="0"/>
             <wp:docPr id="15" name="Afbeelding 15"/>
@@ -6661,7 +6718,7 @@
                     <pic:cNvPicPr/>
                   </pic:nvPicPr>
                   <pic:blipFill>
-                    <a:blip r:embed="rId17">
+                    <a:blip r:embed="rId18">
                       <a:extLst>
                         <a:ext uri="{28A0092B-C50C-407E-A947-70E740481C1C}">
                           <a14:useLocalDpi xmlns:a14="http://schemas.microsoft.com/office/drawing/2010/main" val="0"/>
@@ -6695,12 +6752,19 @@
           </wp:inline>
         </w:drawing>
       </w:r>
+      <w:commentRangeEnd w:id="20"/>
+      <w:r>
+        <w:rPr>
+          <w:rStyle w:val="Verwijzingopmerking"/>
+        </w:rPr>
+        <w:commentReference w:id="20"/>
+      </w:r>
     </w:p>
     <w:p>
       <w:pPr>
         <w:pStyle w:val="Bijschrift"/>
       </w:pPr>
-      <w:bookmarkStart w:id="19" w:name="_Ref433276033"/>
+      <w:bookmarkStart w:id="21" w:name="_Ref433276033"/>
       <w:r>
         <w:t xml:space="preserve">Figuur </w:t>
       </w:r>
@@ -6715,7 +6779,7 @@
       <w:r>
         <w:t>, Het nulpunt</w:t>
       </w:r>
-      <w:bookmarkEnd w:id="19"/>
+      <w:bookmarkEnd w:id="21"/>
     </w:p>
     <w:p>
       <w:pPr>
@@ -6803,7 +6867,7 @@
         <w:pStyle w:val="Bijschrift"/>
         <w:keepNext/>
       </w:pPr>
-      <w:bookmarkStart w:id="20" w:name="_Ref433276113"/>
+      <w:bookmarkStart w:id="22" w:name="_Ref433276113"/>
       <w:r>
         <w:t xml:space="preserve">Tabel </w:t>
       </w:r>
@@ -6824,7 +6888,7 @@
         </w:rPr>
         <w:t xml:space="preserve"> Operating range</w:t>
       </w:r>
-      <w:bookmarkEnd w:id="20"/>
+      <w:bookmarkEnd w:id="22"/>
     </w:p>
     <w:p>
       <w:r>
@@ -6859,7 +6923,7 @@
                           </pic:cNvPicPr>
                         </pic:nvPicPr>
                         <pic:blipFill rotWithShape="1">
-                          <a:blip r:embed="rId12">
+                          <a:blip r:embed="rId13">
                             <a:extLst>
                               <a:ext uri="{28A0092B-C50C-407E-A947-70E740481C1C}">
                                 <a14:useLocalDpi xmlns:a14="http://schemas.microsoft.com/office/drawing/2010/main" val="0"/>
@@ -6895,7 +6959,7 @@
                           </pic:cNvPicPr>
                         </pic:nvPicPr>
                         <pic:blipFill rotWithShape="1">
-                          <a:blip r:embed="rId12">
+                          <a:blip r:embed="rId13">
                             <a:extLst>
                               <a:ext uri="{28A0092B-C50C-407E-A947-70E740481C1C}">
                                 <a14:useLocalDpi xmlns:a14="http://schemas.microsoft.com/office/drawing/2010/main" val="0"/>
@@ -6933,11 +6997,11 @@
             <w:pict>
               <v:group w14:anchorId="1B12A963" id="Groep 4" o:spid="_x0000_s1026" style="width:453.5pt;height:86.5pt;mso-position-horizontal-relative:char;mso-position-vertical-relative:line" coordorigin="-5" coordsize="57593,10986" o:gfxdata="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">
                 <v:shape id="Afbeelding 5" o:spid="_x0000_s1027" type="#_x0000_t75" style="position:absolute;left:-5;top:3138;width:57593;height:7848;visibility:visible;mso-wrap-style:square" o:gfxdata="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">
-                  <v:imagedata r:id="rId13" o:title="" croptop="19788f" cropbottom="37569f"/>
+                  <v:imagedata r:id="rId14" o:title="" croptop="19788f" cropbottom="37569f"/>
                   <v:path arrowok="t"/>
                 </v:shape>
                 <v:shape id="Afbeelding 6" o:spid="_x0000_s1028" type="#_x0000_t75" style="position:absolute;width:57588;height:3138;visibility:visible;mso-wrap-style:square" o:gfxdata="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">
-                  <v:imagedata r:id="rId13" o:title="" croptop="3146f" cropbottom="59130f" cropleft="-1f" cropright="6f"/>
+                  <v:imagedata r:id="rId14" o:title="" croptop="3146f" cropbottom="59130f" cropleft="-1f" cropright="6f"/>
                   <v:path arrowok="t"/>
                 </v:shape>
                 <w10:anchorlock/>
@@ -6973,7 +7037,7 @@
                     <pic:cNvPicPr/>
                   </pic:nvPicPr>
                   <pic:blipFill>
-                    <a:blip r:embed="rId18">
+                    <a:blip r:embed="rId19">
                       <a:extLst>
                         <a:ext uri="{28A0092B-C50C-407E-A947-70E740481C1C}">
                           <a14:useLocalDpi xmlns:a14="http://schemas.microsoft.com/office/drawing/2010/main" val="0"/>
@@ -7004,8 +7068,8 @@
       <w:pPr>
         <w:pStyle w:val="Bijschrift"/>
       </w:pPr>
-      <w:bookmarkStart w:id="21" w:name="_Ref433277063"/>
-      <w:bookmarkStart w:id="22" w:name="_Ref433277088"/>
+      <w:bookmarkStart w:id="23" w:name="_Ref433277063"/>
+      <w:bookmarkStart w:id="24" w:name="_Ref433277088"/>
       <w:r>
         <w:t xml:space="preserve">Figuur </w:t>
       </w:r>
@@ -7020,11 +7084,11 @@
       <w:r>
         <w:t xml:space="preserve">, </w:t>
       </w:r>
-      <w:bookmarkEnd w:id="21"/>
+      <w:bookmarkEnd w:id="23"/>
       <w:r>
         <w:t>Draaihoeken</w:t>
       </w:r>
-      <w:bookmarkEnd w:id="22"/>
+      <w:bookmarkEnd w:id="24"/>
     </w:p>
     <w:p>
       <w:r>
@@ -7049,12 +7113,12 @@
       <w:pPr>
         <w:pStyle w:val="Kop2"/>
       </w:pPr>
-      <w:bookmarkStart w:id="23" w:name="_Toc434239416"/>
+      <w:bookmarkStart w:id="25" w:name="_Toc434239416"/>
       <w:r>
         <w:lastRenderedPageBreak/>
         <w:t>De montage van het batje</w:t>
       </w:r>
-      <w:bookmarkEnd w:id="23"/>
+      <w:bookmarkEnd w:id="25"/>
     </w:p>
     <w:p>
       <w:r>
@@ -7121,7 +7185,7 @@
                     <pic:cNvPicPr/>
                   </pic:nvPicPr>
                   <pic:blipFill>
-                    <a:blip r:embed="rId19">
+                    <a:blip r:embed="rId20">
                       <a:extLst>
                         <a:ext uri="{28A0092B-C50C-407E-A947-70E740481C1C}">
                           <a14:useLocalDpi xmlns:a14="http://schemas.microsoft.com/office/drawing/2010/main" val="0"/>
@@ -7152,7 +7216,7 @@
       <w:pPr>
         <w:pStyle w:val="Bijschrift"/>
       </w:pPr>
-      <w:bookmarkStart w:id="24" w:name="_Ref433276480"/>
+      <w:bookmarkStart w:id="26" w:name="_Ref433276480"/>
       <w:r>
         <w:t xml:space="preserve">Figuur </w:t>
       </w:r>
@@ -7173,7 +7237,7 @@
         </w:rPr>
         <w:t xml:space="preserve"> Mogelijke positie van het batje</w:t>
       </w:r>
-      <w:bookmarkEnd w:id="24"/>
+      <w:bookmarkEnd w:id="26"/>
       <w:r>
         <w:rPr>
           <w:noProof/>
@@ -7269,7 +7333,7 @@
         <w:pStyle w:val="Bijschrift"/>
         <w:keepNext/>
       </w:pPr>
-      <w:bookmarkStart w:id="25" w:name="_Ref433277545"/>
+      <w:bookmarkStart w:id="27" w:name="_Ref433277545"/>
       <w:r>
         <w:t xml:space="preserve">Tabel </w:t>
       </w:r>
@@ -7290,7 +7354,7 @@
         </w:rPr>
         <w:t xml:space="preserve"> Voor- en nadelen van mogelijke posities</w:t>
       </w:r>
-      <w:bookmarkEnd w:id="25"/>
+      <w:bookmarkEnd w:id="27"/>
     </w:p>
     <w:tbl>
       <w:tblPr>
@@ -7369,7 +7433,13 @@
               <w:cnfStyle w:val="000000100000" w:firstRow="0" w:lastRow="0" w:firstColumn="0" w:lastColumn="0" w:oddVBand="0" w:evenVBand="0" w:oddHBand="1" w:evenHBand="0" w:firstRowFirstColumn="0" w:firstRowLastColumn="0" w:lastRowFirstColumn="0" w:lastRowLastColumn="0"/>
             </w:pPr>
             <w:r>
-              <w:t>Heeft 28 cm extra bereik</w:t>
+              <w:t xml:space="preserve">Heeft </w:t>
+            </w:r>
+            <w:r>
+              <w:t>23</w:t>
+            </w:r>
+            <w:r>
+              <w:t xml:space="preserve"> cm extra bereik</w:t>
             </w:r>
           </w:p>
           <w:p>
@@ -7382,7 +7452,13 @@
               <w:cnfStyle w:val="000000100000" w:firstRow="0" w:lastRow="0" w:firstColumn="0" w:lastColumn="0" w:oddVBand="0" w:evenVBand="0" w:oddHBand="1" w:evenHBand="0" w:firstRowFirstColumn="0" w:firstRowLastColumn="0" w:lastRowFirstColumn="0" w:lastRowLastColumn="0"/>
             </w:pPr>
             <w:r>
-              <w:t>De lengte van een batje is 28 cm</w:t>
+              <w:t xml:space="preserve">De lengte van een batje is </w:t>
+            </w:r>
+            <w:r>
+              <w:t>23</w:t>
+            </w:r>
+            <w:r>
+              <w:t xml:space="preserve"> cm</w:t>
             </w:r>
           </w:p>
         </w:tc>
@@ -7434,7 +7510,13 @@
               <w:cnfStyle w:val="000000000000" w:firstRow="0" w:lastRow="0" w:firstColumn="0" w:lastColumn="0" w:oddVBand="0" w:evenVBand="0" w:oddHBand="0" w:evenHBand="0" w:firstRowFirstColumn="0" w:firstRowLastColumn="0" w:lastRowFirstColumn="0" w:lastRowLastColumn="0"/>
             </w:pPr>
             <w:r>
-              <w:t>Heeft 9,25 cm extra bereik</w:t>
+              <w:t xml:space="preserve">Heeft </w:t>
+            </w:r>
+            <w:r>
+              <w:t>8,50</w:t>
+            </w:r>
+            <w:r>
+              <w:t xml:space="preserve"> cm extra bereik</w:t>
             </w:r>
           </w:p>
           <w:p>
@@ -7447,7 +7529,10 @@
               <w:cnfStyle w:val="000000000000" w:firstRow="0" w:lastRow="0" w:firstColumn="0" w:lastColumn="0" w:oddVBand="0" w:evenVBand="0" w:oddHBand="0" w:evenHBand="0" w:firstRowFirstColumn="0" w:firstRowLastColumn="0" w:lastRowFirstColumn="0" w:lastRowLastColumn="0"/>
             </w:pPr>
             <w:r>
-              <w:t>De breedte van een batje is 15 cm</w:t>
+              <w:t>De breedte van een batje is 14</w:t>
+            </w:r>
+            <w:r>
+              <w:t xml:space="preserve"> cm</w:t>
             </w:r>
           </w:p>
           <w:p>
@@ -7455,20 +7540,31 @@
               <w:cnfStyle w:val="000000000000" w:firstRow="0" w:lastRow="0" w:firstColumn="0" w:lastColumn="0" w:oddVBand="0" w:evenVBand="0" w:oddHBand="0" w:evenHBand="0" w:firstRowFirstColumn="0" w:firstRowLastColumn="0" w:lastRowFirstColumn="0" w:lastRowLastColumn="0"/>
             </w:pPr>
             <w:r>
-              <w:t>De breedte van het handvat is 3,5 cm.</w:t>
+              <w:t>De breedte van het handvat is 3 cm.</w:t>
             </w:r>
           </w:p>
           <w:p>
             <w:pPr>
               <w:cnfStyle w:val="000000000000" w:firstRow="0" w:lastRow="0" w:firstColumn="0" w:lastColumn="0" w:oddVBand="0" w:evenVBand="0" w:oddHBand="0" w:evenHBand="0" w:firstRowFirstColumn="0" w:firstRowLastColumn="0" w:lastRowFirstColumn="0" w:lastRowLastColumn="0"/>
             </w:pPr>
+            <w:bookmarkStart w:id="28" w:name="_GoBack"/>
+            <w:bookmarkEnd w:id="28"/>
           </w:p>
           <w:p>
             <w:pPr>
               <w:cnfStyle w:val="000000000000" w:firstRow="0" w:lastRow="0" w:firstColumn="0" w:lastColumn="0" w:oddVBand="0" w:evenVBand="0" w:oddHBand="0" w:evenHBand="0" w:firstRowFirstColumn="0" w:firstRowLastColumn="0" w:lastRowFirstColumn="0" w:lastRowLastColumn="0"/>
             </w:pPr>
             <w:r>
-              <w:t>((15 - 3,5) / 2) + 3,5 = 9,25 cm</w:t>
+              <w:t>((14 - 3</w:t>
+            </w:r>
+            <w:r>
+              <w:t>) / 2) + 3</w:t>
+            </w:r>
+            <w:r>
+              <w:t xml:space="preserve"> = 8,50 </w:t>
+            </w:r>
+            <w:r>
+              <w:t>cm</w:t>
             </w:r>
           </w:p>
         </w:tc>
@@ -7476,7 +7572,19 @@
     </w:tbl>
     <w:p>
       <w:r>
-        <w:t>Het batje in de verlengde positie heeft een extra lengte van: 28 - 9,25 = 18,75 cm ten opzichte van het batje in een haakse positie.</w:t>
+        <w:t>Het batje in de verlengde positi</w:t>
+      </w:r>
+      <w:r>
+        <w:t>e heeft een extra lengte van: 23 – 8,50</w:t>
+      </w:r>
+      <w:r>
+        <w:t xml:space="preserve"> = </w:t>
+      </w:r>
+      <w:r>
+        <w:t>14,50</w:t>
+      </w:r>
+      <w:r>
+        <w:t xml:space="preserve"> cm ten opzichte van het batje in een haakse positie.</w:t>
       </w:r>
     </w:p>
     <w:p>
@@ -7491,14 +7599,14 @@
       <w:pPr>
         <w:pStyle w:val="Kop1"/>
       </w:pPr>
-      <w:bookmarkStart w:id="26" w:name="_Ref433272320"/>
-      <w:bookmarkStart w:id="27" w:name="_Toc434239417"/>
+      <w:bookmarkStart w:id="29" w:name="_Ref433272320"/>
+      <w:bookmarkStart w:id="30" w:name="_Toc434239417"/>
       <w:r>
         <w:lastRenderedPageBreak/>
         <w:t>Veiligheid</w:t>
       </w:r>
-      <w:bookmarkEnd w:id="26"/>
-      <w:bookmarkEnd w:id="27"/>
+      <w:bookmarkEnd w:id="29"/>
+      <w:bookmarkEnd w:id="30"/>
     </w:p>
     <w:p/>
     <w:tbl>
@@ -7568,11 +7676,11 @@
       <w:pPr>
         <w:pStyle w:val="Kop2"/>
       </w:pPr>
-      <w:bookmarkStart w:id="28" w:name="_Toc434239418"/>
+      <w:bookmarkStart w:id="31" w:name="_Toc434239418"/>
       <w:r>
         <w:t>Wat is veiligheid?</w:t>
       </w:r>
-      <w:bookmarkEnd w:id="28"/>
+      <w:bookmarkEnd w:id="31"/>
     </w:p>
     <w:p>
       <w:r>
@@ -7583,11 +7691,11 @@
       <w:pPr>
         <w:pStyle w:val="Kop2"/>
       </w:pPr>
-      <w:bookmarkStart w:id="29" w:name="_Toc434239419"/>
+      <w:bookmarkStart w:id="32" w:name="_Toc434239419"/>
       <w:r>
         <w:t>Hoe wordt de veiligheid gehandhaafd?</w:t>
       </w:r>
-      <w:bookmarkEnd w:id="29"/>
+      <w:bookmarkEnd w:id="32"/>
     </w:p>
     <w:p>
       <w:r>
@@ -7660,7 +7768,7 @@
                     <pic:cNvPicPr/>
                   </pic:nvPicPr>
                   <pic:blipFill>
-                    <a:blip r:embed="rId20">
+                    <a:blip r:embed="rId21">
                       <a:extLst>
                         <a:ext uri="{28A0092B-C50C-407E-A947-70E740481C1C}">
                           <a14:useLocalDpi xmlns:a14="http://schemas.microsoft.com/office/drawing/2010/main" val="0"/>
@@ -7691,7 +7799,7 @@
       <w:pPr>
         <w:pStyle w:val="Bijschrift"/>
       </w:pPr>
-      <w:bookmarkStart w:id="30" w:name="_Ref433278726"/>
+      <w:bookmarkStart w:id="33" w:name="_Ref433278726"/>
       <w:r>
         <w:t xml:space="preserve">Figuur </w:t>
       </w:r>
@@ -7712,7 +7820,7 @@
         </w:rPr>
         <w:t xml:space="preserve"> Veiligheidszone</w:t>
       </w:r>
-      <w:bookmarkEnd w:id="30"/>
+      <w:bookmarkEnd w:id="33"/>
     </w:p>
     <w:p>
       <w:pPr>
@@ -7838,14 +7946,14 @@
       <w:pPr>
         <w:pStyle w:val="Kop1"/>
       </w:pPr>
-      <w:bookmarkStart w:id="31" w:name="_Ref433272359"/>
-      <w:bookmarkStart w:id="32" w:name="_Toc434239420"/>
+      <w:bookmarkStart w:id="34" w:name="_Ref433272359"/>
+      <w:bookmarkStart w:id="35" w:name="_Toc434239420"/>
       <w:r>
         <w:lastRenderedPageBreak/>
         <w:t>Beeldherkenning</w:t>
       </w:r>
-      <w:bookmarkEnd w:id="31"/>
-      <w:bookmarkEnd w:id="32"/>
+      <w:bookmarkEnd w:id="34"/>
+      <w:bookmarkEnd w:id="35"/>
     </w:p>
     <w:p/>
     <w:tbl>
@@ -7978,7 +8086,7 @@
             <wp:cNvGraphicFramePr/>
             <a:graphic xmlns:a="http://schemas.openxmlformats.org/drawingml/2006/main">
               <a:graphicData uri="http://schemas.openxmlformats.org/drawingml/2006/diagram">
-                <dgm:relIds xmlns:dgm="http://schemas.openxmlformats.org/drawingml/2006/diagram" xmlns:r="http://schemas.openxmlformats.org/officeDocument/2006/relationships" r:dm="rId21" r:lo="rId22" r:qs="rId23" r:cs="rId24"/>
+                <dgm:relIds xmlns:dgm="http://schemas.openxmlformats.org/drawingml/2006/diagram" xmlns:r="http://schemas.openxmlformats.org/officeDocument/2006/relationships" r:dm="rId22" r:lo="rId23" r:qs="rId24" r:cs="rId25"/>
               </a:graphicData>
             </a:graphic>
           </wp:inline>
@@ -8035,12 +8143,12 @@
         <w:pStyle w:val="Kop3"/>
         <w:spacing w:line="276" w:lineRule="auto"/>
       </w:pPr>
-      <w:bookmarkStart w:id="33" w:name="_Toc434239421"/>
+      <w:bookmarkStart w:id="36" w:name="_Toc434239421"/>
       <w:r>
         <w:lastRenderedPageBreak/>
         <w:t>Resistentie tegen verschillen</w:t>
       </w:r>
-      <w:bookmarkEnd w:id="33"/>
+      <w:bookmarkEnd w:id="36"/>
     </w:p>
     <w:p>
       <w:r>
@@ -8068,11 +8176,11 @@
         <w:pStyle w:val="Kop2"/>
         <w:spacing w:line="276" w:lineRule="auto"/>
       </w:pPr>
-      <w:bookmarkStart w:id="34" w:name="_Toc434239422"/>
+      <w:bookmarkStart w:id="37" w:name="_Toc434239422"/>
       <w:r>
         <w:t>Nodige eigenschappen voor de beeldherkenning</w:t>
       </w:r>
-      <w:bookmarkEnd w:id="34"/>
+      <w:bookmarkEnd w:id="37"/>
     </w:p>
     <w:p>
       <w:r>
@@ -8084,11 +8192,11 @@
         <w:pStyle w:val="Kop3"/>
         <w:spacing w:line="276" w:lineRule="auto"/>
       </w:pPr>
-      <w:bookmarkStart w:id="35" w:name="_Toc434239423"/>
+      <w:bookmarkStart w:id="38" w:name="_Toc434239423"/>
       <w:r>
         <w:t>Uitvoer tijd</w:t>
       </w:r>
-      <w:bookmarkEnd w:id="35"/>
+      <w:bookmarkEnd w:id="38"/>
     </w:p>
     <w:p>
       <w:r>
@@ -8100,11 +8208,11 @@
         <w:pStyle w:val="Kop3"/>
         <w:spacing w:line="276" w:lineRule="auto"/>
       </w:pPr>
-      <w:bookmarkStart w:id="36" w:name="_Toc434239424"/>
+      <w:bookmarkStart w:id="39" w:name="_Toc434239424"/>
       <w:r>
         <w:t>Accuraatheid</w:t>
       </w:r>
-      <w:bookmarkEnd w:id="36"/>
+      <w:bookmarkEnd w:id="39"/>
     </w:p>
     <w:p>
       <w:r>
@@ -8116,11 +8224,11 @@
         <w:pStyle w:val="Kop3"/>
         <w:spacing w:line="276" w:lineRule="auto"/>
       </w:pPr>
-      <w:bookmarkStart w:id="37" w:name="_Toc434239425"/>
+      <w:bookmarkStart w:id="40" w:name="_Toc434239425"/>
       <w:r>
         <w:t>Herstelmogelijkheid wanneer het balletje buiten beeld valt</w:t>
       </w:r>
-      <w:bookmarkEnd w:id="37"/>
+      <w:bookmarkEnd w:id="40"/>
     </w:p>
     <w:p>
       <w:r>
@@ -8148,12 +8256,12 @@
         <w:pStyle w:val="Kop2"/>
         <w:spacing w:line="276" w:lineRule="auto"/>
       </w:pPr>
-      <w:bookmarkStart w:id="38" w:name="_Toc434239426"/>
+      <w:bookmarkStart w:id="41" w:name="_Toc434239426"/>
       <w:r>
         <w:lastRenderedPageBreak/>
         <w:t>Beschikbare beeldherkenning technieken/middelen</w:t>
       </w:r>
-      <w:bookmarkEnd w:id="38"/>
+      <w:bookmarkEnd w:id="41"/>
     </w:p>
     <w:p>
       <w:r>
@@ -8165,11 +8273,11 @@
         <w:pStyle w:val="Kop3"/>
         <w:spacing w:line="276" w:lineRule="auto"/>
       </w:pPr>
-      <w:bookmarkStart w:id="39" w:name="_Toc434239427"/>
+      <w:bookmarkStart w:id="42" w:name="_Toc434239427"/>
       <w:r>
         <w:t>Opvangen beeld materiaal (Invoer beeldmateriaal)</w:t>
       </w:r>
-      <w:bookmarkEnd w:id="39"/>
+      <w:bookmarkEnd w:id="42"/>
     </w:p>
     <w:p>
       <w:r>
@@ -8241,7 +8349,10 @@
         <w:t xml:space="preserve"> </w:t>
       </w:r>
       <w:r>
-        <w:t xml:space="preserve">Een manier om dit te realiseren is een opstelling met een camera recht boven de tafel, waar een breedte en lengte locatie mee gedetecteerd kan worden. Vervolgens is er een zijcamera nodig om de hoogte te registreren. De beelden van de camera’s kunnen op een andere manier verwerkt worden.  </w:t>
+        <w:t xml:space="preserve">Een manier om dit te realiseren is een opstelling met een camera recht boven de tafel, waar een breedte en lengte locatie mee gedetecteerd kan worden. Vervolgens is er een zijcamera nodig om de hoogte te registreren. De beelden van de camera’s kunnen op een </w:t>
+      </w:r>
+      <w:r>
+        <w:t>andere manier verwerkt worden.</w:t>
       </w:r>
     </w:p>
     <w:p>
@@ -8276,7 +8387,7 @@
                     </pic:cNvPicPr>
                   </pic:nvPicPr>
                   <pic:blipFill rotWithShape="1">
-                    <a:blip r:embed="rId26">
+                    <a:blip r:embed="rId27">
                       <a:extLst>
                         <a:ext uri="{28A0092B-C50C-407E-A947-70E740481C1C}">
                           <a14:useLocalDpi xmlns:a14="http://schemas.microsoft.com/office/drawing/2010/main" val="0"/>
@@ -8338,12 +8449,12 @@
         <w:pStyle w:val="Kop3"/>
         <w:spacing w:line="276" w:lineRule="auto"/>
       </w:pPr>
-      <w:bookmarkStart w:id="40" w:name="_Toc434239428"/>
+      <w:bookmarkStart w:id="43" w:name="_Toc434239428"/>
       <w:r>
         <w:lastRenderedPageBreak/>
         <w:t>Detecteren van de mogelijke object positie(Object Detectie)</w:t>
       </w:r>
-      <w:bookmarkEnd w:id="40"/>
+      <w:bookmarkEnd w:id="43"/>
     </w:p>
     <w:p>
       <w:r>
@@ -8972,11 +9083,11 @@
         <w:pStyle w:val="Kop3"/>
         <w:spacing w:line="276" w:lineRule="auto"/>
       </w:pPr>
-      <w:bookmarkStart w:id="41" w:name="_Toc434239429"/>
+      <w:bookmarkStart w:id="44" w:name="_Toc434239429"/>
       <w:r>
         <w:t>Herkenning van het object (Object Classificatie) en vaststellen positie</w:t>
       </w:r>
-      <w:bookmarkEnd w:id="41"/>
+      <w:bookmarkEnd w:id="44"/>
     </w:p>
     <w:p>
       <w:proofErr w:type="spellStart"/>
@@ -9940,8 +10051,8 @@
         </w:rPr>
         <w:drawing>
           <wp:inline distT="0" distB="0" distL="0" distR="0" wp14:anchorId="3118CB44" wp14:editId="1F3AC473">
-            <wp:extent cx="5762445" cy="4951562"/>
-            <wp:effectExtent l="0" t="0" r="0" b="1905"/>
+            <wp:extent cx="5762445" cy="5365630"/>
+            <wp:effectExtent l="0" t="0" r="0" b="6985"/>
             <wp:docPr id="21" name="Afbeelding 21"/>
             <wp:cNvGraphicFramePr>
               <a:graphicFrameLocks xmlns:a="http://schemas.openxmlformats.org/drawingml/2006/main" noChangeAspect="1"/>
@@ -9954,14 +10065,14 @@
                     <pic:cNvPicPr/>
                   </pic:nvPicPr>
                   <pic:blipFill rotWithShape="1">
-                    <a:blip r:embed="rId27"/>
-                    <a:srcRect b="8290"/>
+                    <a:blip r:embed="rId28"/>
+                    <a:srcRect t="-1" b="621"/>
                     <a:stretch/>
                   </pic:blipFill>
                   <pic:spPr bwMode="auto">
                     <a:xfrm>
                       <a:off x="0" y="0"/>
-                      <a:ext cx="5760720" cy="4950080"/>
+                      <a:ext cx="5760720" cy="5364024"/>
                     </a:xfrm>
                     <a:prstGeom prst="rect">
                       <a:avLst/>
@@ -9998,11 +10109,17 @@
         </w:r>
       </w:fldSimple>
       <w:r>
-        <w:t xml:space="preserve">, L3 SFDA </w:t>
+        <w:t xml:space="preserve">, </w:t>
       </w:r>
       <w:proofErr w:type="spellStart"/>
       <w:r>
-        <w:t>result</w:t>
+        <w:t>R</w:t>
+      </w:r>
+      <w:r>
+        <w:t>esult</w:t>
+      </w:r>
+      <w:r>
+        <w:t>s</w:t>
       </w:r>
       <w:proofErr w:type="spellEnd"/>
       <w:r>
@@ -10399,7 +10516,7 @@
         <w:pStyle w:val="Bijschrift"/>
         <w:keepNext/>
       </w:pPr>
-      <w:bookmarkStart w:id="42" w:name="_Ref434240047"/>
+      <w:bookmarkStart w:id="45" w:name="_Ref434240047"/>
       <w:r>
         <w:t xml:space="preserve">Tabel </w:t>
       </w:r>
@@ -10418,7 +10535,7 @@
       <w:r>
         <w:t>Beeldherkennigsmethoden</w:t>
       </w:r>
-      <w:bookmarkEnd w:id="42"/>
+      <w:bookmarkEnd w:id="45"/>
       <w:proofErr w:type="spellEnd"/>
     </w:p>
     <w:tbl>
@@ -11948,12 +12065,12 @@
       <w:pPr>
         <w:pStyle w:val="Kop1"/>
       </w:pPr>
-      <w:bookmarkStart w:id="43" w:name="_Toc434239430"/>
+      <w:bookmarkStart w:id="46" w:name="_Toc434239430"/>
       <w:r>
         <w:lastRenderedPageBreak/>
         <w:t>Welke programmeertaal is het meest geschikt om de robotarm te programmeren?</w:t>
       </w:r>
-      <w:bookmarkEnd w:id="43"/>
+      <w:bookmarkEnd w:id="46"/>
     </w:p>
     <w:p>
       <w:r>
@@ -11977,11 +12094,11 @@
       <w:pPr>
         <w:pStyle w:val="Kop2"/>
       </w:pPr>
-      <w:bookmarkStart w:id="44" w:name="_Toc434239431"/>
+      <w:bookmarkStart w:id="47" w:name="_Toc434239431"/>
       <w:r>
         <w:t>Real-time</w:t>
       </w:r>
-      <w:bookmarkEnd w:id="44"/>
+      <w:bookmarkEnd w:id="47"/>
     </w:p>
     <w:p>
       <w:r>
@@ -11992,11 +12109,11 @@
       <w:pPr>
         <w:pStyle w:val="Kop3"/>
       </w:pPr>
-      <w:bookmarkStart w:id="45" w:name="_Toc434239432"/>
+      <w:bookmarkStart w:id="48" w:name="_Toc434239432"/>
       <w:r>
         <w:t>Besturingssysteem</w:t>
       </w:r>
-      <w:bookmarkEnd w:id="45"/>
+      <w:bookmarkEnd w:id="48"/>
     </w:p>
     <w:p>
       <w:r>
@@ -12021,11 +12138,11 @@
       <w:pPr>
         <w:pStyle w:val="Kop3"/>
       </w:pPr>
-      <w:bookmarkStart w:id="46" w:name="_Toc434239433"/>
+      <w:bookmarkStart w:id="49" w:name="_Toc434239433"/>
       <w:r>
         <w:t>Programmeertaal</w:t>
       </w:r>
-      <w:bookmarkEnd w:id="46"/>
+      <w:bookmarkEnd w:id="49"/>
     </w:p>
     <w:p>
       <w:r>
@@ -12044,11 +12161,11 @@
       <w:pPr>
         <w:pStyle w:val="Kop2"/>
       </w:pPr>
-      <w:bookmarkStart w:id="47" w:name="_Toc434239434"/>
+      <w:bookmarkStart w:id="50" w:name="_Toc434239434"/>
       <w:r>
         <w:t>Communicatie</w:t>
       </w:r>
-      <w:bookmarkEnd w:id="47"/>
+      <w:bookmarkEnd w:id="50"/>
     </w:p>
     <w:p>
       <w:r>
@@ -12065,11 +12182,11 @@
       <w:pPr>
         <w:pStyle w:val="Kop2"/>
       </w:pPr>
-      <w:bookmarkStart w:id="48" w:name="_Toc434239435"/>
+      <w:bookmarkStart w:id="51" w:name="_Toc434239435"/>
       <w:r>
         <w:t>Objecttracking</w:t>
       </w:r>
-      <w:bookmarkEnd w:id="48"/>
+      <w:bookmarkEnd w:id="51"/>
     </w:p>
     <w:p>
       <w:r>
@@ -12080,11 +12197,11 @@
       <w:pPr>
         <w:pStyle w:val="Kop2"/>
       </w:pPr>
-      <w:bookmarkStart w:id="49" w:name="_Toc434239436"/>
+      <w:bookmarkStart w:id="52" w:name="_Toc434239436"/>
       <w:r>
         <w:t>User base/support</w:t>
       </w:r>
-      <w:bookmarkEnd w:id="49"/>
+      <w:bookmarkEnd w:id="52"/>
     </w:p>
     <w:p>
       <w:r>
@@ -12103,7 +12220,7 @@
           <w:szCs w:val="26"/>
         </w:rPr>
       </w:pPr>
-      <w:bookmarkStart w:id="50" w:name="_Toc434239437"/>
+      <w:bookmarkStart w:id="53" w:name="_Toc434239437"/>
       <w:r>
         <w:br w:type="page"/>
       </w:r>
@@ -12116,7 +12233,7 @@
         <w:lastRenderedPageBreak/>
         <w:t>De programmeertaal</w:t>
       </w:r>
-      <w:bookmarkEnd w:id="50"/>
+      <w:bookmarkEnd w:id="53"/>
     </w:p>
     <w:p>
       <w:r>
@@ -13121,11 +13238,11 @@
       <w:pPr>
         <w:pStyle w:val="Kop3"/>
       </w:pPr>
-      <w:bookmarkStart w:id="51" w:name="_Toc434239438"/>
+      <w:bookmarkStart w:id="54" w:name="_Toc434239438"/>
       <w:r>
         <w:t>Toelichting bij tabel:</w:t>
       </w:r>
-      <w:bookmarkEnd w:id="51"/>
+      <w:bookmarkEnd w:id="54"/>
     </w:p>
     <w:p>
       <w:pPr>
@@ -13239,7 +13356,7 @@
       <w:r>
         <w:br/>
       </w:r>
-      <w:hyperlink r:id="rId28" w:history="1">
+      <w:hyperlink r:id="rId29" w:history="1">
         <w:r>
           <w:rPr>
             <w:rStyle w:val="Hyperlink"/>
@@ -13249,7 +13366,7 @@
       </w:hyperlink>
     </w:p>
     <w:p>
-      <w:hyperlink r:id="rId29" w:history="1">
+      <w:hyperlink r:id="rId30" w:history="1">
         <w:r>
           <w:rPr>
             <w:rStyle w:val="Hyperlink"/>
@@ -13262,7 +13379,7 @@
       </w:r>
     </w:p>
     <w:p>
-      <w:hyperlink r:id="rId30" w:history="1">
+      <w:hyperlink r:id="rId31" w:history="1">
         <w:r>
           <w:rPr>
             <w:rStyle w:val="Hyperlink"/>
@@ -13289,31 +13406,15 @@
         </w:rPr>
         <w:t xml:space="preserve">Real-time operating system on x86 by intel: </w:t>
       </w:r>
-      <w:bookmarkStart w:id="52" w:name="_GoBack"/>
-      <w:bookmarkEnd w:id="52"/>
-      <w:r>
-        <w:fldChar w:fldCharType="begin"/>
-      </w:r>
-      <w:r>
-        <w:instrText xml:space="preserve"> HYPERLINK "http://www.intel.com/content/dam/www/public/us/en/documents/white-papers/multicore-real-time-linux-xenomai-paper.pdf" </w:instrText>
-      </w:r>
-      <w:r>
-        <w:fldChar w:fldCharType="separate"/>
-      </w:r>
-      <w:r>
-        <w:rPr>
-          <w:rStyle w:val="Hyperlink"/>
-          <w:lang w:val="en-GB"/>
-        </w:rPr>
-        <w:t>http://www.intel.com/content/dam/www/public/us/en/documents/white-papers/multicore-real-time-linux-xenomai-paper.pdf</w:t>
-      </w:r>
-      <w:r>
-        <w:rPr>
-          <w:rStyle w:val="Hyperlink"/>
-          <w:lang w:val="en-GB"/>
-        </w:rPr>
-        <w:fldChar w:fldCharType="end"/>
-      </w:r>
+      <w:hyperlink r:id="rId32" w:history="1">
+        <w:r>
+          <w:rPr>
+            <w:rStyle w:val="Hyperlink"/>
+            <w:lang w:val="en-GB"/>
+          </w:rPr>
+          <w:t>http://www.intel.com/content/dam/www/public/us/en/documents/white-papers/multicore-real-time-linux-xenomai-paper.pdf</w:t>
+        </w:r>
+      </w:hyperlink>
       <w:r>
         <w:rPr>
           <w:lang w:val="en-GB"/>
@@ -13333,7 +13434,7 @@
         </w:rPr>
         <w:t xml:space="preserve">Java virtual machine: </w:t>
       </w:r>
-      <w:hyperlink r:id="rId31" w:history="1">
+      <w:hyperlink r:id="rId33" w:history="1">
         <w:r>
           <w:rPr>
             <w:rStyle w:val="Hyperlink"/>
@@ -13377,7 +13478,7 @@
         </w:rPr>
         <w:t xml:space="preserve"> hard real-time: </w:t>
       </w:r>
-      <w:hyperlink r:id="rId32" w:history="1">
+      <w:hyperlink r:id="rId34" w:history="1">
         <w:r>
           <w:rPr>
             <w:rStyle w:val="Hyperlink"/>
@@ -13419,7 +13520,7 @@
         </w:rPr>
         <w:t xml:space="preserve"> Real Time Java: </w:t>
       </w:r>
-      <w:hyperlink r:id="rId33" w:anchor="aicas_realtime" w:history="1">
+      <w:hyperlink r:id="rId35" w:anchor="aicas_realtime" w:history="1">
         <w:r>
           <w:rPr>
             <w:rStyle w:val="Hyperlink"/>
@@ -13455,7 +13556,7 @@
         </w:rPr>
         <w:t xml:space="preserve">: </w:t>
       </w:r>
-      <w:hyperlink r:id="rId34" w:history="1">
+      <w:hyperlink r:id="rId36" w:history="1">
         <w:r>
           <w:rPr>
             <w:rStyle w:val="Hyperlink"/>
@@ -13471,7 +13572,7 @@
         <w:br w:type="page"/>
       </w:r>
     </w:p>
-    <w:bookmarkStart w:id="53" w:name="_Toc434239439" w:displacedByCustomXml="next"/>
+    <w:bookmarkStart w:id="55" w:name="_Toc434239439" w:displacedByCustomXml="next"/>
     <w:sdt>
       <w:sdtPr>
         <w:rPr>
@@ -13501,7 +13602,7 @@
           <w:r>
             <w:t>Literatuurlijst</w:t>
           </w:r>
-          <w:bookmarkEnd w:id="53"/>
+          <w:bookmarkEnd w:id="55"/>
         </w:p>
         <w:sdt>
           <w:sdtPr>
@@ -13848,7 +13949,7 @@
       </w:sdtContent>
     </w:sdt>
     <w:p>
-      <w:hyperlink r:id="rId35" w:history="1">
+      <w:hyperlink r:id="rId37" w:history="1">
         <w:r>
           <w:rPr>
             <w:rStyle w:val="Hyperlink"/>
@@ -13864,7 +13965,7 @@
     </w:p>
     <w:p/>
     <w:p>
-      <w:hyperlink r:id="rId36" w:history="1">
+      <w:hyperlink r:id="rId38" w:history="1">
         <w:r>
           <w:rPr>
             <w:rStyle w:val="Hyperlink"/>
@@ -13925,7 +14026,7 @@
           <w:lang w:val="en-GB"/>
         </w:rPr>
       </w:pPr>
-      <w:bookmarkStart w:id="54" w:name="_Toc434239440"/>
+      <w:bookmarkStart w:id="56" w:name="_Toc434239440"/>
       <w:proofErr w:type="spellStart"/>
       <w:r>
         <w:rPr>
@@ -13934,7 +14035,7 @@
         <w:lastRenderedPageBreak/>
         <w:t>Bijlagen</w:t>
       </w:r>
-      <w:bookmarkEnd w:id="54"/>
+      <w:bookmarkEnd w:id="56"/>
       <w:proofErr w:type="spellEnd"/>
     </w:p>
     <w:p>
@@ -13959,8 +14060,8 @@
           <w:lang w:val="en-GB"/>
         </w:rPr>
       </w:pPr>
-      <w:bookmarkStart w:id="55" w:name="_Ref433278921"/>
-      <w:bookmarkStart w:id="56" w:name="_Toc434239441"/>
+      <w:bookmarkStart w:id="57" w:name="_Ref433278921"/>
+      <w:bookmarkStart w:id="58" w:name="_Toc434239441"/>
       <w:r>
         <w:rPr>
           <w:lang w:val="en-GB"/>
@@ -13980,8 +14081,8 @@
         </w:rPr>
         <w:t>items</w:t>
       </w:r>
-      <w:bookmarkEnd w:id="55"/>
-      <w:bookmarkEnd w:id="56"/>
+      <w:bookmarkEnd w:id="57"/>
+      <w:bookmarkEnd w:id="58"/>
     </w:p>
     <w:p>
       <w:pPr>
@@ -16314,8 +16415,8 @@
           <w:numId w:val="0"/>
         </w:numPr>
       </w:pPr>
-      <w:bookmarkStart w:id="57" w:name="_Ref433278922"/>
-      <w:bookmarkStart w:id="58" w:name="_Toc434239442"/>
+      <w:bookmarkStart w:id="59" w:name="_Ref433278922"/>
+      <w:bookmarkStart w:id="60" w:name="_Toc434239442"/>
       <w:proofErr w:type="spellStart"/>
       <w:r>
         <w:lastRenderedPageBreak/>
@@ -16332,8 +16433,8 @@
       <w:r>
         <w:t>inspection</w:t>
       </w:r>
-      <w:bookmarkEnd w:id="57"/>
-      <w:bookmarkEnd w:id="58"/>
+      <w:bookmarkEnd w:id="59"/>
+      <w:bookmarkEnd w:id="60"/>
       <w:proofErr w:type="spellEnd"/>
     </w:p>
     <w:p>
@@ -17733,7 +17834,7 @@
       </w:pPr>
     </w:p>
     <w:sectPr>
-      <w:footerReference w:type="default" r:id="rId37"/>
+      <w:footerReference w:type="default" r:id="rId39"/>
       <w:pgSz w:w="11906" w:h="16838"/>
       <w:pgMar w:top="1417" w:right="1417" w:bottom="1417" w:left="1417" w:header="708" w:footer="708" w:gutter="0"/>
       <w:pgNumType w:start="0"/>
@@ -17743,6 +17844,43 @@
     </w:sectPr>
   </w:body>
 </w:document>
+</file>
+
+<file path=word/comments.xml><?xml version="1.0" encoding="utf-8"?>
+<w:comments xmlns:wpc="http://schemas.microsoft.com/office/word/2010/wordprocessingCanvas" xmlns:mc="http://schemas.openxmlformats.org/markup-compatibility/2006" xmlns:o="urn:schemas-microsoft-com:office:office" xmlns:r="http://schemas.openxmlformats.org/officeDocument/2006/relationships" xmlns:m="http://schemas.openxmlformats.org/officeDocument/2006/math" xmlns:v="urn:schemas-microsoft-com:vml" xmlns:wp14="http://schemas.microsoft.com/office/word/2010/wordprocessingDrawing" xmlns:wp="http://schemas.openxmlformats.org/drawingml/2006/wordprocessingDrawing" xmlns:w10="urn:schemas-microsoft-com:office:word" xmlns:w="http://schemas.openxmlformats.org/wordprocessingml/2006/main" xmlns:w14="http://schemas.microsoft.com/office/word/2010/wordml" xmlns:wpg="http://schemas.microsoft.com/office/word/2010/wordprocessingGroup" xmlns:wpi="http://schemas.microsoft.com/office/word/2010/wordprocessingInk" xmlns:wne="http://schemas.microsoft.com/office/word/2006/wordml" xmlns:wps="http://schemas.microsoft.com/office/word/2010/wordprocessingShape" mc:Ignorable="w14 wp14">
+  <w:comment w:id="10" w:author="Remco van Alen" w:date="2015-11-03T09:30:00Z" w:initials="R">
+    <w:p>
+      <w:pPr>
+        <w:pStyle w:val="Tekstopmerking"/>
+      </w:pPr>
+      <w:r>
+        <w:rPr>
+          <w:rStyle w:val="Verwijzingopmerking"/>
+        </w:rPr>
+        <w:annotationRef/>
+      </w:r>
+      <w:r>
+        <w:t>APA bron</w:t>
+      </w:r>
+    </w:p>
+  </w:comment>
+  <w:comment w:id="20" w:author="Remco van Alen" w:date="2015-11-03T09:39:00Z" w:initials="R">
+    <w:p>
+      <w:pPr>
+        <w:pStyle w:val="Tekstopmerking"/>
+      </w:pPr>
+      <w:r>
+        <w:rPr>
+          <w:rStyle w:val="Verwijzingopmerking"/>
+        </w:rPr>
+        <w:annotationRef/>
+      </w:r>
+      <w:r>
+        <w:t>Mm = cm + lengte tot j2</w:t>
+      </w:r>
+    </w:p>
+  </w:comment>
+</w:comments>
 </file>
 
 <file path=word/endnotes.xml><?xml version="1.0" encoding="utf-8"?>
@@ -17793,7 +17931,7 @@
           <w:rPr>
             <w:noProof/>
           </w:rPr>
-          <w:t>24</w:t>
+          <w:t>10</w:t>
         </w:r>
         <w:r>
           <w:fldChar w:fldCharType="end"/>
@@ -17851,7 +17989,7 @@
         <v:path o:extrusionok="f" gradientshapeok="t" o:connecttype="rect"/>
         <o:lock v:ext="edit" aspectratio="t"/>
       </v:shapetype>
-      <v:shape id="_x0000_i1069" type="#_x0000_t75" alt="\overrightarrow r" style="width:13.5pt;height:12.75pt;visibility:visible;mso-wrap-style:square" o:bullet="t">
+      <v:shape id="_x0000_i1042" type="#_x0000_t75" alt="\overrightarrow r" style="width:13.5pt;height:12.75pt;visibility:visible;mso-wrap-style:square" o:bullet="t">
         <v:imagedata r:id="rId1" o:title="overrightarrow r"/>
       </v:shape>
     </w:pict>
@@ -17975,7 +18113,7 @@
   <w:abstractNum w:abstractNumId="1">
     <w:nsid w:val="03975CB8"/>
     <w:multiLevelType w:val="multilevel"/>
-    <w:tmpl w:val="04130025"/>
+    <w:tmpl w:val="459614CA"/>
     <w:lvl w:ilvl="0">
       <w:start w:val="1"/>
       <w:numFmt w:val="decimal"/>
@@ -17995,6 +18133,54 @@
       <w:pPr>
         <w:ind w:left="576" w:hanging="576"/>
       </w:pPr>
+      <w:rPr>
+        <w:b w:val="0"/>
+        <w:bCs w:val="0"/>
+        <w:i w:val="0"/>
+        <w:iCs w:val="0"/>
+        <w:caps w:val="0"/>
+        <w:smallCaps w:val="0"/>
+        <w:strike w:val="0"/>
+        <w:dstrike w:val="0"/>
+        <w:outline w:val="0"/>
+        <w:shadow w:val="0"/>
+        <w:emboss w:val="0"/>
+        <w:imprint w:val="0"/>
+        <w:noProof w:val="0"/>
+        <w:vanish w:val="0"/>
+        <w:spacing w:val="0"/>
+        <w:kern w:val="0"/>
+        <w:position w:val="0"/>
+        <w:u w:val="none"/>
+        <w:effect w:val="none"/>
+        <w:vertAlign w:val="baseline"/>
+        <w:em w:val="none"/>
+        <w:specVanish w:val="0"/>
+        <w14:glow w14:rad="0">
+          <w14:srgbClr w14:val="000000"/>
+        </w14:glow>
+        <w14:shadow w14:blurRad="0" w14:dist="0" w14:dir="0" w14:sx="0" w14:sy="0" w14:kx="0" w14:ky="0" w14:algn="none">
+          <w14:srgbClr w14:val="000000"/>
+        </w14:shadow>
+        <w14:reflection w14:blurRad="0" w14:stA="0" w14:stPos="0" w14:endA="0" w14:endPos="0" w14:dist="0" w14:dir="0" w14:fadeDir="0" w14:sx="0" w14:sy="0" w14:kx="0" w14:ky="0" w14:algn="none"/>
+        <w14:textOutline w14:w="0" w14:cap="rnd" w14:cmpd="sng" w14:algn="ctr">
+          <w14:noFill/>
+          <w14:prstDash w14:val="solid"/>
+          <w14:bevel/>
+        </w14:textOutline>
+        <w14:scene3d>
+          <w14:camera w14:prst="orthographicFront"/>
+          <w14:lightRig w14:rig="threePt" w14:dir="t">
+            <w14:rot w14:lat="0" w14:lon="0" w14:rev="0"/>
+          </w14:lightRig>
+        </w14:scene3d>
+        <w14:props3d w14:extrusionH="0" w14:contourW="0" w14:prstMaterial="none"/>
+        <w14:ligatures w14:val="none"/>
+        <w14:numForm w14:val="default"/>
+        <w14:numSpacing w14:val="default"/>
+        <w14:stylisticSets/>
+        <w14:cntxtAlts w14:val="0"/>
+      </w:rPr>
     </w:lvl>
     <w:lvl w:ilvl="2">
       <w:start w:val="1"/>
@@ -20301,6 +20487,75 @@
       </w:tcPr>
     </w:tblStylePr>
   </w:style>
+  <w:style w:type="character" w:styleId="Verwijzingopmerking">
+    <w:name w:val="annotation reference"/>
+    <w:basedOn w:val="Standaardalinea-lettertype"/>
+    <w:uiPriority w:val="99"/>
+    <w:semiHidden/>
+    <w:unhideWhenUsed/>
+    <w:rsid w:val="00555B11"/>
+    <w:rPr>
+      <w:sz w:val="16"/>
+      <w:szCs w:val="16"/>
+    </w:rPr>
+  </w:style>
+  <w:style w:type="paragraph" w:styleId="Tekstopmerking">
+    <w:name w:val="annotation text"/>
+    <w:basedOn w:val="Standaard"/>
+    <w:link w:val="TekstopmerkingChar"/>
+    <w:uiPriority w:val="99"/>
+    <w:semiHidden/>
+    <w:unhideWhenUsed/>
+    <w:rsid w:val="00555B11"/>
+    <w:rPr>
+      <w:sz w:val="20"/>
+      <w:szCs w:val="20"/>
+    </w:rPr>
+  </w:style>
+  <w:style w:type="character" w:customStyle="1" w:styleId="TekstopmerkingChar">
+    <w:name w:val="Tekst opmerking Char"/>
+    <w:basedOn w:val="Standaardalinea-lettertype"/>
+    <w:link w:val="Tekstopmerking"/>
+    <w:uiPriority w:val="99"/>
+    <w:semiHidden/>
+    <w:rsid w:val="00555B11"/>
+    <w:rPr>
+      <w:rFonts w:eastAsiaTheme="minorEastAsia"/>
+      <w:sz w:val="20"/>
+      <w:szCs w:val="20"/>
+      <w:lang w:eastAsia="nl-NL"/>
+    </w:rPr>
+  </w:style>
+  <w:style w:type="paragraph" w:styleId="Onderwerpvanopmerking">
+    <w:name w:val="annotation subject"/>
+    <w:basedOn w:val="Tekstopmerking"/>
+    <w:next w:val="Tekstopmerking"/>
+    <w:link w:val="OnderwerpvanopmerkingChar"/>
+    <w:uiPriority w:val="99"/>
+    <w:semiHidden/>
+    <w:unhideWhenUsed/>
+    <w:rsid w:val="00555B11"/>
+    <w:rPr>
+      <w:b/>
+      <w:bCs/>
+    </w:rPr>
+  </w:style>
+  <w:style w:type="character" w:customStyle="1" w:styleId="OnderwerpvanopmerkingChar">
+    <w:name w:val="Onderwerp van opmerking Char"/>
+    <w:basedOn w:val="TekstopmerkingChar"/>
+    <w:link w:val="Onderwerpvanopmerking"/>
+    <w:uiPriority w:val="99"/>
+    <w:semiHidden/>
+    <w:rsid w:val="00555B11"/>
+    <w:rPr>
+      <w:rFonts w:eastAsiaTheme="minorEastAsia"/>
+      <w:b/>
+      <w:bCs/>
+      <w:sz w:val="20"/>
+      <w:szCs w:val="20"/>
+      <w:lang w:eastAsia="nl-NL"/>
+    </w:rPr>
+  </w:style>
 </w:styles>
 </file>
 
@@ -21394,6 +21649,75 @@
         </w:tcBorders>
       </w:tcPr>
     </w:tblStylePr>
+  </w:style>
+  <w:style w:type="character" w:styleId="Verwijzingopmerking">
+    <w:name w:val="annotation reference"/>
+    <w:basedOn w:val="Standaardalinea-lettertype"/>
+    <w:uiPriority w:val="99"/>
+    <w:semiHidden/>
+    <w:unhideWhenUsed/>
+    <w:rsid w:val="00555B11"/>
+    <w:rPr>
+      <w:sz w:val="16"/>
+      <w:szCs w:val="16"/>
+    </w:rPr>
+  </w:style>
+  <w:style w:type="paragraph" w:styleId="Tekstopmerking">
+    <w:name w:val="annotation text"/>
+    <w:basedOn w:val="Standaard"/>
+    <w:link w:val="TekstopmerkingChar"/>
+    <w:uiPriority w:val="99"/>
+    <w:semiHidden/>
+    <w:unhideWhenUsed/>
+    <w:rsid w:val="00555B11"/>
+    <w:rPr>
+      <w:sz w:val="20"/>
+      <w:szCs w:val="20"/>
+    </w:rPr>
+  </w:style>
+  <w:style w:type="character" w:customStyle="1" w:styleId="TekstopmerkingChar">
+    <w:name w:val="Tekst opmerking Char"/>
+    <w:basedOn w:val="Standaardalinea-lettertype"/>
+    <w:link w:val="Tekstopmerking"/>
+    <w:uiPriority w:val="99"/>
+    <w:semiHidden/>
+    <w:rsid w:val="00555B11"/>
+    <w:rPr>
+      <w:rFonts w:eastAsiaTheme="minorEastAsia"/>
+      <w:sz w:val="20"/>
+      <w:szCs w:val="20"/>
+      <w:lang w:eastAsia="nl-NL"/>
+    </w:rPr>
+  </w:style>
+  <w:style w:type="paragraph" w:styleId="Onderwerpvanopmerking">
+    <w:name w:val="annotation subject"/>
+    <w:basedOn w:val="Tekstopmerking"/>
+    <w:next w:val="Tekstopmerking"/>
+    <w:link w:val="OnderwerpvanopmerkingChar"/>
+    <w:uiPriority w:val="99"/>
+    <w:semiHidden/>
+    <w:unhideWhenUsed/>
+    <w:rsid w:val="00555B11"/>
+    <w:rPr>
+      <w:b/>
+      <w:bCs/>
+    </w:rPr>
+  </w:style>
+  <w:style w:type="character" w:customStyle="1" w:styleId="OnderwerpvanopmerkingChar">
+    <w:name w:val="Onderwerp van opmerking Char"/>
+    <w:basedOn w:val="TekstopmerkingChar"/>
+    <w:link w:val="Onderwerpvanopmerking"/>
+    <w:uiPriority w:val="99"/>
+    <w:semiHidden/>
+    <w:rsid w:val="00555B11"/>
+    <w:rPr>
+      <w:rFonts w:eastAsiaTheme="minorEastAsia"/>
+      <w:b/>
+      <w:bCs/>
+      <w:sz w:val="20"/>
+      <w:szCs w:val="20"/>
+      <w:lang w:eastAsia="nl-NL"/>
+    </w:rPr>
   </w:style>
 </w:styles>
 </file>
@@ -22508,42 +22832,42 @@
   </dgm:ptLst>
   <dgm:cxnLst>
     <dgm:cxn modelId="{99D9A0F8-C2C1-42BC-9CF9-90C435A97D73}" srcId="{92792585-24B5-4323-B34D-9BB7E272D64C}" destId="{E51096AB-B512-4487-92C9-4369F2C98375}" srcOrd="4" destOrd="0" parTransId="{A2FF80DC-E345-452F-8420-C7BC1D3AC043}" sibTransId="{316E1938-F86E-4051-B068-D9E2BFEEE302}"/>
-    <dgm:cxn modelId="{F22B8CF3-9FE6-4FD5-9033-709BA24F3F26}" type="presOf" srcId="{E51096AB-B512-4487-92C9-4369F2C98375}" destId="{693C1DF7-A358-4E84-A98E-78EA6D150C5A}" srcOrd="0" destOrd="0" presId="urn:microsoft.com/office/officeart/2005/8/layout/cycle5"/>
-    <dgm:cxn modelId="{5AD63ED3-2F9D-4D26-87E9-A55E4A50AF7D}" type="presOf" srcId="{2D9F2D96-794A-4246-94BB-A73F4082B030}" destId="{E816D67F-1151-4D9F-A486-7E695425E0F7}" srcOrd="0" destOrd="0" presId="urn:microsoft.com/office/officeart/2005/8/layout/cycle5"/>
-    <dgm:cxn modelId="{E174F4CA-52AC-4AF2-AF8F-1AA3A196AA66}" type="presOf" srcId="{92792585-24B5-4323-B34D-9BB7E272D64C}" destId="{FC83BA6D-92F8-421D-B5DC-184634484D77}" srcOrd="0" destOrd="0" presId="urn:microsoft.com/office/officeart/2005/8/layout/cycle5"/>
+    <dgm:cxn modelId="{34B077FE-0156-48D4-8D59-396CFDD7CC9A}" type="presOf" srcId="{F79183A8-3B5F-4951-A4D5-D2794A8ED4CB}" destId="{E50BCF7F-F334-4ECA-8C78-B02C666C8B4C}" srcOrd="0" destOrd="0" presId="urn:microsoft.com/office/officeart/2005/8/layout/cycle5"/>
+    <dgm:cxn modelId="{8C9B83A5-584E-423C-99CC-36B644D59A5F}" type="presOf" srcId="{1B18CCD5-E4E2-4DB8-8C1B-42905D396999}" destId="{208B4263-7B5F-4D56-B8D3-8CD4BE8B6488}" srcOrd="0" destOrd="0" presId="urn:microsoft.com/office/officeart/2005/8/layout/cycle5"/>
+    <dgm:cxn modelId="{8E5E60BB-039C-4ED4-82F1-6CCC61ABD031}" type="presOf" srcId="{6B4C9BFE-680F-440E-B3C6-CC05537FF1D8}" destId="{B1F844CB-1498-43D4-8E7F-6633545E9694}" srcOrd="0" destOrd="0" presId="urn:microsoft.com/office/officeart/2005/8/layout/cycle5"/>
     <dgm:cxn modelId="{19AF5A7B-01C0-4966-935F-1F2C18BF1724}" srcId="{92792585-24B5-4323-B34D-9BB7E272D64C}" destId="{E04E8B9F-AE4E-4FA0-85DD-0B3EDC07FE3C}" srcOrd="2" destOrd="0" parTransId="{0513C8FA-6D2C-49D2-B715-CE76DE21CD75}" sibTransId="{2B92D4F3-6C38-40DC-8B82-3C42DE354040}"/>
-    <dgm:cxn modelId="{F2577095-D29C-4ED3-BE90-B39A0570E518}" type="presOf" srcId="{316E1938-F86E-4051-B068-D9E2BFEEE302}" destId="{8E4E216C-5F47-44EF-AEF0-66F350F12FDE}" srcOrd="0" destOrd="0" presId="urn:microsoft.com/office/officeart/2005/8/layout/cycle5"/>
+    <dgm:cxn modelId="{5DB85F53-1FD6-483D-9CF6-80C39A2A9C5E}" type="presOf" srcId="{2B92D4F3-6C38-40DC-8B82-3C42DE354040}" destId="{9E7F179E-7E00-4EA0-A260-2E7895017FEF}" srcOrd="0" destOrd="0" presId="urn:microsoft.com/office/officeart/2005/8/layout/cycle5"/>
     <dgm:cxn modelId="{498D4B8E-588A-461F-B46E-C6D746FCD7A8}" srcId="{92792585-24B5-4323-B34D-9BB7E272D64C}" destId="{2D9F2D96-794A-4246-94BB-A73F4082B030}" srcOrd="3" destOrd="0" parTransId="{CAD8F401-0903-4EC2-92E6-DB51C6FA0AB8}" sibTransId="{6B4C9BFE-680F-440E-B3C6-CC05537FF1D8}"/>
-    <dgm:cxn modelId="{0860B8EE-500C-4B4F-9A5E-F8CDBF0DC28E}" type="presOf" srcId="{F79183A8-3B5F-4951-A4D5-D2794A8ED4CB}" destId="{E50BCF7F-F334-4ECA-8C78-B02C666C8B4C}" srcOrd="0" destOrd="0" presId="urn:microsoft.com/office/officeart/2005/8/layout/cycle5"/>
-    <dgm:cxn modelId="{87A793FC-DF83-48BD-AAF7-E75F2717ECBC}" type="presOf" srcId="{E04E8B9F-AE4E-4FA0-85DD-0B3EDC07FE3C}" destId="{0AFE4DE8-DB1F-4EF5-A8DC-8A31CF66E890}" srcOrd="0" destOrd="0" presId="urn:microsoft.com/office/officeart/2005/8/layout/cycle5"/>
     <dgm:cxn modelId="{1AA2A4A6-737B-43B6-A8FF-8FE1CF2F6510}" srcId="{92792585-24B5-4323-B34D-9BB7E272D64C}" destId="{B5B879F4-5C22-41F5-ABC2-421B99565B8F}" srcOrd="0" destOrd="0" parTransId="{FB8A2C34-F278-4415-920D-A6935B6D5F1C}" sibTransId="{1B18CCD5-E4E2-4DB8-8C1B-42905D396999}"/>
-    <dgm:cxn modelId="{D4D0C145-233E-42E6-814D-8D3D75AEB1B5}" type="presOf" srcId="{6B4C9BFE-680F-440E-B3C6-CC05537FF1D8}" destId="{B1F844CB-1498-43D4-8E7F-6633545E9694}" srcOrd="0" destOrd="0" presId="urn:microsoft.com/office/officeart/2005/8/layout/cycle5"/>
-    <dgm:cxn modelId="{806CE62F-D871-4319-A349-612CDB6C31B8}" type="presOf" srcId="{2B92D4F3-6C38-40DC-8B82-3C42DE354040}" destId="{9E7F179E-7E00-4EA0-A260-2E7895017FEF}" srcOrd="0" destOrd="0" presId="urn:microsoft.com/office/officeart/2005/8/layout/cycle5"/>
+    <dgm:cxn modelId="{6F0E41D2-157D-42DD-B0EE-51DF9996799D}" type="presOf" srcId="{E04E8B9F-AE4E-4FA0-85DD-0B3EDC07FE3C}" destId="{0AFE4DE8-DB1F-4EF5-A8DC-8A31CF66E890}" srcOrd="0" destOrd="0" presId="urn:microsoft.com/office/officeart/2005/8/layout/cycle5"/>
+    <dgm:cxn modelId="{435C5BCA-69AA-413D-836F-282E5356E015}" type="presOf" srcId="{B5B879F4-5C22-41F5-ABC2-421B99565B8F}" destId="{EC611168-1894-482E-898C-405120223975}" srcOrd="0" destOrd="0" presId="urn:microsoft.com/office/officeart/2005/8/layout/cycle5"/>
     <dgm:cxn modelId="{3EF67851-CA2F-40E4-BF00-C5B367D84909}" srcId="{92792585-24B5-4323-B34D-9BB7E272D64C}" destId="{F79183A8-3B5F-4951-A4D5-D2794A8ED4CB}" srcOrd="1" destOrd="0" parTransId="{E2F32439-F982-4027-92A2-99DFCD5B3892}" sibTransId="{698F9176-BA0C-4351-9FEF-83929C035D7D}"/>
-    <dgm:cxn modelId="{615D2C5F-553D-4EDF-A378-F14687927689}" type="presOf" srcId="{B5B879F4-5C22-41F5-ABC2-421B99565B8F}" destId="{EC611168-1894-482E-898C-405120223975}" srcOrd="0" destOrd="0" presId="urn:microsoft.com/office/officeart/2005/8/layout/cycle5"/>
-    <dgm:cxn modelId="{A3C5E08A-0363-4EA3-B992-435809DB932B}" type="presOf" srcId="{1B18CCD5-E4E2-4DB8-8C1B-42905D396999}" destId="{208B4263-7B5F-4D56-B8D3-8CD4BE8B6488}" srcOrd="0" destOrd="0" presId="urn:microsoft.com/office/officeart/2005/8/layout/cycle5"/>
-    <dgm:cxn modelId="{ABA40B2B-6B15-414B-8180-5051010EBDB8}" type="presOf" srcId="{698F9176-BA0C-4351-9FEF-83929C035D7D}" destId="{2865A137-1D37-46BF-8129-AF9BAE0EF776}" srcOrd="0" destOrd="0" presId="urn:microsoft.com/office/officeart/2005/8/layout/cycle5"/>
-    <dgm:cxn modelId="{9BC4102F-C1A1-4F63-80D8-8D4663C2A63A}" type="presParOf" srcId="{FC83BA6D-92F8-421D-B5DC-184634484D77}" destId="{EC611168-1894-482E-898C-405120223975}" srcOrd="0" destOrd="0" presId="urn:microsoft.com/office/officeart/2005/8/layout/cycle5"/>
-    <dgm:cxn modelId="{07F6C593-0EDB-426F-B457-1ECD5D760B35}" type="presParOf" srcId="{FC83BA6D-92F8-421D-B5DC-184634484D77}" destId="{83951DFC-FD47-42AF-B28B-24DB7FA7DDB3}" srcOrd="1" destOrd="0" presId="urn:microsoft.com/office/officeart/2005/8/layout/cycle5"/>
-    <dgm:cxn modelId="{4FC068C9-A251-4A36-AB1E-39E848E8661F}" type="presParOf" srcId="{FC83BA6D-92F8-421D-B5DC-184634484D77}" destId="{208B4263-7B5F-4D56-B8D3-8CD4BE8B6488}" srcOrd="2" destOrd="0" presId="urn:microsoft.com/office/officeart/2005/8/layout/cycle5"/>
-    <dgm:cxn modelId="{92FBF2E1-A7E3-4019-8F2B-31327BD57927}" type="presParOf" srcId="{FC83BA6D-92F8-421D-B5DC-184634484D77}" destId="{E50BCF7F-F334-4ECA-8C78-B02C666C8B4C}" srcOrd="3" destOrd="0" presId="urn:microsoft.com/office/officeart/2005/8/layout/cycle5"/>
-    <dgm:cxn modelId="{CA7E4EA4-BE8F-43FC-9C0D-F8507394F937}" type="presParOf" srcId="{FC83BA6D-92F8-421D-B5DC-184634484D77}" destId="{D6343918-B53A-4B55-8E0D-5A626CAD65EB}" srcOrd="4" destOrd="0" presId="urn:microsoft.com/office/officeart/2005/8/layout/cycle5"/>
-    <dgm:cxn modelId="{AF113C05-19F4-40E0-A035-81050D0AAC0E}" type="presParOf" srcId="{FC83BA6D-92F8-421D-B5DC-184634484D77}" destId="{2865A137-1D37-46BF-8129-AF9BAE0EF776}" srcOrd="5" destOrd="0" presId="urn:microsoft.com/office/officeart/2005/8/layout/cycle5"/>
-    <dgm:cxn modelId="{F810164C-FF2E-4727-847B-EE493E0CD5BD}" type="presParOf" srcId="{FC83BA6D-92F8-421D-B5DC-184634484D77}" destId="{0AFE4DE8-DB1F-4EF5-A8DC-8A31CF66E890}" srcOrd="6" destOrd="0" presId="urn:microsoft.com/office/officeart/2005/8/layout/cycle5"/>
-    <dgm:cxn modelId="{DE9865C0-04AE-4C5D-A762-11BC4FA9D63C}" type="presParOf" srcId="{FC83BA6D-92F8-421D-B5DC-184634484D77}" destId="{4C5AAAEB-C72C-4795-866D-C99628D2C4D3}" srcOrd="7" destOrd="0" presId="urn:microsoft.com/office/officeart/2005/8/layout/cycle5"/>
-    <dgm:cxn modelId="{A392FD8A-2D20-437F-8F61-E8A25E5CB107}" type="presParOf" srcId="{FC83BA6D-92F8-421D-B5DC-184634484D77}" destId="{9E7F179E-7E00-4EA0-A260-2E7895017FEF}" srcOrd="8" destOrd="0" presId="urn:microsoft.com/office/officeart/2005/8/layout/cycle5"/>
-    <dgm:cxn modelId="{0448160D-EC1A-4CD4-B9B1-17D1005073F4}" type="presParOf" srcId="{FC83BA6D-92F8-421D-B5DC-184634484D77}" destId="{E816D67F-1151-4D9F-A486-7E695425E0F7}" srcOrd="9" destOrd="0" presId="urn:microsoft.com/office/officeart/2005/8/layout/cycle5"/>
-    <dgm:cxn modelId="{7A693FA9-AA04-475E-9965-2D2384B9D10B}" type="presParOf" srcId="{FC83BA6D-92F8-421D-B5DC-184634484D77}" destId="{7F8560C2-DA8B-487C-818F-BD5DDB147BBC}" srcOrd="10" destOrd="0" presId="urn:microsoft.com/office/officeart/2005/8/layout/cycle5"/>
-    <dgm:cxn modelId="{DB8D2EBE-60A9-454B-8BDB-6C07C75DA766}" type="presParOf" srcId="{FC83BA6D-92F8-421D-B5DC-184634484D77}" destId="{B1F844CB-1498-43D4-8E7F-6633545E9694}" srcOrd="11" destOrd="0" presId="urn:microsoft.com/office/officeart/2005/8/layout/cycle5"/>
-    <dgm:cxn modelId="{CE2DF7FD-A08D-45A3-A4FA-C7D00266C246}" type="presParOf" srcId="{FC83BA6D-92F8-421D-B5DC-184634484D77}" destId="{693C1DF7-A358-4E84-A98E-78EA6D150C5A}" srcOrd="12" destOrd="0" presId="urn:microsoft.com/office/officeart/2005/8/layout/cycle5"/>
-    <dgm:cxn modelId="{B091F2A4-5909-47F5-92FA-80AD352699F4}" type="presParOf" srcId="{FC83BA6D-92F8-421D-B5DC-184634484D77}" destId="{140BD655-0E7C-4B27-B024-5C53794F9CB9}" srcOrd="13" destOrd="0" presId="urn:microsoft.com/office/officeart/2005/8/layout/cycle5"/>
-    <dgm:cxn modelId="{D721F716-7B76-4114-8755-AD89E7C10C30}" type="presParOf" srcId="{FC83BA6D-92F8-421D-B5DC-184634484D77}" destId="{8E4E216C-5F47-44EF-AEF0-66F350F12FDE}" srcOrd="14" destOrd="0" presId="urn:microsoft.com/office/officeart/2005/8/layout/cycle5"/>
+    <dgm:cxn modelId="{596C667F-EA27-416D-9128-8C18FB951718}" type="presOf" srcId="{698F9176-BA0C-4351-9FEF-83929C035D7D}" destId="{2865A137-1D37-46BF-8129-AF9BAE0EF776}" srcOrd="0" destOrd="0" presId="urn:microsoft.com/office/officeart/2005/8/layout/cycle5"/>
+    <dgm:cxn modelId="{FC12A6C8-7963-4781-804C-63F6DC455078}" type="presOf" srcId="{E51096AB-B512-4487-92C9-4369F2C98375}" destId="{693C1DF7-A358-4E84-A98E-78EA6D150C5A}" srcOrd="0" destOrd="0" presId="urn:microsoft.com/office/officeart/2005/8/layout/cycle5"/>
+    <dgm:cxn modelId="{897436D8-3BFA-49A2-A19F-14D18ADD3CE4}" type="presOf" srcId="{316E1938-F86E-4051-B068-D9E2BFEEE302}" destId="{8E4E216C-5F47-44EF-AEF0-66F350F12FDE}" srcOrd="0" destOrd="0" presId="urn:microsoft.com/office/officeart/2005/8/layout/cycle5"/>
+    <dgm:cxn modelId="{5FD42699-C362-4A51-81E6-5B80650B483D}" type="presOf" srcId="{2D9F2D96-794A-4246-94BB-A73F4082B030}" destId="{E816D67F-1151-4D9F-A486-7E695425E0F7}" srcOrd="0" destOrd="0" presId="urn:microsoft.com/office/officeart/2005/8/layout/cycle5"/>
+    <dgm:cxn modelId="{C89BA38D-0F6B-4448-8D20-74E597A6129B}" type="presOf" srcId="{92792585-24B5-4323-B34D-9BB7E272D64C}" destId="{FC83BA6D-92F8-421D-B5DC-184634484D77}" srcOrd="0" destOrd="0" presId="urn:microsoft.com/office/officeart/2005/8/layout/cycle5"/>
+    <dgm:cxn modelId="{3E62B9E8-CA26-4B84-9C6B-53DD02546EF2}" type="presParOf" srcId="{FC83BA6D-92F8-421D-B5DC-184634484D77}" destId="{EC611168-1894-482E-898C-405120223975}" srcOrd="0" destOrd="0" presId="urn:microsoft.com/office/officeart/2005/8/layout/cycle5"/>
+    <dgm:cxn modelId="{1973C456-AD06-42CA-9997-E88B9F409A2E}" type="presParOf" srcId="{FC83BA6D-92F8-421D-B5DC-184634484D77}" destId="{83951DFC-FD47-42AF-B28B-24DB7FA7DDB3}" srcOrd="1" destOrd="0" presId="urn:microsoft.com/office/officeart/2005/8/layout/cycle5"/>
+    <dgm:cxn modelId="{7E7D6B7A-4AF0-4DD0-BF60-B58D608950F9}" type="presParOf" srcId="{FC83BA6D-92F8-421D-B5DC-184634484D77}" destId="{208B4263-7B5F-4D56-B8D3-8CD4BE8B6488}" srcOrd="2" destOrd="0" presId="urn:microsoft.com/office/officeart/2005/8/layout/cycle5"/>
+    <dgm:cxn modelId="{38D75A6D-24E4-403F-AE58-40B4A5221915}" type="presParOf" srcId="{FC83BA6D-92F8-421D-B5DC-184634484D77}" destId="{E50BCF7F-F334-4ECA-8C78-B02C666C8B4C}" srcOrd="3" destOrd="0" presId="urn:microsoft.com/office/officeart/2005/8/layout/cycle5"/>
+    <dgm:cxn modelId="{88022B60-D3F6-4FAE-AC1B-94A7422F00D6}" type="presParOf" srcId="{FC83BA6D-92F8-421D-B5DC-184634484D77}" destId="{D6343918-B53A-4B55-8E0D-5A626CAD65EB}" srcOrd="4" destOrd="0" presId="urn:microsoft.com/office/officeart/2005/8/layout/cycle5"/>
+    <dgm:cxn modelId="{773B4550-972C-4734-B90C-CD46C6F49754}" type="presParOf" srcId="{FC83BA6D-92F8-421D-B5DC-184634484D77}" destId="{2865A137-1D37-46BF-8129-AF9BAE0EF776}" srcOrd="5" destOrd="0" presId="urn:microsoft.com/office/officeart/2005/8/layout/cycle5"/>
+    <dgm:cxn modelId="{B2168E31-8AD6-4A59-8C44-C48941F49C1D}" type="presParOf" srcId="{FC83BA6D-92F8-421D-B5DC-184634484D77}" destId="{0AFE4DE8-DB1F-4EF5-A8DC-8A31CF66E890}" srcOrd="6" destOrd="0" presId="urn:microsoft.com/office/officeart/2005/8/layout/cycle5"/>
+    <dgm:cxn modelId="{06E98409-4120-4687-A29F-E68C708A89E9}" type="presParOf" srcId="{FC83BA6D-92F8-421D-B5DC-184634484D77}" destId="{4C5AAAEB-C72C-4795-866D-C99628D2C4D3}" srcOrd="7" destOrd="0" presId="urn:microsoft.com/office/officeart/2005/8/layout/cycle5"/>
+    <dgm:cxn modelId="{7EB90BD4-7021-4AF6-BE0C-EC3BF6A960AE}" type="presParOf" srcId="{FC83BA6D-92F8-421D-B5DC-184634484D77}" destId="{9E7F179E-7E00-4EA0-A260-2E7895017FEF}" srcOrd="8" destOrd="0" presId="urn:microsoft.com/office/officeart/2005/8/layout/cycle5"/>
+    <dgm:cxn modelId="{1F20B2AB-E5F7-41D7-AEDD-189336FF721E}" type="presParOf" srcId="{FC83BA6D-92F8-421D-B5DC-184634484D77}" destId="{E816D67F-1151-4D9F-A486-7E695425E0F7}" srcOrd="9" destOrd="0" presId="urn:microsoft.com/office/officeart/2005/8/layout/cycle5"/>
+    <dgm:cxn modelId="{2BC9AF1E-57F2-41B9-B3D7-57E84876112A}" type="presParOf" srcId="{FC83BA6D-92F8-421D-B5DC-184634484D77}" destId="{7F8560C2-DA8B-487C-818F-BD5DDB147BBC}" srcOrd="10" destOrd="0" presId="urn:microsoft.com/office/officeart/2005/8/layout/cycle5"/>
+    <dgm:cxn modelId="{3E2DD7CD-460E-4CD5-9834-C88192877F15}" type="presParOf" srcId="{FC83BA6D-92F8-421D-B5DC-184634484D77}" destId="{B1F844CB-1498-43D4-8E7F-6633545E9694}" srcOrd="11" destOrd="0" presId="urn:microsoft.com/office/officeart/2005/8/layout/cycle5"/>
+    <dgm:cxn modelId="{1DBEF0D8-7703-44DC-BCDC-7952567D1884}" type="presParOf" srcId="{FC83BA6D-92F8-421D-B5DC-184634484D77}" destId="{693C1DF7-A358-4E84-A98E-78EA6D150C5A}" srcOrd="12" destOrd="0" presId="urn:microsoft.com/office/officeart/2005/8/layout/cycle5"/>
+    <dgm:cxn modelId="{6C1D27D1-29E9-45C5-B68D-841B8F27ACF6}" type="presParOf" srcId="{FC83BA6D-92F8-421D-B5DC-184634484D77}" destId="{140BD655-0E7C-4B27-B024-5C53794F9CB9}" srcOrd="13" destOrd="0" presId="urn:microsoft.com/office/officeart/2005/8/layout/cycle5"/>
+    <dgm:cxn modelId="{17B6C18B-40EC-4066-91AF-03B74EAB46A3}" type="presParOf" srcId="{FC83BA6D-92F8-421D-B5DC-184634484D77}" destId="{8E4E216C-5F47-44EF-AEF0-66F350F12FDE}" srcOrd="14" destOrd="0" presId="urn:microsoft.com/office/officeart/2005/8/layout/cycle5"/>
   </dgm:cxnLst>
   <dgm:bg/>
   <dgm:whole/>
   <dgm:extLst>
     <a:ext uri="http://schemas.microsoft.com/office/drawing/2008/diagram">
-      <dsp:dataModelExt xmlns:dsp="http://schemas.microsoft.com/office/drawing/2008/diagram" relId="rId25" minVer="http://schemas.openxmlformats.org/drawingml/2006/diagram"/>
+      <dsp:dataModelExt xmlns:dsp="http://schemas.microsoft.com/office/drawing/2008/diagram" relId="rId26" minVer="http://schemas.openxmlformats.org/drawingml/2006/diagram"/>
     </a:ext>
   </dgm:extLst>
 </dgm:dataModel>
@@ -25035,7 +25359,7 @@
 </file>
 
 <file path=customXml/itemProps2.xml><?xml version="1.0" encoding="utf-8"?>
-<ds:datastoreItem xmlns:ds="http://schemas.openxmlformats.org/officeDocument/2006/customXml" ds:itemID="{72FB135A-D5E5-4928-9911-86A919D8BEB9}">
+<ds:datastoreItem xmlns:ds="http://schemas.openxmlformats.org/officeDocument/2006/customXml" ds:itemID="{189CD6C4-57F3-4EA0-BAD1-A883D94D1C30}">
   <ds:schemaRefs>
     <ds:schemaRef ds:uri="http://schemas.openxmlformats.org/officeDocument/2006/bibliography"/>
   </ds:schemaRefs>

</xml_diff>

<commit_message>
enkele fouten verbeterd + apa toegevoegd
</commit_message>
<xml_diff>
--- a/documents/OnderzoeksRapport/Onderzoeksrapport.docx
+++ b/documents/OnderzoeksRapport/Onderzoeksrapport.docx
@@ -97,7 +97,7 @@
               </mc:Choice>
               <mc:Fallback>
                 <w:pict>
-                  <v:rect w14:anchorId="54CEE4F7" id="Rechthoek 2" o:spid="_x0000_s1026" style="position:absolute;margin-left:0;margin-top:0;width:642.6pt;height:64.4pt;z-index:251659264;visibility:visible;mso-wrap-style:square;mso-width-percent:1050;mso-height-percent:900;mso-wrap-distance-left:9pt;mso-wrap-distance-top:0;mso-wrap-distance-right:9pt;mso-wrap-distance-bottom:0;mso-position-horizontal:center;mso-position-horizontal-relative:page;mso-position-vertical:bottom;mso-position-vertical-relative:page;mso-width-percent:1050;mso-height-percent:900;mso-width-relative:page;mso-height-relative:top-margin-area;v-text-anchor:top" o:gfxdata="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" o:allowincell="f" fillcolor="#4bacc6 [3208]" strokecolor="#4f81bd [3204]">
+                  <v:rect w14:anchorId="259A3498" id="Rechthoek 2" o:spid="_x0000_s1026" style="position:absolute;margin-left:0;margin-top:0;width:642.6pt;height:64.4pt;z-index:251659264;visibility:visible;mso-wrap-style:square;mso-width-percent:1050;mso-height-percent:900;mso-wrap-distance-left:9pt;mso-wrap-distance-top:0;mso-wrap-distance-right:9pt;mso-wrap-distance-bottom:0;mso-position-horizontal:center;mso-position-horizontal-relative:page;mso-position-vertical:bottom;mso-position-vertical-relative:page;mso-width-percent:1050;mso-height-percent:900;mso-width-relative:page;mso-height-relative:top-margin-area;v-text-anchor:top" o:gfxdata="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" o:allowincell="f" fillcolor="#4bacc6 [3208]" strokecolor="#4f81bd [3204]">
                     <w10:wrap anchorx="page" anchory="page"/>
                   </v:rect>
                 </w:pict>
@@ -169,7 +169,7 @@
               </mc:Choice>
               <mc:Fallback>
                 <w:pict>
-                  <v:rect w14:anchorId="7FBB63D5" id="Rechthoek 5" o:spid="_x0000_s1026" style="position:absolute;margin-left:0;margin-top:0;width:7.15pt;height:831.2pt;z-index:251662336;visibility:visible;mso-wrap-style:square;mso-width-percent:0;mso-height-percent:1050;mso-wrap-distance-left:9pt;mso-wrap-distance-top:0;mso-wrap-distance-right:9pt;mso-wrap-distance-bottom:0;mso-position-horizontal:center;mso-position-horizontal-relative:left-margin-area;mso-position-vertical:center;mso-position-vertical-relative:page;mso-width-percent:0;mso-height-percent:1050;mso-width-relative:page;mso-height-relative:page;v-text-anchor:top" o:gfxdata="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" o:allowincell="f" strokecolor="#4f81bd [3204]">
+                  <v:rect w14:anchorId="41A676F7" id="Rechthoek 5" o:spid="_x0000_s1026" style="position:absolute;margin-left:0;margin-top:0;width:7.15pt;height:831.2pt;z-index:251662336;visibility:visible;mso-wrap-style:square;mso-width-percent:0;mso-height-percent:1050;mso-wrap-distance-left:9pt;mso-wrap-distance-top:0;mso-wrap-distance-right:9pt;mso-wrap-distance-bottom:0;mso-position-horizontal:center;mso-position-horizontal-relative:left-margin-area;mso-position-vertical:center;mso-position-vertical-relative:page;mso-width-percent:0;mso-height-percent:1050;mso-width-relative:page;mso-height-relative:page;v-text-anchor:top" o:gfxdata="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" o:allowincell="f" strokecolor="#4f81bd [3204]">
                     <w10:wrap anchorx="margin" anchory="page"/>
                   </v:rect>
                 </w:pict>
@@ -241,7 +241,7 @@
               </mc:Choice>
               <mc:Fallback>
                 <w:pict>
-                  <v:rect w14:anchorId="5A5BD885" id="Rechthoek 4" o:spid="_x0000_s1026" style="position:absolute;margin-left:0;margin-top:0;width:7.15pt;height:831.2pt;z-index:251661312;visibility:visible;mso-wrap-style:square;mso-width-percent:0;mso-height-percent:1050;mso-wrap-distance-left:9pt;mso-wrap-distance-top:0;mso-wrap-distance-right:9pt;mso-wrap-distance-bottom:0;mso-position-horizontal:center;mso-position-horizontal-relative:right-margin-area;mso-position-vertical:center;mso-position-vertical-relative:page;mso-width-percent:0;mso-height-percent:1050;mso-width-relative:page;mso-height-relative:page;v-text-anchor:top" o:gfxdata="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" o:allowincell="f" strokecolor="#4f81bd [3204]">
+                  <v:rect w14:anchorId="4B7FD834" id="Rechthoek 4" o:spid="_x0000_s1026" style="position:absolute;margin-left:0;margin-top:0;width:7.15pt;height:831.2pt;z-index:251661312;visibility:visible;mso-wrap-style:square;mso-width-percent:0;mso-height-percent:1050;mso-wrap-distance-left:9pt;mso-wrap-distance-top:0;mso-wrap-distance-right:9pt;mso-wrap-distance-bottom:0;mso-position-horizontal:center;mso-position-horizontal-relative:right-margin-area;mso-position-vertical:center;mso-position-vertical-relative:page;mso-width-percent:0;mso-height-percent:1050;mso-width-relative:page;mso-height-relative:page;v-text-anchor:top" o:gfxdata="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" o:allowincell="f" strokecolor="#4f81bd [3204]">
                     <w10:wrap anchorx="margin" anchory="page"/>
                   </v:rect>
                 </w:pict>
@@ -313,7 +313,7 @@
               </mc:Choice>
               <mc:Fallback>
                 <w:pict>
-                  <v:rect w14:anchorId="74576B8A" id="Rechthoek 3" o:spid="_x0000_s1026" style="position:absolute;margin-left:0;margin-top:0;width:642.6pt;height:64.8pt;z-index:251660288;visibility:visible;mso-wrap-style:square;mso-width-percent:1050;mso-height-percent:900;mso-wrap-distance-left:9pt;mso-wrap-distance-top:0;mso-wrap-distance-right:9pt;mso-wrap-distance-bottom:0;mso-position-horizontal:center;mso-position-horizontal-relative:page;mso-position-vertical:top;mso-position-vertical-relative:top-margin-area;mso-width-percent:1050;mso-height-percent:900;mso-width-relative:page;mso-height-relative:top-margin-area;v-text-anchor:top" o:gfxdata="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" o:allowincell="f" fillcolor="#4bacc6 [3208]" strokecolor="#4f81bd [3204]">
+                  <v:rect w14:anchorId="487B0A24" id="Rechthoek 3" o:spid="_x0000_s1026" style="position:absolute;margin-left:0;margin-top:0;width:642.6pt;height:64.8pt;z-index:251660288;visibility:visible;mso-wrap-style:square;mso-width-percent:1050;mso-height-percent:900;mso-wrap-distance-left:9pt;mso-wrap-distance-top:0;mso-wrap-distance-right:9pt;mso-wrap-distance-bottom:0;mso-position-horizontal:center;mso-position-horizontal-relative:page;mso-position-vertical:top;mso-position-vertical-relative:top-margin-area;mso-width-percent:1050;mso-height-percent:900;mso-width-relative:page;mso-height-relative:top-margin-area;v-text-anchor:top" o:gfxdata="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" o:allowincell="f" fillcolor="#4bacc6 [3208]" strokecolor="#4f81bd [3204]">
                     <w10:wrap anchorx="page" anchory="margin"/>
                   </v:rect>
                 </w:pict>
@@ -333,7 +333,6 @@
             <w:dataBinding w:prefixMappings="xmlns:ns0='http://schemas.openxmlformats.org/package/2006/metadata/core-properties' xmlns:ns1='http://purl.org/dc/elements/1.1/'" w:xpath="/ns0:coreProperties[1]/ns1:title[1]" w:storeItemID="{6C3C8BC8-F283-45AE-878A-BAB7291924A1}"/>
             <w:text/>
           </w:sdtPr>
-          <w:sdtEndPr/>
           <w:sdtContent>
             <w:p>
               <w:pPr>
@@ -367,7 +366,6 @@
             <w:dataBinding w:prefixMappings="xmlns:ns0='http://schemas.openxmlformats.org/package/2006/metadata/core-properties' xmlns:ns1='http://purl.org/dc/elements/1.1/'" w:xpath="/ns0:coreProperties[1]/ns1:subject[1]" w:storeItemID="{6C3C8BC8-F283-45AE-878A-BAB7291924A1}"/>
             <w:text/>
           </w:sdtPr>
-          <w:sdtEndPr/>
           <w:sdtContent>
             <w:p>
               <w:pPr>
@@ -437,7 +435,6 @@
               <w:calendar w:val="gregorian"/>
             </w:date>
           </w:sdtPr>
-          <w:sdtEndPr/>
           <w:sdtContent>
             <w:p>
               <w:pPr>
@@ -456,7 +453,6 @@
             <w:dataBinding w:prefixMappings="xmlns:ns0='http://schemas.openxmlformats.org/officeDocument/2006/extended-properties'" w:xpath="/ns0:Properties[1]/ns0:Company[1]" w:storeItemID="{6668398D-A668-4E3E-A5EB-62B293D839F1}"/>
             <w:text/>
           </w:sdtPr>
-          <w:sdtEndPr/>
           <w:sdtContent>
             <w:p>
               <w:pPr>
@@ -475,7 +471,6 @@
             <w:dataBinding w:prefixMappings="xmlns:ns0='http://schemas.openxmlformats.org/package/2006/metadata/core-properties' xmlns:ns1='http://purl.org/dc/elements/1.1/'" w:xpath="/ns0:coreProperties[1]/ns1:creator[1]" w:storeItemID="{6C3C8BC8-F283-45AE-878A-BAB7291924A1}"/>
             <w:text/>
           </w:sdtPr>
-          <w:sdtEndPr/>
           <w:sdtContent>
             <w:p>
               <w:pPr>
@@ -703,7 +698,6 @@
           <w:docPartUnique/>
         </w:docPartObj>
       </w:sdtPr>
-      <w:sdtEndPr/>
       <w:sdtContent>
         <w:p>
           <w:pPr>
@@ -3810,10 +3804,28 @@
         <w:pStyle w:val="NoSpacing"/>
       </w:pPr>
       <w:r>
-        <w:t>Aan de hand van de hoofdvraag “Hoe kan de robotarm, Melfa RV-2AJ-S12, tafeltennissen?” Zijn diverse deelvragen o</w:t>
-      </w:r>
-      <w:r>
-        <w:t>pgesteld. Deze zijn onderverdeelt in een aantal hoofdstukken waarin ze worden  behandelt.</w:t>
+        <w:t>Aan de hand van de hoofdvraag “Hoe kan de robotarm, Melf</w:t>
+      </w:r>
+      <w:r>
+        <w:t>a RV-2AJ-S12, tafeltennissen?” z</w:t>
+      </w:r>
+      <w:r>
+        <w:t>ijn diverse deelvragen o</w:t>
+      </w:r>
+      <w:r>
+        <w:t>pgesteld. Deze zijn onderverdeel</w:t>
+      </w:r>
+      <w:r>
+        <w:t>d</w:t>
+      </w:r>
+      <w:r>
+        <w:t xml:space="preserve"> in een aantal hoofdstukken waarin ze worden  behandel</w:t>
+      </w:r>
+      <w:r>
+        <w:t>d</w:t>
+      </w:r>
+      <w:r>
+        <w:t>.</w:t>
       </w:r>
     </w:p>
     <w:p>
@@ -4527,7 +4539,6 @@
           <w:id w:val="-782028058"/>
           <w:citation/>
         </w:sdtPr>
-        <w:sdtEndPr/>
         <w:sdtContent>
           <w:r>
             <w:fldChar w:fldCharType="begin"/>
@@ -5474,30 +5485,39 @@
     </w:p>
     <w:p>
       <w:r>
-        <w:t>Een professionele tafeltennisspeler kan de bal met een snelheid van 35m/s. (</w:t>
-      </w:r>
-      <w:r>
-        <w:rPr>
-          <w:color w:val="FF0000"/>
-        </w:rPr>
-        <w:t>Speed and spin characteristics of the 40mm table tennis ball - Tang.</w:t>
-      </w:r>
-      <w:commentRangeStart w:id="10"/>
-      <w:r>
-        <w:rPr>
-          <w:color w:val="FF0000"/>
-        </w:rPr>
-        <w:t>pdf</w:t>
-      </w:r>
-      <w:commentRangeEnd w:id="10"/>
-      <w:r>
-        <w:rPr>
-          <w:rStyle w:val="CommentReference"/>
-        </w:rPr>
-        <w:commentReference w:id="10"/>
-      </w:r>
-      <w:r>
-        <w:t xml:space="preserve">). De tafel is 2.74 meter lang. Dit zorgt ervoor dat wanneer een topspeler de bal slaat deze er 2.74/35 = 0,078 seconden over doet om aan de andere kant van de tafel te komen. De robot die tijdens dit onderzoek gebruikt wordt is niet tot deze snelheden in staat. Er </w:t>
+        <w:t xml:space="preserve">Een professionele tafeltennisspeler kan de bal met een snelheid van 35m/s. </w:t>
+      </w:r>
+      <w:sdt>
+        <w:sdtPr>
+          <w:id w:val="-1146814304"/>
+          <w:citation/>
+        </w:sdtPr>
+        <w:sdtContent>
+          <w:r>
+            <w:fldChar w:fldCharType="begin"/>
+          </w:r>
+          <w:r>
+            <w:instrText xml:space="preserve">CITATION Tan \l 1043 </w:instrText>
+          </w:r>
+          <w:r>
+            <w:fldChar w:fldCharType="separate"/>
+          </w:r>
+          <w:r>
+            <w:rPr>
+              <w:noProof/>
+            </w:rPr>
+            <w:t>(Tang, Mizoguchi, &amp; Toyoshima)</w:t>
+          </w:r>
+          <w:r>
+            <w:fldChar w:fldCharType="end"/>
+          </w:r>
+        </w:sdtContent>
+      </w:sdt>
+      <w:r>
+        <w:t xml:space="preserve">. </w:t>
+      </w:r>
+      <w:r>
+        <w:t xml:space="preserve">De tafel is 2.74 meter lang. Dit zorgt ervoor dat wanneer een topspeler de bal slaat deze er 2.74/35 = 0,078 seconden over doet om aan de andere kant van de tafel te komen. De robot die tijdens dit onderzoek gebruikt wordt is niet tot deze snelheden in staat. Er </w:t>
       </w:r>
       <w:r>
         <w:t>vanuit gaande</w:t>
@@ -5523,14 +5543,14 @@
       <w:pPr>
         <w:pStyle w:val="Heading1"/>
       </w:pPr>
-      <w:bookmarkStart w:id="11" w:name="_Ref433272313"/>
-      <w:bookmarkStart w:id="12" w:name="_Toc434239412"/>
+      <w:bookmarkStart w:id="10" w:name="_Ref433272313"/>
+      <w:bookmarkStart w:id="11" w:name="_Toc434239412"/>
       <w:r>
         <w:lastRenderedPageBreak/>
         <w:t>De robotarm</w:t>
       </w:r>
+      <w:bookmarkEnd w:id="10"/>
       <w:bookmarkEnd w:id="11"/>
-      <w:bookmarkEnd w:id="12"/>
     </w:p>
     <w:p/>
     <w:tbl>
@@ -5702,11 +5722,11 @@
       <w:pPr>
         <w:pStyle w:val="Heading2"/>
       </w:pPr>
-      <w:bookmarkStart w:id="13" w:name="_Toc434239413"/>
+      <w:bookmarkStart w:id="12" w:name="_Toc434239413"/>
       <w:r>
         <w:t>De snelheid</w:t>
       </w:r>
-      <w:bookmarkEnd w:id="13"/>
+      <w:bookmarkEnd w:id="12"/>
     </w:p>
     <w:p>
       <w:r>
@@ -5751,7 +5771,7 @@
         <w:pStyle w:val="Caption"/>
         <w:keepNext/>
       </w:pPr>
-      <w:bookmarkStart w:id="14" w:name="_Ref433273178"/>
+      <w:bookmarkStart w:id="13" w:name="_Ref433273178"/>
       <w:r>
         <w:t xml:space="preserve">Tabel </w:t>
       </w:r>
@@ -5766,7 +5786,7 @@
       <w:r>
         <w:t>, Speed of motion</w:t>
       </w:r>
-      <w:bookmarkEnd w:id="14"/>
+      <w:bookmarkEnd w:id="13"/>
     </w:p>
     <w:p>
       <w:r>
@@ -5801,7 +5821,7 @@
                           </pic:cNvPicPr>
                         </pic:nvPicPr>
                         <pic:blipFill rotWithShape="1">
-                          <a:blip r:embed="rId13">
+                          <a:blip r:embed="rId11">
                             <a:extLst>
                               <a:ext uri="{28A0092B-C50C-407E-A947-70E740481C1C}">
                                 <a14:useLocalDpi xmlns:a14="http://schemas.microsoft.com/office/drawing/2010/main" val="0"/>
@@ -5837,7 +5857,7 @@
                           </pic:cNvPicPr>
                         </pic:nvPicPr>
                         <pic:blipFill rotWithShape="1">
-                          <a:blip r:embed="rId13">
+                          <a:blip r:embed="rId11">
                             <a:extLst>
                               <a:ext uri="{28A0092B-C50C-407E-A947-70E740481C1C}">
                                 <a14:useLocalDpi xmlns:a14="http://schemas.microsoft.com/office/drawing/2010/main" val="0"/>
@@ -5873,13 +5893,13 @@
           </mc:Choice>
           <mc:Fallback>
             <w:pict>
-              <v:group w14:anchorId="55AE294C" id="Groep 1" o:spid="_x0000_s1026" style="width:452.95pt;height:87.6pt;mso-position-horizontal-relative:char;mso-position-vertical-relative:line" coordorigin="" coordsize="57184,11122" o:gfxdata="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">
+              <v:group w14:anchorId="4D95A595" id="Groep 1" o:spid="_x0000_s1026" style="width:452.95pt;height:87.6pt;mso-position-horizontal-relative:char;mso-position-vertical-relative:line" coordorigin="" coordsize="57184,11122" o:gfxdata="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">
                 <v:shape id="Afbeelding 2" o:spid="_x0000_s1027" type="#_x0000_t75" style="position:absolute;width:57183;height:3275;visibility:visible;mso-wrap-style:square" o:gfxdata="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">
-                  <v:imagedata r:id="rId14" o:title="" croptop="3146f" cropbottom="58976f" cropleft="-1f" cropright="1f"/>
+                  <v:imagedata r:id="rId12" o:title="" croptop="3146f" cropbottom="58976f" cropleft="-1f" cropright="1f"/>
                   <v:path arrowok="t"/>
                 </v:shape>
                 <v:shape id="Afbeelding 3" o:spid="_x0000_s1028" type="#_x0000_t75" style="position:absolute;top:3275;width:57183;height:7847;visibility:visible;mso-wrap-style:square" o:gfxdata="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">
-                  <v:imagedata r:id="rId14" o:title="" croptop="27842f" cropbottom="29506f"/>
+                  <v:imagedata r:id="rId12" o:title="" croptop="27842f" cropbottom="29506f"/>
                   <v:path arrowok="t"/>
                 </v:shape>
                 <w10:anchorlock/>
@@ -5895,7 +5915,7 @@
           <w:noProof/>
         </w:rPr>
         <w:drawing>
-          <wp:anchor distT="0" distB="0" distL="114300" distR="114300" simplePos="0" relativeHeight="251663360" behindDoc="0" locked="0" layoutInCell="1" allowOverlap="1" wp14:anchorId="3E05D948" wp14:editId="016D7B9F">
+          <wp:anchor distT="0" distB="0" distL="114300" distR="114300" simplePos="0" relativeHeight="251657216" behindDoc="0" locked="0" layoutInCell="1" allowOverlap="1" wp14:anchorId="3E05D948" wp14:editId="016D7B9F">
             <wp:simplePos x="0" y="0"/>
             <wp:positionH relativeFrom="column">
               <wp:posOffset>3291205</wp:posOffset>
@@ -5918,7 +5938,7 @@
                     <pic:cNvPicPr/>
                   </pic:nvPicPr>
                   <pic:blipFill>
-                    <a:blip r:embed="rId15">
+                    <a:blip r:embed="rId13">
                       <a:extLst>
                         <a:ext uri="{28A0092B-C50C-407E-A947-70E740481C1C}">
                           <a14:useLocalDpi xmlns:a14="http://schemas.microsoft.com/office/drawing/2010/main" val="0"/>
@@ -5965,7 +5985,7 @@
         <mc:AlternateContent>
           <mc:Choice Requires="wps">
             <w:drawing>
-              <wp:anchor distT="0" distB="0" distL="114300" distR="114300" simplePos="0" relativeHeight="251665408" behindDoc="0" locked="0" layoutInCell="1" allowOverlap="1" wp14:anchorId="602C3BC8" wp14:editId="1BFE4A44">
+              <wp:anchor distT="0" distB="0" distL="114300" distR="114300" simplePos="0" relativeHeight="251659264" behindDoc="0" locked="0" layoutInCell="1" allowOverlap="1" wp14:anchorId="602C3BC8" wp14:editId="1BFE4A44">
                 <wp:simplePos x="0" y="0"/>
                 <wp:positionH relativeFrom="column">
                   <wp:posOffset>3291205</wp:posOffset>
@@ -6042,7 +6062,7 @@
                 <v:stroke joinstyle="miter"/>
                 <v:path gradientshapeok="t" o:connecttype="rect"/>
               </v:shapetype>
-              <v:shape id="Tekstvak 20" o:spid="_x0000_s1026" type="#_x0000_t202" style="position:absolute;margin-left:259.15pt;margin-top:189.35pt;width:174pt;height:.05pt;z-index:251665408;visibility:visible;mso-wrap-style:square;mso-wrap-distance-left:9pt;mso-wrap-distance-top:0;mso-wrap-distance-right:9pt;mso-wrap-distance-bottom:0;mso-position-horizontal:absolute;mso-position-horizontal-relative:text;mso-position-vertical:absolute;mso-position-vertical-relative:text;v-text-anchor:top" o:gfxdata="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" stroked="f">
+              <v:shape id="Tekstvak 20" o:spid="_x0000_s1026" type="#_x0000_t202" style="position:absolute;margin-left:259.15pt;margin-top:189.35pt;width:174pt;height:.05pt;z-index:251659264;visibility:visible;mso-wrap-style:square;mso-wrap-distance-left:9pt;mso-wrap-distance-top:0;mso-wrap-distance-right:9pt;mso-wrap-distance-bottom:0;mso-position-horizontal:absolute;mso-position-horizontal-relative:text;mso-position-vertical:absolute;mso-position-vertical-relative:text;v-text-anchor:top" o:gfxdata="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" stroked="f">
                 <v:textbox style="mso-fit-shape-to-text:t" inset="0,0,0,0">
                   <w:txbxContent>
                     <w:p>
@@ -6093,7 +6113,7 @@
       <w:pPr>
         <w:pStyle w:val="Heading2"/>
       </w:pPr>
-      <w:bookmarkStart w:id="15" w:name="_Toc434239414"/>
+      <w:bookmarkStart w:id="14" w:name="_Toc434239414"/>
       <w:r>
         <w:lastRenderedPageBreak/>
         <w:t>De</w:t>
@@ -6101,7 +6121,7 @@
       <w:r>
         <w:t xml:space="preserve"> kracht</w:t>
       </w:r>
-      <w:bookmarkEnd w:id="15"/>
+      <w:bookmarkEnd w:id="14"/>
     </w:p>
     <w:p>
       <w:r>
@@ -6156,7 +6176,7 @@
         <w:pStyle w:val="Caption"/>
         <w:keepNext/>
       </w:pPr>
-      <w:bookmarkStart w:id="16" w:name="_Ref433273396"/>
+      <w:bookmarkStart w:id="15" w:name="_Ref433273396"/>
       <w:r>
         <w:t xml:space="preserve">Tabel </w:t>
       </w:r>
@@ -6177,7 +6197,7 @@
         </w:rPr>
         <w:t xml:space="preserve"> Allowable moment load</w:t>
       </w:r>
-      <w:bookmarkEnd w:id="16"/>
+      <w:bookmarkEnd w:id="15"/>
     </w:p>
     <w:p>
       <w:pPr>
@@ -6215,7 +6235,7 @@
                           </pic:cNvPicPr>
                         </pic:nvPicPr>
                         <pic:blipFill rotWithShape="1">
-                          <a:blip r:embed="rId13">
+                          <a:blip r:embed="rId11">
                             <a:extLst>
                               <a:ext uri="{28A0092B-C50C-407E-A947-70E740481C1C}">
                                 <a14:useLocalDpi xmlns:a14="http://schemas.microsoft.com/office/drawing/2010/main" val="0"/>
@@ -6251,7 +6271,7 @@
                           </pic:cNvPicPr>
                         </pic:nvPicPr>
                         <pic:blipFill rotWithShape="1">
-                          <a:blip r:embed="rId13">
+                          <a:blip r:embed="rId11">
                             <a:extLst>
                               <a:ext uri="{28A0092B-C50C-407E-A947-70E740481C1C}">
                                 <a14:useLocalDpi xmlns:a14="http://schemas.microsoft.com/office/drawing/2010/main" val="0"/>
@@ -6287,13 +6307,13 @@
           </mc:Choice>
           <mc:Fallback>
             <w:pict>
-              <v:group w14:anchorId="51A3044F" id="Groep 12" o:spid="_x0000_s1026" style="width:452.95pt;height:57.7pt;mso-position-horizontal-relative:char;mso-position-vertical-relative:line" coordorigin="" coordsize="57184,7327" o:gfxdata="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">
+              <v:group w14:anchorId="083D0183" id="Groep 12" o:spid="_x0000_s1026" style="width:452.95pt;height:57.7pt;mso-position-horizontal-relative:char;mso-position-vertical-relative:line" coordorigin="" coordsize="57184,7327" o:gfxdata="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">
                 <v:shape id="Afbeelding 13" o:spid="_x0000_s1027" type="#_x0000_t75" style="position:absolute;width:57183;height:3275;visibility:visible;mso-wrap-style:square" o:gfxdata="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">
-                  <v:imagedata r:id="rId14" o:title="" croptop="3146f" cropbottom="58976f" cropleft="-1f" cropright="1f"/>
+                  <v:imagedata r:id="rId12" o:title="" croptop="3146f" cropbottom="58976f" cropleft="-1f" cropright="1f"/>
                   <v:path arrowok="t"/>
                 </v:shape>
                 <v:shape id="Afbeelding 16" o:spid="_x0000_s1028" type="#_x0000_t75" style="position:absolute;top:3275;width:57182;height:4052;visibility:visible;mso-wrap-style:square" o:gfxdata="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">
-                  <v:imagedata r:id="rId14" o:title="" croptop="43956f" cropbottom="17353f" cropleft="-1f" cropright="2f"/>
+                  <v:imagedata r:id="rId12" o:title="" croptop="43956f" cropbottom="17353f" cropleft="-1f" cropright="2f"/>
                   <v:path arrowok="t"/>
                 </v:shape>
                 <w10:anchorlock/>
@@ -6381,7 +6401,7 @@
                     <pic:cNvPicPr/>
                   </pic:nvPicPr>
                   <pic:blipFill>
-                    <a:blip r:embed="rId16">
+                    <a:blip r:embed="rId14">
                       <a:extLst>
                         <a:ext uri="{28A0092B-C50C-407E-A947-70E740481C1C}">
                           <a14:useLocalDpi xmlns:a14="http://schemas.microsoft.com/office/drawing/2010/main" val="0"/>
@@ -6420,18 +6440,31 @@
       <w:pPr>
         <w:pStyle w:val="Caption"/>
       </w:pPr>
-      <w:bookmarkStart w:id="17" w:name="_Ref433273629"/>
+      <w:bookmarkStart w:id="16" w:name="_Ref433273629"/>
       <w:r>
         <w:t xml:space="preserve">Figuur </w:t>
       </w:r>
-      <w:fldSimple w:instr=" SEQ Figuur \* ARABIC ">
-        <w:r>
-          <w:rPr>
-            <w:noProof/>
-          </w:rPr>
-          <w:t>4</w:t>
-        </w:r>
-      </w:fldSimple>
+      <w:r>
+        <w:fldChar w:fldCharType="begin"/>
+      </w:r>
+      <w:r>
+        <w:instrText xml:space="preserve"> SEQ Figuur \* ARABIC </w:instrText>
+      </w:r>
+      <w:r>
+        <w:fldChar w:fldCharType="separate"/>
+      </w:r>
+      <w:r>
+        <w:rPr>
+          <w:noProof/>
+        </w:rPr>
+        <w:t>4</w:t>
+      </w:r>
+      <w:r>
+        <w:rPr>
+          <w:noProof/>
+        </w:rPr>
+        <w:fldChar w:fldCharType="end"/>
+      </w:r>
       <w:r>
         <w:t>,</w:t>
       </w:r>
@@ -6441,7 +6474,7 @@
         </w:rPr>
         <w:t xml:space="preserve"> Maximum load capacity</w:t>
       </w:r>
-      <w:bookmarkEnd w:id="17"/>
+      <w:bookmarkEnd w:id="16"/>
     </w:p>
     <w:p>
       <w:pPr>
@@ -6468,7 +6501,7 @@
       <w:pPr>
         <w:pStyle w:val="Heading2"/>
       </w:pPr>
-      <w:bookmarkStart w:id="18" w:name="_Toc434239415"/>
+      <w:bookmarkStart w:id="17" w:name="_Toc434239415"/>
       <w:r>
         <w:lastRenderedPageBreak/>
         <w:t>D</w:t>
@@ -6476,7 +6509,7 @@
       <w:r>
         <w:t>raaihoeken</w:t>
       </w:r>
-      <w:bookmarkEnd w:id="18"/>
+      <w:bookmarkEnd w:id="17"/>
     </w:p>
     <w:p>
       <w:r>
@@ -6552,7 +6585,7 @@
                     <pic:cNvPicPr/>
                   </pic:nvPicPr>
                   <pic:blipFill>
-                    <a:blip r:embed="rId17"/>
+                    <a:blip r:embed="rId15"/>
                     <a:stretch>
                       <a:fillRect/>
                     </a:stretch>
@@ -6577,22 +6610,35 @@
       <w:pPr>
         <w:pStyle w:val="Caption"/>
       </w:pPr>
-      <w:bookmarkStart w:id="19" w:name="_Ref433275953"/>
+      <w:bookmarkStart w:id="18" w:name="_Ref433275953"/>
       <w:r>
         <w:t xml:space="preserve">Figuur </w:t>
       </w:r>
-      <w:fldSimple w:instr=" SEQ Figuur \* ARABIC ">
-        <w:r>
-          <w:rPr>
-            <w:noProof/>
-          </w:rPr>
-          <w:t>5</w:t>
-        </w:r>
-      </w:fldSimple>
+      <w:r>
+        <w:fldChar w:fldCharType="begin"/>
+      </w:r>
+      <w:r>
+        <w:instrText xml:space="preserve"> SEQ Figuur \* ARABIC </w:instrText>
+      </w:r>
+      <w:r>
+        <w:fldChar w:fldCharType="separate"/>
+      </w:r>
+      <w:r>
+        <w:rPr>
+          <w:noProof/>
+        </w:rPr>
+        <w:t>5</w:t>
+      </w:r>
+      <w:r>
+        <w:rPr>
+          <w:noProof/>
+        </w:rPr>
+        <w:fldChar w:fldCharType="end"/>
+      </w:r>
       <w:r>
         <w:t>, De verschillende types</w:t>
       </w:r>
-      <w:bookmarkEnd w:id="19"/>
+      <w:bookmarkEnd w:id="18"/>
     </w:p>
     <w:p>
       <w:r>
@@ -6645,7 +6691,7 @@
       <w:pPr>
         <w:keepNext/>
       </w:pPr>
-      <w:commentRangeStart w:id="20"/>
+      <w:commentRangeStart w:id="19"/>
       <w:r>
         <w:rPr>
           <w:noProof/>
@@ -6666,7 +6712,7 @@
                     <pic:cNvPicPr/>
                   </pic:nvPicPr>
                   <pic:blipFill>
-                    <a:blip r:embed="rId18">
+                    <a:blip r:embed="rId16">
                       <a:extLst>
                         <a:ext uri="{28A0092B-C50C-407E-A947-70E740481C1C}">
                           <a14:useLocalDpi xmlns:a14="http://schemas.microsoft.com/office/drawing/2010/main" val="0"/>
@@ -6700,19 +6746,19 @@
           </wp:inline>
         </w:drawing>
       </w:r>
-      <w:commentRangeEnd w:id="20"/>
+      <w:commentRangeEnd w:id="19"/>
       <w:r>
         <w:rPr>
           <w:rStyle w:val="CommentReference"/>
         </w:rPr>
-        <w:commentReference w:id="20"/>
+        <w:commentReference w:id="19"/>
       </w:r>
     </w:p>
     <w:p>
       <w:pPr>
         <w:pStyle w:val="Caption"/>
       </w:pPr>
-      <w:bookmarkStart w:id="21" w:name="_Ref433276033"/>
+      <w:bookmarkStart w:id="20" w:name="_Ref433276033"/>
       <w:r>
         <w:t xml:space="preserve">Figuur </w:t>
       </w:r>
@@ -6727,7 +6773,7 @@
       <w:r>
         <w:t>, Het nulpunt</w:t>
       </w:r>
-      <w:bookmarkEnd w:id="21"/>
+      <w:bookmarkEnd w:id="20"/>
     </w:p>
     <w:p>
       <w:pPr>
@@ -6815,7 +6861,7 @@
         <w:pStyle w:val="Caption"/>
         <w:keepNext/>
       </w:pPr>
-      <w:bookmarkStart w:id="22" w:name="_Ref433276113"/>
+      <w:bookmarkStart w:id="21" w:name="_Ref433276113"/>
       <w:r>
         <w:t xml:space="preserve">Tabel </w:t>
       </w:r>
@@ -6836,7 +6882,7 @@
         </w:rPr>
         <w:t xml:space="preserve"> Operating range</w:t>
       </w:r>
-      <w:bookmarkEnd w:id="22"/>
+      <w:bookmarkEnd w:id="21"/>
     </w:p>
     <w:p>
       <w:r>
@@ -6871,7 +6917,7 @@
                           </pic:cNvPicPr>
                         </pic:nvPicPr>
                         <pic:blipFill rotWithShape="1">
-                          <a:blip r:embed="rId13">
+                          <a:blip r:embed="rId11">
                             <a:extLst>
                               <a:ext uri="{28A0092B-C50C-407E-A947-70E740481C1C}">
                                 <a14:useLocalDpi xmlns:a14="http://schemas.microsoft.com/office/drawing/2010/main" val="0"/>
@@ -6907,7 +6953,7 @@
                           </pic:cNvPicPr>
                         </pic:nvPicPr>
                         <pic:blipFill rotWithShape="1">
-                          <a:blip r:embed="rId13">
+                          <a:blip r:embed="rId11">
                             <a:extLst>
                               <a:ext uri="{28A0092B-C50C-407E-A947-70E740481C1C}">
                                 <a14:useLocalDpi xmlns:a14="http://schemas.microsoft.com/office/drawing/2010/main" val="0"/>
@@ -6943,13 +6989,13 @@
           </mc:Choice>
           <mc:Fallback>
             <w:pict>
-              <v:group w14:anchorId="0763CBD7" id="Groep 4" o:spid="_x0000_s1026" style="width:453.5pt;height:86.5pt;mso-position-horizontal-relative:char;mso-position-vertical-relative:line" coordorigin="-5" coordsize="57593,10986" o:gfxdata="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">
+              <v:group w14:anchorId="005FA08D" id="Groep 4" o:spid="_x0000_s1026" style="width:453.5pt;height:86.5pt;mso-position-horizontal-relative:char;mso-position-vertical-relative:line" coordorigin="-5" coordsize="57593,10986" o:gfxdata="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">
                 <v:shape id="Afbeelding 5" o:spid="_x0000_s1027" type="#_x0000_t75" style="position:absolute;left:-5;top:3138;width:57593;height:7848;visibility:visible;mso-wrap-style:square" o:gfxdata="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">
-                  <v:imagedata r:id="rId14" o:title="" croptop="19788f" cropbottom="37569f"/>
+                  <v:imagedata r:id="rId12" o:title="" croptop="19788f" cropbottom="37569f"/>
                   <v:path arrowok="t"/>
                 </v:shape>
                 <v:shape id="Afbeelding 6" o:spid="_x0000_s1028" type="#_x0000_t75" style="position:absolute;width:57588;height:3138;visibility:visible;mso-wrap-style:square" o:gfxdata="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">
-                  <v:imagedata r:id="rId14" o:title="" croptop="3146f" cropbottom="59130f" cropleft="-1f" cropright="6f"/>
+                  <v:imagedata r:id="rId12" o:title="" croptop="3146f" cropbottom="59130f" cropleft="-1f" cropright="6f"/>
                   <v:path arrowok="t"/>
                 </v:shape>
                 <w10:anchorlock/>
@@ -7016,8 +7062,8 @@
       <w:pPr>
         <w:pStyle w:val="Caption"/>
       </w:pPr>
-      <w:bookmarkStart w:id="23" w:name="_Ref433277063"/>
-      <w:bookmarkStart w:id="24" w:name="_Ref433277088"/>
+      <w:bookmarkStart w:id="22" w:name="_Ref433277063"/>
+      <w:bookmarkStart w:id="23" w:name="_Ref433277088"/>
       <w:r>
         <w:t xml:space="preserve">Figuur </w:t>
       </w:r>
@@ -7032,11 +7078,11 @@
       <w:r>
         <w:t xml:space="preserve">, </w:t>
       </w:r>
+      <w:bookmarkEnd w:id="22"/>
+      <w:r>
+        <w:t>Draaihoeken</w:t>
+      </w:r>
       <w:bookmarkEnd w:id="23"/>
-      <w:r>
-        <w:t>Draaihoeken</w:t>
-      </w:r>
-      <w:bookmarkEnd w:id="24"/>
     </w:p>
     <w:p>
       <w:r>
@@ -7061,12 +7107,12 @@
       <w:pPr>
         <w:pStyle w:val="Heading2"/>
       </w:pPr>
-      <w:bookmarkStart w:id="25" w:name="_Toc434239416"/>
+      <w:bookmarkStart w:id="24" w:name="_Toc434239416"/>
       <w:r>
         <w:lastRenderedPageBreak/>
         <w:t>De montage van het batje</w:t>
       </w:r>
-      <w:bookmarkEnd w:id="25"/>
+      <w:bookmarkEnd w:id="24"/>
     </w:p>
     <w:p>
       <w:r>
@@ -7164,18 +7210,31 @@
       <w:pPr>
         <w:pStyle w:val="Caption"/>
       </w:pPr>
-      <w:bookmarkStart w:id="26" w:name="_Ref433276480"/>
+      <w:bookmarkStart w:id="25" w:name="_Ref433276480"/>
       <w:r>
         <w:t xml:space="preserve">Figuur </w:t>
       </w:r>
-      <w:fldSimple w:instr=" SEQ Figuur \* ARABIC ">
-        <w:r>
-          <w:rPr>
-            <w:noProof/>
-          </w:rPr>
-          <w:t>8</w:t>
-        </w:r>
-      </w:fldSimple>
+      <w:r>
+        <w:fldChar w:fldCharType="begin"/>
+      </w:r>
+      <w:r>
+        <w:instrText xml:space="preserve"> SEQ Figuur \* ARABIC </w:instrText>
+      </w:r>
+      <w:r>
+        <w:fldChar w:fldCharType="separate"/>
+      </w:r>
+      <w:r>
+        <w:rPr>
+          <w:noProof/>
+        </w:rPr>
+        <w:t>8</w:t>
+      </w:r>
+      <w:r>
+        <w:rPr>
+          <w:noProof/>
+        </w:rPr>
+        <w:fldChar w:fldCharType="end"/>
+      </w:r>
       <w:r>
         <w:t>,</w:t>
       </w:r>
@@ -7185,7 +7244,7 @@
         </w:rPr>
         <w:t xml:space="preserve"> Mogelijke positie van het batje</w:t>
       </w:r>
-      <w:bookmarkEnd w:id="26"/>
+      <w:bookmarkEnd w:id="25"/>
       <w:r>
         <w:rPr>
           <w:noProof/>
@@ -7200,7 +7259,6 @@
           <w:id w:val="1443802818"/>
           <w:citation/>
         </w:sdtPr>
-        <w:sdtEndPr/>
         <w:sdtContent>
           <w:r>
             <w:rPr>
@@ -7282,7 +7340,7 @@
         <w:pStyle w:val="Caption"/>
         <w:keepNext/>
       </w:pPr>
-      <w:bookmarkStart w:id="27" w:name="_Ref433277545"/>
+      <w:bookmarkStart w:id="26" w:name="_Ref433277545"/>
       <w:r>
         <w:t xml:space="preserve">Tabel </w:t>
       </w:r>
@@ -7303,7 +7361,7 @@
         </w:rPr>
         <w:t xml:space="preserve"> Voor- en nadelen van mogelijke posities</w:t>
       </w:r>
-      <w:bookmarkEnd w:id="27"/>
+      <w:bookmarkEnd w:id="26"/>
     </w:p>
     <w:tbl>
       <w:tblPr>
@@ -7549,14 +7607,14 @@
       <w:pPr>
         <w:pStyle w:val="Heading1"/>
       </w:pPr>
-      <w:bookmarkStart w:id="28" w:name="_Ref433272320"/>
-      <w:bookmarkStart w:id="29" w:name="_Toc434239417"/>
+      <w:bookmarkStart w:id="27" w:name="_Ref433272320"/>
+      <w:bookmarkStart w:id="28" w:name="_Toc434239417"/>
       <w:r>
         <w:lastRenderedPageBreak/>
         <w:t>Veiligheid</w:t>
       </w:r>
+      <w:bookmarkEnd w:id="27"/>
       <w:bookmarkEnd w:id="28"/>
-      <w:bookmarkEnd w:id="29"/>
     </w:p>
     <w:p/>
     <w:tbl>
@@ -7626,26 +7684,26 @@
       <w:pPr>
         <w:pStyle w:val="Heading2"/>
       </w:pPr>
-      <w:bookmarkStart w:id="30" w:name="_Toc434239418"/>
+      <w:bookmarkStart w:id="29" w:name="_Toc434239418"/>
       <w:r>
         <w:t>Wat is veiligheid?</w:t>
       </w:r>
+      <w:bookmarkEnd w:id="29"/>
+    </w:p>
+    <w:p>
+      <w:r>
+        <w:t>Wanneer er wordt gesproken over veiligheid wordt er bedoelt dat er geen mensen en objecten worden beschadigd.</w:t>
+      </w:r>
+    </w:p>
+    <w:p>
+      <w:pPr>
+        <w:pStyle w:val="Heading2"/>
+      </w:pPr>
+      <w:bookmarkStart w:id="30" w:name="_Toc434239419"/>
+      <w:r>
+        <w:t>Hoe wordt de veiligheid gehandhaafd?</w:t>
+      </w:r>
       <w:bookmarkEnd w:id="30"/>
-    </w:p>
-    <w:p>
-      <w:r>
-        <w:t>Wanneer er wordt gesproken over veiligheid wordt er bedoelt dat er geen mensen en objecten worden beschadigd.</w:t>
-      </w:r>
-    </w:p>
-    <w:p>
-      <w:pPr>
-        <w:pStyle w:val="Heading2"/>
-      </w:pPr>
-      <w:bookmarkStart w:id="31" w:name="_Toc434239419"/>
-      <w:r>
-        <w:t>Hoe wordt de veiligheid gehandhaafd?</w:t>
-      </w:r>
-      <w:bookmarkEnd w:id="31"/>
     </w:p>
     <w:p>
       <w:r>
@@ -7749,7 +7807,7 @@
       <w:pPr>
         <w:pStyle w:val="Caption"/>
       </w:pPr>
-      <w:bookmarkStart w:id="32" w:name="_Ref433278726"/>
+      <w:bookmarkStart w:id="31" w:name="_Ref433278726"/>
       <w:r>
         <w:t xml:space="preserve">Figuur </w:t>
       </w:r>
@@ -7770,7 +7828,7 @@
         </w:rPr>
         <w:t xml:space="preserve"> Veiligheidszone</w:t>
       </w:r>
-      <w:bookmarkEnd w:id="32"/>
+      <w:bookmarkEnd w:id="31"/>
     </w:p>
     <w:p>
       <w:pPr>
@@ -7861,14 +7919,14 @@
       <w:pPr>
         <w:pStyle w:val="Heading1"/>
       </w:pPr>
-      <w:bookmarkStart w:id="33" w:name="_Ref433272359"/>
-      <w:bookmarkStart w:id="34" w:name="_Toc434239420"/>
+      <w:bookmarkStart w:id="32" w:name="_Ref433272359"/>
+      <w:bookmarkStart w:id="33" w:name="_Toc434239420"/>
       <w:r>
         <w:lastRenderedPageBreak/>
         <w:t>Beeldherkenning</w:t>
       </w:r>
+      <w:bookmarkEnd w:id="32"/>
       <w:bookmarkEnd w:id="33"/>
-      <w:bookmarkEnd w:id="34"/>
     </w:p>
     <w:p/>
     <w:tbl>
@@ -7938,7 +7996,6 @@
           <w:id w:val="1621947413"/>
           <w:citation/>
         </w:sdtPr>
-        <w:sdtEndPr/>
         <w:sdtContent>
           <w:r>
             <w:fldChar w:fldCharType="begin"/>
@@ -7995,14 +8052,27 @@
       <w:r>
         <w:t xml:space="preserve">Figuur </w:t>
       </w:r>
-      <w:fldSimple w:instr=" SEQ Figuur \* ARABIC ">
-        <w:r>
-          <w:rPr>
-            <w:noProof/>
-          </w:rPr>
-          <w:t>10</w:t>
-        </w:r>
-      </w:fldSimple>
+      <w:r>
+        <w:fldChar w:fldCharType="begin"/>
+      </w:r>
+      <w:r>
+        <w:instrText xml:space="preserve"> SEQ Figuur \* ARABIC </w:instrText>
+      </w:r>
+      <w:r>
+        <w:fldChar w:fldCharType="separate"/>
+      </w:r>
+      <w:r>
+        <w:rPr>
+          <w:noProof/>
+        </w:rPr>
+        <w:t>10</w:t>
+      </w:r>
+      <w:r>
+        <w:rPr>
+          <w:noProof/>
+        </w:rPr>
+        <w:fldChar w:fldCharType="end"/>
+      </w:r>
       <w:r>
         <w:t>, Cyclus</w:t>
       </w:r>
@@ -8038,12 +8108,12 @@
         <w:pStyle w:val="Heading3"/>
         <w:spacing w:line="276" w:lineRule="auto"/>
       </w:pPr>
-      <w:bookmarkStart w:id="35" w:name="_Toc434239421"/>
+      <w:bookmarkStart w:id="34" w:name="_Toc434239421"/>
       <w:r>
         <w:lastRenderedPageBreak/>
         <w:t>Resistentie tegen verschillen</w:t>
       </w:r>
-      <w:bookmarkEnd w:id="35"/>
+      <w:bookmarkEnd w:id="34"/>
     </w:p>
     <w:p>
       <w:r>
@@ -8055,11 +8125,11 @@
         <w:pStyle w:val="Heading2"/>
         <w:spacing w:line="276" w:lineRule="auto"/>
       </w:pPr>
-      <w:bookmarkStart w:id="36" w:name="_Toc434239422"/>
+      <w:bookmarkStart w:id="35" w:name="_Toc434239422"/>
       <w:r>
         <w:t>Nodige eigenschappen voor de beeldherkenning</w:t>
       </w:r>
-      <w:bookmarkEnd w:id="36"/>
+      <w:bookmarkEnd w:id="35"/>
     </w:p>
     <w:p>
       <w:r>
@@ -8071,11 +8141,11 @@
         <w:pStyle w:val="Heading3"/>
         <w:spacing w:line="276" w:lineRule="auto"/>
       </w:pPr>
-      <w:bookmarkStart w:id="37" w:name="_Toc434239423"/>
+      <w:bookmarkStart w:id="36" w:name="_Toc434239423"/>
       <w:r>
         <w:t>Uitvoer tijd</w:t>
       </w:r>
-      <w:bookmarkEnd w:id="37"/>
+      <w:bookmarkEnd w:id="36"/>
     </w:p>
     <w:p>
       <w:r>
@@ -8087,11 +8157,11 @@
         <w:pStyle w:val="Heading3"/>
         <w:spacing w:line="276" w:lineRule="auto"/>
       </w:pPr>
-      <w:bookmarkStart w:id="38" w:name="_Toc434239424"/>
+      <w:bookmarkStart w:id="37" w:name="_Toc434239424"/>
       <w:r>
         <w:t>Accuraatheid</w:t>
       </w:r>
-      <w:bookmarkEnd w:id="38"/>
+      <w:bookmarkEnd w:id="37"/>
     </w:p>
     <w:p>
       <w:r>
@@ -8103,11 +8173,11 @@
         <w:pStyle w:val="Heading3"/>
         <w:spacing w:line="276" w:lineRule="auto"/>
       </w:pPr>
-      <w:bookmarkStart w:id="39" w:name="_Toc434239425"/>
+      <w:bookmarkStart w:id="38" w:name="_Toc434239425"/>
       <w:r>
         <w:t>Herstelmogelijkheid wanneer het balletje buiten beeld valt</w:t>
       </w:r>
-      <w:bookmarkEnd w:id="39"/>
+      <w:bookmarkEnd w:id="38"/>
     </w:p>
     <w:p>
       <w:r>
@@ -8135,12 +8205,12 @@
         <w:pStyle w:val="Heading2"/>
         <w:spacing w:line="276" w:lineRule="auto"/>
       </w:pPr>
-      <w:bookmarkStart w:id="40" w:name="_Toc434239426"/>
+      <w:bookmarkStart w:id="39" w:name="_Toc434239426"/>
       <w:r>
         <w:lastRenderedPageBreak/>
         <w:t>Beschikbare beeldherkenning technieken/middelen</w:t>
       </w:r>
-      <w:bookmarkEnd w:id="40"/>
+      <w:bookmarkEnd w:id="39"/>
     </w:p>
     <w:p>
       <w:r>
@@ -8152,11 +8222,11 @@
         <w:pStyle w:val="Heading3"/>
         <w:spacing w:line="276" w:lineRule="auto"/>
       </w:pPr>
-      <w:bookmarkStart w:id="41" w:name="_Toc434239427"/>
+      <w:bookmarkStart w:id="40" w:name="_Toc434239427"/>
       <w:r>
         <w:t>Opvangen beeld materiaal (Invoer beeldmateriaal)</w:t>
       </w:r>
-      <w:bookmarkEnd w:id="41"/>
+      <w:bookmarkEnd w:id="40"/>
     </w:p>
     <w:p>
       <w:r>
@@ -8328,12 +8398,12 @@
         <w:pStyle w:val="Heading3"/>
         <w:spacing w:line="276" w:lineRule="auto"/>
       </w:pPr>
-      <w:bookmarkStart w:id="42" w:name="_Toc434239428"/>
+      <w:bookmarkStart w:id="41" w:name="_Toc434239428"/>
       <w:r>
         <w:lastRenderedPageBreak/>
         <w:t>Detecteren van de mogelijke object positie(Object Detectie)</w:t>
       </w:r>
-      <w:bookmarkEnd w:id="42"/>
+      <w:bookmarkEnd w:id="41"/>
     </w:p>
     <w:p>
       <w:r>
@@ -8420,7 +8490,6 @@
           <w:id w:val="-495659628"/>
           <w:citation/>
         </w:sdtPr>
-        <w:sdtEndPr/>
         <w:sdtContent>
           <w:r>
             <w:fldChar w:fldCharType="begin"/>
@@ -8489,14 +8558,27 @@
       <w:r>
         <w:t xml:space="preserve">Tabel </w:t>
       </w:r>
-      <w:fldSimple w:instr=" SEQ Tabel \* ARABIC ">
-        <w:r>
-          <w:rPr>
-            <w:noProof/>
-          </w:rPr>
-          <w:t>5</w:t>
-        </w:r>
-      </w:fldSimple>
+      <w:r>
+        <w:fldChar w:fldCharType="begin"/>
+      </w:r>
+      <w:r>
+        <w:instrText xml:space="preserve"> SEQ Tabel \* ARABIC </w:instrText>
+      </w:r>
+      <w:r>
+        <w:fldChar w:fldCharType="separate"/>
+      </w:r>
+      <w:r>
+        <w:rPr>
+          <w:noProof/>
+        </w:rPr>
+        <w:t>5</w:t>
+      </w:r>
+      <w:r>
+        <w:rPr>
+          <w:noProof/>
+        </w:rPr>
+        <w:fldChar w:fldCharType="end"/>
+      </w:r>
       <w:r>
         <w:t xml:space="preserve">, </w:t>
       </w:r>
@@ -8854,11 +8936,11 @@
         <w:pStyle w:val="Heading3"/>
         <w:spacing w:line="276" w:lineRule="auto"/>
       </w:pPr>
-      <w:bookmarkStart w:id="43" w:name="_Toc434239429"/>
+      <w:bookmarkStart w:id="42" w:name="_Toc434239429"/>
       <w:r>
         <w:t>Herkenning van het object (Object Classificatie) en vaststellen positie</w:t>
       </w:r>
-      <w:bookmarkEnd w:id="43"/>
+      <w:bookmarkEnd w:id="42"/>
     </w:p>
     <w:p>
       <w:r>
@@ -8869,7 +8951,6 @@
           <w:id w:val="-278648226"/>
           <w:citation/>
         </w:sdtPr>
-        <w:sdtEndPr/>
         <w:sdtContent>
           <w:r>
             <w:fldChar w:fldCharType="begin"/>
@@ -8922,7 +9003,6 @@
           <w:id w:val="413052405"/>
           <w:citation/>
         </w:sdtPr>
-        <w:sdtEndPr/>
         <w:sdtContent>
           <w:r>
             <w:fldChar w:fldCharType="begin"/>
@@ -8982,7 +9062,6 @@
           <w:id w:val="41570367"/>
           <w:citation/>
         </w:sdtPr>
-        <w:sdtEndPr/>
         <w:sdtContent>
           <w:r>
             <w:fldChar w:fldCharType="begin"/>
@@ -9047,7 +9126,6 @@
           <w:id w:val="805280149"/>
           <w:citation/>
         </w:sdtPr>
-        <w:sdtEndPr/>
         <w:sdtContent>
           <w:r>
             <w:fldChar w:fldCharType="begin"/>
@@ -9106,7 +9184,21 @@
         <w:rPr>
           <w:lang w:val="en-GB"/>
         </w:rPr>
-        <w:t>ased Color Tracking (PFC)</w:t>
+        <w:t xml:space="preserve">ased </w:t>
+      </w:r>
+      <w:proofErr w:type="spellStart"/>
+      <w:r>
+        <w:rPr>
+          <w:lang w:val="en-GB"/>
+        </w:rPr>
+        <w:t>Color</w:t>
+      </w:r>
+      <w:proofErr w:type="spellEnd"/>
+      <w:r>
+        <w:rPr>
+          <w:lang w:val="en-GB"/>
+        </w:rPr>
+        <w:t xml:space="preserve"> Tracking (PFC)</w:t>
       </w:r>
     </w:p>
     <w:p>
@@ -9127,7 +9219,6 @@
           <w:id w:val="-899592356"/>
           <w:citation/>
         </w:sdtPr>
-        <w:sdtEndPr/>
         <w:sdtContent>
           <w:r>
             <w:fldChar w:fldCharType="begin"/>
@@ -9184,7 +9275,6 @@
           <w:id w:val="612946974"/>
           <w:citation/>
         </w:sdtPr>
-        <w:sdtEndPr/>
         <w:sdtContent>
           <w:r>
             <w:fldChar w:fldCharType="begin"/>
@@ -9320,7 +9410,6 @@
           <w:id w:val="-1489621609"/>
           <w:citation/>
         </w:sdtPr>
-        <w:sdtEndPr/>
         <w:sdtContent>
           <w:r>
             <w:fldChar w:fldCharType="begin"/>
@@ -9335,7 +9424,7 @@
             <w:rPr>
               <w:noProof/>
             </w:rPr>
-            <w:t xml:space="preserve"> (Yang, Jia, Rong, Zhu, Wang, &amp; Yue, 2013)</w:t>
+            <w:t xml:space="preserve"> (Yang, et al., 2013)</w:t>
           </w:r>
           <w:r>
             <w:fldChar w:fldCharType="end"/>
@@ -9395,7 +9484,6 @@
           <w:id w:val="-219673309"/>
           <w:citation/>
         </w:sdtPr>
-        <w:sdtEndPr/>
         <w:sdtContent>
           <w:r>
             <w:fldChar w:fldCharType="begin"/>
@@ -9430,7 +9518,6 @@
           <w:id w:val="1258636579"/>
           <w:citation/>
         </w:sdtPr>
-        <w:sdtEndPr/>
         <w:sdtContent>
           <w:r>
             <w:fldChar w:fldCharType="begin"/>
@@ -9495,7 +9582,6 @@
           <w:id w:val="-1226061721"/>
           <w:citation/>
         </w:sdtPr>
-        <w:sdtEndPr/>
         <w:sdtContent>
           <w:r>
             <w:fldChar w:fldCharType="begin"/>
@@ -9525,7 +9611,6 @@
           <w:id w:val="1188333287"/>
           <w:citation/>
         </w:sdtPr>
-        <w:sdtEndPr/>
         <w:sdtContent>
           <w:r>
             <w:fldChar w:fldCharType="begin"/>
@@ -9610,11 +9695,19 @@
           <w:lang w:val="en-US"/>
         </w:rPr>
       </w:pPr>
+      <w:proofErr w:type="spellStart"/>
       <w:r>
         <w:rPr>
           <w:lang w:val="en-US"/>
         </w:rPr>
-        <w:t xml:space="preserve">Figuur </w:t>
+        <w:t>Figuur</w:t>
+      </w:r>
+      <w:proofErr w:type="spellEnd"/>
+      <w:r>
+        <w:rPr>
+          <w:lang w:val="en-US"/>
+        </w:rPr>
+        <w:t xml:space="preserve"> </w:t>
       </w:r>
       <w:r>
         <w:fldChar w:fldCharType="begin"/>
@@ -9865,25 +9958,38 @@
         <w:pStyle w:val="Caption"/>
         <w:keepNext/>
       </w:pPr>
-      <w:bookmarkStart w:id="44" w:name="_Ref434240047"/>
+      <w:bookmarkStart w:id="43" w:name="_Ref434240047"/>
       <w:r>
         <w:t xml:space="preserve">Tabel </w:t>
       </w:r>
-      <w:fldSimple w:instr=" SEQ Tabel \* ARABIC ">
-        <w:r>
-          <w:rPr>
-            <w:noProof/>
-          </w:rPr>
-          <w:t>6</w:t>
-        </w:r>
-      </w:fldSimple>
+      <w:r>
+        <w:fldChar w:fldCharType="begin"/>
+      </w:r>
+      <w:r>
+        <w:instrText xml:space="preserve"> SEQ Tabel \* ARABIC </w:instrText>
+      </w:r>
+      <w:r>
+        <w:fldChar w:fldCharType="separate"/>
+      </w:r>
+      <w:r>
+        <w:rPr>
+          <w:noProof/>
+        </w:rPr>
+        <w:t>6</w:t>
+      </w:r>
+      <w:r>
+        <w:rPr>
+          <w:noProof/>
+        </w:rPr>
+        <w:fldChar w:fldCharType="end"/>
+      </w:r>
       <w:r>
         <w:t xml:space="preserve">, </w:t>
       </w:r>
       <w:r>
         <w:t>Beeldherkennigsmethoden</w:t>
       </w:r>
-      <w:bookmarkEnd w:id="44"/>
+      <w:bookmarkEnd w:id="43"/>
     </w:p>
     <w:tbl>
       <w:tblPr>
@@ -10383,6 +10489,7 @@
                 <w:lang w:val="en-GB"/>
               </w:rPr>
             </w:pPr>
+            <w:proofErr w:type="spellStart"/>
             <w:r>
               <w:rPr>
                 <w:b/>
@@ -10390,6 +10497,7 @@
               </w:rPr>
               <w:t>Laag</w:t>
             </w:r>
+            <w:proofErr w:type="spellEnd"/>
           </w:p>
         </w:tc>
         <w:tc>
@@ -10403,12 +10511,14 @@
                 <w:lang w:val="en-GB"/>
               </w:rPr>
             </w:pPr>
+            <w:proofErr w:type="spellStart"/>
             <w:r>
               <w:rPr>
                 <w:lang w:val="en-GB"/>
               </w:rPr>
               <w:t>Gemiddeld</w:t>
             </w:r>
+            <w:proofErr w:type="spellEnd"/>
           </w:p>
         </w:tc>
         <w:tc>
@@ -10422,12 +10532,14 @@
                 <w:lang w:val="en-GB"/>
               </w:rPr>
             </w:pPr>
+            <w:proofErr w:type="spellStart"/>
             <w:r>
               <w:rPr>
                 <w:lang w:val="en-GB"/>
               </w:rPr>
               <w:t>Herstelbaar</w:t>
             </w:r>
+            <w:proofErr w:type="spellEnd"/>
           </w:p>
         </w:tc>
         <w:tc>
@@ -10528,6 +10640,7 @@
                 <w:lang w:val="en-GB"/>
               </w:rPr>
             </w:pPr>
+            <w:proofErr w:type="spellStart"/>
             <w:r>
               <w:rPr>
                 <w:b/>
@@ -10535,6 +10648,7 @@
               </w:rPr>
               <w:t>Laag</w:t>
             </w:r>
+            <w:proofErr w:type="spellEnd"/>
           </w:p>
         </w:tc>
         <w:tc>
@@ -10548,12 +10662,14 @@
                 <w:lang w:val="en-GB"/>
               </w:rPr>
             </w:pPr>
+            <w:proofErr w:type="spellStart"/>
             <w:r>
               <w:rPr>
                 <w:lang w:val="en-GB"/>
               </w:rPr>
               <w:t>Gemiddeld</w:t>
             </w:r>
+            <w:proofErr w:type="spellEnd"/>
           </w:p>
         </w:tc>
         <w:tc>
@@ -10567,12 +10683,28 @@
                 <w:lang w:val="en-GB"/>
               </w:rPr>
             </w:pPr>
+            <w:proofErr w:type="spellStart"/>
             <w:r>
               <w:rPr>
                 <w:lang w:val="en-GB"/>
               </w:rPr>
-              <w:t>Zeer Herstelbaar</w:t>
-            </w:r>
+              <w:t>Zeer</w:t>
+            </w:r>
+            <w:proofErr w:type="spellEnd"/>
+            <w:r>
+              <w:rPr>
+                <w:lang w:val="en-GB"/>
+              </w:rPr>
+              <w:t xml:space="preserve"> </w:t>
+            </w:r>
+            <w:proofErr w:type="spellStart"/>
+            <w:r>
+              <w:rPr>
+                <w:lang w:val="en-GB"/>
+              </w:rPr>
+              <w:t>Herstelbaar</w:t>
+            </w:r>
+            <w:proofErr w:type="spellEnd"/>
           </w:p>
         </w:tc>
         <w:tc>
@@ -10670,6 +10802,7 @@
                 <w:lang w:val="en-GB"/>
               </w:rPr>
             </w:pPr>
+            <w:proofErr w:type="spellStart"/>
             <w:r>
               <w:rPr>
                 <w:b/>
@@ -10677,6 +10810,7 @@
               </w:rPr>
               <w:t>Gemiddeld</w:t>
             </w:r>
+            <w:proofErr w:type="spellEnd"/>
           </w:p>
         </w:tc>
         <w:tc>
@@ -10690,12 +10824,14 @@
                 <w:lang w:val="en-GB"/>
               </w:rPr>
             </w:pPr>
+            <w:proofErr w:type="spellStart"/>
             <w:r>
               <w:rPr>
                 <w:lang w:val="en-GB"/>
               </w:rPr>
               <w:t>Laag</w:t>
             </w:r>
+            <w:proofErr w:type="spellEnd"/>
           </w:p>
         </w:tc>
         <w:tc>
@@ -10709,12 +10845,28 @@
                 <w:lang w:val="en-GB"/>
               </w:rPr>
             </w:pPr>
+            <w:proofErr w:type="spellStart"/>
             <w:r>
               <w:rPr>
                 <w:lang w:val="en-GB"/>
               </w:rPr>
-              <w:t>Niet Herstelbaar</w:t>
-            </w:r>
+              <w:t>Niet</w:t>
+            </w:r>
+            <w:proofErr w:type="spellEnd"/>
+            <w:r>
+              <w:rPr>
+                <w:lang w:val="en-GB"/>
+              </w:rPr>
+              <w:t xml:space="preserve"> </w:t>
+            </w:r>
+            <w:proofErr w:type="spellStart"/>
+            <w:r>
+              <w:rPr>
+                <w:lang w:val="en-GB"/>
+              </w:rPr>
+              <w:t>Herstelbaar</w:t>
+            </w:r>
+            <w:proofErr w:type="spellEnd"/>
           </w:p>
         </w:tc>
         <w:tc>
@@ -10815,6 +10967,7 @@
                 <w:lang w:val="en-GB"/>
               </w:rPr>
             </w:pPr>
+            <w:proofErr w:type="spellStart"/>
             <w:r>
               <w:rPr>
                 <w:b/>
@@ -10822,6 +10975,7 @@
               </w:rPr>
               <w:t>Gemiddeld</w:t>
             </w:r>
+            <w:proofErr w:type="spellEnd"/>
           </w:p>
         </w:tc>
         <w:tc>
@@ -10835,12 +10989,14 @@
                 <w:lang w:val="en-GB"/>
               </w:rPr>
             </w:pPr>
+            <w:proofErr w:type="spellStart"/>
             <w:r>
               <w:rPr>
                 <w:lang w:val="en-GB"/>
               </w:rPr>
               <w:t>Laag</w:t>
             </w:r>
+            <w:proofErr w:type="spellEnd"/>
           </w:p>
         </w:tc>
         <w:tc>
@@ -10854,12 +11010,28 @@
                 <w:lang w:val="en-GB"/>
               </w:rPr>
             </w:pPr>
+            <w:proofErr w:type="spellStart"/>
             <w:r>
               <w:rPr>
                 <w:lang w:val="en-GB"/>
               </w:rPr>
-              <w:t>Niet Herstelbaar</w:t>
-            </w:r>
+              <w:t>Niet</w:t>
+            </w:r>
+            <w:proofErr w:type="spellEnd"/>
+            <w:r>
+              <w:rPr>
+                <w:lang w:val="en-GB"/>
+              </w:rPr>
+              <w:t xml:space="preserve"> </w:t>
+            </w:r>
+            <w:proofErr w:type="spellStart"/>
+            <w:r>
+              <w:rPr>
+                <w:lang w:val="en-GB"/>
+              </w:rPr>
+              <w:t>Herstelbaar</w:t>
+            </w:r>
+            <w:proofErr w:type="spellEnd"/>
           </w:p>
         </w:tc>
         <w:tc>
@@ -10957,6 +11129,7 @@
                 <w:lang w:val="en-GB"/>
               </w:rPr>
             </w:pPr>
+            <w:proofErr w:type="spellStart"/>
             <w:r>
               <w:rPr>
                 <w:b/>
@@ -10964,6 +11137,7 @@
               </w:rPr>
               <w:t>Hoog</w:t>
             </w:r>
+            <w:proofErr w:type="spellEnd"/>
           </w:p>
         </w:tc>
         <w:tc>
@@ -10977,12 +11151,28 @@
                 <w:lang w:val="en-GB"/>
               </w:rPr>
             </w:pPr>
+            <w:proofErr w:type="spellStart"/>
             <w:r>
               <w:rPr>
                 <w:lang w:val="en-GB"/>
               </w:rPr>
-              <w:t>Zeer Hoog</w:t>
-            </w:r>
+              <w:t>Zeer</w:t>
+            </w:r>
+            <w:proofErr w:type="spellEnd"/>
+            <w:r>
+              <w:rPr>
+                <w:lang w:val="en-GB"/>
+              </w:rPr>
+              <w:t xml:space="preserve"> </w:t>
+            </w:r>
+            <w:proofErr w:type="spellStart"/>
+            <w:r>
+              <w:rPr>
+                <w:lang w:val="en-GB"/>
+              </w:rPr>
+              <w:t>Hoog</w:t>
+            </w:r>
+            <w:proofErr w:type="spellEnd"/>
           </w:p>
         </w:tc>
         <w:tc>
@@ -10996,12 +11186,14 @@
                 <w:lang w:val="en-GB"/>
               </w:rPr>
             </w:pPr>
+            <w:proofErr w:type="spellStart"/>
             <w:r>
               <w:rPr>
                 <w:lang w:val="en-GB"/>
               </w:rPr>
               <w:t>Herstelbaar</w:t>
             </w:r>
+            <w:proofErr w:type="spellEnd"/>
           </w:p>
         </w:tc>
         <w:tc>
@@ -11068,7 +11260,35 @@
               <w:rPr>
                 <w:lang w:val="en-GB"/>
               </w:rPr>
-              <w:t>Minder iteraties als MS</w:t>
+              <w:t xml:space="preserve">Minder </w:t>
+            </w:r>
+            <w:proofErr w:type="spellStart"/>
+            <w:r>
+              <w:rPr>
+                <w:lang w:val="en-GB"/>
+              </w:rPr>
+              <w:t>iteraties</w:t>
+            </w:r>
+            <w:proofErr w:type="spellEnd"/>
+            <w:r>
+              <w:rPr>
+                <w:lang w:val="en-GB"/>
+              </w:rPr>
+              <w:t xml:space="preserve"> </w:t>
+            </w:r>
+            <w:proofErr w:type="spellStart"/>
+            <w:r>
+              <w:rPr>
+                <w:lang w:val="en-GB"/>
+              </w:rPr>
+              <w:t>als</w:t>
+            </w:r>
+            <w:proofErr w:type="spellEnd"/>
+            <w:r>
+              <w:rPr>
+                <w:lang w:val="en-GB"/>
+              </w:rPr>
+              <w:t xml:space="preserve"> MS</w:t>
             </w:r>
           </w:p>
         </w:tc>
@@ -11108,6 +11328,7 @@
                 <w:lang w:val="en-GB"/>
               </w:rPr>
             </w:pPr>
+            <w:proofErr w:type="spellStart"/>
             <w:r>
               <w:rPr>
                 <w:b/>
@@ -11115,6 +11336,7 @@
               </w:rPr>
               <w:t>Gemiddeld</w:t>
             </w:r>
+            <w:proofErr w:type="spellEnd"/>
           </w:p>
         </w:tc>
         <w:tc>
@@ -11128,12 +11350,14 @@
                 <w:lang w:val="en-GB"/>
               </w:rPr>
             </w:pPr>
+            <w:proofErr w:type="spellStart"/>
             <w:r>
               <w:rPr>
                 <w:lang w:val="en-GB"/>
               </w:rPr>
               <w:t>Gemiddeld</w:t>
             </w:r>
+            <w:proofErr w:type="spellEnd"/>
           </w:p>
         </w:tc>
         <w:tc>
@@ -11147,12 +11371,14 @@
                 <w:lang w:val="en-GB"/>
               </w:rPr>
             </w:pPr>
+            <w:proofErr w:type="spellStart"/>
             <w:r>
               <w:rPr>
                 <w:lang w:val="en-GB"/>
               </w:rPr>
               <w:t>Herstelbaar</w:t>
             </w:r>
+            <w:proofErr w:type="spellEnd"/>
           </w:p>
         </w:tc>
         <w:tc>
@@ -11220,8 +11446,44 @@
               <w:rPr>
                 <w:lang w:val="en-GB"/>
               </w:rPr>
-              <w:t>MS voor schaal veranderingen</w:t>
-            </w:r>
+              <w:t xml:space="preserve">MS </w:t>
+            </w:r>
+            <w:proofErr w:type="spellStart"/>
+            <w:r>
+              <w:rPr>
+                <w:lang w:val="en-GB"/>
+              </w:rPr>
+              <w:t>voor</w:t>
+            </w:r>
+            <w:proofErr w:type="spellEnd"/>
+            <w:r>
+              <w:rPr>
+                <w:lang w:val="en-GB"/>
+              </w:rPr>
+              <w:t xml:space="preserve"> </w:t>
+            </w:r>
+            <w:proofErr w:type="spellStart"/>
+            <w:r>
+              <w:rPr>
+                <w:lang w:val="en-GB"/>
+              </w:rPr>
+              <w:t>schaal</w:t>
+            </w:r>
+            <w:proofErr w:type="spellEnd"/>
+            <w:r>
+              <w:rPr>
+                <w:lang w:val="en-GB"/>
+              </w:rPr>
+              <w:t xml:space="preserve"> </w:t>
+            </w:r>
+            <w:proofErr w:type="spellStart"/>
+            <w:r>
+              <w:rPr>
+                <w:lang w:val="en-GB"/>
+              </w:rPr>
+              <w:t>veranderingen</w:t>
+            </w:r>
+            <w:proofErr w:type="spellEnd"/>
           </w:p>
         </w:tc>
       </w:tr>
@@ -11251,119 +11513,119 @@
       <w:pPr>
         <w:pStyle w:val="Heading1"/>
       </w:pPr>
-      <w:bookmarkStart w:id="45" w:name="_Toc434239430"/>
+      <w:bookmarkStart w:id="44" w:name="_Toc434239430"/>
       <w:r>
         <w:lastRenderedPageBreak/>
         <w:t>Welke programmeertaal is het meest geschikt om de robotarm te programmeren?</w:t>
       </w:r>
+      <w:bookmarkEnd w:id="44"/>
+    </w:p>
+    <w:p>
+      <w:r>
+        <w:t>(Deelvraag 5)</w:t>
+      </w:r>
+    </w:p>
+    <w:p>
+      <w:r>
+        <w:t>Het kiezen van de juiste programmeertaal voor het project is een belangrijke (onderzoeks) stap. De taal op zich is het fundament van je applicatie. Wanneer de verkeerde taal gebruikt wordt, kan achteraf blijken dat het systeem niet of slecht zal werken. Ook kan het gebruik van de juiste programmeertaal veel tijd besparen.</w:t>
+      </w:r>
+    </w:p>
+    <w:p>
+      <w:pPr>
+        <w:pStyle w:val="Heading2"/>
+      </w:pPr>
+      <w:bookmarkStart w:id="45" w:name="_Toc434239431"/>
+      <w:r>
+        <w:t>Real-time</w:t>
+      </w:r>
       <w:bookmarkEnd w:id="45"/>
     </w:p>
     <w:p>
       <w:r>
-        <w:t>(Deelvraag 5)</w:t>
-      </w:r>
-    </w:p>
-    <w:p>
-      <w:r>
-        <w:t>Het kiezen van de juiste programmeertaal voor het project is een belangrijke (onderzoeks) stap. De taal op zich is het fundament van je applicatie. Wanneer de verkeerde taal gebruikt wordt, kan achteraf blijken dat het systeem niet of slecht zal werken. Ook kan het gebruik van de juiste programmeertaal veel tijd besparen.</w:t>
+        <w:t>Bij Technische Informatica is real-time een belangrijk begrip. Het principe real-time (in de scope van het project ) betekent dat de robot gegarandeerd reageert binnen een gestelde tijd.</w:t>
+      </w:r>
+    </w:p>
+    <w:p>
+      <w:pPr>
+        <w:pStyle w:val="Heading3"/>
+      </w:pPr>
+      <w:bookmarkStart w:id="46" w:name="_Toc434239432"/>
+      <w:r>
+        <w:t>Besturingssysteem</w:t>
+      </w:r>
+      <w:bookmarkEnd w:id="46"/>
+    </w:p>
+    <w:p>
+      <w:r>
+        <w:t>Wanneer er gebruik wordt gemaakt van een (normaal) besturingssysteem kan het zijn dat je programma door de scheduler of achtergrondprocessen vertraagd of onderbroken wordt.</w:t>
+      </w:r>
+    </w:p>
+    <w:p/>
+    <w:p>
+      <w:r>
+        <w:t>Een real-time operating system (verder RTOS genoemd) kan zorgen voor een gegarandeerde uitvoertijd van een programma.</w:t>
+      </w:r>
+    </w:p>
+    <w:p>
+      <w:pPr>
+        <w:pStyle w:val="Heading3"/>
+      </w:pPr>
+      <w:bookmarkStart w:id="47" w:name="_Toc434239433"/>
+      <w:r>
+        <w:t>Programmeertaal</w:t>
+      </w:r>
+      <w:bookmarkEnd w:id="47"/>
+    </w:p>
+    <w:p>
+      <w:r>
+        <w:t>In de technische achtergrond van een programmeertaal kunnen ook elementen zitten die ervoor kunnen zorgen dat een programmeertaal wel of niet real-time is. De Java garbage collector kan er bijvoorbeeld voor zorgen dat het programma vertraging oploopt.</w:t>
       </w:r>
     </w:p>
     <w:p>
       <w:pPr>
         <w:pStyle w:val="Heading2"/>
       </w:pPr>
-      <w:bookmarkStart w:id="46" w:name="_Toc434239431"/>
-      <w:r>
-        <w:t>Real-time</w:t>
-      </w:r>
-      <w:bookmarkEnd w:id="46"/>
-    </w:p>
-    <w:p>
-      <w:r>
-        <w:t>Bij Technische Informatica is real-time een belangrijk begrip. Het principe real-time (in de scope van het project ) betekent dat de robot gegarandeerd reageert binnen een gestelde tijd.</w:t>
-      </w:r>
-    </w:p>
-    <w:p>
-      <w:pPr>
-        <w:pStyle w:val="Heading3"/>
-      </w:pPr>
-      <w:bookmarkStart w:id="47" w:name="_Toc434239432"/>
-      <w:r>
-        <w:t>Besturingssysteem</w:t>
-      </w:r>
-      <w:bookmarkEnd w:id="47"/>
-    </w:p>
-    <w:p>
-      <w:r>
-        <w:t>Wanneer er gebruik wordt gemaakt van een (normaal) besturingssysteem kan het zijn dat je programma door de scheduler of achtergrondprocessen vertraagd of onderbroken wordt.</w:t>
+      <w:bookmarkStart w:id="48" w:name="_Toc434239434"/>
+      <w:r>
+        <w:t>Communicatie</w:t>
+      </w:r>
+      <w:bookmarkEnd w:id="48"/>
+    </w:p>
+    <w:p>
+      <w:r>
+        <w:t>Communiceren met de robot gaat via een USB -&gt; RS232 connector. Wanneer deze wordt aangesloten (en de juiste drivers worden geïnstalleerd) zal de PC dit identificeren als een COM poort.</w:t>
       </w:r>
     </w:p>
     <w:p/>
     <w:p>
       <w:r>
-        <w:t>Een real-time operating system (verder RTOS genoemd) kan zorgen voor een gegarandeerde uitvoertijd van een programma.</w:t>
-      </w:r>
-    </w:p>
-    <w:p>
-      <w:pPr>
-        <w:pStyle w:val="Heading3"/>
-      </w:pPr>
-      <w:bookmarkStart w:id="48" w:name="_Toc434239433"/>
-      <w:r>
-        <w:t>Programmeertaal</w:t>
-      </w:r>
-      <w:bookmarkEnd w:id="48"/>
-    </w:p>
-    <w:p>
-      <w:r>
-        <w:t>In de technische achtergrond van een programmeertaal kunnen ook elementen zitten die ervoor kunnen zorgen dat een programmeertaal wel of niet real-time is. De Java garbage collector kan er bijvoorbeeld voor zorgen dat het programma vertraging oploopt.</w:t>
+        <w:t>Het is dus belangrijk dat de programmeertaal communicatie via een COM poort ondersteunt.</w:t>
       </w:r>
     </w:p>
     <w:p>
       <w:pPr>
         <w:pStyle w:val="Heading2"/>
       </w:pPr>
-      <w:bookmarkStart w:id="49" w:name="_Toc434239434"/>
-      <w:r>
-        <w:t>Communicatie</w:t>
+      <w:bookmarkStart w:id="49" w:name="_Toc434239435"/>
+      <w:r>
+        <w:t>Objecttracking</w:t>
       </w:r>
       <w:bookmarkEnd w:id="49"/>
     </w:p>
     <w:p>
       <w:r>
-        <w:t>Communiceren met de robot gaat via een USB -&gt; RS232 connector. Wanneer deze wordt aangesloten (en de juiste drivers worden geïnstalleerd) zal de PC dit identificeren als een COM poort.</w:t>
-      </w:r>
-    </w:p>
-    <w:p/>
-    <w:p>
-      <w:r>
-        <w:t>Het is dus belangrijk dat de programmeertaal communicatie via een COM poort ondersteunt.</w:t>
+        <w:t>Voor het project is het nodig om objecten te kunnen traceren door middel van video-interpretatie. Het is belangrijk dat de taal hiervoor een mogelijkheid ondersteunt. Ook is het wenselijk dat het traceren van een object ‘snel’ gaat.</w:t>
       </w:r>
     </w:p>
     <w:p>
       <w:pPr>
         <w:pStyle w:val="Heading2"/>
       </w:pPr>
-      <w:bookmarkStart w:id="50" w:name="_Toc434239435"/>
-      <w:r>
-        <w:t>Objecttracking</w:t>
+      <w:bookmarkStart w:id="50" w:name="_Toc434239436"/>
+      <w:r>
+        <w:t>User base/support</w:t>
       </w:r>
       <w:bookmarkEnd w:id="50"/>
-    </w:p>
-    <w:p>
-      <w:r>
-        <w:t>Voor het project is het nodig om objecten te kunnen traceren door middel van video-interpretatie. Het is belangrijk dat de taal hiervoor een mogelijkheid ondersteunt. Ook is het wenselijk dat het traceren van een object ‘snel’ gaat.</w:t>
-      </w:r>
-    </w:p>
-    <w:p>
-      <w:pPr>
-        <w:pStyle w:val="Heading2"/>
-      </w:pPr>
-      <w:bookmarkStart w:id="51" w:name="_Toc434239436"/>
-      <w:r>
-        <w:t>User base/support</w:t>
-      </w:r>
-      <w:bookmarkEnd w:id="51"/>
     </w:p>
     <w:p>
       <w:r>
@@ -11382,7 +11644,7 @@
           <w:szCs w:val="26"/>
         </w:rPr>
       </w:pPr>
-      <w:bookmarkStart w:id="52" w:name="_Toc434239437"/>
+      <w:bookmarkStart w:id="51" w:name="_Toc434239437"/>
       <w:r>
         <w:br w:type="page"/>
       </w:r>
@@ -11395,7 +11657,7 @@
         <w:lastRenderedPageBreak/>
         <w:t>De programmeertaal</w:t>
       </w:r>
-      <w:bookmarkEnd w:id="52"/>
+      <w:bookmarkEnd w:id="51"/>
     </w:p>
     <w:p>
       <w:r>
@@ -12291,12 +12553,42 @@
                 <w:lang w:val="en-GB" w:eastAsia="en-US"/>
               </w:rPr>
             </w:pPr>
+            <w:proofErr w:type="spellStart"/>
             <w:r>
               <w:rPr>
                 <w:lang w:val="en-GB" w:eastAsia="en-US"/>
               </w:rPr>
-              <w:t>Een aantal geselecteerde</w:t>
-            </w:r>
+              <w:t>Een</w:t>
+            </w:r>
+            <w:proofErr w:type="spellEnd"/>
+            <w:r>
+              <w:rPr>
+                <w:lang w:val="en-GB" w:eastAsia="en-US"/>
+              </w:rPr>
+              <w:t xml:space="preserve"> </w:t>
+            </w:r>
+            <w:proofErr w:type="spellStart"/>
+            <w:r>
+              <w:rPr>
+                <w:lang w:val="en-GB" w:eastAsia="en-US"/>
+              </w:rPr>
+              <w:t>aantal</w:t>
+            </w:r>
+            <w:proofErr w:type="spellEnd"/>
+            <w:r>
+              <w:rPr>
+                <w:lang w:val="en-GB" w:eastAsia="en-US"/>
+              </w:rPr>
+              <w:t xml:space="preserve"> </w:t>
+            </w:r>
+            <w:proofErr w:type="spellStart"/>
+            <w:r>
+              <w:rPr>
+                <w:lang w:val="en-GB" w:eastAsia="en-US"/>
+              </w:rPr>
+              <w:t>geselecteerde</w:t>
+            </w:r>
+            <w:proofErr w:type="spellEnd"/>
           </w:p>
         </w:tc>
         <w:tc>
@@ -12370,11 +12662,11 @@
       <w:pPr>
         <w:pStyle w:val="Heading3"/>
       </w:pPr>
-      <w:bookmarkStart w:id="53" w:name="_Toc434239438"/>
+      <w:bookmarkStart w:id="52" w:name="_Toc434239438"/>
       <w:r>
         <w:t>Toelichting bij tabel:</w:t>
       </w:r>
-      <w:bookmarkEnd w:id="53"/>
+      <w:bookmarkEnd w:id="52"/>
     </w:p>
     <w:p>
       <w:pPr>
@@ -12440,17 +12732,30 @@
       <w:r>
         <w:br/>
       </w:r>
+      <w:r>
+        <w:fldChar w:fldCharType="begin"/>
+      </w:r>
+      <w:r>
+        <w:instrText xml:space="preserve"> HYPERLINK "http://www.tiobe.com/index.php/content/paperinfo/tpci/index.html" </w:instrText>
+      </w:r>
+      <w:r>
+        <w:fldChar w:fldCharType="separate"/>
+      </w:r>
+      <w:r>
+        <w:rPr>
+          <w:rStyle w:val="Hyperlink"/>
+        </w:rPr>
+        <w:t>http://www.tiobe.com/index.php/content/paperinfo/tpci/index.html</w:t>
+      </w:r>
+      <w:r>
+        <w:rPr>
+          <w:rStyle w:val="Hyperlink"/>
+        </w:rPr>
+        <w:fldChar w:fldCharType="end"/>
+      </w:r>
+    </w:p>
+    <w:p>
       <w:hyperlink r:id="rId29" w:history="1">
-        <w:r>
-          <w:rPr>
-            <w:rStyle w:val="Hyperlink"/>
-          </w:rPr>
-          <w:t>http://www.tiobe.com/index.php/content/paperinfo/tpci/index.html</w:t>
-        </w:r>
-      </w:hyperlink>
-    </w:p>
-    <w:p>
-      <w:hyperlink r:id="rId30" w:history="1">
         <w:r>
           <w:rPr>
             <w:rStyle w:val="Hyperlink"/>
@@ -12463,7 +12768,7 @@
       </w:r>
     </w:p>
     <w:p>
-      <w:hyperlink r:id="rId31" w:history="1">
+      <w:hyperlink r:id="rId30" w:history="1">
         <w:r>
           <w:rPr>
             <w:rStyle w:val="Hyperlink"/>
@@ -12490,7 +12795,7 @@
         </w:rPr>
         <w:t xml:space="preserve">Real-time operating system on x86 by intel: </w:t>
       </w:r>
-      <w:hyperlink r:id="rId32" w:history="1">
+      <w:hyperlink r:id="rId31" w:history="1">
         <w:r>
           <w:rPr>
             <w:rStyle w:val="Hyperlink"/>
@@ -12518,7 +12823,7 @@
         </w:rPr>
         <w:t xml:space="preserve">Java virtual machine: </w:t>
       </w:r>
-      <w:hyperlink r:id="rId33" w:history="1">
+      <w:hyperlink r:id="rId32" w:history="1">
         <w:r>
           <w:rPr>
             <w:rStyle w:val="Hyperlink"/>
@@ -12532,9 +12837,37 @@
           <w:lang w:val="en-GB"/>
         </w:rPr>
         <w:br/>
-        <w:t xml:space="preserve">(Normaal) Java/.Net niet hard real-time: </w:t>
-      </w:r>
-      <w:hyperlink r:id="rId34" w:history="1">
+        <w:t>(</w:t>
+      </w:r>
+      <w:proofErr w:type="spellStart"/>
+      <w:r>
+        <w:rPr>
+          <w:lang w:val="en-GB"/>
+        </w:rPr>
+        <w:t>Normaal</w:t>
+      </w:r>
+      <w:proofErr w:type="spellEnd"/>
+      <w:r>
+        <w:rPr>
+          <w:lang w:val="en-GB"/>
+        </w:rPr>
+        <w:t xml:space="preserve">) Java/.Net </w:t>
+      </w:r>
+      <w:proofErr w:type="spellStart"/>
+      <w:r>
+        <w:rPr>
+          <w:lang w:val="en-GB"/>
+        </w:rPr>
+        <w:t>niet</w:t>
+      </w:r>
+      <w:proofErr w:type="spellEnd"/>
+      <w:r>
+        <w:rPr>
+          <w:lang w:val="en-GB"/>
+        </w:rPr>
+        <w:t xml:space="preserve"> hard real-time: </w:t>
+      </w:r>
+      <w:hyperlink r:id="rId33" w:history="1">
         <w:r>
           <w:rPr>
             <w:rStyle w:val="Hyperlink"/>
@@ -12560,9 +12893,23 @@
         <w:rPr>
           <w:lang w:val="en-GB"/>
         </w:rPr>
-        <w:t xml:space="preserve">RTOS voor Real Time Java: </w:t>
-      </w:r>
-      <w:hyperlink r:id="rId35" w:anchor="aicas_realtime" w:history="1">
+        <w:t xml:space="preserve">RTOS </w:t>
+      </w:r>
+      <w:proofErr w:type="spellStart"/>
+      <w:r>
+        <w:rPr>
+          <w:lang w:val="en-GB"/>
+        </w:rPr>
+        <w:t>voor</w:t>
+      </w:r>
+      <w:proofErr w:type="spellEnd"/>
+      <w:r>
+        <w:rPr>
+          <w:lang w:val="en-GB"/>
+        </w:rPr>
+        <w:t xml:space="preserve"> Real Time Java: </w:t>
+      </w:r>
+      <w:hyperlink r:id="rId34" w:anchor="aicas_realtime" w:history="1">
         <w:r>
           <w:rPr>
             <w:rStyle w:val="Hyperlink"/>
@@ -12583,9 +12930,23 @@
         <w:rPr>
           <w:lang w:val="en-GB"/>
         </w:rPr>
-        <w:t xml:space="preserve">C# native linux: </w:t>
-      </w:r>
-      <w:hyperlink r:id="rId36" w:history="1">
+        <w:t xml:space="preserve">C# native </w:t>
+      </w:r>
+      <w:proofErr w:type="spellStart"/>
+      <w:r>
+        <w:rPr>
+          <w:lang w:val="en-GB"/>
+        </w:rPr>
+        <w:t>linux</w:t>
+      </w:r>
+      <w:proofErr w:type="spellEnd"/>
+      <w:r>
+        <w:rPr>
+          <w:lang w:val="en-GB"/>
+        </w:rPr>
+        <w:t xml:space="preserve">: </w:t>
+      </w:r>
+      <w:hyperlink r:id="rId35" w:history="1">
         <w:r>
           <w:rPr>
             <w:rStyle w:val="Hyperlink"/>
@@ -12602,7 +12963,7 @@
         <w:br w:type="page"/>
       </w:r>
     </w:p>
-    <w:bookmarkStart w:id="54" w:name="_Toc434239439" w:displacedByCustomXml="next"/>
+    <w:bookmarkStart w:id="53" w:name="_Toc434239439" w:displacedByCustomXml="next"/>
     <w:sdt>
       <w:sdtPr>
         <w:rPr>
@@ -12619,7 +12980,6 @@
           <w:docPartUnique/>
         </w:docPartObj>
       </w:sdtPr>
-      <w:sdtEndPr/>
       <w:sdtContent>
         <w:p>
           <w:pPr>
@@ -12633,20 +12993,21 @@
               <w:lang w:val="en-US"/>
             </w:rPr>
           </w:pPr>
+          <w:proofErr w:type="spellStart"/>
           <w:r>
             <w:rPr>
               <w:lang w:val="en-US"/>
             </w:rPr>
             <w:t>Literatuurlijst</w:t>
           </w:r>
-          <w:bookmarkEnd w:id="54"/>
+          <w:bookmarkEnd w:id="53"/>
+          <w:proofErr w:type="spellEnd"/>
         </w:p>
         <w:sdt>
           <w:sdtPr>
             <w:id w:val="111145805"/>
             <w:bibliography/>
           </w:sdtPr>
-          <w:sdtEndPr/>
           <w:sdtContent>
             <w:p>
               <w:pPr>
@@ -12654,6 +13015,8 @@
                 <w:ind w:left="720" w:hanging="720"/>
                 <w:rPr>
                   <w:noProof/>
+                  <w:sz w:val="24"/>
+                  <w:szCs w:val="24"/>
                   <w:lang w:val="en-US"/>
                 </w:rPr>
               </w:pPr>
@@ -12716,7 +13079,7 @@
                   <w:noProof/>
                   <w:lang w:val="en-US"/>
                 </w:rPr>
-                <w:t xml:space="preserve"> (2015, 10 6). Opgeroepen op 10 12, 2015, van Wikipedia: https://en.wikipedia.org/wiki/Convolution</w:t>
+                <w:t xml:space="preserve"> (2015, 10 6). Retrieved 10 12, 2015, from Wikipedia: https://en.wikipedia.org/wiki/Convolution</w:t>
               </w:r>
             </w:p>
             <w:p>
@@ -12725,6 +13088,7 @@
                 <w:ind w:left="720" w:hanging="720"/>
                 <w:rPr>
                   <w:noProof/>
+                  <w:lang w:val="en-US"/>
                 </w:rPr>
               </w:pPr>
               <w:r>
@@ -12748,13 +13112,7 @@
                   <w:noProof/>
                   <w:lang w:val="en-US"/>
                 </w:rPr>
-                <w:t xml:space="preserve"> </w:t>
-              </w:r>
-              <w:r>
-                <w:rPr>
-                  <w:noProof/>
-                </w:rPr>
-                <w:t>Opgeroepen op Oktober 1, 2015, van ijircce: http://www.ijircce.com/upload/2014/february/7J_A%20Survey.pdf</w:t>
+                <w:t xml:space="preserve"> Retrieved Oktober 1, 2015, from ijircce: http://www.ijircce.com/upload/2014/february/7J_A%20Survey.pdf</w:t>
               </w:r>
             </w:p>
             <w:p>
@@ -12763,6 +13121,7 @@
                 <w:ind w:left="720" w:hanging="720"/>
                 <w:rPr>
                   <w:noProof/>
+                  <w:lang w:val="en-US"/>
                 </w:rPr>
               </w:pPr>
               <w:r>
@@ -12786,13 +13145,7 @@
                   <w:noProof/>
                   <w:lang w:val="en-US"/>
                 </w:rPr>
-                <w:t xml:space="preserve"> </w:t>
-              </w:r>
-              <w:r>
-                <w:rPr>
-                  <w:noProof/>
-                </w:rPr>
-                <w:t>Opgeroepen op 11 29, 2015, van Escuela Politecnica: http://www.eps.uam.es/nueva_web/intranet/ga/tfdm/trabajos/Rafael_Martin_Nieto.pdf</w:t>
+                <w:t xml:space="preserve"> Retrieved 11 29, 2015, from Escuela Politecnica: http://www.eps.uam.es/nueva_web/intranet/ga/tfdm/trabajos/Rafael_Martin_Nieto.pdf</w:t>
               </w:r>
             </w:p>
             <w:p>
@@ -12801,27 +13154,31 @@
                 <w:ind w:left="720" w:hanging="720"/>
                 <w:rPr>
                   <w:noProof/>
+                  <w:lang w:val="en-US"/>
                 </w:rPr>
               </w:pPr>
               <w:r>
                 <w:rPr>
                   <w:noProof/>
+                  <w:lang w:val="en-US"/>
                 </w:rPr>
-                <w:t xml:space="preserve">NTTB. (sd). </w:t>
+                <w:t xml:space="preserve">NTTB. (n.d.). </w:t>
               </w:r>
               <w:r>
                 <w:rPr>
                   <w:i/>
                   <w:iCs/>
                   <w:noProof/>
+                  <w:lang w:val="en-US"/>
                 </w:rPr>
                 <w:t>NTTB richtlijnen C-accommodatie.</w:t>
               </w:r>
               <w:r>
                 <w:rPr>
                   <w:noProof/>
+                  <w:lang w:val="en-US"/>
                 </w:rPr>
-                <w:t xml:space="preserve"> Opgehaald van NTTB: http://www.nttb.nl/userfiles/Clubadvies/NTTB_richtlijnen_c-accommodatie.pdf</w:t>
+                <w:t xml:space="preserve"> Retrieved from NTTB: http://www.nttb.nl/userfiles/Clubadvies/NTTB_richtlijnen_c-accommodatie.pdf</w:t>
               </w:r>
             </w:p>
             <w:p>
@@ -12830,11 +13187,13 @@
                 <w:ind w:left="720" w:hanging="720"/>
                 <w:rPr>
                   <w:noProof/>
+                  <w:lang w:val="en-US"/>
                 </w:rPr>
               </w:pPr>
               <w:r>
                 <w:rPr>
                   <w:noProof/>
+                  <w:lang w:val="en-US"/>
                 </w:rPr>
                 <w:t xml:space="preserve">Redactie. (2014, 05 26). </w:t>
               </w:r>
@@ -12843,14 +13202,16 @@
                   <w:i/>
                   <w:iCs/>
                   <w:noProof/>
+                  <w:lang w:val="en-US"/>
                 </w:rPr>
                 <w:t>Transformeer dit bereau in een pingpongtafel</w:t>
               </w:r>
               <w:r>
                 <w:rPr>
                   <w:noProof/>
+                  <w:lang w:val="en-US"/>
                 </w:rPr>
-                <w:t>. Opgeroepen op 10 19, 2015, van Madpac: http://www.madpac.nl/gear/transformeer-dit-bureau-een-pingpongtafel/</w:t>
+                <w:t>. Retrieved 10 19, 2015, from Madpac: http://www.madpac.nl/gear/transformeer-dit-bureau-een-pingpongtafel/</w:t>
               </w:r>
             </w:p>
             <w:p>
@@ -12859,6 +13220,7 @@
                 <w:ind w:left="720" w:hanging="720"/>
                 <w:rPr>
                   <w:noProof/>
+                  <w:lang w:val="en-US"/>
                 </w:rPr>
               </w:pPr>
               <w:r>
@@ -12882,13 +13244,7 @@
                   <w:noProof/>
                   <w:lang w:val="en-US"/>
                 </w:rPr>
-                <w:t xml:space="preserve"> </w:t>
-              </w:r>
-              <w:r>
-                <w:rPr>
-                  <w:noProof/>
-                </w:rPr>
-                <w:t>Opgeroepen op 10 19, 2015, van Rochester Institute of Technology: https://www.cis.rit.edu/class/simg782/lectures/lecture_10/lec782_05_10.pdf</w:t>
+                <w:t xml:space="preserve"> Retrieved 10 19, 2015, from Rochester Institute of Technology: https://www.cis.rit.edu/class/simg782/lectures/lecture_10/lec782_05_10.pdf</w:t>
               </w:r>
             </w:p>
             <w:p>
@@ -12897,6 +13253,7 @@
                 <w:ind w:left="720" w:hanging="720"/>
                 <w:rPr>
                   <w:noProof/>
+                  <w:lang w:val="en-US"/>
                 </w:rPr>
               </w:pPr>
               <w:r>
@@ -12904,7 +13261,7 @@
                   <w:noProof/>
                   <w:lang w:val="en-US"/>
                 </w:rPr>
-                <w:t xml:space="preserve">Rojas, R. (sd). </w:t>
+                <w:t xml:space="preserve">Rojas, R. (n.d.). </w:t>
               </w:r>
               <w:r>
                 <w:rPr>
@@ -12920,13 +13277,7 @@
                   <w:noProof/>
                   <w:lang w:val="en-US"/>
                 </w:rPr>
-                <w:t xml:space="preserve"> </w:t>
-              </w:r>
-              <w:r>
-                <w:rPr>
-                  <w:noProof/>
-                </w:rPr>
-                <w:t>Opgeroepen op 10 6, 2015, van Freie Universität Berlin: http://www.inf.fu-berlin.de/inst/ag-ki/rojas_home/documents/tutorials/Lucas-Kanade2.pdf</w:t>
+                <w:t xml:space="preserve"> Retrieved 10 6, 2015, from Freie Universität Berlin: http://www.inf.fu-berlin.de/inst/ag-ki/rojas_home/documents/tutorials/Lucas-Kanade2.pdf</w:t>
               </w:r>
             </w:p>
             <w:p>
@@ -12935,27 +13286,40 @@
                 <w:ind w:left="720" w:hanging="720"/>
                 <w:rPr>
                   <w:noProof/>
+                  <w:lang w:val="en-US"/>
                 </w:rPr>
               </w:pPr>
               <w:r>
                 <w:rPr>
                   <w:noProof/>
+                  <w:lang w:val="en-US"/>
                 </w:rPr>
-                <w:t xml:space="preserve">Struijker, I. (sd). </w:t>
+                <w:t xml:space="preserve">Struijker, I. (n.d.). </w:t>
               </w:r>
               <w:r>
                 <w:rPr>
                   <w:i/>
                   <w:iCs/>
                   <w:noProof/>
+                  <w:lang w:val="en-US"/>
                 </w:rPr>
                 <w:t>Kernel Density.</w:t>
               </w:r>
               <w:r>
                 <w:rPr>
                   <w:noProof/>
+                  <w:lang w:val="en-US"/>
                 </w:rPr>
-                <w:t xml:space="preserve"> Opgeroepen op 10 12, 2015, van Lancaster University: http://www.lancs.ac.uk/~struijke/density/kernel.html</w:t>
+                <w:t xml:space="preserve"> Retrieved 10 12, 2015, from Lancaster Uni</w:t>
+              </w:r>
+              <w:bookmarkStart w:id="54" w:name="_GoBack"/>
+              <w:bookmarkEnd w:id="54"/>
+              <w:r>
+                <w:rPr>
+                  <w:noProof/>
+                  <w:lang w:val="en-US"/>
+                </w:rPr>
+                <w:t>versity: http://www.lancs.ac.uk/~struijke/density/kernel.html</w:t>
               </w:r>
             </w:p>
             <w:p>
@@ -12964,6 +13328,24 @@
                 <w:ind w:left="720" w:hanging="720"/>
                 <w:rPr>
                   <w:noProof/>
+                  <w:lang w:val="en-US"/>
+                </w:rPr>
+              </w:pPr>
+              <w:r>
+                <w:rPr>
+                  <w:noProof/>
+                  <w:lang w:val="en-US"/>
+                </w:rPr>
+                <w:t>Tang, H.-p., Mizoguchi, M., &amp; Toyoshima, S. (n.d.). Retrieved from ITTF.com: http://www.ittf.com/ittf_science/SSCenter/docs/200200027%20-%20Tang%20-%20Speed.pdf</w:t>
+              </w:r>
+            </w:p>
+            <w:p>
+              <w:pPr>
+                <w:pStyle w:val="Bibliography"/>
+                <w:ind w:left="720" w:hanging="720"/>
+                <w:rPr>
+                  <w:noProof/>
+                  <w:lang w:val="en-US"/>
                 </w:rPr>
               </w:pPr>
               <w:r>
@@ -12987,13 +13369,7 @@
                   <w:noProof/>
                   <w:lang w:val="en-US"/>
                 </w:rPr>
-                <w:t xml:space="preserve"> </w:t>
-              </w:r>
-              <w:r>
-                <w:rPr>
-                  <w:noProof/>
-                </w:rPr>
-                <w:t>Opgeroepen op 10 15, 2015, van Center for Machine Perception: http://cmp.felk.cvut.cz/~vojirtom/publications/scia2013.pdf</w:t>
+                <w:t xml:space="preserve"> Retrieved 10 15, 2015, from Center for Machine Perception: http://cmp.felk.cvut.cz/~vojirtom/publications/scia2013.pdf</w:t>
               </w:r>
             </w:p>
             <w:p>
@@ -13002,6 +13378,7 @@
                 <w:ind w:left="720" w:hanging="720"/>
                 <w:rPr>
                   <w:noProof/>
+                  <w:lang w:val="en-US"/>
                 </w:rPr>
               </w:pPr>
               <w:r>
@@ -13025,13 +13402,7 @@
                   <w:noProof/>
                   <w:lang w:val="en-US"/>
                 </w:rPr>
-                <w:t xml:space="preserve"> </w:t>
-              </w:r>
-              <w:r>
-                <w:rPr>
-                  <w:noProof/>
-                </w:rPr>
-                <w:t>Opgeroepen op 10 15, 2015, van Research Gate: https://www.researchgate.net/publication/266649404_Object_Tracking_Based_on_Corrected_Background-Weighted_Histogram_Mean_Shift_and_Kalman_Filter</w:t>
+                <w:t xml:space="preserve"> Retrieved 10 15, 2015, from Research Gate: https://www.researchgate.net/publication/266649404_Object_Tracking_Based_on_Corrected_Background-Weighted_Histogram_Mean_Shift_and_Kalman_Filter</w:t>
               </w:r>
             </w:p>
             <w:p>
@@ -13048,7 +13419,7 @@
       </w:sdtContent>
     </w:sdt>
     <w:p>
-      <w:hyperlink r:id="rId37" w:history="1">
+      <w:hyperlink r:id="rId36" w:history="1">
         <w:r>
           <w:rPr>
             <w:rStyle w:val="Hyperlink"/>
@@ -13064,7 +13435,7 @@
     </w:p>
     <w:p/>
     <w:p>
-      <w:hyperlink r:id="rId38" w:history="1">
+      <w:hyperlink r:id="rId37" w:history="1">
         <w:r>
           <w:rPr>
             <w:rStyle w:val="Hyperlink"/>
@@ -13126,6 +13497,7 @@
         </w:rPr>
       </w:pPr>
       <w:bookmarkStart w:id="55" w:name="_Toc434239440"/>
+      <w:proofErr w:type="spellStart"/>
       <w:r>
         <w:rPr>
           <w:lang w:val="en-GB"/>
@@ -13134,6 +13506,7 @@
         <w:t>Bijlagen</w:t>
       </w:r>
       <w:bookmarkEnd w:id="55"/>
+      <w:proofErr w:type="spellEnd"/>
     </w:p>
     <w:p>
       <w:pPr>
@@ -13196,11 +13569,19 @@
           <w:lang w:val="en-GB"/>
         </w:rPr>
       </w:pPr>
+      <w:proofErr w:type="spellStart"/>
       <w:r>
         <w:rPr>
           <w:lang w:val="en-GB"/>
         </w:rPr>
-        <w:t xml:space="preserve">Tabel </w:t>
+        <w:t>Tabel</w:t>
+      </w:r>
+      <w:proofErr w:type="spellEnd"/>
+      <w:r>
+        <w:rPr>
+          <w:lang w:val="en-GB"/>
+        </w:rPr>
+        <w:t xml:space="preserve"> </w:t>
       </w:r>
       <w:r>
         <w:fldChar w:fldCharType="begin"/>
@@ -15535,11 +15916,19 @@
           <w:lang w:val="en-GB"/>
         </w:rPr>
       </w:pPr>
+      <w:proofErr w:type="spellStart"/>
       <w:r>
         <w:rPr>
           <w:lang w:val="en-GB"/>
         </w:rPr>
-        <w:t xml:space="preserve">Tabel </w:t>
+        <w:t>Tabel</w:t>
+      </w:r>
+      <w:proofErr w:type="spellEnd"/>
+      <w:r>
+        <w:rPr>
+          <w:lang w:val="en-GB"/>
+        </w:rPr>
+        <w:t xml:space="preserve"> </w:t>
       </w:r>
       <w:r>
         <w:fldChar w:fldCharType="begin"/>
@@ -16852,12 +17241,21 @@
                 <w:sz w:val="16"/>
               </w:rPr>
             </w:pPr>
+            <w:proofErr w:type="spellStart"/>
             <w:r>
               <w:rPr>
                 <w:rFonts w:ascii="MS PGothic"/>
                 <w:sz w:val="16"/>
               </w:rPr>
-              <w:t xml:space="preserve">Lublicate it referring to </w:t>
+              <w:t>Lublicate</w:t>
+            </w:r>
+            <w:proofErr w:type="spellEnd"/>
+            <w:r>
+              <w:rPr>
+                <w:rFonts w:ascii="MS PGothic"/>
+                <w:sz w:val="16"/>
+              </w:rPr>
+              <w:t xml:space="preserve"> it referring to </w:t>
             </w:r>
             <w:r>
               <w:rPr>
@@ -16902,7 +17300,7 @@
       </w:pPr>
     </w:p>
     <w:sectPr>
-      <w:footerReference w:type="default" r:id="rId39"/>
+      <w:footerReference w:type="default" r:id="rId38"/>
       <w:pgSz w:w="11906" w:h="16838"/>
       <w:pgMar w:top="1417" w:right="1417" w:bottom="1417" w:left="1417" w:header="708" w:footer="708" w:gutter="0"/>
       <w:pgNumType w:start="0"/>
@@ -16916,23 +17314,7 @@
 
 <file path=word/comments.xml><?xml version="1.0" encoding="utf-8"?>
 <w:comments xmlns:wpc="http://schemas.microsoft.com/office/word/2010/wordprocessingCanvas" xmlns:mc="http://schemas.openxmlformats.org/markup-compatibility/2006" xmlns:o="urn:schemas-microsoft-com:office:office" xmlns:r="http://schemas.openxmlformats.org/officeDocument/2006/relationships" xmlns:m="http://schemas.openxmlformats.org/officeDocument/2006/math" xmlns:v="urn:schemas-microsoft-com:vml" xmlns:wp14="http://schemas.microsoft.com/office/word/2010/wordprocessingDrawing" xmlns:wp="http://schemas.openxmlformats.org/drawingml/2006/wordprocessingDrawing" xmlns:w10="urn:schemas-microsoft-com:office:word" xmlns:w="http://schemas.openxmlformats.org/wordprocessingml/2006/main" xmlns:w14="http://schemas.microsoft.com/office/word/2010/wordml" xmlns:w15="http://schemas.microsoft.com/office/word/2012/wordml" xmlns:wpg="http://schemas.microsoft.com/office/word/2010/wordprocessingGroup" xmlns:wpi="http://schemas.microsoft.com/office/word/2010/wordprocessingInk" xmlns:wne="http://schemas.microsoft.com/office/word/2006/wordml" xmlns:wps="http://schemas.microsoft.com/office/word/2010/wordprocessingShape" mc:Ignorable="w14 w15 wp14">
-  <w:comment w:id="10" w:author="Remco van Alen" w:date="2015-11-03T09:30:00Z" w:initials="R">
-    <w:p>
-      <w:pPr>
-        <w:pStyle w:val="CommentText"/>
-      </w:pPr>
-      <w:r>
-        <w:rPr>
-          <w:rStyle w:val="CommentReference"/>
-        </w:rPr>
-        <w:annotationRef/>
-      </w:r>
-      <w:r>
-        <w:t>APA bron</w:t>
-      </w:r>
-    </w:p>
-  </w:comment>
-  <w:comment w:id="20" w:author="Remco van Alen" w:date="2015-11-03T09:39:00Z" w:initials="R">
+  <w:comment w:id="19" w:author="Remco van Alen" w:date="2015-11-03T09:39:00Z" w:initials="R">
     <w:p>
       <w:pPr>
         <w:pStyle w:val="CommentText"/>
@@ -16953,7 +17335,6 @@
 
 <file path=word/commentsExtended.xml><?xml version="1.0" encoding="utf-8"?>
 <w15:commentsEx xmlns:wpc="http://schemas.microsoft.com/office/word/2010/wordprocessingCanvas" xmlns:mc="http://schemas.openxmlformats.org/markup-compatibility/2006" xmlns:o="urn:schemas-microsoft-com:office:office" xmlns:r="http://schemas.openxmlformats.org/officeDocument/2006/relationships" xmlns:m="http://schemas.openxmlformats.org/officeDocument/2006/math" xmlns:v="urn:schemas-microsoft-com:vml" xmlns:wp14="http://schemas.microsoft.com/office/word/2010/wordprocessingDrawing" xmlns:wp="http://schemas.openxmlformats.org/drawingml/2006/wordprocessingDrawing" xmlns:w10="urn:schemas-microsoft-com:office:word" xmlns:w="http://schemas.openxmlformats.org/wordprocessingml/2006/main" xmlns:w14="http://schemas.microsoft.com/office/word/2010/wordml" xmlns:w15="http://schemas.microsoft.com/office/word/2012/wordml" xmlns:wpg="http://schemas.microsoft.com/office/word/2010/wordprocessingGroup" xmlns:wpi="http://schemas.microsoft.com/office/word/2010/wordprocessingInk" xmlns:wne="http://schemas.microsoft.com/office/word/2006/wordml" xmlns:wps="http://schemas.microsoft.com/office/word/2010/wordprocessingShape" mc:Ignorable="w14 w15 wp14">
-  <w15:commentEx w15:paraId="3FF7D3B3" w15:done="0"/>
   <w15:commentEx w15:paraId="21814FE6" w15:done="0"/>
 </w15:commentsEx>
 </file>
@@ -16987,7 +17368,6 @@
         <w:docPartUnique/>
       </w:docPartObj>
     </w:sdtPr>
-    <w:sdtEndPr/>
     <w:sdtContent>
       <w:p>
         <w:pPr>
@@ -17007,7 +17387,7 @@
           <w:rPr>
             <w:noProof/>
           </w:rPr>
-          <w:t>1</w:t>
+          <w:t>25</w:t>
         </w:r>
         <w:r>
           <w:fldChar w:fldCharType="end"/>
@@ -17065,7 +17445,7 @@
         <v:path o:extrusionok="f" gradientshapeok="t" o:connecttype="rect"/>
         <o:lock v:ext="edit" aspectratio="t"/>
       </v:shapetype>
-      <v:shape id="_x0000_i1027" type="#_x0000_t75" alt="\overrightarrow r" style="width:13.5pt;height:12.75pt;visibility:visible;mso-wrap-style:square" o:bullet="t">
+      <v:shape id="_x0000_i1028" type="#_x0000_t75" alt="\overrightarrow r" style="width:13.5pt;height:12.75pt;visibility:visible;mso-wrap-style:square" o:bullet="t">
         <v:imagedata r:id="rId1" o:title="overrightarrow r"/>
       </v:shape>
     </w:pict>
@@ -20979,36 +21359,36 @@
   </dgm:ptLst>
   <dgm:cxnLst>
     <dgm:cxn modelId="{99D9A0F8-C2C1-42BC-9CF9-90C435A97D73}" srcId="{92792585-24B5-4323-B34D-9BB7E272D64C}" destId="{E51096AB-B512-4487-92C9-4369F2C98375}" srcOrd="4" destOrd="0" parTransId="{A2FF80DC-E345-452F-8420-C7BC1D3AC043}" sibTransId="{316E1938-F86E-4051-B068-D9E2BFEEE302}"/>
-    <dgm:cxn modelId="{F3FED543-C4D9-4DDB-AC54-E1A32E3D31EF}" type="presOf" srcId="{698F9176-BA0C-4351-9FEF-83929C035D7D}" destId="{2865A137-1D37-46BF-8129-AF9BAE0EF776}" srcOrd="0" destOrd="0" presId="urn:microsoft.com/office/officeart/2005/8/layout/cycle5"/>
-    <dgm:cxn modelId="{99D9E8DD-FFA8-42A0-A011-834E9DDFA895}" type="presOf" srcId="{E51096AB-B512-4487-92C9-4369F2C98375}" destId="{693C1DF7-A358-4E84-A98E-78EA6D150C5A}" srcOrd="0" destOrd="0" presId="urn:microsoft.com/office/officeart/2005/8/layout/cycle5"/>
-    <dgm:cxn modelId="{A9B3AAFF-E61D-4378-A99F-3A6BE7C42844}" type="presOf" srcId="{1B18CCD5-E4E2-4DB8-8C1B-42905D396999}" destId="{208B4263-7B5F-4D56-B8D3-8CD4BE8B6488}" srcOrd="0" destOrd="0" presId="urn:microsoft.com/office/officeart/2005/8/layout/cycle5"/>
-    <dgm:cxn modelId="{633ED7D2-AEEF-449B-AA1F-2267E8E9DA57}" type="presOf" srcId="{E04E8B9F-AE4E-4FA0-85DD-0B3EDC07FE3C}" destId="{0AFE4DE8-DB1F-4EF5-A8DC-8A31CF66E890}" srcOrd="0" destOrd="0" presId="urn:microsoft.com/office/officeart/2005/8/layout/cycle5"/>
-    <dgm:cxn modelId="{CDFE34DF-BB2F-4ACA-BC0B-C60ED96D9035}" type="presOf" srcId="{2B92D4F3-6C38-40DC-8B82-3C42DE354040}" destId="{9E7F179E-7E00-4EA0-A260-2E7895017FEF}" srcOrd="0" destOrd="0" presId="urn:microsoft.com/office/officeart/2005/8/layout/cycle5"/>
-    <dgm:cxn modelId="{E0859D26-6822-4748-B34E-BD4520AAF146}" type="presOf" srcId="{F79183A8-3B5F-4951-A4D5-D2794A8ED4CB}" destId="{E50BCF7F-F334-4ECA-8C78-B02C666C8B4C}" srcOrd="0" destOrd="0" presId="urn:microsoft.com/office/officeart/2005/8/layout/cycle5"/>
-    <dgm:cxn modelId="{5F7EC20B-F876-4468-9A0F-17CF5BA20591}" type="presOf" srcId="{316E1938-F86E-4051-B068-D9E2BFEEE302}" destId="{8E4E216C-5F47-44EF-AEF0-66F350F12FDE}" srcOrd="0" destOrd="0" presId="urn:microsoft.com/office/officeart/2005/8/layout/cycle5"/>
+    <dgm:cxn modelId="{5EF81B2A-B269-49DF-B6F9-42DD76683E63}" type="presOf" srcId="{1B18CCD5-E4E2-4DB8-8C1B-42905D396999}" destId="{208B4263-7B5F-4D56-B8D3-8CD4BE8B6488}" srcOrd="0" destOrd="0" presId="urn:microsoft.com/office/officeart/2005/8/layout/cycle5"/>
     <dgm:cxn modelId="{19AF5A7B-01C0-4966-935F-1F2C18BF1724}" srcId="{92792585-24B5-4323-B34D-9BB7E272D64C}" destId="{E04E8B9F-AE4E-4FA0-85DD-0B3EDC07FE3C}" srcOrd="2" destOrd="0" parTransId="{0513C8FA-6D2C-49D2-B715-CE76DE21CD75}" sibTransId="{2B92D4F3-6C38-40DC-8B82-3C42DE354040}"/>
     <dgm:cxn modelId="{498D4B8E-588A-461F-B46E-C6D746FCD7A8}" srcId="{92792585-24B5-4323-B34D-9BB7E272D64C}" destId="{2D9F2D96-794A-4246-94BB-A73F4082B030}" srcOrd="3" destOrd="0" parTransId="{CAD8F401-0903-4EC2-92E6-DB51C6FA0AB8}" sibTransId="{6B4C9BFE-680F-440E-B3C6-CC05537FF1D8}"/>
+    <dgm:cxn modelId="{3E22D3EE-8416-4E1D-AFE4-DEE92EA8F7B6}" type="presOf" srcId="{316E1938-F86E-4051-B068-D9E2BFEEE302}" destId="{8E4E216C-5F47-44EF-AEF0-66F350F12FDE}" srcOrd="0" destOrd="0" presId="urn:microsoft.com/office/officeart/2005/8/layout/cycle5"/>
     <dgm:cxn modelId="{1AA2A4A6-737B-43B6-A8FF-8FE1CF2F6510}" srcId="{92792585-24B5-4323-B34D-9BB7E272D64C}" destId="{B5B879F4-5C22-41F5-ABC2-421B99565B8F}" srcOrd="0" destOrd="0" parTransId="{FB8A2C34-F278-4415-920D-A6935B6D5F1C}" sibTransId="{1B18CCD5-E4E2-4DB8-8C1B-42905D396999}"/>
+    <dgm:cxn modelId="{10D722B1-7D01-41A8-9F89-895ACA752920}" type="presOf" srcId="{92792585-24B5-4323-B34D-9BB7E272D64C}" destId="{FC83BA6D-92F8-421D-B5DC-184634484D77}" srcOrd="0" destOrd="0" presId="urn:microsoft.com/office/officeart/2005/8/layout/cycle5"/>
+    <dgm:cxn modelId="{2856B79A-2192-4874-8685-7F0AA5CF5705}" type="presOf" srcId="{6B4C9BFE-680F-440E-B3C6-CC05537FF1D8}" destId="{B1F844CB-1498-43D4-8E7F-6633545E9694}" srcOrd="0" destOrd="0" presId="urn:microsoft.com/office/officeart/2005/8/layout/cycle5"/>
     <dgm:cxn modelId="{3EF67851-CA2F-40E4-BF00-C5B367D84909}" srcId="{92792585-24B5-4323-B34D-9BB7E272D64C}" destId="{F79183A8-3B5F-4951-A4D5-D2794A8ED4CB}" srcOrd="1" destOrd="0" parTransId="{E2F32439-F982-4027-92A2-99DFCD5B3892}" sibTransId="{698F9176-BA0C-4351-9FEF-83929C035D7D}"/>
-    <dgm:cxn modelId="{CF0CB9FA-E070-4ED2-8A1B-3619FC443F5C}" type="presOf" srcId="{B5B879F4-5C22-41F5-ABC2-421B99565B8F}" destId="{EC611168-1894-482E-898C-405120223975}" srcOrd="0" destOrd="0" presId="urn:microsoft.com/office/officeart/2005/8/layout/cycle5"/>
-    <dgm:cxn modelId="{9A2173F9-13FA-4D2A-9FEC-56CB16A8A367}" type="presOf" srcId="{92792585-24B5-4323-B34D-9BB7E272D64C}" destId="{FC83BA6D-92F8-421D-B5DC-184634484D77}" srcOrd="0" destOrd="0" presId="urn:microsoft.com/office/officeart/2005/8/layout/cycle5"/>
-    <dgm:cxn modelId="{1954F90E-CDC3-426E-A847-F560B681C57A}" type="presOf" srcId="{6B4C9BFE-680F-440E-B3C6-CC05537FF1D8}" destId="{B1F844CB-1498-43D4-8E7F-6633545E9694}" srcOrd="0" destOrd="0" presId="urn:microsoft.com/office/officeart/2005/8/layout/cycle5"/>
-    <dgm:cxn modelId="{98C4D5FE-1A9E-4132-BC7F-368F887C0A9E}" type="presOf" srcId="{2D9F2D96-794A-4246-94BB-A73F4082B030}" destId="{E816D67F-1151-4D9F-A486-7E695425E0F7}" srcOrd="0" destOrd="0" presId="urn:microsoft.com/office/officeart/2005/8/layout/cycle5"/>
-    <dgm:cxn modelId="{E6DD0AF1-1FE8-4224-9B25-5234E8903CD3}" type="presParOf" srcId="{FC83BA6D-92F8-421D-B5DC-184634484D77}" destId="{EC611168-1894-482E-898C-405120223975}" srcOrd="0" destOrd="0" presId="urn:microsoft.com/office/officeart/2005/8/layout/cycle5"/>
-    <dgm:cxn modelId="{46A7A29F-3FAC-4941-B375-E64CDDCF5EA2}" type="presParOf" srcId="{FC83BA6D-92F8-421D-B5DC-184634484D77}" destId="{83951DFC-FD47-42AF-B28B-24DB7FA7DDB3}" srcOrd="1" destOrd="0" presId="urn:microsoft.com/office/officeart/2005/8/layout/cycle5"/>
-    <dgm:cxn modelId="{ED932AEB-43C0-49D6-A85C-24D86E14D245}" type="presParOf" srcId="{FC83BA6D-92F8-421D-B5DC-184634484D77}" destId="{208B4263-7B5F-4D56-B8D3-8CD4BE8B6488}" srcOrd="2" destOrd="0" presId="urn:microsoft.com/office/officeart/2005/8/layout/cycle5"/>
-    <dgm:cxn modelId="{66EB7AC7-48E8-49C8-8374-6EA18A4116A8}" type="presParOf" srcId="{FC83BA6D-92F8-421D-B5DC-184634484D77}" destId="{E50BCF7F-F334-4ECA-8C78-B02C666C8B4C}" srcOrd="3" destOrd="0" presId="urn:microsoft.com/office/officeart/2005/8/layout/cycle5"/>
-    <dgm:cxn modelId="{B845B859-0AF9-436F-BA61-524175E41C2F}" type="presParOf" srcId="{FC83BA6D-92F8-421D-B5DC-184634484D77}" destId="{D6343918-B53A-4B55-8E0D-5A626CAD65EB}" srcOrd="4" destOrd="0" presId="urn:microsoft.com/office/officeart/2005/8/layout/cycle5"/>
-    <dgm:cxn modelId="{87F51003-B15B-4A98-BCE5-F3585CFE8C55}" type="presParOf" srcId="{FC83BA6D-92F8-421D-B5DC-184634484D77}" destId="{2865A137-1D37-46BF-8129-AF9BAE0EF776}" srcOrd="5" destOrd="0" presId="urn:microsoft.com/office/officeart/2005/8/layout/cycle5"/>
-    <dgm:cxn modelId="{263025F8-749D-429C-BE13-52A37BB9AA71}" type="presParOf" srcId="{FC83BA6D-92F8-421D-B5DC-184634484D77}" destId="{0AFE4DE8-DB1F-4EF5-A8DC-8A31CF66E890}" srcOrd="6" destOrd="0" presId="urn:microsoft.com/office/officeart/2005/8/layout/cycle5"/>
-    <dgm:cxn modelId="{7B48AD8D-6024-4D7F-AF93-2755828C08BD}" type="presParOf" srcId="{FC83BA6D-92F8-421D-B5DC-184634484D77}" destId="{4C5AAAEB-C72C-4795-866D-C99628D2C4D3}" srcOrd="7" destOrd="0" presId="urn:microsoft.com/office/officeart/2005/8/layout/cycle5"/>
-    <dgm:cxn modelId="{C69788CD-5CD4-4D2C-AB85-4C1663DB279B}" type="presParOf" srcId="{FC83BA6D-92F8-421D-B5DC-184634484D77}" destId="{9E7F179E-7E00-4EA0-A260-2E7895017FEF}" srcOrd="8" destOrd="0" presId="urn:microsoft.com/office/officeart/2005/8/layout/cycle5"/>
-    <dgm:cxn modelId="{34C36337-A6B7-49B7-B81B-5ECFDDCF41FC}" type="presParOf" srcId="{FC83BA6D-92F8-421D-B5DC-184634484D77}" destId="{E816D67F-1151-4D9F-A486-7E695425E0F7}" srcOrd="9" destOrd="0" presId="urn:microsoft.com/office/officeart/2005/8/layout/cycle5"/>
-    <dgm:cxn modelId="{231BF033-7EC9-4F18-8F7B-5BC72669B5C5}" type="presParOf" srcId="{FC83BA6D-92F8-421D-B5DC-184634484D77}" destId="{7F8560C2-DA8B-487C-818F-BD5DDB147BBC}" srcOrd="10" destOrd="0" presId="urn:microsoft.com/office/officeart/2005/8/layout/cycle5"/>
-    <dgm:cxn modelId="{26B67ED3-6D56-48A2-A19E-79F3DFD0D554}" type="presParOf" srcId="{FC83BA6D-92F8-421D-B5DC-184634484D77}" destId="{B1F844CB-1498-43D4-8E7F-6633545E9694}" srcOrd="11" destOrd="0" presId="urn:microsoft.com/office/officeart/2005/8/layout/cycle5"/>
-    <dgm:cxn modelId="{4167A24B-B1B0-4344-9DD1-6535BA018A88}" type="presParOf" srcId="{FC83BA6D-92F8-421D-B5DC-184634484D77}" destId="{693C1DF7-A358-4E84-A98E-78EA6D150C5A}" srcOrd="12" destOrd="0" presId="urn:microsoft.com/office/officeart/2005/8/layout/cycle5"/>
-    <dgm:cxn modelId="{AE18A0E9-88D6-44E5-B5BC-E5073C596F22}" type="presParOf" srcId="{FC83BA6D-92F8-421D-B5DC-184634484D77}" destId="{140BD655-0E7C-4B27-B024-5C53794F9CB9}" srcOrd="13" destOrd="0" presId="urn:microsoft.com/office/officeart/2005/8/layout/cycle5"/>
-    <dgm:cxn modelId="{C3A25330-9DC6-45C9-8141-4695135359DF}" type="presParOf" srcId="{FC83BA6D-92F8-421D-B5DC-184634484D77}" destId="{8E4E216C-5F47-44EF-AEF0-66F350F12FDE}" srcOrd="14" destOrd="0" presId="urn:microsoft.com/office/officeart/2005/8/layout/cycle5"/>
+    <dgm:cxn modelId="{F305CA7A-E51D-4708-A4E8-2C16551F388F}" type="presOf" srcId="{B5B879F4-5C22-41F5-ABC2-421B99565B8F}" destId="{EC611168-1894-482E-898C-405120223975}" srcOrd="0" destOrd="0" presId="urn:microsoft.com/office/officeart/2005/8/layout/cycle5"/>
+    <dgm:cxn modelId="{B1C93E24-3BC5-4BA4-A60E-6D95E71E2C65}" type="presOf" srcId="{E04E8B9F-AE4E-4FA0-85DD-0B3EDC07FE3C}" destId="{0AFE4DE8-DB1F-4EF5-A8DC-8A31CF66E890}" srcOrd="0" destOrd="0" presId="urn:microsoft.com/office/officeart/2005/8/layout/cycle5"/>
+    <dgm:cxn modelId="{AB4C10B6-678C-4466-A43C-D9AB0B21884C}" type="presOf" srcId="{2D9F2D96-794A-4246-94BB-A73F4082B030}" destId="{E816D67F-1151-4D9F-A486-7E695425E0F7}" srcOrd="0" destOrd="0" presId="urn:microsoft.com/office/officeart/2005/8/layout/cycle5"/>
+    <dgm:cxn modelId="{EB7EB307-B279-42FE-AA21-DF7537C8F17E}" type="presOf" srcId="{698F9176-BA0C-4351-9FEF-83929C035D7D}" destId="{2865A137-1D37-46BF-8129-AF9BAE0EF776}" srcOrd="0" destOrd="0" presId="urn:microsoft.com/office/officeart/2005/8/layout/cycle5"/>
+    <dgm:cxn modelId="{589FAEC5-71D3-486F-A28E-B0AD29ED76D9}" type="presOf" srcId="{E51096AB-B512-4487-92C9-4369F2C98375}" destId="{693C1DF7-A358-4E84-A98E-78EA6D150C5A}" srcOrd="0" destOrd="0" presId="urn:microsoft.com/office/officeart/2005/8/layout/cycle5"/>
+    <dgm:cxn modelId="{18A5231D-1AAF-4596-9F29-85517548D19B}" type="presOf" srcId="{2B92D4F3-6C38-40DC-8B82-3C42DE354040}" destId="{9E7F179E-7E00-4EA0-A260-2E7895017FEF}" srcOrd="0" destOrd="0" presId="urn:microsoft.com/office/officeart/2005/8/layout/cycle5"/>
+    <dgm:cxn modelId="{7AC26360-9E7F-41C3-B9E9-3C83F5DAF7D9}" type="presOf" srcId="{F79183A8-3B5F-4951-A4D5-D2794A8ED4CB}" destId="{E50BCF7F-F334-4ECA-8C78-B02C666C8B4C}" srcOrd="0" destOrd="0" presId="urn:microsoft.com/office/officeart/2005/8/layout/cycle5"/>
+    <dgm:cxn modelId="{909C8730-6542-4043-B945-4B3A4358D9E7}" type="presParOf" srcId="{FC83BA6D-92F8-421D-B5DC-184634484D77}" destId="{EC611168-1894-482E-898C-405120223975}" srcOrd="0" destOrd="0" presId="urn:microsoft.com/office/officeart/2005/8/layout/cycle5"/>
+    <dgm:cxn modelId="{68A02F5C-B174-4E1E-B72E-0C7EF246C68B}" type="presParOf" srcId="{FC83BA6D-92F8-421D-B5DC-184634484D77}" destId="{83951DFC-FD47-42AF-B28B-24DB7FA7DDB3}" srcOrd="1" destOrd="0" presId="urn:microsoft.com/office/officeart/2005/8/layout/cycle5"/>
+    <dgm:cxn modelId="{3AD407F4-718E-4A17-9A90-9EBE813F20AA}" type="presParOf" srcId="{FC83BA6D-92F8-421D-B5DC-184634484D77}" destId="{208B4263-7B5F-4D56-B8D3-8CD4BE8B6488}" srcOrd="2" destOrd="0" presId="urn:microsoft.com/office/officeart/2005/8/layout/cycle5"/>
+    <dgm:cxn modelId="{9FA60175-5FF5-4796-AF61-4317C6BA6FAC}" type="presParOf" srcId="{FC83BA6D-92F8-421D-B5DC-184634484D77}" destId="{E50BCF7F-F334-4ECA-8C78-B02C666C8B4C}" srcOrd="3" destOrd="0" presId="urn:microsoft.com/office/officeart/2005/8/layout/cycle5"/>
+    <dgm:cxn modelId="{F50542B2-4723-4436-BBA2-71A9C5398343}" type="presParOf" srcId="{FC83BA6D-92F8-421D-B5DC-184634484D77}" destId="{D6343918-B53A-4B55-8E0D-5A626CAD65EB}" srcOrd="4" destOrd="0" presId="urn:microsoft.com/office/officeart/2005/8/layout/cycle5"/>
+    <dgm:cxn modelId="{4F878E9E-C89D-4081-8D6D-3428A25D3C10}" type="presParOf" srcId="{FC83BA6D-92F8-421D-B5DC-184634484D77}" destId="{2865A137-1D37-46BF-8129-AF9BAE0EF776}" srcOrd="5" destOrd="0" presId="urn:microsoft.com/office/officeart/2005/8/layout/cycle5"/>
+    <dgm:cxn modelId="{2EF3ED7F-5D75-4B20-A4BA-9B69867FEF8A}" type="presParOf" srcId="{FC83BA6D-92F8-421D-B5DC-184634484D77}" destId="{0AFE4DE8-DB1F-4EF5-A8DC-8A31CF66E890}" srcOrd="6" destOrd="0" presId="urn:microsoft.com/office/officeart/2005/8/layout/cycle5"/>
+    <dgm:cxn modelId="{4679CFA5-D0B4-4B7C-AB72-02C32CC8206C}" type="presParOf" srcId="{FC83BA6D-92F8-421D-B5DC-184634484D77}" destId="{4C5AAAEB-C72C-4795-866D-C99628D2C4D3}" srcOrd="7" destOrd="0" presId="urn:microsoft.com/office/officeart/2005/8/layout/cycle5"/>
+    <dgm:cxn modelId="{4E1445DE-CF9D-4776-9211-57E0C8B78006}" type="presParOf" srcId="{FC83BA6D-92F8-421D-B5DC-184634484D77}" destId="{9E7F179E-7E00-4EA0-A260-2E7895017FEF}" srcOrd="8" destOrd="0" presId="urn:microsoft.com/office/officeart/2005/8/layout/cycle5"/>
+    <dgm:cxn modelId="{1ADAD55A-3589-426B-9B1E-F4187C6A1370}" type="presParOf" srcId="{FC83BA6D-92F8-421D-B5DC-184634484D77}" destId="{E816D67F-1151-4D9F-A486-7E695425E0F7}" srcOrd="9" destOrd="0" presId="urn:microsoft.com/office/officeart/2005/8/layout/cycle5"/>
+    <dgm:cxn modelId="{07611A30-22D2-4661-BC4B-10627D8FAE8C}" type="presParOf" srcId="{FC83BA6D-92F8-421D-B5DC-184634484D77}" destId="{7F8560C2-DA8B-487C-818F-BD5DDB147BBC}" srcOrd="10" destOrd="0" presId="urn:microsoft.com/office/officeart/2005/8/layout/cycle5"/>
+    <dgm:cxn modelId="{D1AA36E3-E818-48A7-937D-18DFE4F787EF}" type="presParOf" srcId="{FC83BA6D-92F8-421D-B5DC-184634484D77}" destId="{B1F844CB-1498-43D4-8E7F-6633545E9694}" srcOrd="11" destOrd="0" presId="urn:microsoft.com/office/officeart/2005/8/layout/cycle5"/>
+    <dgm:cxn modelId="{52170E42-1873-4CB9-9E03-B42C518390A7}" type="presParOf" srcId="{FC83BA6D-92F8-421D-B5DC-184634484D77}" destId="{693C1DF7-A358-4E84-A98E-78EA6D150C5A}" srcOrd="12" destOrd="0" presId="urn:microsoft.com/office/officeart/2005/8/layout/cycle5"/>
+    <dgm:cxn modelId="{D2C8DC3D-91B3-4F0E-8E2E-4CE7BFC37297}" type="presParOf" srcId="{FC83BA6D-92F8-421D-B5DC-184634484D77}" destId="{140BD655-0E7C-4B27-B024-5C53794F9CB9}" srcOrd="13" destOrd="0" presId="urn:microsoft.com/office/officeart/2005/8/layout/cycle5"/>
+    <dgm:cxn modelId="{01EBE675-3046-4FFC-BACB-FD53DCF29082}" type="presParOf" srcId="{FC83BA6D-92F8-421D-B5DC-184634484D77}" destId="{8E4E216C-5F47-44EF-AEF0-66F350F12FDE}" srcOrd="14" destOrd="0" presId="urn:microsoft.com/office/officeart/2005/8/layout/cycle5"/>
   </dgm:cxnLst>
   <dgm:bg/>
   <dgm:whole/>
@@ -23216,7 +23596,7 @@
 </file>
 
 <file path=customXml/item2.xml><?xml version="1.0" encoding="utf-8"?>
-<b:Sources xmlns:b="http://schemas.openxmlformats.org/officeDocument/2006/bibliography" xmlns="http://schemas.openxmlformats.org/officeDocument/2006/bibliography" SelectedStyle="\APA.XSL" StyleName="APA">
+<b:Sources xmlns:b="http://schemas.openxmlformats.org/officeDocument/2006/bibliography" xmlns="http://schemas.openxmlformats.org/officeDocument/2006/bibliography" SelectedStyle="\APASixthEditionOfficeOnline.xsl" StyleName="APA" Version="6">
   <b:Source>
     <b:Tag>Red14</b:Tag>
     <b:SourceType>InternetSite</b:SourceType>
@@ -23239,7 +23619,7 @@
     <b:MonthAccessed>10</b:MonthAccessed>
     <b:DayAccessed>19</b:DayAccessed>
     <b:URL>http://www.madpac.nl/gear/transformeer-dit-bureau-een-pingpongtafel/</b:URL>
-    <b:RefOrder>2</b:RefOrder>
+    <b:RefOrder>3</b:RefOrder>
   </b:Source>
   <b:Source>
     <b:Tag>Yan13</b:Tag>
@@ -23284,7 +23664,7 @@
     <b:MonthAccessed>10</b:MonthAccessed>
     <b:DayAccessed>15</b:DayAccessed>
     <b:URL>https://www.researchgate.net/publication/266649404_Object_Tracking_Based_on_Corrected_Background-Weighted_Histogram_Mean_Shift_and_Kalman_Filter</b:URL>
-    <b:RefOrder>10</b:RefOrder>
+    <b:RefOrder>11</b:RefOrder>
   </b:Source>
   <b:Source>
     <b:Tag>Voj13</b:Tag>
@@ -23317,7 +23697,7 @@
     </b:Author>
     <b:City>Prague</b:City>
     <b:Publisher>SCIA</b:Publisher>
-    <b:RefOrder>11</b:RefOrder>
+    <b:RefOrder>12</b:RefOrder>
   </b:Source>
   <b:Source>
     <b:Tag>Str15</b:Tag>
@@ -23339,7 +23719,7 @@
     <b:MonthAccessed>10</b:MonthAccessed>
     <b:DayAccessed>12</b:DayAccessed>
     <b:URL>http://www.lancs.ac.uk/~struijke/density/kernel.html</b:URL>
-    <b:RefOrder>8</b:RefOrder>
+    <b:RefOrder>9</b:RefOrder>
   </b:Source>
   <b:Source>
     <b:Tag>Roj15</b:Tag>
@@ -23361,7 +23741,7 @@
     <b:MonthAccessed>10</b:MonthAccessed>
     <b:DayAccessed>6</b:DayAccessed>
     <b:URL>http://www.inf.fu-berlin.de/inst/ag-ki/rojas_home/documents/tutorials/Lucas-Kanade2.pdf</b:URL>
-    <b:RefOrder>9</b:RefOrder>
+    <b:RefOrder>10</b:RefOrder>
   </b:Source>
   <b:Source>
     <b:Tag>Rho05</b:Tag>
@@ -23386,7 +23766,7 @@
     <b:MonthAccessed>10</b:MonthAccessed>
     <b:DayAccessed>19</b:DayAccessed>
     <b:URL>https://www.cis.rit.edu/class/simg782/lectures/lecture_10/lec782_05_10.pdf</b:URL>
-    <b:RefOrder>7</b:RefOrder>
+    <b:RefOrder>8</b:RefOrder>
   </b:Source>
   <b:Source>
     <b:Tag>Raf13</b:Tag>
@@ -23411,7 +23791,7 @@
     <b:MonthAccessed>11</b:MonthAccessed>
     <b:DayAccessed>29</b:DayAccessed>
     <b:URL>http://www.eps.uam.es/nueva_web/intranet/ga/tfdm/trabajos/Rafael_Martin_Nieto.pdf</b:URL>
-    <b:RefOrder>5</b:RefOrder>
+    <b:RefOrder>6</b:RefOrder>
   </b:Source>
   <b:Source>
     <b:Tag>Him14</b:Tag>
@@ -23443,7 +23823,7 @@
     <b:MonthAccessed>Oktober</b:MonthAccessed>
     <b:DayAccessed>1</b:DayAccessed>
     <b:URL>http://www.ijircce.com/upload/2014/february/7J_A%20Survey.pdf</b:URL>
-    <b:RefOrder>3</b:RefOrder>
+    <b:RefOrder>4</b:RefOrder>
   </b:Source>
   <b:Source>
     <b:Tag>Can86</b:Tag>
@@ -23463,7 +23843,7 @@
     </b:Author>
     <b:JournalName>IEEE Transactions Pattern Analysis and Machine Intelligence</b:JournalName>
     <b:Pages>679-698</b:Pages>
-    <b:RefOrder>4</b:RefOrder>
+    <b:RefOrder>5</b:RefOrder>
   </b:Source>
   <b:Source>
     <b:Tag>Con15</b:Tag>
@@ -23478,7 +23858,7 @@
     <b:MonthAccessed>10</b:MonthAccessed>
     <b:DayAccessed>12</b:DayAccessed>
     <b:URL>https://en.wikipedia.org/wiki/Convolution</b:URL>
-    <b:RefOrder>6</b:RefOrder>
+    <b:RefOrder>7</b:RefOrder>
   </b:Source>
   <b:Source>
     <b:Tag>NTT</b:Tag>
@@ -23494,6 +23874,32 @@
     <b:URL>http://www.nttb.nl/userfiles/Clubadvies/NTTB_richtlijnen_c-accommodatie.pdf</b:URL>
     <b:RefOrder>1</b:RefOrder>
   </b:Source>
+  <b:Source>
+    <b:Tag>Tan</b:Tag>
+    <b:SourceType>DocumentFromInternetSite</b:SourceType>
+    <b:Guid>{4996A6AC-7DF8-4B54-9BDA-17E10593F3EF}</b:Guid>
+    <b:Author>
+      <b:Author>
+        <b:NameList>
+          <b:Person>
+            <b:Last>Tang</b:Last>
+            <b:First>Hai-peng</b:First>
+          </b:Person>
+          <b:Person>
+            <b:Last>Mizoguchi</b:Last>
+            <b:First>Masata</b:First>
+          </b:Person>
+          <b:Person>
+            <b:Last>Toyoshima</b:Last>
+            <b:First>Shintaro</b:First>
+          </b:Person>
+        </b:NameList>
+      </b:Author>
+    </b:Author>
+    <b:InternetSiteTitle>ITTF.com</b:InternetSiteTitle>
+    <b:URL>http://www.ittf.com/ittf_science/SSCenter/docs/200200027%20-%20Tang%20-%20Speed.pdf</b:URL>
+    <b:RefOrder>2</b:RefOrder>
+  </b:Source>
 </b:Sources>
 </file>
 
@@ -23506,7 +23912,7 @@
 </file>
 
 <file path=customXml/itemProps2.xml><?xml version="1.0" encoding="utf-8"?>
-<ds:datastoreItem xmlns:ds="http://schemas.openxmlformats.org/officeDocument/2006/customXml" ds:itemID="{31035711-56DE-4496-99C8-89F0827E6BC7}">
+<ds:datastoreItem xmlns:ds="http://schemas.openxmlformats.org/officeDocument/2006/customXml" ds:itemID="{923355E6-258C-417A-A254-5F1816E31849}">
   <ds:schemaRefs>
     <ds:schemaRef ds:uri="http://schemas.openxmlformats.org/officeDocument/2006/bibliography"/>
   </ds:schemaRefs>

</xml_diff>

<commit_message>
Onderzoeksrapport added programmeertaal OS en conclusie programmeertaal
</commit_message>
<xml_diff>
--- a/documents/OnderzoeksRapport/Onderzoeksrapport.docx
+++ b/documents/OnderzoeksRapport/Onderzoeksrapport.docx
@@ -333,7 +333,6 @@
             <w:dataBinding w:prefixMappings="xmlns:ns0='http://schemas.openxmlformats.org/package/2006/metadata/core-properties' xmlns:ns1='http://purl.org/dc/elements/1.1/'" w:xpath="/ns0:coreProperties[1]/ns1:title[1]" w:storeItemID="{6C3C8BC8-F283-45AE-878A-BAB7291924A1}"/>
             <w:text/>
           </w:sdtPr>
-          <w:sdtEndPr/>
           <w:sdtContent>
             <w:p>
               <w:pPr>
@@ -367,7 +366,6 @@
             <w:dataBinding w:prefixMappings="xmlns:ns0='http://schemas.openxmlformats.org/package/2006/metadata/core-properties' xmlns:ns1='http://purl.org/dc/elements/1.1/'" w:xpath="/ns0:coreProperties[1]/ns1:subject[1]" w:storeItemID="{6C3C8BC8-F283-45AE-878A-BAB7291924A1}"/>
             <w:text/>
           </w:sdtPr>
-          <w:sdtEndPr/>
           <w:sdtContent>
             <w:p>
               <w:pPr>
@@ -437,7 +435,6 @@
               <w:calendar w:val="gregorian"/>
             </w:date>
           </w:sdtPr>
-          <w:sdtEndPr/>
           <w:sdtContent>
             <w:p>
               <w:pPr>
@@ -456,7 +453,6 @@
             <w:dataBinding w:prefixMappings="xmlns:ns0='http://schemas.openxmlformats.org/officeDocument/2006/extended-properties'" w:xpath="/ns0:Properties[1]/ns0:Company[1]" w:storeItemID="{6668398D-A668-4E3E-A5EB-62B293D839F1}"/>
             <w:text/>
           </w:sdtPr>
-          <w:sdtEndPr/>
           <w:sdtContent>
             <w:p>
               <w:pPr>
@@ -475,7 +471,6 @@
             <w:dataBinding w:prefixMappings="xmlns:ns0='http://schemas.openxmlformats.org/package/2006/metadata/core-properties' xmlns:ns1='http://purl.org/dc/elements/1.1/'" w:xpath="/ns0:coreProperties[1]/ns1:creator[1]" w:storeItemID="{6C3C8BC8-F283-45AE-878A-BAB7291924A1}"/>
             <w:text/>
           </w:sdtPr>
-          <w:sdtEndPr/>
           <w:sdtContent>
             <w:p>
               <w:pPr>
@@ -703,7 +698,6 @@
           <w:docPartUnique/>
         </w:docPartObj>
       </w:sdtPr>
-      <w:sdtEndPr/>
       <w:sdtContent>
         <w:p>
           <w:pPr>
@@ -3982,19 +3976,17 @@
         <w:lastRenderedPageBreak/>
         <w:br w:type="page"/>
       </w:r>
-      <w:bookmarkStart w:id="3" w:name="_GoBack"/>
-      <w:bookmarkEnd w:id="3"/>
     </w:p>
     <w:p>
       <w:pPr>
         <w:pStyle w:val="Kop1"/>
       </w:pPr>
-      <w:bookmarkStart w:id="4" w:name="_Toc434317388"/>
+      <w:bookmarkStart w:id="3" w:name="_Toc434317388"/>
       <w:r>
         <w:lastRenderedPageBreak/>
         <w:t>Inleiding</w:t>
       </w:r>
-      <w:bookmarkEnd w:id="4"/>
+      <w:bookmarkEnd w:id="3"/>
     </w:p>
     <w:p>
       <w:r>
@@ -4644,16 +4636,16 @@
       <w:pPr>
         <w:pStyle w:val="Kop1"/>
       </w:pPr>
-      <w:bookmarkStart w:id="5" w:name="_Ref433272295"/>
-      <w:bookmarkStart w:id="6" w:name="_Ref433272303"/>
-      <w:bookmarkStart w:id="7" w:name="_Toc434317389"/>
+      <w:bookmarkStart w:id="4" w:name="_Ref433272295"/>
+      <w:bookmarkStart w:id="5" w:name="_Ref433272303"/>
+      <w:bookmarkStart w:id="6" w:name="_Toc434317389"/>
       <w:r>
         <w:lastRenderedPageBreak/>
         <w:t>Tafeltennis</w:t>
       </w:r>
+      <w:bookmarkEnd w:id="4"/>
       <w:bookmarkEnd w:id="5"/>
       <w:bookmarkEnd w:id="6"/>
-      <w:bookmarkEnd w:id="7"/>
     </w:p>
     <w:p>
       <w:pPr>
@@ -4716,7 +4708,7 @@
           <w:rStyle w:val="Kop2Char"/>
         </w:rPr>
       </w:pPr>
-      <w:bookmarkStart w:id="8" w:name="_Toc434317390"/>
+      <w:bookmarkStart w:id="7" w:name="_Toc434317390"/>
       <w:r>
         <w:rPr>
           <w:rStyle w:val="Kop2Char"/>
@@ -4725,7 +4717,7 @@
         </w:rPr>
         <w:t>Bereik</w:t>
       </w:r>
-      <w:bookmarkEnd w:id="8"/>
+      <w:bookmarkEnd w:id="7"/>
     </w:p>
     <w:p>
       <w:r>
@@ -4742,7 +4734,6 @@
           <w:id w:val="-782028058"/>
           <w:citation/>
         </w:sdtPr>
-        <w:sdtEndPr/>
         <w:sdtContent>
           <w:r>
             <w:fldChar w:fldCharType="begin"/>
@@ -4833,27 +4824,14 @@
       <w:r>
         <w:t xml:space="preserve">Figuur </w:t>
       </w:r>
-      <w:r>
-        <w:fldChar w:fldCharType="begin"/>
-      </w:r>
-      <w:r>
-        <w:instrText xml:space="preserve"> SEQ Figuur \* ARABIC </w:instrText>
-      </w:r>
-      <w:r>
-        <w:fldChar w:fldCharType="separate"/>
-      </w:r>
-      <w:r>
-        <w:rPr>
-          <w:noProof/>
-        </w:rPr>
-        <w:t>1</w:t>
-      </w:r>
-      <w:r>
-        <w:rPr>
-          <w:noProof/>
-        </w:rPr>
-        <w:fldChar w:fldCharType="end"/>
-      </w:r>
+      <w:fldSimple w:instr=" SEQ Figuur \* ARABIC ">
+        <w:r>
+          <w:rPr>
+            <w:noProof/>
+          </w:rPr>
+          <w:t>1</w:t>
+        </w:r>
+      </w:fldSimple>
       <w:r>
         <w:t xml:space="preserve">, </w:t>
       </w:r>
@@ -4935,27 +4913,14 @@
       <w:r>
         <w:t xml:space="preserve">Figuur </w:t>
       </w:r>
-      <w:r>
-        <w:fldChar w:fldCharType="begin"/>
-      </w:r>
-      <w:r>
-        <w:instrText xml:space="preserve"> SEQ Figuur \* ARABIC </w:instrText>
-      </w:r>
-      <w:r>
-        <w:fldChar w:fldCharType="separate"/>
-      </w:r>
-      <w:r>
-        <w:rPr>
-          <w:noProof/>
-        </w:rPr>
-        <w:t>2</w:t>
-      </w:r>
-      <w:r>
-        <w:rPr>
-          <w:noProof/>
-        </w:rPr>
-        <w:fldChar w:fldCharType="end"/>
-      </w:r>
+      <w:fldSimple w:instr=" SEQ Figuur \* ARABIC ">
+        <w:r>
+          <w:rPr>
+            <w:noProof/>
+          </w:rPr>
+          <w:t>2</w:t>
+        </w:r>
+      </w:fldSimple>
       <w:r>
         <w:t xml:space="preserve">, </w:t>
       </w:r>
@@ -4983,12 +4948,12 @@
       <w:pPr>
         <w:pStyle w:val="Kop2"/>
       </w:pPr>
-      <w:bookmarkStart w:id="9" w:name="_Toc434317391"/>
+      <w:bookmarkStart w:id="8" w:name="_Toc434317391"/>
       <w:r>
         <w:lastRenderedPageBreak/>
         <w:t>Slagkracht</w:t>
       </w:r>
-      <w:bookmarkEnd w:id="9"/>
+      <w:bookmarkEnd w:id="8"/>
     </w:p>
     <w:p>
       <w:r>
@@ -5707,11 +5672,11 @@
       <w:pPr>
         <w:pStyle w:val="Kop2"/>
       </w:pPr>
-      <w:bookmarkStart w:id="10" w:name="_Toc434317392"/>
+      <w:bookmarkStart w:id="9" w:name="_Toc434317392"/>
       <w:r>
         <w:t>Reactietijd</w:t>
       </w:r>
-      <w:bookmarkEnd w:id="10"/>
+      <w:bookmarkEnd w:id="9"/>
     </w:p>
     <w:p>
       <w:r>
@@ -5722,7 +5687,6 @@
           <w:id w:val="-1146814304"/>
           <w:citation/>
         </w:sdtPr>
-        <w:sdtEndPr/>
         <w:sdtContent>
           <w:r>
             <w:fldChar w:fldCharType="begin"/>
@@ -5774,14 +5738,14 @@
       <w:pPr>
         <w:pStyle w:val="Kop1"/>
       </w:pPr>
-      <w:bookmarkStart w:id="11" w:name="_Ref433272313"/>
-      <w:bookmarkStart w:id="12" w:name="_Toc434317393"/>
+      <w:bookmarkStart w:id="10" w:name="_Ref433272313"/>
+      <w:bookmarkStart w:id="11" w:name="_Toc434317393"/>
       <w:r>
         <w:lastRenderedPageBreak/>
         <w:t>De robotarm</w:t>
       </w:r>
+      <w:bookmarkEnd w:id="10"/>
       <w:bookmarkEnd w:id="11"/>
-      <w:bookmarkEnd w:id="12"/>
     </w:p>
     <w:p/>
     <w:tbl>
@@ -5953,11 +5917,11 @@
       <w:pPr>
         <w:pStyle w:val="Kop2"/>
       </w:pPr>
-      <w:bookmarkStart w:id="13" w:name="_Toc434317394"/>
+      <w:bookmarkStart w:id="12" w:name="_Toc434317394"/>
       <w:r>
         <w:t>De snelheid</w:t>
       </w:r>
-      <w:bookmarkEnd w:id="13"/>
+      <w:bookmarkEnd w:id="12"/>
     </w:p>
     <w:p>
       <w:r>
@@ -6002,38 +5966,22 @@
         <w:pStyle w:val="Bijschrift"/>
         <w:keepNext/>
       </w:pPr>
-      <w:bookmarkStart w:id="14" w:name="_Ref433273178"/>
+      <w:bookmarkStart w:id="13" w:name="_Ref433273178"/>
       <w:r>
         <w:t xml:space="preserve">Tabel </w:t>
       </w:r>
-      <w:r>
-        <w:fldChar w:fldCharType="begin"/>
-      </w:r>
-      <w:r>
-        <w:instrText xml:space="preserve"> SEQ Tabel \* AR</w:instrText>
-      </w:r>
-      <w:r>
-        <w:instrText xml:space="preserve">ABIC </w:instrText>
-      </w:r>
-      <w:r>
-        <w:fldChar w:fldCharType="separate"/>
-      </w:r>
-      <w:r>
-        <w:rPr>
-          <w:noProof/>
-        </w:rPr>
-        <w:t>1</w:t>
-      </w:r>
-      <w:r>
-        <w:rPr>
-          <w:noProof/>
-        </w:rPr>
-        <w:fldChar w:fldCharType="end"/>
-      </w:r>
+      <w:fldSimple w:instr=" SEQ Tabel \* ARABIC ">
+        <w:r>
+          <w:rPr>
+            <w:noProof/>
+          </w:rPr>
+          <w:t>1</w:t>
+        </w:r>
+      </w:fldSimple>
       <w:r>
         <w:t>, Speed of motion</w:t>
       </w:r>
-      <w:bookmarkEnd w:id="14"/>
+      <w:bookmarkEnd w:id="13"/>
     </w:p>
     <w:p>
       <w:r>
@@ -6277,27 +6225,14 @@
                             <w:r>
                               <w:t xml:space="preserve">Figuur </w:t>
                             </w:r>
-                            <w:r>
-                              <w:fldChar w:fldCharType="begin"/>
-                            </w:r>
-                            <w:r>
-                              <w:instrText xml:space="preserve"> SEQ Figuur \* ARABIC </w:instrText>
-                            </w:r>
-                            <w:r>
-                              <w:fldChar w:fldCharType="separate"/>
-                            </w:r>
-                            <w:r>
-                              <w:rPr>
-                                <w:noProof/>
-                              </w:rPr>
-                              <w:t>3</w:t>
-                            </w:r>
-                            <w:r>
-                              <w:rPr>
-                                <w:noProof/>
-                              </w:rPr>
-                              <w:fldChar w:fldCharType="end"/>
-                            </w:r>
+                            <w:fldSimple w:instr=" SEQ Figuur \* ARABIC ">
+                              <w:r>
+                                <w:rPr>
+                                  <w:noProof/>
+                                </w:rPr>
+                                <w:t>3</w:t>
+                              </w:r>
+                            </w:fldSimple>
                             <w:r>
                               <w:t>, Draaisnelheid van J1</w:t>
                             </w:r>
@@ -6335,27 +6270,14 @@
                       <w:r>
                         <w:t xml:space="preserve">Figuur </w:t>
                       </w:r>
-                      <w:r>
-                        <w:fldChar w:fldCharType="begin"/>
-                      </w:r>
-                      <w:r>
-                        <w:instrText xml:space="preserve"> SEQ Figuur \* ARABIC </w:instrText>
-                      </w:r>
-                      <w:r>
-                        <w:fldChar w:fldCharType="separate"/>
-                      </w:r>
-                      <w:r>
-                        <w:rPr>
-                          <w:noProof/>
-                        </w:rPr>
-                        <w:t>3</w:t>
-                      </w:r>
-                      <w:r>
-                        <w:rPr>
-                          <w:noProof/>
-                        </w:rPr>
-                        <w:fldChar w:fldCharType="end"/>
-                      </w:r>
+                      <w:fldSimple w:instr=" SEQ Figuur \* ARABIC ">
+                        <w:r>
+                          <w:rPr>
+                            <w:noProof/>
+                          </w:rPr>
+                          <w:t>3</w:t>
+                        </w:r>
+                      </w:fldSimple>
                       <w:r>
                         <w:t>, Draaisnelheid van J1</w:t>
                       </w:r>
@@ -6386,7 +6308,7 @@
       <w:pPr>
         <w:pStyle w:val="Kop2"/>
       </w:pPr>
-      <w:bookmarkStart w:id="15" w:name="_Toc434317395"/>
+      <w:bookmarkStart w:id="14" w:name="_Toc434317395"/>
       <w:r>
         <w:lastRenderedPageBreak/>
         <w:t>De</w:t>
@@ -6394,7 +6316,7 @@
       <w:r>
         <w:t xml:space="preserve"> kracht</w:t>
       </w:r>
-      <w:bookmarkEnd w:id="15"/>
+      <w:bookmarkEnd w:id="14"/>
     </w:p>
     <w:p>
       <w:r>
@@ -6449,31 +6371,18 @@
         <w:pStyle w:val="Bijschrift"/>
         <w:keepNext/>
       </w:pPr>
-      <w:bookmarkStart w:id="16" w:name="_Ref433273396"/>
+      <w:bookmarkStart w:id="15" w:name="_Ref433273396"/>
       <w:r>
         <w:t xml:space="preserve">Tabel </w:t>
       </w:r>
-      <w:r>
-        <w:fldChar w:fldCharType="begin"/>
-      </w:r>
-      <w:r>
-        <w:instrText xml:space="preserve"> SEQ Tabel \* ARABIC </w:instrText>
-      </w:r>
-      <w:r>
-        <w:fldChar w:fldCharType="separate"/>
-      </w:r>
-      <w:r>
-        <w:rPr>
-          <w:noProof/>
-        </w:rPr>
-        <w:t>2</w:t>
-      </w:r>
-      <w:r>
-        <w:rPr>
-          <w:noProof/>
-        </w:rPr>
-        <w:fldChar w:fldCharType="end"/>
-      </w:r>
+      <w:fldSimple w:instr=" SEQ Tabel \* ARABIC ">
+        <w:r>
+          <w:rPr>
+            <w:noProof/>
+          </w:rPr>
+          <w:t>2</w:t>
+        </w:r>
+      </w:fldSimple>
       <w:r>
         <w:t>,</w:t>
       </w:r>
@@ -6483,7 +6392,7 @@
         </w:rPr>
         <w:t xml:space="preserve"> Allowable moment load</w:t>
       </w:r>
-      <w:bookmarkEnd w:id="16"/>
+      <w:bookmarkEnd w:id="15"/>
     </w:p>
     <w:p>
       <w:pPr>
@@ -6726,7 +6635,7 @@
       <w:pPr>
         <w:pStyle w:val="Bijschrift"/>
       </w:pPr>
-      <w:bookmarkStart w:id="17" w:name="_Ref433273629"/>
+      <w:bookmarkStart w:id="16" w:name="_Ref433273629"/>
       <w:r>
         <w:t xml:space="preserve">Figuur </w:t>
       </w:r>
@@ -6747,7 +6656,7 @@
         </w:rPr>
         <w:t xml:space="preserve"> Maximum load capacity</w:t>
       </w:r>
-      <w:bookmarkEnd w:id="17"/>
+      <w:bookmarkEnd w:id="16"/>
     </w:p>
     <w:p>
       <w:pPr>
@@ -6774,7 +6683,7 @@
       <w:pPr>
         <w:pStyle w:val="Kop2"/>
       </w:pPr>
-      <w:bookmarkStart w:id="18" w:name="_Toc434317396"/>
+      <w:bookmarkStart w:id="17" w:name="_Toc434317396"/>
       <w:r>
         <w:lastRenderedPageBreak/>
         <w:t>D</w:t>
@@ -6782,7 +6691,7 @@
       <w:r>
         <w:t>raaihoeken</w:t>
       </w:r>
-      <w:bookmarkEnd w:id="18"/>
+      <w:bookmarkEnd w:id="17"/>
     </w:p>
     <w:p>
       <w:r>
@@ -6883,7 +6792,7 @@
       <w:pPr>
         <w:pStyle w:val="Bijschrift"/>
       </w:pPr>
-      <w:bookmarkStart w:id="19" w:name="_Ref433275953"/>
+      <w:bookmarkStart w:id="18" w:name="_Ref433275953"/>
       <w:r>
         <w:t xml:space="preserve">Figuur </w:t>
       </w:r>
@@ -6898,7 +6807,7 @@
       <w:r>
         <w:t>, De verschillende types</w:t>
       </w:r>
-      <w:bookmarkEnd w:id="19"/>
+      <w:bookmarkEnd w:id="18"/>
     </w:p>
     <w:p>
       <w:r>
@@ -6951,7 +6860,7 @@
       <w:pPr>
         <w:keepNext/>
       </w:pPr>
-      <w:commentRangeStart w:id="20"/>
+      <w:commentRangeStart w:id="19"/>
       <w:r>
         <w:rPr>
           <w:noProof/>
@@ -7006,47 +6915,34 @@
           </wp:inline>
         </w:drawing>
       </w:r>
-      <w:commentRangeEnd w:id="20"/>
+      <w:commentRangeEnd w:id="19"/>
       <w:r>
         <w:rPr>
           <w:rStyle w:val="Verwijzingopmerking"/>
         </w:rPr>
-        <w:commentReference w:id="20"/>
+        <w:commentReference w:id="19"/>
       </w:r>
     </w:p>
     <w:p>
       <w:pPr>
         <w:pStyle w:val="Bijschrift"/>
       </w:pPr>
-      <w:bookmarkStart w:id="21" w:name="_Ref433276033"/>
+      <w:bookmarkStart w:id="20" w:name="_Ref433276033"/>
       <w:r>
         <w:t xml:space="preserve">Figuur </w:t>
       </w:r>
-      <w:r>
-        <w:fldChar w:fldCharType="begin"/>
-      </w:r>
-      <w:r>
-        <w:instrText xml:space="preserve"> SEQ Figuur \* ARABIC </w:instrText>
-      </w:r>
-      <w:r>
-        <w:fldChar w:fldCharType="separate"/>
-      </w:r>
-      <w:r>
-        <w:rPr>
-          <w:noProof/>
-        </w:rPr>
-        <w:t>6</w:t>
-      </w:r>
-      <w:r>
-        <w:rPr>
-          <w:noProof/>
-        </w:rPr>
-        <w:fldChar w:fldCharType="end"/>
-      </w:r>
+      <w:fldSimple w:instr=" SEQ Figuur \* ARABIC ">
+        <w:r>
+          <w:rPr>
+            <w:noProof/>
+          </w:rPr>
+          <w:t>6</w:t>
+        </w:r>
+      </w:fldSimple>
       <w:r>
         <w:t>, Het nulpunt</w:t>
       </w:r>
-      <w:bookmarkEnd w:id="21"/>
+      <w:bookmarkEnd w:id="20"/>
     </w:p>
     <w:p>
       <w:pPr>
@@ -7134,31 +7030,18 @@
         <w:pStyle w:val="Bijschrift"/>
         <w:keepNext/>
       </w:pPr>
-      <w:bookmarkStart w:id="22" w:name="_Ref433276113"/>
+      <w:bookmarkStart w:id="21" w:name="_Ref433276113"/>
       <w:r>
         <w:t xml:space="preserve">Tabel </w:t>
       </w:r>
-      <w:r>
-        <w:fldChar w:fldCharType="begin"/>
-      </w:r>
-      <w:r>
-        <w:instrText xml:space="preserve"> SEQ Tabel \* ARABIC </w:instrText>
-      </w:r>
-      <w:r>
-        <w:fldChar w:fldCharType="separate"/>
-      </w:r>
-      <w:r>
-        <w:rPr>
-          <w:noProof/>
-        </w:rPr>
-        <w:t>3</w:t>
-      </w:r>
-      <w:r>
-        <w:rPr>
-          <w:noProof/>
-        </w:rPr>
-        <w:fldChar w:fldCharType="end"/>
-      </w:r>
+      <w:fldSimple w:instr=" SEQ Tabel \* ARABIC ">
+        <w:r>
+          <w:rPr>
+            <w:noProof/>
+          </w:rPr>
+          <w:t>3</w:t>
+        </w:r>
+      </w:fldSimple>
       <w:r>
         <w:t>,</w:t>
       </w:r>
@@ -7168,7 +7051,7 @@
         </w:rPr>
         <w:t xml:space="preserve"> Operating range</w:t>
       </w:r>
-      <w:bookmarkEnd w:id="22"/>
+      <w:bookmarkEnd w:id="21"/>
     </w:p>
     <w:p>
       <w:r>
@@ -7348,40 +7231,27 @@
       <w:pPr>
         <w:pStyle w:val="Bijschrift"/>
       </w:pPr>
-      <w:bookmarkStart w:id="23" w:name="_Ref433277063"/>
-      <w:bookmarkStart w:id="24" w:name="_Ref433277088"/>
+      <w:bookmarkStart w:id="22" w:name="_Ref433277063"/>
+      <w:bookmarkStart w:id="23" w:name="_Ref433277088"/>
       <w:r>
         <w:t xml:space="preserve">Figuur </w:t>
       </w:r>
-      <w:r>
-        <w:fldChar w:fldCharType="begin"/>
-      </w:r>
-      <w:r>
-        <w:instrText xml:space="preserve"> SEQ Figuur \* ARABIC </w:instrText>
-      </w:r>
-      <w:r>
-        <w:fldChar w:fldCharType="separate"/>
-      </w:r>
-      <w:r>
-        <w:rPr>
-          <w:noProof/>
-        </w:rPr>
-        <w:t>7</w:t>
-      </w:r>
-      <w:r>
-        <w:rPr>
-          <w:noProof/>
-        </w:rPr>
-        <w:fldChar w:fldCharType="end"/>
-      </w:r>
+      <w:fldSimple w:instr=" SEQ Figuur \* ARABIC ">
+        <w:r>
+          <w:rPr>
+            <w:noProof/>
+          </w:rPr>
+          <w:t>7</w:t>
+        </w:r>
+      </w:fldSimple>
       <w:r>
         <w:t xml:space="preserve">, </w:t>
       </w:r>
+      <w:bookmarkEnd w:id="22"/>
+      <w:r>
+        <w:t>Draaihoeken</w:t>
+      </w:r>
       <w:bookmarkEnd w:id="23"/>
-      <w:r>
-        <w:t>Draaihoeken</w:t>
-      </w:r>
-      <w:bookmarkEnd w:id="24"/>
     </w:p>
     <w:p>
       <w:r>
@@ -7406,12 +7276,12 @@
       <w:pPr>
         <w:pStyle w:val="Kop2"/>
       </w:pPr>
-      <w:bookmarkStart w:id="25" w:name="_Toc434317397"/>
+      <w:bookmarkStart w:id="24" w:name="_Toc434317397"/>
       <w:r>
         <w:lastRenderedPageBreak/>
         <w:t>De montage van het batje</w:t>
       </w:r>
-      <w:bookmarkEnd w:id="25"/>
+      <w:bookmarkEnd w:id="24"/>
     </w:p>
     <w:p>
       <w:r>
@@ -7509,7 +7379,7 @@
       <w:pPr>
         <w:pStyle w:val="Bijschrift"/>
       </w:pPr>
-      <w:bookmarkStart w:id="26" w:name="_Ref433276480"/>
+      <w:bookmarkStart w:id="25" w:name="_Ref433276480"/>
       <w:r>
         <w:t xml:space="preserve">Figuur </w:t>
       </w:r>
@@ -7530,7 +7400,7 @@
         </w:rPr>
         <w:t xml:space="preserve"> Mogelijke positie van het batje</w:t>
       </w:r>
-      <w:bookmarkEnd w:id="26"/>
+      <w:bookmarkEnd w:id="25"/>
       <w:r>
         <w:rPr>
           <w:noProof/>
@@ -7545,7 +7415,6 @@
           <w:id w:val="1443802818"/>
           <w:citation/>
         </w:sdtPr>
-        <w:sdtEndPr/>
         <w:sdtContent>
           <w:r>
             <w:rPr>
@@ -7627,31 +7496,18 @@
         <w:pStyle w:val="Bijschrift"/>
         <w:keepNext/>
       </w:pPr>
-      <w:bookmarkStart w:id="27" w:name="_Ref433277545"/>
+      <w:bookmarkStart w:id="26" w:name="_Ref433277545"/>
       <w:r>
         <w:t xml:space="preserve">Tabel </w:t>
       </w:r>
-      <w:r>
-        <w:fldChar w:fldCharType="begin"/>
-      </w:r>
-      <w:r>
-        <w:instrText xml:space="preserve"> SEQ Tabel \* ARABIC </w:instrText>
-      </w:r>
-      <w:r>
-        <w:fldChar w:fldCharType="separate"/>
-      </w:r>
-      <w:r>
-        <w:rPr>
-          <w:noProof/>
-        </w:rPr>
-        <w:t>4</w:t>
-      </w:r>
-      <w:r>
-        <w:rPr>
-          <w:noProof/>
-        </w:rPr>
-        <w:fldChar w:fldCharType="end"/>
-      </w:r>
+      <w:fldSimple w:instr=" SEQ Tabel \* ARABIC ">
+        <w:r>
+          <w:rPr>
+            <w:noProof/>
+          </w:rPr>
+          <w:t>4</w:t>
+        </w:r>
+      </w:fldSimple>
       <w:r>
         <w:t>,</w:t>
       </w:r>
@@ -7661,7 +7517,7 @@
         </w:rPr>
         <w:t xml:space="preserve"> Voor- en nadelen van mogelijke posities</w:t>
       </w:r>
-      <w:bookmarkEnd w:id="27"/>
+      <w:bookmarkEnd w:id="26"/>
     </w:p>
     <w:tbl>
       <w:tblPr>
@@ -7907,14 +7763,14 @@
       <w:pPr>
         <w:pStyle w:val="Kop1"/>
       </w:pPr>
-      <w:bookmarkStart w:id="28" w:name="_Ref433272320"/>
-      <w:bookmarkStart w:id="29" w:name="_Toc434317398"/>
+      <w:bookmarkStart w:id="27" w:name="_Ref433272320"/>
+      <w:bookmarkStart w:id="28" w:name="_Toc434317398"/>
       <w:r>
         <w:lastRenderedPageBreak/>
         <w:t>Veiligheid</w:t>
       </w:r>
+      <w:bookmarkEnd w:id="27"/>
       <w:bookmarkEnd w:id="28"/>
-      <w:bookmarkEnd w:id="29"/>
     </w:p>
     <w:p/>
     <w:tbl>
@@ -7984,26 +7840,26 @@
       <w:pPr>
         <w:pStyle w:val="Kop2"/>
       </w:pPr>
-      <w:bookmarkStart w:id="30" w:name="_Toc434317399"/>
+      <w:bookmarkStart w:id="29" w:name="_Toc434317399"/>
       <w:r>
         <w:t>Wat is veiligheid?</w:t>
       </w:r>
+      <w:bookmarkEnd w:id="29"/>
+    </w:p>
+    <w:p>
+      <w:r>
+        <w:t>Wanneer er wordt gesproken over veiligheid wordt er bedoelt dat er geen mensen en objecten worden beschadigd.</w:t>
+      </w:r>
+    </w:p>
+    <w:p>
+      <w:pPr>
+        <w:pStyle w:val="Kop2"/>
+      </w:pPr>
+      <w:bookmarkStart w:id="30" w:name="_Toc434317400"/>
+      <w:r>
+        <w:t>Hoe wordt de veiligheid gehandhaafd?</w:t>
+      </w:r>
       <w:bookmarkEnd w:id="30"/>
-    </w:p>
-    <w:p>
-      <w:r>
-        <w:t>Wanneer er wordt gesproken over veiligheid wordt er bedoelt dat er geen mensen en objecten worden beschadigd.</w:t>
-      </w:r>
-    </w:p>
-    <w:p>
-      <w:pPr>
-        <w:pStyle w:val="Kop2"/>
-      </w:pPr>
-      <w:bookmarkStart w:id="31" w:name="_Toc434317400"/>
-      <w:r>
-        <w:t>Hoe wordt de veiligheid gehandhaafd?</w:t>
-      </w:r>
-      <w:bookmarkEnd w:id="31"/>
     </w:p>
     <w:p>
       <w:r>
@@ -8107,31 +7963,18 @@
       <w:pPr>
         <w:pStyle w:val="Bijschrift"/>
       </w:pPr>
-      <w:bookmarkStart w:id="32" w:name="_Ref433278726"/>
+      <w:bookmarkStart w:id="31" w:name="_Ref433278726"/>
       <w:r>
         <w:t xml:space="preserve">Figuur </w:t>
       </w:r>
-      <w:r>
-        <w:fldChar w:fldCharType="begin"/>
-      </w:r>
-      <w:r>
-        <w:instrText xml:space="preserve"> SEQ Figuur \* ARABIC </w:instrText>
-      </w:r>
-      <w:r>
-        <w:fldChar w:fldCharType="separate"/>
-      </w:r>
-      <w:r>
-        <w:rPr>
-          <w:noProof/>
-        </w:rPr>
-        <w:t>9</w:t>
-      </w:r>
-      <w:r>
-        <w:rPr>
-          <w:noProof/>
-        </w:rPr>
-        <w:fldChar w:fldCharType="end"/>
-      </w:r>
+      <w:fldSimple w:instr=" SEQ Figuur \* ARABIC ">
+        <w:r>
+          <w:rPr>
+            <w:noProof/>
+          </w:rPr>
+          <w:t>9</w:t>
+        </w:r>
+      </w:fldSimple>
       <w:r>
         <w:t>,</w:t>
       </w:r>
@@ -8141,7 +7984,7 @@
         </w:rPr>
         <w:t xml:space="preserve"> Veiligheidszone</w:t>
       </w:r>
-      <w:bookmarkEnd w:id="32"/>
+      <w:bookmarkEnd w:id="31"/>
     </w:p>
     <w:p>
       <w:pPr>
@@ -8175,13 +8018,8 @@
         <w:fldChar w:fldCharType="separate"/>
       </w:r>
       <w:r>
-        <w:t xml:space="preserve">Daily </w:t>
-      </w:r>
-      <w:proofErr w:type="spellStart"/>
-      <w:r>
-        <w:t>inspection</w:t>
-      </w:r>
-      <w:proofErr w:type="spellEnd"/>
+        <w:t>Daily inspection</w:t>
+      </w:r>
       <w:r>
         <w:rPr>
           <w:spacing w:val="-12"/>
@@ -8206,22 +8044,18 @@
       <w:r>
         <w:fldChar w:fldCharType="separate"/>
       </w:r>
-      <w:proofErr w:type="spellStart"/>
       <w:r>
         <w:t>Periodic</w:t>
       </w:r>
-      <w:proofErr w:type="spellEnd"/>
       <w:r>
         <w:rPr>
           <w:spacing w:val="-10"/>
         </w:rPr>
         <w:t xml:space="preserve"> </w:t>
       </w:r>
-      <w:proofErr w:type="spellStart"/>
       <w:r>
         <w:t>inspection</w:t>
       </w:r>
-      <w:proofErr w:type="spellEnd"/>
       <w:r>
         <w:fldChar w:fldCharType="end"/>
       </w:r>
@@ -8241,14 +8075,14 @@
       <w:pPr>
         <w:pStyle w:val="Kop1"/>
       </w:pPr>
-      <w:bookmarkStart w:id="33" w:name="_Ref433272359"/>
-      <w:bookmarkStart w:id="34" w:name="_Toc434317401"/>
+      <w:bookmarkStart w:id="32" w:name="_Ref433272359"/>
+      <w:bookmarkStart w:id="33" w:name="_Toc434317401"/>
       <w:r>
         <w:lastRenderedPageBreak/>
         <w:t>Beeldherkenning</w:t>
       </w:r>
+      <w:bookmarkEnd w:id="32"/>
       <w:bookmarkEnd w:id="33"/>
-      <w:bookmarkEnd w:id="34"/>
     </w:p>
     <w:p/>
     <w:tbl>
@@ -8397,12 +8231,12 @@
         <w:pStyle w:val="Kop2"/>
         <w:spacing w:line="276" w:lineRule="auto"/>
       </w:pPr>
-      <w:bookmarkStart w:id="35" w:name="_Toc434317402"/>
+      <w:bookmarkStart w:id="34" w:name="_Toc434317402"/>
       <w:r>
         <w:lastRenderedPageBreak/>
         <w:t>Nodige eigenschappen voor de beeldherkenning</w:t>
       </w:r>
-      <w:bookmarkEnd w:id="35"/>
+      <w:bookmarkEnd w:id="34"/>
     </w:p>
     <w:p>
       <w:r>
@@ -8414,11 +8248,11 @@
         <w:pStyle w:val="Kop3"/>
         <w:spacing w:line="276" w:lineRule="auto"/>
       </w:pPr>
-      <w:bookmarkStart w:id="36" w:name="_Toc434317403"/>
+      <w:bookmarkStart w:id="35" w:name="_Toc434317403"/>
       <w:r>
         <w:t>Resistentie tegen verschillen</w:t>
       </w:r>
-      <w:bookmarkEnd w:id="36"/>
+      <w:bookmarkEnd w:id="35"/>
     </w:p>
     <w:p>
       <w:r>
@@ -8430,11 +8264,11 @@
         <w:pStyle w:val="Kop3"/>
         <w:spacing w:line="276" w:lineRule="auto"/>
       </w:pPr>
-      <w:bookmarkStart w:id="37" w:name="_Toc434317404"/>
+      <w:bookmarkStart w:id="36" w:name="_Toc434317404"/>
       <w:r>
         <w:t>Uitvoer tijd</w:t>
       </w:r>
-      <w:bookmarkEnd w:id="37"/>
+      <w:bookmarkEnd w:id="36"/>
     </w:p>
     <w:p>
       <w:r>
@@ -8446,11 +8280,11 @@
         <w:pStyle w:val="Kop3"/>
         <w:spacing w:line="276" w:lineRule="auto"/>
       </w:pPr>
-      <w:bookmarkStart w:id="38" w:name="_Toc434317405"/>
+      <w:bookmarkStart w:id="37" w:name="_Toc434317405"/>
       <w:r>
         <w:t>Accuraatheid</w:t>
       </w:r>
-      <w:bookmarkEnd w:id="38"/>
+      <w:bookmarkEnd w:id="37"/>
     </w:p>
     <w:p>
       <w:r>
@@ -8462,11 +8296,11 @@
         <w:pStyle w:val="Kop3"/>
         <w:spacing w:line="276" w:lineRule="auto"/>
       </w:pPr>
-      <w:bookmarkStart w:id="39" w:name="_Toc434317406"/>
+      <w:bookmarkStart w:id="38" w:name="_Toc434317406"/>
       <w:r>
         <w:t>Herstelmogelijkheid wanneer het balletje buiten beeld valt</w:t>
       </w:r>
-      <w:bookmarkEnd w:id="39"/>
+      <w:bookmarkEnd w:id="38"/>
     </w:p>
     <w:p>
       <w:r>
@@ -8478,11 +8312,11 @@
         <w:pStyle w:val="Kop2"/>
         <w:spacing w:line="276" w:lineRule="auto"/>
       </w:pPr>
-      <w:bookmarkStart w:id="40" w:name="_Toc434317407"/>
+      <w:bookmarkStart w:id="39" w:name="_Toc434317407"/>
       <w:r>
         <w:t>Beschikbare beeldherkenning technieken/middelen</w:t>
       </w:r>
-      <w:bookmarkEnd w:id="40"/>
+      <w:bookmarkEnd w:id="39"/>
     </w:p>
     <w:p>
       <w:r>
@@ -8494,11 +8328,11 @@
         <w:pStyle w:val="Kop3"/>
         <w:spacing w:line="276" w:lineRule="auto"/>
       </w:pPr>
-      <w:bookmarkStart w:id="41" w:name="_Toc434317408"/>
+      <w:bookmarkStart w:id="40" w:name="_Toc434317408"/>
       <w:r>
         <w:t>Opvangen beeld materiaal (Invoer beeldmateriaal)</w:t>
       </w:r>
-      <w:bookmarkEnd w:id="41"/>
+      <w:bookmarkEnd w:id="40"/>
     </w:p>
     <w:p>
       <w:r>
@@ -8661,20 +8495,12 @@
         <w:pStyle w:val="Kop3"/>
         <w:spacing w:line="276" w:lineRule="auto"/>
       </w:pPr>
-      <w:bookmarkStart w:id="42" w:name="_Toc434317409"/>
+      <w:bookmarkStart w:id="41" w:name="_Toc434317409"/>
       <w:r>
         <w:lastRenderedPageBreak/>
-        <w:t xml:space="preserve">Detecteren van de mogelijke object </w:t>
-      </w:r>
-      <w:proofErr w:type="spellStart"/>
-      <w:r>
-        <w:t>positiesObject</w:t>
-      </w:r>
-      <w:proofErr w:type="spellEnd"/>
-      <w:r>
-        <w:t xml:space="preserve"> Detectie)</w:t>
-      </w:r>
-      <w:bookmarkEnd w:id="42"/>
+        <w:t>Detecteren van de mogelijke object positiesObject Detectie)</w:t>
+      </w:r>
+      <w:bookmarkEnd w:id="41"/>
     </w:p>
     <w:p>
       <w:r>
@@ -8745,13 +8571,8 @@
         <w:pStyle w:val="Kop4"/>
         <w:spacing w:line="276" w:lineRule="auto"/>
       </w:pPr>
-      <w:proofErr w:type="spellStart"/>
-      <w:r>
-        <w:t>Canny</w:t>
-      </w:r>
-      <w:proofErr w:type="spellEnd"/>
-      <w:r>
-        <w:t xml:space="preserve"> Edge Detection </w:t>
+      <w:r>
+        <w:t xml:space="preserve">Canny Edge Detection </w:t>
       </w:r>
     </w:p>
     <w:p>
@@ -8759,15 +8580,7 @@
         <w:t xml:space="preserve">Objecten als een geheel herkennen is een ingewikkeld proces voor een computer. </w:t>
       </w:r>
       <w:r>
-        <w:t xml:space="preserve">Een manier om het eenvoudiger te maken is het toepassen van </w:t>
-      </w:r>
-      <w:proofErr w:type="spellStart"/>
-      <w:r>
-        <w:t>Canny</w:t>
-      </w:r>
-      <w:proofErr w:type="spellEnd"/>
-      <w:r>
-        <w:t xml:space="preserve"> Edge Detection</w:t>
+        <w:t>Een manier om het eenvoudiger te maken is het toepassen van Canny Edge Detection</w:t>
       </w:r>
       <w:sdt>
         <w:sdtPr>
@@ -9196,13 +9009,8 @@
             </w:tcBorders>
           </w:tcPr>
           <w:p>
-            <w:proofErr w:type="spellStart"/>
-            <w:r>
-              <w:t>Canny</w:t>
-            </w:r>
-            <w:proofErr w:type="spellEnd"/>
-            <w:r>
-              <w:t xml:space="preserve"> Edge Detection</w:t>
+            <w:r>
+              <w:t>Canny Edge Detection</w:t>
             </w:r>
           </w:p>
         </w:tc>
@@ -9285,21 +9093,16 @@
         <w:pStyle w:val="Kop3"/>
         <w:spacing w:line="276" w:lineRule="auto"/>
       </w:pPr>
-      <w:bookmarkStart w:id="43" w:name="_Toc434317410"/>
+      <w:bookmarkStart w:id="42" w:name="_Toc434317410"/>
       <w:r>
         <w:lastRenderedPageBreak/>
         <w:t>Herkenning van het object (Object Classificatie) en vaststellen positie</w:t>
       </w:r>
-      <w:bookmarkEnd w:id="43"/>
-    </w:p>
-    <w:p>
-      <w:proofErr w:type="spellStart"/>
-      <w:r>
-        <w:t>Rafeal</w:t>
-      </w:r>
-      <w:proofErr w:type="spellEnd"/>
-      <w:r>
-        <w:t xml:space="preserve"> Nieto heeft een overzicht gemaakt van mogelijke Object classificatie technieken die worden gebruikt in zijn Master Thesis</w:t>
+      <w:bookmarkEnd w:id="42"/>
+    </w:p>
+    <w:p>
+      <w:r>
+        <w:t>Rafeal Nieto heeft een overzicht gemaakt van mogelijke Object classificatie technieken die worden gebruikt in zijn Master Thesis</w:t>
       </w:r>
       <w:sdt>
         <w:sdtPr>
@@ -9443,15 +9246,7 @@
     </w:p>
     <w:p>
       <w:r>
-        <w:t>Doordat het algoritme op veel onderdelen in een afbeelding kan reageren. Hierdoor kan het algoritme zeer traag worden. Om dit op te lossen wordt veelal gebruik gemaakt van een Intensiteitsmap (De afbeelding in grijswaarden) of een Edge Detector (</w:t>
-      </w:r>
-      <w:proofErr w:type="spellStart"/>
-      <w:r>
-        <w:t>Canny</w:t>
-      </w:r>
-      <w:proofErr w:type="spellEnd"/>
-      <w:r>
-        <w:t xml:space="preserve"> Edge Detector). Ook maakt het voor het algoritme een verschil of de straal van de cirkel bekend is.</w:t>
+        <w:t>Doordat het algoritme op veel onderdelen in een afbeelding kan reageren. Hierdoor kan het algoritme zeer traag worden. Om dit op te lossen wordt veelal gebruik gemaakt van een Intensiteitsmap (De afbeelding in grijswaarden) of een Edge Detector (Canny Edge Detector). Ook maakt het voor het algoritme een verschil of de straal van de cirkel bekend is.</w:t>
       </w:r>
     </w:p>
     <w:p>
@@ -9721,34 +9516,10 @@
     </w:p>
     <w:p>
       <w:r>
-        <w:t xml:space="preserve">De Tracking Learning Detection is een </w:t>
-      </w:r>
-      <w:proofErr w:type="spellStart"/>
-      <w:r>
-        <w:t>tracker</w:t>
-      </w:r>
-      <w:proofErr w:type="spellEnd"/>
-      <w:r>
-        <w:t xml:space="preserve"> die zich aanpast aan het beeld dat deze ontvangt. </w:t>
-      </w:r>
-      <w:r>
-        <w:t xml:space="preserve">Dit wordt gerealiseerd door informatie van de frames bij te houden en te gebruiken. Deze </w:t>
-      </w:r>
-      <w:proofErr w:type="spellStart"/>
-      <w:r>
-        <w:t>tracker</w:t>
-      </w:r>
-      <w:proofErr w:type="spellEnd"/>
-      <w:r>
-        <w:t xml:space="preserve"> gaat er hierdoor vanuit dat de beweging tussen de frames klein is (lage snelheid) en dat het object in beeld is. Wanneer het object buiten beeld valt zal de </w:t>
-      </w:r>
-      <w:proofErr w:type="spellStart"/>
-      <w:r>
-        <w:t>tracker</w:t>
-      </w:r>
-      <w:proofErr w:type="spellEnd"/>
-      <w:r>
-        <w:t xml:space="preserve"> het object niet meer terug kunnen vinden.</w:t>
+        <w:t xml:space="preserve">De Tracking Learning Detection is een tracker die zich aanpast aan het beeld dat deze ontvangt. </w:t>
+      </w:r>
+      <w:r>
+        <w:t>Dit wordt gerealiseerd door informatie van de frames bij te houden en te gebruiken. Deze tracker gaat er hierdoor vanuit dat de beweging tussen de frames klein is (lage snelheid) en dat het object in beeld is. Wanneer het object buiten beeld valt zal de tracker het object niet meer terug kunnen vinden.</w:t>
       </w:r>
     </w:p>
     <w:p>
@@ -9761,13 +9532,9 @@
           <w:i/>
           <w:iCs/>
           <w:color w:val="4F81BD" w:themeColor="accent1"/>
-          <w:lang w:val="en-GB"/>
         </w:rPr>
       </w:pPr>
       <w:r>
-        <w:rPr>
-          <w:lang w:val="en-GB"/>
-        </w:rPr>
         <w:br w:type="page"/>
       </w:r>
     </w:p>
@@ -9795,23 +9562,7 @@
     </w:p>
     <w:p>
       <w:r>
-        <w:t xml:space="preserve">Het doel van de Background </w:t>
-      </w:r>
-      <w:proofErr w:type="spellStart"/>
-      <w:r>
-        <w:t>weighted</w:t>
-      </w:r>
-      <w:proofErr w:type="spellEnd"/>
-      <w:r>
-        <w:t xml:space="preserve"> histogram </w:t>
-      </w:r>
-      <w:proofErr w:type="spellStart"/>
-      <w:r>
-        <w:t>tracker</w:t>
-      </w:r>
-      <w:proofErr w:type="spellEnd"/>
-      <w:r>
-        <w:t xml:space="preserve"> is om de Mean-Shift methode te verbeteren door </w:t>
+        <w:t xml:space="preserve">Het doel van de Background weighted histogram tracker is om de Mean-Shift methode te verbeteren door </w:t>
       </w:r>
       <w:r>
         <w:t>de invloeden vanuit de achtergrond te verminderen.</w:t>
@@ -9843,15 +9594,7 @@
         </w:sdtContent>
       </w:sdt>
       <w:r>
-        <w:t xml:space="preserve"> Echter is hij door deze methode minder efficiënt wanneer er kleurverschillen optreden. Om dit probleem op te lossen kan een </w:t>
-      </w:r>
-      <w:proofErr w:type="spellStart"/>
-      <w:r>
-        <w:t>Kalman</w:t>
-      </w:r>
-      <w:proofErr w:type="spellEnd"/>
-      <w:r>
-        <w:t xml:space="preserve"> Filter toegepast worden.</w:t>
+        <w:t xml:space="preserve"> Echter is hij door deze methode minder efficiënt wanneer er kleurverschillen optreden. Om dit probleem op te lossen kan een Kalman Filter toegepast worden.</w:t>
       </w:r>
     </w:p>
     <w:p>
@@ -9930,15 +9673,7 @@
     </w:p>
     <w:p>
       <w:r>
-        <w:t xml:space="preserve">Echter creëert het systeem nieuwe problemen bij beelden waarin de schaal niet veranderd. Om dit probleem op te lossen wordt gewerkt met een “backward </w:t>
-      </w:r>
-      <w:proofErr w:type="spellStart"/>
-      <w:r>
-        <w:t>consistency</w:t>
-      </w:r>
-      <w:proofErr w:type="spellEnd"/>
-      <w:r>
-        <w:t xml:space="preserve"> check”</w:t>
+        <w:t>Echter creëert het systeem nieuwe problemen bij beelden waarin de schaal niet veranderd. Om dit probleem op te lossen wordt gewerkt met een “backward consistency check”</w:t>
       </w:r>
       <w:sdt>
         <w:sdtPr>
@@ -10107,23 +9842,7 @@
     </w:p>
     <w:p>
       <w:r>
-        <w:t xml:space="preserve">In deze grafiek is de accuraatheid van de tracking algoritme berekend volgens hoofdstuk 3.3 van </w:t>
-      </w:r>
-      <w:proofErr w:type="spellStart"/>
-      <w:r>
-        <w:t>Rafeal</w:t>
-      </w:r>
-      <w:proofErr w:type="spellEnd"/>
-      <w:r>
-        <w:t xml:space="preserve"> Martin Nieto. Hierin staat vermeld dat een hogere score inhoud dat het algoritme slechter presteert. Echter heeft </w:t>
-      </w:r>
-      <w:proofErr w:type="spellStart"/>
-      <w:r>
-        <w:t>Rafeal</w:t>
-      </w:r>
-      <w:proofErr w:type="spellEnd"/>
-      <w:r>
-        <w:t xml:space="preserve"> Martin Nieto hierin niet gekeken naar de tijdsduur van de uitvoeringen. Ook zijn deze methoden zonder verdere bewerking op het beeldmateriaal uitgevoerd.</w:t>
+        <w:t>In deze grafiek is de accuraatheid van de tracking algoritme berekend volgens hoofdstuk 3.3 van Rafeal Martin Nieto. Hierin staat vermeld dat een hogere score inhoud dat het algoritme slechter presteert. Echter heeft Rafeal Martin Nieto hierin niet gekeken naar de tijdsduur van de uitvoeringen. Ook zijn deze methoden zonder verdere bewerking op het beeldmateriaal uitgevoerd.</w:t>
       </w:r>
     </w:p>
     <w:p/>
@@ -10142,15 +9861,7 @@
         <w:spacing w:after="200" w:line="276" w:lineRule="auto"/>
       </w:pPr>
       <w:r>
-        <w:t xml:space="preserve">Complex </w:t>
-      </w:r>
-      <w:proofErr w:type="spellStart"/>
-      <w:r>
-        <w:t>Movements</w:t>
-      </w:r>
-      <w:proofErr w:type="spellEnd"/>
-      <w:r>
-        <w:t>: Het doel object wisselt snel van richting en snelheid.</w:t>
+        <w:t>Complex Movements: Het doel object wisselt snel van richting en snelheid.</w:t>
       </w:r>
     </w:p>
     <w:p>
@@ -10163,15 +9874,7 @@
         <w:spacing w:after="200" w:line="276" w:lineRule="auto"/>
       </w:pPr>
       <w:r>
-        <w:t xml:space="preserve">Global </w:t>
-      </w:r>
-      <w:proofErr w:type="spellStart"/>
-      <w:r>
-        <w:t>Illumination</w:t>
-      </w:r>
-      <w:proofErr w:type="spellEnd"/>
-      <w:r>
-        <w:t>: De lichtomstandigheden in de omgeving veranderen (zoals bewolking).</w:t>
+        <w:t>Global Illumination: De lichtomstandigheden in de omgeving veranderen (zoals bewolking).</w:t>
       </w:r>
     </w:p>
     <w:p>
@@ -10183,21 +9886,8 @@
         </w:numPr>
         <w:spacing w:after="200" w:line="276" w:lineRule="auto"/>
       </w:pPr>
-      <w:proofErr w:type="spellStart"/>
-      <w:r>
-        <w:t>Local</w:t>
-      </w:r>
-      <w:proofErr w:type="spellEnd"/>
-      <w:r>
-        <w:t xml:space="preserve"> </w:t>
-      </w:r>
-      <w:proofErr w:type="spellStart"/>
-      <w:r>
-        <w:t>Illumination</w:t>
-      </w:r>
-      <w:proofErr w:type="spellEnd"/>
-      <w:r>
-        <w:t>: De lokale lichtomstandigheden veranderen, zoals wanneer het object door een schaduw beweegt.</w:t>
+      <w:r>
+        <w:t>Local Illumination: De lokale lichtomstandigheden veranderen, zoals wanneer het object door een schaduw beweegt.</w:t>
       </w:r>
     </w:p>
     <w:p>
@@ -10209,14 +9899,9 @@
         </w:numPr>
         <w:spacing w:after="200" w:line="276" w:lineRule="auto"/>
       </w:pPr>
-      <w:proofErr w:type="spellStart"/>
       <w:r>
         <w:lastRenderedPageBreak/>
-        <w:t>Noise</w:t>
-      </w:r>
-      <w:proofErr w:type="spellEnd"/>
-      <w:r>
-        <w:t>: Willekeurige variaties in het beeld</w:t>
+        <w:t>Noise: Willekeurige variaties in het beeld</w:t>
       </w:r>
     </w:p>
     <w:p>
@@ -10228,13 +9913,8 @@
         </w:numPr>
         <w:spacing w:after="200" w:line="276" w:lineRule="auto"/>
       </w:pPr>
-      <w:proofErr w:type="spellStart"/>
-      <w:r>
-        <w:t>Occlusion</w:t>
-      </w:r>
-      <w:proofErr w:type="spellEnd"/>
-      <w:r>
-        <w:t>: Het object raakt buiten beeld voor een periode.</w:t>
+      <w:r>
+        <w:t>Occlusion: Het object raakt buiten beeld voor een periode.</w:t>
       </w:r>
     </w:p>
     <w:p>
@@ -10246,13 +9926,8 @@
         </w:numPr>
         <w:spacing w:after="200" w:line="276" w:lineRule="auto"/>
       </w:pPr>
-      <w:proofErr w:type="spellStart"/>
-      <w:r>
-        <w:t>Scale</w:t>
-      </w:r>
-      <w:proofErr w:type="spellEnd"/>
-      <w:r>
-        <w:t xml:space="preserve"> change: het weergegeven object wordt groter of kleiner.</w:t>
+      <w:r>
+        <w:t>Scale change: het weergegeven object wordt groter of kleiner.</w:t>
       </w:r>
     </w:p>
     <w:p>
@@ -10264,47 +9939,18 @@
         </w:numPr>
         <w:spacing w:after="200" w:line="276" w:lineRule="auto"/>
       </w:pPr>
-      <w:proofErr w:type="spellStart"/>
-      <w:r>
-        <w:t>Similiar</w:t>
-      </w:r>
-      <w:proofErr w:type="spellEnd"/>
-      <w:r>
-        <w:t xml:space="preserve"> Object: Een object met een soortgelijke kleur of vorm verschijnt in de buurt van het object.</w:t>
-      </w:r>
-    </w:p>
-    <w:p>
-      <w:r>
-        <w:t xml:space="preserve">Vervolgens moet gekeken worden naar de snelheid van de </w:t>
-      </w:r>
-      <w:proofErr w:type="spellStart"/>
-      <w:r>
-        <w:t>trackers</w:t>
-      </w:r>
-      <w:proofErr w:type="spellEnd"/>
-      <w:r>
-        <w:t>. Echter zijn er weinig onderzoeken verricht die deze tracking methoden vergelijken. Deze zullen later gemeten moeten worden.</w:t>
-      </w:r>
-    </w:p>
-    <w:p>
-      <w:r>
-        <w:t xml:space="preserve">Echter zijn de bovenstaande resultaten te koppelen aan de andere benodigde eigenschappen. De meeste van deze methoden gebruik maken van Frame Differencing (Behalve TM). Echter is het mogelijk een aantal van dezen te combineren met Background Substraction (BS) en </w:t>
-      </w:r>
-      <w:proofErr w:type="spellStart"/>
-      <w:r>
-        <w:t>Canny</w:t>
-      </w:r>
-      <w:proofErr w:type="spellEnd"/>
-      <w:r>
-        <w:t xml:space="preserve"> Edge Detection(CED). Door te combineren met </w:t>
-      </w:r>
-      <w:proofErr w:type="spellStart"/>
-      <w:r>
-        <w:t>Canny</w:t>
-      </w:r>
-      <w:proofErr w:type="spellEnd"/>
-      <w:r>
-        <w:t xml:space="preserve"> Edge Detection kan de verstoring van licht en andere verstoringen verbeterd worden, echter zal hiermee alle kleur verloren gaan. Door te combineren met Background S</w:t>
+      <w:r>
+        <w:t>Similiar Object: Een object met een soortgelijke kleur of vorm verschijnt in de buurt van het object.</w:t>
+      </w:r>
+    </w:p>
+    <w:p>
+      <w:r>
+        <w:t>Vervolgens moet gekeken worden naar de snelheid van de trackers. Echter zijn er weinig onderzoeken verricht die deze tracking methoden vergelijken. Deze zullen later gemeten moeten worden.</w:t>
+      </w:r>
+    </w:p>
+    <w:p>
+      <w:r>
+        <w:t>Echter zijn de bovenstaande resultaten te koppelen aan de andere benodigde eigenschappen. De meeste van deze methoden gebruik maken van Frame Differencing (Behalve TM). Echter is het mogelijk een aantal van dezen te combineren met Background Substraction (BS) en Canny Edge Detection(CED). Door te combineren met Canny Edge Detection kan de verstoring van licht en andere verstoringen verbeterd worden, echter zal hiermee alle kleur verloren gaan. Door te combineren met Background S</w:t>
       </w:r>
       <w:r>
         <w:t>ubstraction</w:t>
@@ -10379,13 +10025,8 @@
             <w:pPr>
               <w:cnfStyle w:val="100000000000" w:firstRow="1" w:lastRow="0" w:firstColumn="0" w:lastColumn="0" w:oddVBand="0" w:evenVBand="0" w:oddHBand="0" w:evenHBand="0" w:firstRowFirstColumn="0" w:firstRowLastColumn="0" w:lastRowFirstColumn="0" w:lastRowLastColumn="0"/>
             </w:pPr>
-            <w:proofErr w:type="spellStart"/>
-            <w:r>
-              <w:t>Verstorings</w:t>
-            </w:r>
-            <w:proofErr w:type="spellEnd"/>
-            <w:r>
-              <w:t xml:space="preserve"> Gevoeligheid</w:t>
+            <w:r>
+              <w:t>Verstorings Gevoeligheid</w:t>
             </w:r>
           </w:p>
         </w:tc>
@@ -10909,14 +10550,12 @@
                 <w:lang w:val="en-GB"/>
               </w:rPr>
             </w:pPr>
-            <w:proofErr w:type="spellStart"/>
             <w:r>
               <w:rPr>
                 <w:lang w:val="en-GB"/>
               </w:rPr>
               <w:t>Laag</w:t>
             </w:r>
-            <w:proofErr w:type="spellEnd"/>
           </w:p>
         </w:tc>
         <w:tc>
@@ -10957,14 +10596,12 @@
                 <w:lang w:val="en-GB"/>
               </w:rPr>
             </w:pPr>
-            <w:proofErr w:type="spellStart"/>
             <w:r>
               <w:rPr>
                 <w:lang w:val="en-GB"/>
               </w:rPr>
               <w:t>Herstelbaar</w:t>
             </w:r>
-            <w:proofErr w:type="spellEnd"/>
           </w:p>
         </w:tc>
         <w:tc>
@@ -11082,14 +10719,12 @@
                 <w:lang w:val="en-GB"/>
               </w:rPr>
             </w:pPr>
-            <w:proofErr w:type="spellStart"/>
             <w:r>
               <w:rPr>
                 <w:lang w:val="en-GB"/>
               </w:rPr>
               <w:t>Laag</w:t>
             </w:r>
-            <w:proofErr w:type="spellEnd"/>
           </w:p>
         </w:tc>
         <w:tc>
@@ -11130,28 +10765,12 @@
                 <w:lang w:val="en-GB"/>
               </w:rPr>
             </w:pPr>
-            <w:proofErr w:type="spellStart"/>
             <w:r>
               <w:rPr>
                 <w:lang w:val="en-GB"/>
               </w:rPr>
-              <w:t>Zeer</w:t>
-            </w:r>
-            <w:proofErr w:type="spellEnd"/>
-            <w:r>
-              <w:rPr>
-                <w:lang w:val="en-GB"/>
-              </w:rPr>
-              <w:t xml:space="preserve"> </w:t>
-            </w:r>
-            <w:proofErr w:type="spellStart"/>
-            <w:r>
-              <w:rPr>
-                <w:lang w:val="en-GB"/>
-              </w:rPr>
-              <w:t>Herstelbaar</w:t>
-            </w:r>
-            <w:proofErr w:type="spellEnd"/>
+              <w:t>Zeer Herstelbaar</w:t>
+            </w:r>
           </w:p>
         </w:tc>
         <w:tc>
@@ -11289,14 +10908,12 @@
                 <w:lang w:val="en-GB"/>
               </w:rPr>
             </w:pPr>
-            <w:proofErr w:type="spellStart"/>
             <w:r>
               <w:rPr>
                 <w:lang w:val="en-GB"/>
               </w:rPr>
               <w:t>Laag</w:t>
             </w:r>
-            <w:proofErr w:type="spellEnd"/>
           </w:p>
         </w:tc>
         <w:tc>
@@ -11314,28 +10931,12 @@
                 <w:lang w:val="en-GB"/>
               </w:rPr>
             </w:pPr>
-            <w:proofErr w:type="spellStart"/>
             <w:r>
               <w:rPr>
                 <w:lang w:val="en-GB"/>
               </w:rPr>
-              <w:t>Niet</w:t>
-            </w:r>
-            <w:proofErr w:type="spellEnd"/>
-            <w:r>
-              <w:rPr>
-                <w:lang w:val="en-GB"/>
-              </w:rPr>
-              <w:t xml:space="preserve"> </w:t>
-            </w:r>
-            <w:proofErr w:type="spellStart"/>
-            <w:r>
-              <w:rPr>
-                <w:lang w:val="en-GB"/>
-              </w:rPr>
-              <w:t>Herstelbaar</w:t>
-            </w:r>
-            <w:proofErr w:type="spellEnd"/>
+              <w:t>Niet Herstelbaar</w:t>
+            </w:r>
           </w:p>
         </w:tc>
         <w:tc>
@@ -11476,14 +11077,12 @@
                 <w:lang w:val="en-GB"/>
               </w:rPr>
             </w:pPr>
-            <w:proofErr w:type="spellStart"/>
             <w:r>
               <w:rPr>
                 <w:lang w:val="en-GB"/>
               </w:rPr>
               <w:t>Laag</w:t>
             </w:r>
-            <w:proofErr w:type="spellEnd"/>
           </w:p>
         </w:tc>
         <w:tc>
@@ -11501,28 +11100,12 @@
                 <w:lang w:val="en-GB"/>
               </w:rPr>
             </w:pPr>
-            <w:proofErr w:type="spellStart"/>
             <w:r>
               <w:rPr>
                 <w:lang w:val="en-GB"/>
               </w:rPr>
-              <w:t>Niet</w:t>
-            </w:r>
-            <w:proofErr w:type="spellEnd"/>
-            <w:r>
-              <w:rPr>
-                <w:lang w:val="en-GB"/>
-              </w:rPr>
-              <w:t xml:space="preserve"> </w:t>
-            </w:r>
-            <w:proofErr w:type="spellStart"/>
-            <w:r>
-              <w:rPr>
-                <w:lang w:val="en-GB"/>
-              </w:rPr>
-              <w:t>Herstelbaar</w:t>
-            </w:r>
-            <w:proofErr w:type="spellEnd"/>
+              <w:t>Niet Herstelbaar</w:t>
+            </w:r>
           </w:p>
         </w:tc>
         <w:tc>
@@ -11637,14 +11220,12 @@
                 <w:lang w:val="en-GB"/>
               </w:rPr>
             </w:pPr>
-            <w:proofErr w:type="spellStart"/>
             <w:r>
               <w:rPr>
                 <w:lang w:val="en-GB"/>
               </w:rPr>
               <w:t>Hoog</w:t>
             </w:r>
-            <w:proofErr w:type="spellEnd"/>
           </w:p>
         </w:tc>
         <w:tc>
@@ -11662,28 +11243,12 @@
                 <w:lang w:val="en-GB"/>
               </w:rPr>
             </w:pPr>
-            <w:proofErr w:type="spellStart"/>
             <w:r>
               <w:rPr>
                 <w:lang w:val="en-GB"/>
               </w:rPr>
-              <w:t>Zeer</w:t>
-            </w:r>
-            <w:proofErr w:type="spellEnd"/>
-            <w:r>
-              <w:rPr>
-                <w:lang w:val="en-GB"/>
-              </w:rPr>
-              <w:t xml:space="preserve"> </w:t>
-            </w:r>
-            <w:proofErr w:type="spellStart"/>
-            <w:r>
-              <w:rPr>
-                <w:lang w:val="en-GB"/>
-              </w:rPr>
-              <w:t>Hoog</w:t>
-            </w:r>
-            <w:proofErr w:type="spellEnd"/>
+              <w:t>Zeer Hoog</w:t>
+            </w:r>
           </w:p>
         </w:tc>
         <w:tc>
@@ -11701,14 +11266,12 @@
                 <w:lang w:val="en-GB"/>
               </w:rPr>
             </w:pPr>
-            <w:proofErr w:type="spellStart"/>
             <w:r>
               <w:rPr>
                 <w:lang w:val="en-GB"/>
               </w:rPr>
               <w:t>Herstelbaar</w:t>
             </w:r>
-            <w:proofErr w:type="spellEnd"/>
           </w:p>
         </w:tc>
         <w:tc>
@@ -11786,35 +11349,7 @@
               <w:rPr>
                 <w:lang w:val="en-GB"/>
               </w:rPr>
-              <w:t xml:space="preserve">Minder </w:t>
-            </w:r>
-            <w:proofErr w:type="spellStart"/>
-            <w:r>
-              <w:rPr>
-                <w:lang w:val="en-GB"/>
-              </w:rPr>
-              <w:t>iteraties</w:t>
-            </w:r>
-            <w:proofErr w:type="spellEnd"/>
-            <w:r>
-              <w:rPr>
-                <w:lang w:val="en-GB"/>
-              </w:rPr>
-              <w:t xml:space="preserve"> </w:t>
-            </w:r>
-            <w:proofErr w:type="spellStart"/>
-            <w:r>
-              <w:rPr>
-                <w:lang w:val="en-GB"/>
-              </w:rPr>
-              <w:t>als</w:t>
-            </w:r>
-            <w:proofErr w:type="spellEnd"/>
-            <w:r>
-              <w:rPr>
-                <w:lang w:val="en-GB"/>
-              </w:rPr>
-              <w:t xml:space="preserve"> MS</w:t>
+              <w:t>Minder iteraties als MS</w:t>
             </w:r>
           </w:p>
         </w:tc>
@@ -11906,14 +11441,12 @@
                 <w:lang w:val="en-GB"/>
               </w:rPr>
             </w:pPr>
-            <w:proofErr w:type="spellStart"/>
             <w:r>
               <w:rPr>
                 <w:lang w:val="en-GB"/>
               </w:rPr>
               <w:t>Herstelbaar</w:t>
             </w:r>
-            <w:proofErr w:type="spellEnd"/>
           </w:p>
         </w:tc>
         <w:tc>
@@ -11991,44 +11524,8 @@
               <w:rPr>
                 <w:lang w:val="en-GB"/>
               </w:rPr>
-              <w:t xml:space="preserve">MS </w:t>
-            </w:r>
-            <w:proofErr w:type="spellStart"/>
-            <w:r>
-              <w:rPr>
-                <w:lang w:val="en-GB"/>
-              </w:rPr>
-              <w:t>voor</w:t>
-            </w:r>
-            <w:proofErr w:type="spellEnd"/>
-            <w:r>
-              <w:rPr>
-                <w:lang w:val="en-GB"/>
-              </w:rPr>
-              <w:t xml:space="preserve"> </w:t>
-            </w:r>
-            <w:proofErr w:type="spellStart"/>
-            <w:r>
-              <w:rPr>
-                <w:lang w:val="en-GB"/>
-              </w:rPr>
-              <w:t>schaal</w:t>
-            </w:r>
-            <w:proofErr w:type="spellEnd"/>
-            <w:r>
-              <w:rPr>
-                <w:lang w:val="en-GB"/>
-              </w:rPr>
-              <w:t xml:space="preserve"> </w:t>
-            </w:r>
-            <w:proofErr w:type="spellStart"/>
-            <w:r>
-              <w:rPr>
-                <w:lang w:val="en-GB"/>
-              </w:rPr>
-              <w:t>veranderingen</w:t>
-            </w:r>
-            <w:proofErr w:type="spellEnd"/>
+              <w:t>MS voor schaal veranderingen</w:t>
+            </w:r>
           </w:p>
         </w:tc>
       </w:tr>
@@ -12054,7 +11551,7 @@
         </w:rPr>
         <w:br w:type="page"/>
       </w:r>
-      <w:bookmarkStart w:id="44" w:name="_Toc434317411"/>
+      <w:bookmarkStart w:id="43" w:name="_Toc434317411"/>
       <w:r>
         <w:lastRenderedPageBreak/>
         <w:t>Praktijk</w:t>
@@ -12065,7 +11562,7 @@
         </w:rPr>
         <w:t xml:space="preserve"> meting</w:t>
       </w:r>
-      <w:bookmarkEnd w:id="44"/>
+      <w:bookmarkEnd w:id="43"/>
     </w:p>
     <w:p>
       <w:r>
@@ -12127,119 +11624,119 @@
       <w:pPr>
         <w:pStyle w:val="Kop1"/>
       </w:pPr>
-      <w:bookmarkStart w:id="45" w:name="_Toc434317412"/>
+      <w:bookmarkStart w:id="44" w:name="_Toc434317412"/>
       <w:r>
         <w:lastRenderedPageBreak/>
         <w:t>Welke programmeertaal is het meest geschikt om de robotarm te programmeren?</w:t>
       </w:r>
+      <w:bookmarkEnd w:id="44"/>
+    </w:p>
+    <w:p>
+      <w:r>
+        <w:t>(Deelvraag 5)</w:t>
+      </w:r>
+    </w:p>
+    <w:p>
+      <w:r>
+        <w:t>Het kiezen van de juiste programmeertaal voor het project is een belangrijke (onderzoeks) stap. De taal op zich is het fundament van je applicatie. Wanneer de verkeerde taal gebruikt wordt, kan achteraf blijken dat het systeem niet of slecht zal werken. Ook kan het gebruik van de juiste programmeertaal veel tijd besparen.</w:t>
+      </w:r>
+    </w:p>
+    <w:p>
+      <w:pPr>
+        <w:pStyle w:val="Kop2"/>
+      </w:pPr>
+      <w:bookmarkStart w:id="45" w:name="_Toc434317413"/>
+      <w:r>
+        <w:t>Real-time</w:t>
+      </w:r>
       <w:bookmarkEnd w:id="45"/>
     </w:p>
     <w:p>
       <w:r>
-        <w:t>(Deelvraag 5)</w:t>
-      </w:r>
-    </w:p>
-    <w:p>
-      <w:r>
-        <w:t>Het kiezen van de juiste programmeertaal voor het project is een belangrijke (onderzoeks) stap. De taal op zich is het fundament van je applicatie. Wanneer de verkeerde taal gebruikt wordt, kan achteraf blijken dat het systeem niet of slecht zal werken. Ook kan het gebruik van de juiste programmeertaal veel tijd besparen.</w:t>
+        <w:t>Bij Technische Informatica is real-time een belangrijk begrip. Het principe real-time (in de scope van het project ) betekent dat de robot gegarandeerd reageert binnen een gestelde tijd.</w:t>
+      </w:r>
+    </w:p>
+    <w:p>
+      <w:pPr>
+        <w:pStyle w:val="Kop3"/>
+      </w:pPr>
+      <w:bookmarkStart w:id="46" w:name="_Toc434317414"/>
+      <w:r>
+        <w:t>Besturingssysteem</w:t>
+      </w:r>
+      <w:bookmarkEnd w:id="46"/>
+    </w:p>
+    <w:p>
+      <w:r>
+        <w:t>Wanneer er gebruik wordt gemaakt van een (normaal) besturingssysteem kan het zijn dat je programma door de scheduler of achtergrondprocessen vertraagd of onderbroken wordt.</w:t>
+      </w:r>
+    </w:p>
+    <w:p/>
+    <w:p>
+      <w:r>
+        <w:t>Een real-time operating system (verder RTOS genoemd) kan zorgen voor een gegarandeerde uitvoertijd van een programma.</w:t>
+      </w:r>
+    </w:p>
+    <w:p>
+      <w:pPr>
+        <w:pStyle w:val="Kop3"/>
+      </w:pPr>
+      <w:bookmarkStart w:id="47" w:name="_Toc434317415"/>
+      <w:r>
+        <w:t>Programmeertaal</w:t>
+      </w:r>
+      <w:bookmarkEnd w:id="47"/>
+    </w:p>
+    <w:p>
+      <w:r>
+        <w:t>In de technische achtergrond van een programmeertaal kunnen ook elementen zitten die ervoor kunnen zorgen dat een programmeertaal wel of niet real-time is. De Java garbage collector kan er bijvoorbeeld voor zorgen dat het programma vertraging oploopt.</w:t>
       </w:r>
     </w:p>
     <w:p>
       <w:pPr>
         <w:pStyle w:val="Kop2"/>
       </w:pPr>
-      <w:bookmarkStart w:id="46" w:name="_Toc434317413"/>
-      <w:r>
-        <w:t>Real-time</w:t>
-      </w:r>
-      <w:bookmarkEnd w:id="46"/>
-    </w:p>
-    <w:p>
-      <w:r>
-        <w:t>Bij Technische Informatica is real-time een belangrijk begrip. Het principe real-time (in de scope van het project ) betekent dat de robot gegarandeerd reageert binnen een gestelde tijd.</w:t>
-      </w:r>
-    </w:p>
-    <w:p>
-      <w:pPr>
-        <w:pStyle w:val="Kop3"/>
-      </w:pPr>
-      <w:bookmarkStart w:id="47" w:name="_Toc434317414"/>
-      <w:r>
-        <w:t>Besturingssysteem</w:t>
-      </w:r>
-      <w:bookmarkEnd w:id="47"/>
-    </w:p>
-    <w:p>
-      <w:r>
-        <w:t>Wanneer er gebruik wordt gemaakt van een (normaal) besturingssysteem kan het zijn dat je programma door de scheduler of achtergrondprocessen vertraagd of onderbroken wordt.</w:t>
+      <w:bookmarkStart w:id="48" w:name="_Toc434317416"/>
+      <w:r>
+        <w:t>Communicatie</w:t>
+      </w:r>
+      <w:bookmarkEnd w:id="48"/>
+    </w:p>
+    <w:p>
+      <w:r>
+        <w:t>Communiceren met de robot gaat via een USB -&gt; RS232 connector. Wanneer deze wordt aangesloten (en de juiste drivers worden geïnstalleerd) zal de PC dit identificeren als een COM poort.</w:t>
       </w:r>
     </w:p>
     <w:p/>
     <w:p>
       <w:r>
-        <w:t>Een real-time operating system (verder RTOS genoemd) kan zorgen voor een gegarandeerde uitvoertijd van een programma.</w:t>
-      </w:r>
-    </w:p>
-    <w:p>
-      <w:pPr>
-        <w:pStyle w:val="Kop3"/>
-      </w:pPr>
-      <w:bookmarkStart w:id="48" w:name="_Toc434317415"/>
-      <w:r>
-        <w:t>Programmeertaal</w:t>
-      </w:r>
-      <w:bookmarkEnd w:id="48"/>
-    </w:p>
-    <w:p>
-      <w:r>
-        <w:t>In de technische achtergrond van een programmeertaal kunnen ook elementen zitten die ervoor kunnen zorgen dat een programmeertaal wel of niet real-time is. De Java garbage collector kan er bijvoorbeeld voor zorgen dat het programma vertraging oploopt.</w:t>
+        <w:t>Het is dus belangrijk dat de programmeertaal communicatie via een COM poort ondersteunt.</w:t>
       </w:r>
     </w:p>
     <w:p>
       <w:pPr>
         <w:pStyle w:val="Kop2"/>
       </w:pPr>
-      <w:bookmarkStart w:id="49" w:name="_Toc434317416"/>
-      <w:r>
-        <w:t>Communicatie</w:t>
+      <w:bookmarkStart w:id="49" w:name="_Toc434317417"/>
+      <w:r>
+        <w:t>Objecttracking</w:t>
       </w:r>
       <w:bookmarkEnd w:id="49"/>
     </w:p>
     <w:p>
       <w:r>
-        <w:t>Communiceren met de robot gaat via een USB -&gt; RS232 connector. Wanneer deze wordt aangesloten (en de juiste drivers worden geïnstalleerd) zal de PC dit identificeren als een COM poort.</w:t>
-      </w:r>
-    </w:p>
-    <w:p/>
-    <w:p>
-      <w:r>
-        <w:t>Het is dus belangrijk dat de programmeertaal communicatie via een COM poort ondersteunt.</w:t>
+        <w:t>Voor het project is het nodig om objecten te kunnen traceren door middel van video-interpretatie. Het is belangrijk dat de taal hiervoor een mogelijkheid ondersteunt. Ook is het wenselijk dat het traceren van een object ‘snel’ gaat.</w:t>
       </w:r>
     </w:p>
     <w:p>
       <w:pPr>
         <w:pStyle w:val="Kop2"/>
       </w:pPr>
-      <w:bookmarkStart w:id="50" w:name="_Toc434317417"/>
-      <w:r>
-        <w:t>Objecttracking</w:t>
+      <w:bookmarkStart w:id="50" w:name="_Toc434317418"/>
+      <w:r>
+        <w:t>User base/support</w:t>
       </w:r>
       <w:bookmarkEnd w:id="50"/>
-    </w:p>
-    <w:p>
-      <w:r>
-        <w:t>Voor het project is het nodig om objecten te kunnen traceren door middel van video-interpretatie. Het is belangrijk dat de taal hiervoor een mogelijkheid ondersteunt. Ook is het wenselijk dat het traceren van een object ‘snel’ gaat.</w:t>
-      </w:r>
-    </w:p>
-    <w:p>
-      <w:pPr>
-        <w:pStyle w:val="Kop2"/>
-      </w:pPr>
-      <w:bookmarkStart w:id="51" w:name="_Toc434317418"/>
-      <w:r>
-        <w:t>User base/support</w:t>
-      </w:r>
-      <w:bookmarkEnd w:id="51"/>
     </w:p>
     <w:p>
       <w:r>
@@ -12266,12 +11763,12 @@
       <w:pPr>
         <w:pStyle w:val="Kop2"/>
       </w:pPr>
-      <w:bookmarkStart w:id="52" w:name="_Toc434317419"/>
+      <w:bookmarkStart w:id="51" w:name="_Toc434317419"/>
       <w:r>
         <w:lastRenderedPageBreak/>
         <w:t>De programmeertaal</w:t>
       </w:r>
-      <w:bookmarkEnd w:id="52"/>
+      <w:bookmarkEnd w:id="51"/>
     </w:p>
     <w:p>
       <w:r>
@@ -12287,27 +11784,14 @@
       <w:r>
         <w:t xml:space="preserve">Tabel </w:t>
       </w:r>
-      <w:r>
-        <w:fldChar w:fldCharType="begin"/>
-      </w:r>
-      <w:r>
-        <w:instrText xml:space="preserve"> SEQ Tabel \* ARABIC </w:instrText>
-      </w:r>
-      <w:r>
-        <w:fldChar w:fldCharType="separate"/>
-      </w:r>
-      <w:r>
-        <w:rPr>
-          <w:noProof/>
-        </w:rPr>
-        <w:t>7</w:t>
-      </w:r>
-      <w:r>
-        <w:rPr>
-          <w:noProof/>
-        </w:rPr>
-        <w:fldChar w:fldCharType="end"/>
-      </w:r>
+      <w:fldSimple w:instr=" SEQ Tabel \* ARABIC ">
+        <w:r>
+          <w:rPr>
+            <w:noProof/>
+          </w:rPr>
+          <w:t>7</w:t>
+        </w:r>
+      </w:fldSimple>
       <w:r>
         <w:t>, Eigenschappen programmeertalen</w:t>
       </w:r>
@@ -13180,42 +12664,12 @@
                 <w:lang w:val="en-GB" w:eastAsia="en-US"/>
               </w:rPr>
             </w:pPr>
-            <w:proofErr w:type="spellStart"/>
             <w:r>
               <w:rPr>
                 <w:lang w:val="en-GB" w:eastAsia="en-US"/>
               </w:rPr>
-              <w:t>Een</w:t>
-            </w:r>
-            <w:proofErr w:type="spellEnd"/>
-            <w:r>
-              <w:rPr>
-                <w:lang w:val="en-GB" w:eastAsia="en-US"/>
-              </w:rPr>
-              <w:t xml:space="preserve"> </w:t>
-            </w:r>
-            <w:proofErr w:type="spellStart"/>
-            <w:r>
-              <w:rPr>
-                <w:lang w:val="en-GB" w:eastAsia="en-US"/>
-              </w:rPr>
-              <w:t>aantal</w:t>
-            </w:r>
-            <w:proofErr w:type="spellEnd"/>
-            <w:r>
-              <w:rPr>
-                <w:lang w:val="en-GB" w:eastAsia="en-US"/>
-              </w:rPr>
-              <w:t xml:space="preserve"> </w:t>
-            </w:r>
-            <w:proofErr w:type="spellStart"/>
-            <w:r>
-              <w:rPr>
-                <w:lang w:val="en-GB" w:eastAsia="en-US"/>
-              </w:rPr>
-              <w:t>geselecteerde</w:t>
-            </w:r>
-            <w:proofErr w:type="spellEnd"/>
+              <w:t>Een aantal geselecteerde</w:t>
+            </w:r>
           </w:p>
         </w:tc>
         <w:tc>
@@ -13289,11 +12743,11 @@
       <w:pPr>
         <w:pStyle w:val="Kop3"/>
       </w:pPr>
-      <w:bookmarkStart w:id="53" w:name="_Toc434317420"/>
+      <w:bookmarkStart w:id="52" w:name="_Toc434317420"/>
       <w:r>
         <w:t>Toelichting bij tabel:</w:t>
       </w:r>
-      <w:bookmarkEnd w:id="53"/>
+      <w:bookmarkEnd w:id="52"/>
     </w:p>
     <w:p>
       <w:pPr>
@@ -13347,13 +12801,6 @@
     <w:p/>
     <w:p>
       <w:r>
-        <w:t>Onze voorkeur gaat naar een real-time programmeertaal met deterministische timing (hard real-time). Het reageren van de robot moet voorspelbaar zijn om zeker te zijn dat hij het balletje altijd raakt. Een niet real-time programmeertaal kan op een verantwoorde wijze gebruikt worden, echter zal het invoegen van een library heel waarschijnlijk dit gedrag wegnemen.</w:t>
-      </w:r>
-    </w:p>
-    <w:p/>
-    <w:p>
-      <w:r>
-        <w:lastRenderedPageBreak/>
         <w:t>Programmeertalen index:</w:t>
       </w:r>
       <w:r>
@@ -13407,6 +12854,7 @@
         <w:rPr>
           <w:lang w:val="en-GB"/>
         </w:rPr>
+        <w:lastRenderedPageBreak/>
         <w:t xml:space="preserve">Real-time operating system on x86 by intel: </w:t>
       </w:r>
       <w:hyperlink r:id="rId32" w:history="1">
@@ -13451,35 +12899,7 @@
           <w:lang w:val="en-GB"/>
         </w:rPr>
         <w:br/>
-        <w:t>(</w:t>
-      </w:r>
-      <w:proofErr w:type="spellStart"/>
-      <w:r>
-        <w:rPr>
-          <w:lang w:val="en-GB"/>
-        </w:rPr>
-        <w:t>Normaal</w:t>
-      </w:r>
-      <w:proofErr w:type="spellEnd"/>
-      <w:r>
-        <w:rPr>
-          <w:lang w:val="en-GB"/>
-        </w:rPr>
-        <w:t xml:space="preserve">) Java/.Net </w:t>
-      </w:r>
-      <w:proofErr w:type="spellStart"/>
-      <w:r>
-        <w:rPr>
-          <w:lang w:val="en-GB"/>
-        </w:rPr>
-        <w:t>niet</w:t>
-      </w:r>
-      <w:proofErr w:type="spellEnd"/>
-      <w:r>
-        <w:rPr>
-          <w:lang w:val="en-GB"/>
-        </w:rPr>
-        <w:t xml:space="preserve"> hard real-time: </w:t>
+        <w:t xml:space="preserve">(Normaal) Java/.Net niet hard real-time: </w:t>
       </w:r>
       <w:hyperlink r:id="rId34" w:history="1">
         <w:r>
@@ -13507,21 +12927,7 @@
         <w:rPr>
           <w:lang w:val="en-GB"/>
         </w:rPr>
-        <w:t xml:space="preserve">RTOS </w:t>
-      </w:r>
-      <w:proofErr w:type="spellStart"/>
-      <w:r>
-        <w:rPr>
-          <w:lang w:val="en-GB"/>
-        </w:rPr>
-        <w:t>voor</w:t>
-      </w:r>
-      <w:proofErr w:type="spellEnd"/>
-      <w:r>
-        <w:rPr>
-          <w:lang w:val="en-GB"/>
-        </w:rPr>
-        <w:t xml:space="preserve"> Real Time Java: </w:t>
+        <w:t xml:space="preserve">RTOS voor Real Time Java: </w:t>
       </w:r>
       <w:hyperlink r:id="rId35" w:anchor="aicas_realtime" w:history="1">
         <w:r>
@@ -13537,28 +12943,14 @@
       <w:pPr>
         <w:rPr>
           <w:rFonts w:eastAsiaTheme="majorEastAsia"/>
-          <w:lang w:val="en-US"/>
+          <w:lang w:val="en-GB"/>
         </w:rPr>
       </w:pPr>
       <w:r>
         <w:rPr>
           <w:lang w:val="en-GB"/>
         </w:rPr>
-        <w:t xml:space="preserve">C# native </w:t>
-      </w:r>
-      <w:proofErr w:type="spellStart"/>
-      <w:r>
-        <w:rPr>
-          <w:lang w:val="en-GB"/>
-        </w:rPr>
-        <w:t>linux</w:t>
-      </w:r>
-      <w:proofErr w:type="spellEnd"/>
-      <w:r>
-        <w:rPr>
-          <w:lang w:val="en-GB"/>
-        </w:rPr>
-        <w:t xml:space="preserve">: </w:t>
+        <w:t xml:space="preserve">C# native linux: </w:t>
       </w:r>
       <w:hyperlink r:id="rId36" w:history="1">
         <w:r>
@@ -13571,8 +12963,367 @@
       </w:hyperlink>
       <w:r>
         <w:rPr>
+          <w:rStyle w:val="Hyperlink"/>
+          <w:lang w:val="en-GB"/>
+        </w:rPr>
+        <w:br/>
+      </w:r>
+      <w:r>
+        <w:rPr>
+          <w:rStyle w:val="Hyperlink"/>
+          <w:lang w:val="en-GB"/>
+        </w:rPr>
+        <w:br/>
+      </w:r>
+    </w:p>
+    <w:p>
+      <w:pPr>
+        <w:pStyle w:val="Kop1"/>
+        <w:rPr>
+          <w:lang w:val="en-GB"/>
+        </w:rPr>
+      </w:pPr>
+      <w:r>
+        <w:rPr>
+          <w:lang w:val="en-GB"/>
+        </w:rPr>
+        <w:t>Conclusies</w:t>
+      </w:r>
+    </w:p>
+    <w:p>
+      <w:pPr>
+        <w:rPr>
           <w:rFonts w:eastAsiaTheme="majorEastAsia"/>
           <w:lang w:val="en-US"/>
+        </w:rPr>
+      </w:pPr>
+      <w:r>
+        <w:rPr>
+          <w:rFonts w:eastAsiaTheme="majorEastAsia"/>
+          <w:lang w:val="en-US"/>
+        </w:rPr>
+        <w:t>T</w:t>
+      </w:r>
+      <w:r>
+        <w:rPr>
+          <w:rFonts w:eastAsiaTheme="majorEastAsia"/>
+          <w:lang w:val="en-US"/>
+        </w:rPr>
+        <w:t>ODO</w:t>
+      </w:r>
+      <w:bookmarkStart w:id="53" w:name="_GoBack"/>
+      <w:bookmarkEnd w:id="53"/>
+    </w:p>
+    <w:p>
+      <w:pPr>
+        <w:rPr>
+          <w:rFonts w:eastAsiaTheme="majorEastAsia"/>
+          <w:lang w:val="en-US"/>
+        </w:rPr>
+      </w:pPr>
+    </w:p>
+    <w:p>
+      <w:pPr>
+        <w:pStyle w:val="Kop2"/>
+        <w:rPr>
+          <w:lang w:val="en-GB"/>
+        </w:rPr>
+      </w:pPr>
+      <w:r>
+        <w:rPr>
+          <w:lang w:val="en-GB"/>
+        </w:rPr>
+        <w:t>Programmeertaal</w:t>
+      </w:r>
+    </w:p>
+    <w:p>
+      <w:r>
+        <w:t xml:space="preserve">Uiteindelijk is C++ de beste keuze voor het programmeren </w:t>
+      </w:r>
+      <w:r>
+        <w:t>van een aansturingsprogramma voor de robot. Door C++ te gebruiken kunnen we ook in C schrijven. C++ compilers kunnen in zekere zin ook C compileren. Er zijn kleine (vaak syntactische) verschillen. [</w:t>
+      </w:r>
+      <w:r>
+        <w:t>http://www.cprogramming.com/tutorial/c-vs-c++.html</w:t>
+      </w:r>
+      <w:r>
+        <w:t>] Ook kan in C++ inline assembly gebruikt worden [</w:t>
+      </w:r>
+      <w:r>
+        <w:t>http://www.codeproject.com/Articles/15971/Using-Inline-Assembly-in-C-C</w:t>
+      </w:r>
+      <w:r>
+        <w:t>].</w:t>
+      </w:r>
+    </w:p>
+    <w:p>
+      <w:r>
+        <w:t>C++ kan worden gecompileerd naar machine instructies, in principe kan bij C/C++ bepaald worden wat de maximale executietijd van een blok code is (aantal instructies*tijd per instructie). Daarnaast is het atomisch uitvoeren van code (in theorie) mogelijk. Men weet dan zeker dat twee instructies elkaar volgen. Het vervelende is wel dat een besturingssysteem de processor kan kapen waarbij tussendoor andere code wordt uitgevoerd. Hierdoor zal er dus in de praktijk “jitter” ontstaan (meer hierover bij RTOS). Real-time Java was in ons onderzoek een andere kanshebber. RT-Java is wel een interessante mogelijkheid, maar het is onbekend of de videoherkenning libraries ermee compatibel zijn.</w:t>
+      </w:r>
+    </w:p>
+    <w:p>
+      <w:r>
+        <w:t>Ook voldoet C++ aan de eisen om COM-poort ondersteuning en videoherkenning te hebben. En ten slot is C++ een bekende taal. Hierdoor zijn er meer mensen te vinden die antwoord kunnen geven op vragen. Als met een onbekende taal gewerkt wordt, nemen we het risico dat niemand weet waarom iets niet werkt.</w:t>
+      </w:r>
+    </w:p>
+    <w:p/>
+    <w:p>
+      <w:r>
+        <w:t>Keuze voor C++:</w:t>
+      </w:r>
+    </w:p>
+    <w:p>
+      <w:pPr>
+        <w:pStyle w:val="Lijstalinea"/>
+        <w:numPr>
+          <w:ilvl w:val="0"/>
+          <w:numId w:val="13"/>
+        </w:numPr>
+      </w:pPr>
+      <w:r>
+        <w:t>Compatibiliteit met C (en assembly)</w:t>
+      </w:r>
+    </w:p>
+    <w:p>
+      <w:pPr>
+        <w:pStyle w:val="Lijstalinea"/>
+        <w:numPr>
+          <w:ilvl w:val="0"/>
+          <w:numId w:val="13"/>
+        </w:numPr>
+      </w:pPr>
+      <w:r>
+        <w:t>Real-time</w:t>
+      </w:r>
+    </w:p>
+    <w:p>
+      <w:pPr>
+        <w:pStyle w:val="Lijstalinea"/>
+        <w:numPr>
+          <w:ilvl w:val="0"/>
+          <w:numId w:val="13"/>
+        </w:numPr>
+      </w:pPr>
+      <w:r>
+        <w:t>Draait niet op een Virtual Machine (extra laag op OS)</w:t>
+      </w:r>
+    </w:p>
+    <w:p>
+      <w:pPr>
+        <w:pStyle w:val="Lijstalinea"/>
+        <w:numPr>
+          <w:ilvl w:val="0"/>
+          <w:numId w:val="13"/>
+        </w:numPr>
+      </w:pPr>
+      <w:r>
+        <w:t>Benodigde randvoorwaarden behaald (COM-poort ondersteuning en videoherkenning libraries</w:t>
+      </w:r>
+    </w:p>
+    <w:p>
+      <w:pPr>
+        <w:pStyle w:val="Lijstalinea"/>
+        <w:numPr>
+          <w:ilvl w:val="0"/>
+          <w:numId w:val="13"/>
+        </w:numPr>
+      </w:pPr>
+      <w:r>
+        <w:t>Goede user base</w:t>
+      </w:r>
+    </w:p>
+    <w:p/>
+    <w:p>
+      <w:pPr>
+        <w:pStyle w:val="Kop2"/>
+      </w:pPr>
+      <w:r>
+        <w:t>Operating system</w:t>
+      </w:r>
+    </w:p>
+    <w:p>
+      <w:r>
+        <w:t>Tijdens het onderzoek kwamen we tot de conclusie dat een operating system (vooral Windows) jitter kan introduceren. Het probleem hierbij is dat Windows op de achtergrond taken uitvoert en de performance van het systeem kunnen benadelen.</w:t>
+      </w:r>
+    </w:p>
+    <w:p>
+      <w:r>
+        <w:t>De mogelijkheid om Linux als OS te gebruiken is ook onderzocht. Op een internet-artikel is beschreven hoe je Linux afstemt voor (soft) real-time gedrag (</w:t>
+      </w:r>
+      <w:hyperlink r:id="rId37" w:history="1">
+        <w:r>
+          <w:rPr>
+            <w:rStyle w:val="Hyperlink"/>
+          </w:rPr>
+          <w:t>https://rt.wiki.kernel.o</w:t>
+        </w:r>
+        <w:r>
+          <w:rPr>
+            <w:rStyle w:val="Hyperlink"/>
+          </w:rPr>
+          <w:t>rg/index.php/HOWTO:_Build_an_RT-application</w:t>
+        </w:r>
+      </w:hyperlink>
+      <w:r>
+        <w:t xml:space="preserve">). Ook wordt in deze bron </w:t>
+      </w:r>
+      <w:r>
+        <w:lastRenderedPageBreak/>
+        <w:t>beschreven dat de x86 structuur al interne service management interrupts (SMI) heeft. Deze kunnen niet gezien of bewerkt worden door het OS.</w:t>
+      </w:r>
+    </w:p>
+    <w:p/>
+    <w:p>
+      <w:r>
+        <w:t>Linux configureren voor real-time operaties:</w:t>
+      </w:r>
+    </w:p>
+    <w:p>
+      <w:pPr>
+        <w:pStyle w:val="Lijstalinea"/>
+        <w:numPr>
+          <w:ilvl w:val="0"/>
+          <w:numId w:val="14"/>
+        </w:numPr>
+      </w:pPr>
+      <w:r>
+        <w:t>Verminder SMI interrupts (PS/2 muis/keyboard (geen USB, uitzetten in BIOS))</w:t>
+      </w:r>
+    </w:p>
+    <w:p>
+      <w:pPr>
+        <w:pStyle w:val="Lijstalinea"/>
+        <w:numPr>
+          <w:ilvl w:val="0"/>
+          <w:numId w:val="14"/>
+        </w:numPr>
+      </w:pPr>
+      <w:r>
+        <w:t>Compileer een ACPI-enabled Kernel</w:t>
+      </w:r>
+    </w:p>
+    <w:p>
+      <w:pPr>
+        <w:pStyle w:val="Lijstalinea"/>
+        <w:numPr>
+          <w:ilvl w:val="0"/>
+          <w:numId w:val="14"/>
+        </w:numPr>
+      </w:pPr>
+      <w:r>
+        <w:t>Zet TCO timer genereation van SMI’s uit</w:t>
+      </w:r>
+    </w:p>
+    <w:p>
+      <w:pPr>
+        <w:pStyle w:val="Lijstalinea"/>
+        <w:numPr>
+          <w:ilvl w:val="0"/>
+          <w:numId w:val="14"/>
+        </w:numPr>
+        <w:rPr>
+          <w:lang w:val="en-GB"/>
+        </w:rPr>
+      </w:pPr>
+      <w:r>
+        <w:rPr>
+          <w:lang w:val="en-GB"/>
+        </w:rPr>
+        <w:t>Verminder DMA bus apparaten (SATA/PATA/SCSI, network adapters, hdd en GPU)</w:t>
+      </w:r>
+    </w:p>
+    <w:p>
+      <w:pPr>
+        <w:pStyle w:val="Lijstalinea"/>
+        <w:numPr>
+          <w:ilvl w:val="0"/>
+          <w:numId w:val="14"/>
+        </w:numPr>
+      </w:pPr>
+      <w:r>
+        <w:t>Zet energie</w:t>
+      </w:r>
+      <w:r>
+        <w:t>beheer op maximale prestaties</w:t>
+      </w:r>
+    </w:p>
+    <w:p>
+      <w:pPr>
+        <w:pStyle w:val="Lijstalinea"/>
+        <w:numPr>
+          <w:ilvl w:val="0"/>
+          <w:numId w:val="14"/>
+        </w:numPr>
+      </w:pPr>
+      <w:r>
+        <w:t>Zet hyper threading uit</w:t>
+      </w:r>
+    </w:p>
+    <w:p>
+      <w:pPr>
+        <w:pStyle w:val="Lijstalinea"/>
+        <w:numPr>
+          <w:ilvl w:val="0"/>
+          <w:numId w:val="14"/>
+        </w:numPr>
+      </w:pPr>
+      <w:r>
+        <w:t>Zet CPU scaling uit</w:t>
+      </w:r>
+    </w:p>
+    <w:p>
+      <w:pPr>
+        <w:pStyle w:val="Lijstalinea"/>
+        <w:numPr>
+          <w:ilvl w:val="0"/>
+          <w:numId w:val="14"/>
+        </w:numPr>
+      </w:pPr>
+      <w:r>
+        <w:t>Zet CPU sleep uit</w:t>
+      </w:r>
+    </w:p>
+    <w:p>
+      <w:pPr>
+        <w:pStyle w:val="Lijstalinea"/>
+        <w:numPr>
+          <w:ilvl w:val="0"/>
+          <w:numId w:val="14"/>
+        </w:numPr>
+      </w:pPr>
+      <w:r>
+        <w:t>Zet VGA-console uit</w:t>
+      </w:r>
+    </w:p>
+    <w:p>
+      <w:pPr>
+        <w:pStyle w:val="Lijstalinea"/>
+        <w:numPr>
+          <w:ilvl w:val="0"/>
+          <w:numId w:val="14"/>
+        </w:numPr>
+      </w:pPr>
+      <w:r>
+        <w:t>Verhoog de proces-prioriteit en affiniteit</w:t>
+      </w:r>
+    </w:p>
+    <w:p>
+      <w:pPr>
+        <w:ind w:left="360"/>
+      </w:pPr>
+      <w:r>
+        <w:t>Ook kunnen we ervoor kiezen om een RTOS te gebruiken. Deze zouden een hard real-time implementatie mogelijk moeten maken. Wat in principe raar is aangezien volgens de bron de hardware interrupts/BIOS instructies niet aangepast kunnen worden door het OS.</w:t>
+      </w:r>
+    </w:p>
+    <w:p>
+      <w:pPr>
+        <w:rPr>
+          <w:rFonts w:eastAsiaTheme="majorEastAsia"/>
+        </w:rPr>
+      </w:pPr>
+      <w:r>
+        <w:rPr>
+          <w:rFonts w:eastAsiaTheme="majorEastAsia"/>
         </w:rPr>
         <w:br w:type="page"/>
       </w:r>
@@ -13594,7 +13345,6 @@
           <w:docPartUnique/>
         </w:docPartObj>
       </w:sdtPr>
-      <w:sdtEndPr/>
       <w:sdtContent>
         <w:p>
           <w:pPr>
@@ -13608,7 +13358,6 @@
               <w:lang w:val="en-US"/>
             </w:rPr>
           </w:pPr>
-          <w:proofErr w:type="spellStart"/>
           <w:r>
             <w:rPr>
               <w:lang w:val="en-US"/>
@@ -13616,14 +13365,12 @@
             <w:t>Literatuurlijst</w:t>
           </w:r>
           <w:bookmarkEnd w:id="54"/>
-          <w:proofErr w:type="spellEnd"/>
         </w:p>
         <w:sdt>
           <w:sdtPr>
             <w:id w:val="111145805"/>
             <w:bibliography/>
           </w:sdtPr>
-          <w:sdtEndPr/>
           <w:sdtContent>
             <w:p>
               <w:pPr>
@@ -14036,7 +13783,7 @@
       </w:sdtContent>
     </w:sdt>
     <w:p>
-      <w:hyperlink r:id="rId37" w:history="1">
+      <w:hyperlink r:id="rId38" w:history="1">
         <w:r>
           <w:rPr>
             <w:rStyle w:val="Hyperlink"/>
@@ -14052,7 +13799,7 @@
     </w:p>
     <w:p/>
     <w:p>
-      <w:hyperlink r:id="rId38" w:history="1">
+      <w:hyperlink r:id="rId39" w:history="1">
         <w:r>
           <w:rPr>
             <w:rStyle w:val="Hyperlink"/>
@@ -14114,7 +13861,6 @@
         </w:rPr>
       </w:pPr>
       <w:bookmarkStart w:id="55" w:name="_Toc434317422"/>
-      <w:proofErr w:type="spellStart"/>
       <w:r>
         <w:rPr>
           <w:lang w:val="en-GB"/>
@@ -14123,7 +13869,6 @@
         <w:t>Bijlagen</w:t>
       </w:r>
       <w:bookmarkEnd w:id="55"/>
-      <w:proofErr w:type="spellEnd"/>
     </w:p>
     <w:p>
       <w:pPr>
@@ -14186,19 +13931,11 @@
           <w:lang w:val="en-GB"/>
         </w:rPr>
       </w:pPr>
-      <w:proofErr w:type="spellStart"/>
       <w:r>
         <w:rPr>
           <w:lang w:val="en-GB"/>
         </w:rPr>
-        <w:t>Tabel</w:t>
-      </w:r>
-      <w:proofErr w:type="spellEnd"/>
-      <w:r>
-        <w:rPr>
-          <w:lang w:val="en-GB"/>
-        </w:rPr>
-        <w:t xml:space="preserve"> </w:t>
+        <w:t xml:space="preserve">Tabel </w:t>
       </w:r>
       <w:r>
         <w:fldChar w:fldCharType="begin"/>
@@ -16533,19 +16270,11 @@
           <w:lang w:val="en-GB"/>
         </w:rPr>
       </w:pPr>
-      <w:proofErr w:type="spellStart"/>
       <w:r>
         <w:rPr>
           <w:lang w:val="en-GB"/>
         </w:rPr>
-        <w:t>Tabel</w:t>
-      </w:r>
-      <w:proofErr w:type="spellEnd"/>
-      <w:r>
-        <w:rPr>
-          <w:lang w:val="en-GB"/>
-        </w:rPr>
-        <w:t xml:space="preserve"> </w:t>
+        <w:t xml:space="preserve">Tabel </w:t>
       </w:r>
       <w:r>
         <w:fldChar w:fldCharType="begin"/>
@@ -17858,21 +17587,12 @@
                 <w:sz w:val="16"/>
               </w:rPr>
             </w:pPr>
-            <w:proofErr w:type="spellStart"/>
             <w:r>
               <w:rPr>
                 <w:rFonts w:ascii="MS PGothic"/>
                 <w:sz w:val="16"/>
               </w:rPr>
-              <w:t>Lublicate</w:t>
-            </w:r>
-            <w:proofErr w:type="spellEnd"/>
-            <w:r>
-              <w:rPr>
-                <w:rFonts w:ascii="MS PGothic"/>
-                <w:sz w:val="16"/>
-              </w:rPr>
-              <w:t xml:space="preserve"> it referring to </w:t>
+              <w:t xml:space="preserve">Lublicate it referring to </w:t>
             </w:r>
             <w:r>
               <w:rPr>
@@ -17917,7 +17637,7 @@
       </w:pPr>
     </w:p>
     <w:sectPr>
-      <w:footerReference w:type="default" r:id="rId39"/>
+      <w:footerReference w:type="default" r:id="rId40"/>
       <w:pgSz w:w="11906" w:h="16838"/>
       <w:pgMar w:top="1417" w:right="1417" w:bottom="1417" w:left="1417" w:header="708" w:footer="708" w:gutter="0"/>
       <w:pgNumType w:start="0"/>
@@ -17931,7 +17651,7 @@
 
 <file path=word/comments.xml><?xml version="1.0" encoding="utf-8"?>
 <w:comments xmlns:wpc="http://schemas.microsoft.com/office/word/2010/wordprocessingCanvas" xmlns:mc="http://schemas.openxmlformats.org/markup-compatibility/2006" xmlns:o="urn:schemas-microsoft-com:office:office" xmlns:r="http://schemas.openxmlformats.org/officeDocument/2006/relationships" xmlns:m="http://schemas.openxmlformats.org/officeDocument/2006/math" xmlns:v="urn:schemas-microsoft-com:vml" xmlns:wp14="http://schemas.microsoft.com/office/word/2010/wordprocessingDrawing" xmlns:wp="http://schemas.openxmlformats.org/drawingml/2006/wordprocessingDrawing" xmlns:w10="urn:schemas-microsoft-com:office:word" xmlns:w="http://schemas.openxmlformats.org/wordprocessingml/2006/main" xmlns:w14="http://schemas.microsoft.com/office/word/2010/wordml" xmlns:wpg="http://schemas.microsoft.com/office/word/2010/wordprocessingGroup" xmlns:wpi="http://schemas.microsoft.com/office/word/2010/wordprocessingInk" xmlns:wne="http://schemas.microsoft.com/office/word/2006/wordml" xmlns:wps="http://schemas.microsoft.com/office/word/2010/wordprocessingShape" mc:Ignorable="w14 wp14">
-  <w:comment w:id="20" w:author="Remco van Alen" w:date="2015-11-03T09:39:00Z" w:initials="R">
+  <w:comment w:id="19" w:author="Remco van Alen" w:date="2015-11-03T09:39:00Z" w:initials="R">
     <w:p>
       <w:pPr>
         <w:pStyle w:val="Tekstopmerking"/>
@@ -17985,7 +17705,6 @@
         <w:docPartUnique/>
       </w:docPartObj>
     </w:sdtPr>
-    <w:sdtEndPr/>
     <w:sdtContent>
       <w:p>
         <w:pPr>
@@ -18005,7 +17724,7 @@
           <w:rPr>
             <w:noProof/>
           </w:rPr>
-          <w:t>4</w:t>
+          <w:t>27</w:t>
         </w:r>
         <w:r>
           <w:fldChar w:fldCharType="end"/>
@@ -18063,7 +17782,7 @@
         <v:path o:extrusionok="f" gradientshapeok="t" o:connecttype="rect"/>
         <o:lock v:ext="edit" aspectratio="t"/>
       </v:shapetype>
-      <v:shape id="_x0000_i1029" type="#_x0000_t75" alt="\overrightarrow r" style="width:13.5pt;height:12.75pt;visibility:visible;mso-wrap-style:square" o:bullet="t">
+      <v:shape id="_x0000_i1039" type="#_x0000_t75" alt="\overrightarrow r" style="width:13.5pt;height:12.75pt;visibility:visible;mso-wrap-style:square" o:bullet="t">
         <v:imagedata r:id="rId1" o:title="overrightarrow r"/>
       </v:shape>
     </w:pict>
@@ -18808,6 +18527,119 @@
     </w:lvl>
   </w:abstractNum>
   <w:abstractNum w:abstractNumId="6">
+    <w:nsid w:val="212A0ADD"/>
+    <w:multiLevelType w:val="hybridMultilevel"/>
+    <w:tmpl w:val="D1AA1F6E"/>
+    <w:lvl w:ilvl="0" w:tplc="04130001">
+      <w:start w:val="1"/>
+      <w:numFmt w:val="bullet"/>
+      <w:lvlText w:val=""/>
+      <w:lvlJc w:val="left"/>
+      <w:pPr>
+        <w:ind w:left="360" w:hanging="360"/>
+      </w:pPr>
+      <w:rPr>
+        <w:rFonts w:ascii="Symbol" w:hAnsi="Symbol" w:hint="default"/>
+      </w:rPr>
+    </w:lvl>
+    <w:lvl w:ilvl="1" w:tplc="04130003" w:tentative="1">
+      <w:start w:val="1"/>
+      <w:numFmt w:val="bullet"/>
+      <w:lvlText w:val="o"/>
+      <w:lvlJc w:val="left"/>
+      <w:pPr>
+        <w:ind w:left="1080" w:hanging="360"/>
+      </w:pPr>
+      <w:rPr>
+        <w:rFonts w:ascii="Courier New" w:hAnsi="Courier New" w:cs="Courier New" w:hint="default"/>
+      </w:rPr>
+    </w:lvl>
+    <w:lvl w:ilvl="2" w:tplc="04130005" w:tentative="1">
+      <w:start w:val="1"/>
+      <w:numFmt w:val="bullet"/>
+      <w:lvlText w:val=""/>
+      <w:lvlJc w:val="left"/>
+      <w:pPr>
+        <w:ind w:left="1800" w:hanging="360"/>
+      </w:pPr>
+      <w:rPr>
+        <w:rFonts w:ascii="Wingdings" w:hAnsi="Wingdings" w:hint="default"/>
+      </w:rPr>
+    </w:lvl>
+    <w:lvl w:ilvl="3" w:tplc="04130001" w:tentative="1">
+      <w:start w:val="1"/>
+      <w:numFmt w:val="bullet"/>
+      <w:lvlText w:val=""/>
+      <w:lvlJc w:val="left"/>
+      <w:pPr>
+        <w:ind w:left="2520" w:hanging="360"/>
+      </w:pPr>
+      <w:rPr>
+        <w:rFonts w:ascii="Symbol" w:hAnsi="Symbol" w:hint="default"/>
+      </w:rPr>
+    </w:lvl>
+    <w:lvl w:ilvl="4" w:tplc="04130003" w:tentative="1">
+      <w:start w:val="1"/>
+      <w:numFmt w:val="bullet"/>
+      <w:lvlText w:val="o"/>
+      <w:lvlJc w:val="left"/>
+      <w:pPr>
+        <w:ind w:left="3240" w:hanging="360"/>
+      </w:pPr>
+      <w:rPr>
+        <w:rFonts w:ascii="Courier New" w:hAnsi="Courier New" w:cs="Courier New" w:hint="default"/>
+      </w:rPr>
+    </w:lvl>
+    <w:lvl w:ilvl="5" w:tplc="04130005" w:tentative="1">
+      <w:start w:val="1"/>
+      <w:numFmt w:val="bullet"/>
+      <w:lvlText w:val=""/>
+      <w:lvlJc w:val="left"/>
+      <w:pPr>
+        <w:ind w:left="3960" w:hanging="360"/>
+      </w:pPr>
+      <w:rPr>
+        <w:rFonts w:ascii="Wingdings" w:hAnsi="Wingdings" w:hint="default"/>
+      </w:rPr>
+    </w:lvl>
+    <w:lvl w:ilvl="6" w:tplc="04130001" w:tentative="1">
+      <w:start w:val="1"/>
+      <w:numFmt w:val="bullet"/>
+      <w:lvlText w:val=""/>
+      <w:lvlJc w:val="left"/>
+      <w:pPr>
+        <w:ind w:left="4680" w:hanging="360"/>
+      </w:pPr>
+      <w:rPr>
+        <w:rFonts w:ascii="Symbol" w:hAnsi="Symbol" w:hint="default"/>
+      </w:rPr>
+    </w:lvl>
+    <w:lvl w:ilvl="7" w:tplc="04130003" w:tentative="1">
+      <w:start w:val="1"/>
+      <w:numFmt w:val="bullet"/>
+      <w:lvlText w:val="o"/>
+      <w:lvlJc w:val="left"/>
+      <w:pPr>
+        <w:ind w:left="5400" w:hanging="360"/>
+      </w:pPr>
+      <w:rPr>
+        <w:rFonts w:ascii="Courier New" w:hAnsi="Courier New" w:cs="Courier New" w:hint="default"/>
+      </w:rPr>
+    </w:lvl>
+    <w:lvl w:ilvl="8" w:tplc="04130005" w:tentative="1">
+      <w:start w:val="1"/>
+      <w:numFmt w:val="bullet"/>
+      <w:lvlText w:val=""/>
+      <w:lvlJc w:val="left"/>
+      <w:pPr>
+        <w:ind w:left="6120" w:hanging="360"/>
+      </w:pPr>
+      <w:rPr>
+        <w:rFonts w:ascii="Wingdings" w:hAnsi="Wingdings" w:hint="default"/>
+      </w:rPr>
+    </w:lvl>
+  </w:abstractNum>
+  <w:abstractNum w:abstractNumId="7">
     <w:nsid w:val="21492FB9"/>
     <w:multiLevelType w:val="multilevel"/>
     <w:tmpl w:val="8D8CC3A6"/>
@@ -18920,7 +18752,7 @@
       </w:rPr>
     </w:lvl>
   </w:abstractNum>
-  <w:abstractNum w:abstractNumId="7">
+  <w:abstractNum w:abstractNumId="8">
     <w:nsid w:val="2E0F3F26"/>
     <w:multiLevelType w:val="multilevel"/>
     <w:tmpl w:val="A6B2A7DE"/>
@@ -19033,7 +18865,7 @@
       </w:rPr>
     </w:lvl>
   </w:abstractNum>
-  <w:abstractNum w:abstractNumId="8">
+  <w:abstractNum w:abstractNumId="9">
     <w:nsid w:val="4C2E52A8"/>
     <w:multiLevelType w:val="multilevel"/>
     <w:tmpl w:val="0413001F"/>
@@ -19119,7 +18951,7 @@
       </w:pPr>
     </w:lvl>
   </w:abstractNum>
-  <w:abstractNum w:abstractNumId="9">
+  <w:abstractNum w:abstractNumId="10">
     <w:nsid w:val="5D583B03"/>
     <w:multiLevelType w:val="multilevel"/>
     <w:tmpl w:val="C3A2BC0C"/>
@@ -19232,7 +19064,120 @@
       </w:rPr>
     </w:lvl>
   </w:abstractNum>
-  <w:abstractNum w:abstractNumId="10">
+  <w:abstractNum w:abstractNumId="11">
+    <w:nsid w:val="64140D09"/>
+    <w:multiLevelType w:val="hybridMultilevel"/>
+    <w:tmpl w:val="9F18DC4A"/>
+    <w:lvl w:ilvl="0" w:tplc="04130001">
+      <w:start w:val="1"/>
+      <w:numFmt w:val="bullet"/>
+      <w:lvlText w:val=""/>
+      <w:lvlJc w:val="left"/>
+      <w:pPr>
+        <w:ind w:left="720" w:hanging="360"/>
+      </w:pPr>
+      <w:rPr>
+        <w:rFonts w:ascii="Symbol" w:hAnsi="Symbol" w:hint="default"/>
+      </w:rPr>
+    </w:lvl>
+    <w:lvl w:ilvl="1" w:tplc="04130003" w:tentative="1">
+      <w:start w:val="1"/>
+      <w:numFmt w:val="bullet"/>
+      <w:lvlText w:val="o"/>
+      <w:lvlJc w:val="left"/>
+      <w:pPr>
+        <w:ind w:left="1440" w:hanging="360"/>
+      </w:pPr>
+      <w:rPr>
+        <w:rFonts w:ascii="Courier New" w:hAnsi="Courier New" w:cs="Courier New" w:hint="default"/>
+      </w:rPr>
+    </w:lvl>
+    <w:lvl w:ilvl="2" w:tplc="04130005" w:tentative="1">
+      <w:start w:val="1"/>
+      <w:numFmt w:val="bullet"/>
+      <w:lvlText w:val=""/>
+      <w:lvlJc w:val="left"/>
+      <w:pPr>
+        <w:ind w:left="2160" w:hanging="360"/>
+      </w:pPr>
+      <w:rPr>
+        <w:rFonts w:ascii="Wingdings" w:hAnsi="Wingdings" w:hint="default"/>
+      </w:rPr>
+    </w:lvl>
+    <w:lvl w:ilvl="3" w:tplc="04130001" w:tentative="1">
+      <w:start w:val="1"/>
+      <w:numFmt w:val="bullet"/>
+      <w:lvlText w:val=""/>
+      <w:lvlJc w:val="left"/>
+      <w:pPr>
+        <w:ind w:left="2880" w:hanging="360"/>
+      </w:pPr>
+      <w:rPr>
+        <w:rFonts w:ascii="Symbol" w:hAnsi="Symbol" w:hint="default"/>
+      </w:rPr>
+    </w:lvl>
+    <w:lvl w:ilvl="4" w:tplc="04130003" w:tentative="1">
+      <w:start w:val="1"/>
+      <w:numFmt w:val="bullet"/>
+      <w:lvlText w:val="o"/>
+      <w:lvlJc w:val="left"/>
+      <w:pPr>
+        <w:ind w:left="3600" w:hanging="360"/>
+      </w:pPr>
+      <w:rPr>
+        <w:rFonts w:ascii="Courier New" w:hAnsi="Courier New" w:cs="Courier New" w:hint="default"/>
+      </w:rPr>
+    </w:lvl>
+    <w:lvl w:ilvl="5" w:tplc="04130005" w:tentative="1">
+      <w:start w:val="1"/>
+      <w:numFmt w:val="bullet"/>
+      <w:lvlText w:val=""/>
+      <w:lvlJc w:val="left"/>
+      <w:pPr>
+        <w:ind w:left="4320" w:hanging="360"/>
+      </w:pPr>
+      <w:rPr>
+        <w:rFonts w:ascii="Wingdings" w:hAnsi="Wingdings" w:hint="default"/>
+      </w:rPr>
+    </w:lvl>
+    <w:lvl w:ilvl="6" w:tplc="04130001" w:tentative="1">
+      <w:start w:val="1"/>
+      <w:numFmt w:val="bullet"/>
+      <w:lvlText w:val=""/>
+      <w:lvlJc w:val="left"/>
+      <w:pPr>
+        <w:ind w:left="5040" w:hanging="360"/>
+      </w:pPr>
+      <w:rPr>
+        <w:rFonts w:ascii="Symbol" w:hAnsi="Symbol" w:hint="default"/>
+      </w:rPr>
+    </w:lvl>
+    <w:lvl w:ilvl="7" w:tplc="04130003" w:tentative="1">
+      <w:start w:val="1"/>
+      <w:numFmt w:val="bullet"/>
+      <w:lvlText w:val="o"/>
+      <w:lvlJc w:val="left"/>
+      <w:pPr>
+        <w:ind w:left="5760" w:hanging="360"/>
+      </w:pPr>
+      <w:rPr>
+        <w:rFonts w:ascii="Courier New" w:hAnsi="Courier New" w:cs="Courier New" w:hint="default"/>
+      </w:rPr>
+    </w:lvl>
+    <w:lvl w:ilvl="8" w:tplc="04130005" w:tentative="1">
+      <w:start w:val="1"/>
+      <w:numFmt w:val="bullet"/>
+      <w:lvlText w:val=""/>
+      <w:lvlJc w:val="left"/>
+      <w:pPr>
+        <w:ind w:left="6480" w:hanging="360"/>
+      </w:pPr>
+      <w:rPr>
+        <w:rFonts w:ascii="Wingdings" w:hAnsi="Wingdings" w:hint="default"/>
+      </w:rPr>
+    </w:lvl>
+  </w:abstractNum>
+  <w:abstractNum w:abstractNumId="12">
     <w:nsid w:val="7D2004A1"/>
     <w:multiLevelType w:val="hybridMultilevel"/>
     <w:tmpl w:val="71D46606"/>
@@ -19318,7 +19263,7 @@
       </w:pPr>
     </w:lvl>
   </w:abstractNum>
-  <w:abstractNum w:abstractNumId="11">
+  <w:abstractNum w:abstractNumId="13">
     <w:nsid w:val="7DC1269F"/>
     <w:multiLevelType w:val="multilevel"/>
     <w:tmpl w:val="2D4C3F82"/>
@@ -19432,16 +19377,16 @@
     </w:lvl>
   </w:abstractNum>
   <w:num w:numId="1">
-    <w:abstractNumId w:val="8"/>
+    <w:abstractNumId w:val="9"/>
   </w:num>
   <w:num w:numId="2">
-    <w:abstractNumId w:val="11"/>
+    <w:abstractNumId w:val="13"/>
   </w:num>
   <w:num w:numId="3">
     <w:abstractNumId w:val="5"/>
   </w:num>
   <w:num w:numId="4">
-    <w:abstractNumId w:val="6"/>
+    <w:abstractNumId w:val="7"/>
   </w:num>
   <w:num w:numId="5">
     <w:abstractNumId w:val="4"/>
@@ -19450,10 +19395,10 @@
     <w:abstractNumId w:val="3"/>
   </w:num>
   <w:num w:numId="7">
-    <w:abstractNumId w:val="9"/>
+    <w:abstractNumId w:val="10"/>
   </w:num>
   <w:num w:numId="8">
-    <w:abstractNumId w:val="7"/>
+    <w:abstractNumId w:val="8"/>
   </w:num>
   <w:num w:numId="9">
     <w:abstractNumId w:val="1"/>
@@ -19465,7 +19410,13 @@
     <w:abstractNumId w:val="0"/>
   </w:num>
   <w:num w:numId="12">
-    <w:abstractNumId w:val="10"/>
+    <w:abstractNumId w:val="12"/>
+  </w:num>
+  <w:num w:numId="13">
+    <w:abstractNumId w:val="6"/>
+  </w:num>
+  <w:num w:numId="14">
+    <w:abstractNumId w:val="11"/>
   </w:num>
 </w:numbering>
 </file>
@@ -19999,6 +19950,7 @@
       <w:spacing w:after="0" w:line="240" w:lineRule="auto"/>
     </w:pPr>
     <w:tblPr>
+      <w:tblInd w:w="0" w:type="dxa"/>
       <w:tblBorders>
         <w:top w:val="single" w:sz="4" w:space="0" w:color="auto"/>
         <w:left w:val="single" w:sz="4" w:space="0" w:color="auto"/>
@@ -20007,6 +19959,12 @@
         <w:insideH w:val="single" w:sz="4" w:space="0" w:color="auto"/>
         <w:insideV w:val="single" w:sz="4" w:space="0" w:color="auto"/>
       </w:tblBorders>
+      <w:tblCellMar>
+        <w:top w:w="0" w:type="dxa"/>
+        <w:left w:w="108" w:type="dxa"/>
+        <w:bottom w:w="0" w:type="dxa"/>
+        <w:right w:w="108" w:type="dxa"/>
+      </w:tblCellMar>
     </w:tblPr>
   </w:style>
   <w:style w:type="paragraph" w:styleId="Inhopg1">
@@ -20250,6 +20208,7 @@
     <w:tblPr>
       <w:tblStyleRowBandSize w:val="1"/>
       <w:tblStyleColBandSize w:val="1"/>
+      <w:tblInd w:w="0" w:type="dxa"/>
       <w:tblBorders>
         <w:top w:val="single" w:sz="8" w:space="0" w:color="7BA0CD" w:themeColor="accent1" w:themeTint="BF"/>
         <w:left w:val="single" w:sz="8" w:space="0" w:color="7BA0CD" w:themeColor="accent1" w:themeTint="BF"/>
@@ -20258,6 +20217,12 @@
         <w:insideH w:val="single" w:sz="8" w:space="0" w:color="7BA0CD" w:themeColor="accent1" w:themeTint="BF"/>
         <w:insideV w:val="single" w:sz="8" w:space="0" w:color="7BA0CD" w:themeColor="accent1" w:themeTint="BF"/>
       </w:tblBorders>
+      <w:tblCellMar>
+        <w:top w:w="0" w:type="dxa"/>
+        <w:left w:w="108" w:type="dxa"/>
+        <w:bottom w:w="0" w:type="dxa"/>
+        <w:right w:w="108" w:type="dxa"/>
+      </w:tblCellMar>
     </w:tblPr>
     <w:tcPr>
       <w:shd w:val="clear" w:color="auto" w:fill="D3DFEE" w:themeFill="accent1" w:themeFillTint="3F"/>
@@ -20375,12 +20340,19 @@
     <w:tblPr>
       <w:tblStyleRowBandSize w:val="1"/>
       <w:tblStyleColBandSize w:val="1"/>
+      <w:tblInd w:w="0" w:type="dxa"/>
       <w:tblBorders>
         <w:top w:val="single" w:sz="8" w:space="0" w:color="4F81BD" w:themeColor="accent1"/>
         <w:left w:val="single" w:sz="8" w:space="0" w:color="4F81BD" w:themeColor="accent1"/>
         <w:bottom w:val="single" w:sz="8" w:space="0" w:color="4F81BD" w:themeColor="accent1"/>
         <w:right w:val="single" w:sz="8" w:space="0" w:color="4F81BD" w:themeColor="accent1"/>
       </w:tblBorders>
+      <w:tblCellMar>
+        <w:top w:w="0" w:type="dxa"/>
+        <w:left w:w="108" w:type="dxa"/>
+        <w:bottom w:w="0" w:type="dxa"/>
+        <w:right w:w="108" w:type="dxa"/>
+      </w:tblCellMar>
     </w:tblPr>
     <w:tblStylePr w:type="firstRow">
       <w:pPr>
@@ -20473,6 +20445,7 @@
     <w:tblPr>
       <w:tblStyleRowBandSize w:val="1"/>
       <w:tblStyleColBandSize w:val="1"/>
+      <w:tblInd w:w="0" w:type="dxa"/>
       <w:tblBorders>
         <w:top w:val="single" w:sz="8" w:space="0" w:color="7BA0CD" w:themeColor="accent1" w:themeTint="BF"/>
         <w:left w:val="single" w:sz="8" w:space="0" w:color="7BA0CD" w:themeColor="accent1" w:themeTint="BF"/>
@@ -20480,6 +20453,12 @@
         <w:right w:val="single" w:sz="8" w:space="0" w:color="7BA0CD" w:themeColor="accent1" w:themeTint="BF"/>
         <w:insideH w:val="single" w:sz="8" w:space="0" w:color="7BA0CD" w:themeColor="accent1" w:themeTint="BF"/>
       </w:tblBorders>
+      <w:tblCellMar>
+        <w:top w:w="0" w:type="dxa"/>
+        <w:left w:w="108" w:type="dxa"/>
+        <w:bottom w:w="0" w:type="dxa"/>
+        <w:right w:w="108" w:type="dxa"/>
+      </w:tblCellMar>
     </w:tblPr>
     <w:tblStylePr w:type="firstRow">
       <w:pPr>
@@ -20628,6 +20607,18 @@
       <w:sz w:val="20"/>
       <w:szCs w:val="20"/>
       <w:lang w:eastAsia="nl-NL"/>
+    </w:rPr>
+  </w:style>
+  <w:style w:type="character" w:styleId="GevolgdeHyperlink">
+    <w:name w:val="FollowedHyperlink"/>
+    <w:basedOn w:val="Standaardalinea-lettertype"/>
+    <w:uiPriority w:val="99"/>
+    <w:semiHidden/>
+    <w:unhideWhenUsed/>
+    <w:rsid w:val="002949F6"/>
+    <w:rPr>
+      <w:color w:val="800080" w:themeColor="followedHyperlink"/>
+      <w:u w:val="single"/>
     </w:rPr>
   </w:style>
 </w:styles>
@@ -21162,6 +21153,7 @@
       <w:spacing w:after="0" w:line="240" w:lineRule="auto"/>
     </w:pPr>
     <w:tblPr>
+      <w:tblInd w:w="0" w:type="dxa"/>
       <w:tblBorders>
         <w:top w:val="single" w:sz="4" w:space="0" w:color="auto"/>
         <w:left w:val="single" w:sz="4" w:space="0" w:color="auto"/>
@@ -21170,6 +21162,12 @@
         <w:insideH w:val="single" w:sz="4" w:space="0" w:color="auto"/>
         <w:insideV w:val="single" w:sz="4" w:space="0" w:color="auto"/>
       </w:tblBorders>
+      <w:tblCellMar>
+        <w:top w:w="0" w:type="dxa"/>
+        <w:left w:w="108" w:type="dxa"/>
+        <w:bottom w:w="0" w:type="dxa"/>
+        <w:right w:w="108" w:type="dxa"/>
+      </w:tblCellMar>
     </w:tblPr>
   </w:style>
   <w:style w:type="paragraph" w:styleId="Inhopg1">
@@ -21413,6 +21411,7 @@
     <w:tblPr>
       <w:tblStyleRowBandSize w:val="1"/>
       <w:tblStyleColBandSize w:val="1"/>
+      <w:tblInd w:w="0" w:type="dxa"/>
       <w:tblBorders>
         <w:top w:val="single" w:sz="8" w:space="0" w:color="7BA0CD" w:themeColor="accent1" w:themeTint="BF"/>
         <w:left w:val="single" w:sz="8" w:space="0" w:color="7BA0CD" w:themeColor="accent1" w:themeTint="BF"/>
@@ -21421,6 +21420,12 @@
         <w:insideH w:val="single" w:sz="8" w:space="0" w:color="7BA0CD" w:themeColor="accent1" w:themeTint="BF"/>
         <w:insideV w:val="single" w:sz="8" w:space="0" w:color="7BA0CD" w:themeColor="accent1" w:themeTint="BF"/>
       </w:tblBorders>
+      <w:tblCellMar>
+        <w:top w:w="0" w:type="dxa"/>
+        <w:left w:w="108" w:type="dxa"/>
+        <w:bottom w:w="0" w:type="dxa"/>
+        <w:right w:w="108" w:type="dxa"/>
+      </w:tblCellMar>
     </w:tblPr>
     <w:tcPr>
       <w:shd w:val="clear" w:color="auto" w:fill="D3DFEE" w:themeFill="accent1" w:themeFillTint="3F"/>
@@ -21538,12 +21543,19 @@
     <w:tblPr>
       <w:tblStyleRowBandSize w:val="1"/>
       <w:tblStyleColBandSize w:val="1"/>
+      <w:tblInd w:w="0" w:type="dxa"/>
       <w:tblBorders>
         <w:top w:val="single" w:sz="8" w:space="0" w:color="4F81BD" w:themeColor="accent1"/>
         <w:left w:val="single" w:sz="8" w:space="0" w:color="4F81BD" w:themeColor="accent1"/>
         <w:bottom w:val="single" w:sz="8" w:space="0" w:color="4F81BD" w:themeColor="accent1"/>
         <w:right w:val="single" w:sz="8" w:space="0" w:color="4F81BD" w:themeColor="accent1"/>
       </w:tblBorders>
+      <w:tblCellMar>
+        <w:top w:w="0" w:type="dxa"/>
+        <w:left w:w="108" w:type="dxa"/>
+        <w:bottom w:w="0" w:type="dxa"/>
+        <w:right w:w="108" w:type="dxa"/>
+      </w:tblCellMar>
     </w:tblPr>
     <w:tblStylePr w:type="firstRow">
       <w:pPr>
@@ -21636,6 +21648,7 @@
     <w:tblPr>
       <w:tblStyleRowBandSize w:val="1"/>
       <w:tblStyleColBandSize w:val="1"/>
+      <w:tblInd w:w="0" w:type="dxa"/>
       <w:tblBorders>
         <w:top w:val="single" w:sz="8" w:space="0" w:color="7BA0CD" w:themeColor="accent1" w:themeTint="BF"/>
         <w:left w:val="single" w:sz="8" w:space="0" w:color="7BA0CD" w:themeColor="accent1" w:themeTint="BF"/>
@@ -21643,6 +21656,12 @@
         <w:right w:val="single" w:sz="8" w:space="0" w:color="7BA0CD" w:themeColor="accent1" w:themeTint="BF"/>
         <w:insideH w:val="single" w:sz="8" w:space="0" w:color="7BA0CD" w:themeColor="accent1" w:themeTint="BF"/>
       </w:tblBorders>
+      <w:tblCellMar>
+        <w:top w:w="0" w:type="dxa"/>
+        <w:left w:w="108" w:type="dxa"/>
+        <w:bottom w:w="0" w:type="dxa"/>
+        <w:right w:w="108" w:type="dxa"/>
+      </w:tblCellMar>
     </w:tblPr>
     <w:tblStylePr w:type="firstRow">
       <w:pPr>
@@ -21791,6 +21810,18 @@
       <w:sz w:val="20"/>
       <w:szCs w:val="20"/>
       <w:lang w:eastAsia="nl-NL"/>
+    </w:rPr>
+  </w:style>
+  <w:style w:type="character" w:styleId="GevolgdeHyperlink">
+    <w:name w:val="FollowedHyperlink"/>
+    <w:basedOn w:val="Standaardalinea-lettertype"/>
+    <w:uiPriority w:val="99"/>
+    <w:semiHidden/>
+    <w:unhideWhenUsed/>
+    <w:rsid w:val="002949F6"/>
+    <w:rPr>
+      <w:color w:val="800080" w:themeColor="followedHyperlink"/>
+      <w:u w:val="single"/>
     </w:rPr>
   </w:style>
 </w:styles>
@@ -22905,37 +22936,37 @@
     </dgm:pt>
   </dgm:ptLst>
   <dgm:cxnLst>
-    <dgm:cxn modelId="{0CF745E8-5119-44D7-A880-33A4E713CD2C}" type="presOf" srcId="{6B4C9BFE-680F-440E-B3C6-CC05537FF1D8}" destId="{B1F844CB-1498-43D4-8E7F-6633545E9694}" srcOrd="0" destOrd="0" presId="urn:microsoft.com/office/officeart/2005/8/layout/cycle5"/>
-    <dgm:cxn modelId="{BA15A89B-3BEA-4D1C-9AE5-E327A5B4E108}" type="presOf" srcId="{F79183A8-3B5F-4951-A4D5-D2794A8ED4CB}" destId="{E50BCF7F-F334-4ECA-8C78-B02C666C8B4C}" srcOrd="0" destOrd="0" presId="urn:microsoft.com/office/officeart/2005/8/layout/cycle5"/>
+    <dgm:cxn modelId="{99D9A0F8-C2C1-42BC-9CF9-90C435A97D73}" srcId="{92792585-24B5-4323-B34D-9BB7E272D64C}" destId="{E51096AB-B512-4487-92C9-4369F2C98375}" srcOrd="4" destOrd="0" parTransId="{A2FF80DC-E345-452F-8420-C7BC1D3AC043}" sibTransId="{316E1938-F86E-4051-B068-D9E2BFEEE302}"/>
+    <dgm:cxn modelId="{281FFE44-3917-4448-AE6D-570A69B93B05}" type="presOf" srcId="{2D9F2D96-794A-4246-94BB-A73F4082B030}" destId="{E816D67F-1151-4D9F-A486-7E695425E0F7}" srcOrd="0" destOrd="0" presId="urn:microsoft.com/office/officeart/2005/8/layout/cycle5"/>
+    <dgm:cxn modelId="{19AF5A7B-01C0-4966-935F-1F2C18BF1724}" srcId="{92792585-24B5-4323-B34D-9BB7E272D64C}" destId="{E04E8B9F-AE4E-4FA0-85DD-0B3EDC07FE3C}" srcOrd="2" destOrd="0" parTransId="{0513C8FA-6D2C-49D2-B715-CE76DE21CD75}" sibTransId="{2B92D4F3-6C38-40DC-8B82-3C42DE354040}"/>
+    <dgm:cxn modelId="{498D4B8E-588A-461F-B46E-C6D746FCD7A8}" srcId="{92792585-24B5-4323-B34D-9BB7E272D64C}" destId="{2D9F2D96-794A-4246-94BB-A73F4082B030}" srcOrd="3" destOrd="0" parTransId="{CAD8F401-0903-4EC2-92E6-DB51C6FA0AB8}" sibTransId="{6B4C9BFE-680F-440E-B3C6-CC05537FF1D8}"/>
+    <dgm:cxn modelId="{A2407787-5F60-4043-B567-A69492E6C915}" type="presOf" srcId="{F79183A8-3B5F-4951-A4D5-D2794A8ED4CB}" destId="{E50BCF7F-F334-4ECA-8C78-B02C666C8B4C}" srcOrd="0" destOrd="0" presId="urn:microsoft.com/office/officeart/2005/8/layout/cycle5"/>
     <dgm:cxn modelId="{1AA2A4A6-737B-43B6-A8FF-8FE1CF2F6510}" srcId="{92792585-24B5-4323-B34D-9BB7E272D64C}" destId="{B5B879F4-5C22-41F5-ABC2-421B99565B8F}" srcOrd="0" destOrd="0" parTransId="{FB8A2C34-F278-4415-920D-A6935B6D5F1C}" sibTransId="{1B18CCD5-E4E2-4DB8-8C1B-42905D396999}"/>
-    <dgm:cxn modelId="{2B71C90B-6D62-41DE-93F7-E479799CC42A}" type="presOf" srcId="{2D9F2D96-794A-4246-94BB-A73F4082B030}" destId="{E816D67F-1151-4D9F-A486-7E695425E0F7}" srcOrd="0" destOrd="0" presId="urn:microsoft.com/office/officeart/2005/8/layout/cycle5"/>
+    <dgm:cxn modelId="{F5BD5EA5-2210-49CF-B522-164D405C955A}" type="presOf" srcId="{1B18CCD5-E4E2-4DB8-8C1B-42905D396999}" destId="{208B4263-7B5F-4D56-B8D3-8CD4BE8B6488}" srcOrd="0" destOrd="0" presId="urn:microsoft.com/office/officeart/2005/8/layout/cycle5"/>
+    <dgm:cxn modelId="{72957940-578B-4E38-814B-DB4254F626CE}" type="presOf" srcId="{6B4C9BFE-680F-440E-B3C6-CC05537FF1D8}" destId="{B1F844CB-1498-43D4-8E7F-6633545E9694}" srcOrd="0" destOrd="0" presId="urn:microsoft.com/office/officeart/2005/8/layout/cycle5"/>
+    <dgm:cxn modelId="{8482ADB1-5D02-46AF-BFC4-118BA0D4E3F3}" type="presOf" srcId="{316E1938-F86E-4051-B068-D9E2BFEEE302}" destId="{8E4E216C-5F47-44EF-AEF0-66F350F12FDE}" srcOrd="0" destOrd="0" presId="urn:microsoft.com/office/officeart/2005/8/layout/cycle5"/>
+    <dgm:cxn modelId="{5888548C-FF5B-4907-B7E8-9B2464249DA5}" type="presOf" srcId="{E04E8B9F-AE4E-4FA0-85DD-0B3EDC07FE3C}" destId="{0AFE4DE8-DB1F-4EF5-A8DC-8A31CF66E890}" srcOrd="0" destOrd="0" presId="urn:microsoft.com/office/officeart/2005/8/layout/cycle5"/>
+    <dgm:cxn modelId="{DEA97823-A947-4FF5-8F9F-EFAD0E530DFD}" type="presOf" srcId="{B5B879F4-5C22-41F5-ABC2-421B99565B8F}" destId="{EC611168-1894-482E-898C-405120223975}" srcOrd="0" destOrd="0" presId="urn:microsoft.com/office/officeart/2005/8/layout/cycle5"/>
     <dgm:cxn modelId="{3EF67851-CA2F-40E4-BF00-C5B367D84909}" srcId="{92792585-24B5-4323-B34D-9BB7E272D64C}" destId="{F79183A8-3B5F-4951-A4D5-D2794A8ED4CB}" srcOrd="1" destOrd="0" parTransId="{E2F32439-F982-4027-92A2-99DFCD5B3892}" sibTransId="{698F9176-BA0C-4351-9FEF-83929C035D7D}"/>
-    <dgm:cxn modelId="{498D4B8E-588A-461F-B46E-C6D746FCD7A8}" srcId="{92792585-24B5-4323-B34D-9BB7E272D64C}" destId="{2D9F2D96-794A-4246-94BB-A73F4082B030}" srcOrd="3" destOrd="0" parTransId="{CAD8F401-0903-4EC2-92E6-DB51C6FA0AB8}" sibTransId="{6B4C9BFE-680F-440E-B3C6-CC05537FF1D8}"/>
-    <dgm:cxn modelId="{C85484F3-BCE2-46F0-9DA4-B4E9479A9F66}" type="presOf" srcId="{E04E8B9F-AE4E-4FA0-85DD-0B3EDC07FE3C}" destId="{0AFE4DE8-DB1F-4EF5-A8DC-8A31CF66E890}" srcOrd="0" destOrd="0" presId="urn:microsoft.com/office/officeart/2005/8/layout/cycle5"/>
-    <dgm:cxn modelId="{01336F44-B3ED-4366-A6C6-3841474E25DA}" type="presOf" srcId="{B5B879F4-5C22-41F5-ABC2-421B99565B8F}" destId="{EC611168-1894-482E-898C-405120223975}" srcOrd="0" destOrd="0" presId="urn:microsoft.com/office/officeart/2005/8/layout/cycle5"/>
-    <dgm:cxn modelId="{19AF5A7B-01C0-4966-935F-1F2C18BF1724}" srcId="{92792585-24B5-4323-B34D-9BB7E272D64C}" destId="{E04E8B9F-AE4E-4FA0-85DD-0B3EDC07FE3C}" srcOrd="2" destOrd="0" parTransId="{0513C8FA-6D2C-49D2-B715-CE76DE21CD75}" sibTransId="{2B92D4F3-6C38-40DC-8B82-3C42DE354040}"/>
-    <dgm:cxn modelId="{99D9A0F8-C2C1-42BC-9CF9-90C435A97D73}" srcId="{92792585-24B5-4323-B34D-9BB7E272D64C}" destId="{E51096AB-B512-4487-92C9-4369F2C98375}" srcOrd="4" destOrd="0" parTransId="{A2FF80DC-E345-452F-8420-C7BC1D3AC043}" sibTransId="{316E1938-F86E-4051-B068-D9E2BFEEE302}"/>
-    <dgm:cxn modelId="{18DD7177-F636-46CC-A052-0A1F41A08766}" type="presOf" srcId="{E51096AB-B512-4487-92C9-4369F2C98375}" destId="{693C1DF7-A358-4E84-A98E-78EA6D150C5A}" srcOrd="0" destOrd="0" presId="urn:microsoft.com/office/officeart/2005/8/layout/cycle5"/>
-    <dgm:cxn modelId="{06A703EF-513C-4BD2-9A76-C1946B30B0EB}" type="presOf" srcId="{1B18CCD5-E4E2-4DB8-8C1B-42905D396999}" destId="{208B4263-7B5F-4D56-B8D3-8CD4BE8B6488}" srcOrd="0" destOrd="0" presId="urn:microsoft.com/office/officeart/2005/8/layout/cycle5"/>
-    <dgm:cxn modelId="{DF69CD14-9C48-46C9-A786-2DFFD2EB31B6}" type="presOf" srcId="{92792585-24B5-4323-B34D-9BB7E272D64C}" destId="{FC83BA6D-92F8-421D-B5DC-184634484D77}" srcOrd="0" destOrd="0" presId="urn:microsoft.com/office/officeart/2005/8/layout/cycle5"/>
-    <dgm:cxn modelId="{5F90375E-F576-4CB6-81FF-DF6DE5E0A244}" type="presOf" srcId="{698F9176-BA0C-4351-9FEF-83929C035D7D}" destId="{2865A137-1D37-46BF-8129-AF9BAE0EF776}" srcOrd="0" destOrd="0" presId="urn:microsoft.com/office/officeart/2005/8/layout/cycle5"/>
-    <dgm:cxn modelId="{42488014-89C3-4256-AFF2-8EEC38429892}" type="presOf" srcId="{2B92D4F3-6C38-40DC-8B82-3C42DE354040}" destId="{9E7F179E-7E00-4EA0-A260-2E7895017FEF}" srcOrd="0" destOrd="0" presId="urn:microsoft.com/office/officeart/2005/8/layout/cycle5"/>
-    <dgm:cxn modelId="{EA6CB46B-03D9-45C6-85F0-68CC5EE12F28}" type="presOf" srcId="{316E1938-F86E-4051-B068-D9E2BFEEE302}" destId="{8E4E216C-5F47-44EF-AEF0-66F350F12FDE}" srcOrd="0" destOrd="0" presId="urn:microsoft.com/office/officeart/2005/8/layout/cycle5"/>
-    <dgm:cxn modelId="{2F58C74A-DD3B-4C24-B8C0-48D51304F3C0}" type="presParOf" srcId="{FC83BA6D-92F8-421D-B5DC-184634484D77}" destId="{EC611168-1894-482E-898C-405120223975}" srcOrd="0" destOrd="0" presId="urn:microsoft.com/office/officeart/2005/8/layout/cycle5"/>
-    <dgm:cxn modelId="{505D5C27-25E6-4EBB-8C1D-605544DDA2BB}" type="presParOf" srcId="{FC83BA6D-92F8-421D-B5DC-184634484D77}" destId="{83951DFC-FD47-42AF-B28B-24DB7FA7DDB3}" srcOrd="1" destOrd="0" presId="urn:microsoft.com/office/officeart/2005/8/layout/cycle5"/>
-    <dgm:cxn modelId="{C1D7FE77-C58A-4C2E-8B8B-736BB4CABE40}" type="presParOf" srcId="{FC83BA6D-92F8-421D-B5DC-184634484D77}" destId="{208B4263-7B5F-4D56-B8D3-8CD4BE8B6488}" srcOrd="2" destOrd="0" presId="urn:microsoft.com/office/officeart/2005/8/layout/cycle5"/>
-    <dgm:cxn modelId="{7A1DC089-4F14-4B0D-8007-141B61DCADD2}" type="presParOf" srcId="{FC83BA6D-92F8-421D-B5DC-184634484D77}" destId="{E50BCF7F-F334-4ECA-8C78-B02C666C8B4C}" srcOrd="3" destOrd="0" presId="urn:microsoft.com/office/officeart/2005/8/layout/cycle5"/>
-    <dgm:cxn modelId="{FA9A3423-FEDA-4D69-AE5F-193B13DE27C6}" type="presParOf" srcId="{FC83BA6D-92F8-421D-B5DC-184634484D77}" destId="{D6343918-B53A-4B55-8E0D-5A626CAD65EB}" srcOrd="4" destOrd="0" presId="urn:microsoft.com/office/officeart/2005/8/layout/cycle5"/>
-    <dgm:cxn modelId="{965F3559-277D-4E0E-9223-94647503A82C}" type="presParOf" srcId="{FC83BA6D-92F8-421D-B5DC-184634484D77}" destId="{2865A137-1D37-46BF-8129-AF9BAE0EF776}" srcOrd="5" destOrd="0" presId="urn:microsoft.com/office/officeart/2005/8/layout/cycle5"/>
-    <dgm:cxn modelId="{F411B944-7C5C-47CD-8D97-FEBD7C2F393B}" type="presParOf" srcId="{FC83BA6D-92F8-421D-B5DC-184634484D77}" destId="{0AFE4DE8-DB1F-4EF5-A8DC-8A31CF66E890}" srcOrd="6" destOrd="0" presId="urn:microsoft.com/office/officeart/2005/8/layout/cycle5"/>
-    <dgm:cxn modelId="{E63AAEF5-BC22-4D89-B9E0-7BE54F77E4C9}" type="presParOf" srcId="{FC83BA6D-92F8-421D-B5DC-184634484D77}" destId="{4C5AAAEB-C72C-4795-866D-C99628D2C4D3}" srcOrd="7" destOrd="0" presId="urn:microsoft.com/office/officeart/2005/8/layout/cycle5"/>
-    <dgm:cxn modelId="{54853AA6-CB3E-4821-AD45-200FB1320D03}" type="presParOf" srcId="{FC83BA6D-92F8-421D-B5DC-184634484D77}" destId="{9E7F179E-7E00-4EA0-A260-2E7895017FEF}" srcOrd="8" destOrd="0" presId="urn:microsoft.com/office/officeart/2005/8/layout/cycle5"/>
-    <dgm:cxn modelId="{2D09C58D-132F-4176-AD01-EF79813479F9}" type="presParOf" srcId="{FC83BA6D-92F8-421D-B5DC-184634484D77}" destId="{E816D67F-1151-4D9F-A486-7E695425E0F7}" srcOrd="9" destOrd="0" presId="urn:microsoft.com/office/officeart/2005/8/layout/cycle5"/>
-    <dgm:cxn modelId="{D9735FD9-04A2-403A-84CC-243525C04F20}" type="presParOf" srcId="{FC83BA6D-92F8-421D-B5DC-184634484D77}" destId="{7F8560C2-DA8B-487C-818F-BD5DDB147BBC}" srcOrd="10" destOrd="0" presId="urn:microsoft.com/office/officeart/2005/8/layout/cycle5"/>
-    <dgm:cxn modelId="{FE75785F-3E29-4AE8-85A8-4A0BE5A8FF82}" type="presParOf" srcId="{FC83BA6D-92F8-421D-B5DC-184634484D77}" destId="{B1F844CB-1498-43D4-8E7F-6633545E9694}" srcOrd="11" destOrd="0" presId="urn:microsoft.com/office/officeart/2005/8/layout/cycle5"/>
-    <dgm:cxn modelId="{6FF9A2F2-5FAD-4896-9EA8-354B254AE3F5}" type="presParOf" srcId="{FC83BA6D-92F8-421D-B5DC-184634484D77}" destId="{693C1DF7-A358-4E84-A98E-78EA6D150C5A}" srcOrd="12" destOrd="0" presId="urn:microsoft.com/office/officeart/2005/8/layout/cycle5"/>
-    <dgm:cxn modelId="{FF4DEB64-54E6-4BC0-A0C0-9CFBCF1BB14D}" type="presParOf" srcId="{FC83BA6D-92F8-421D-B5DC-184634484D77}" destId="{140BD655-0E7C-4B27-B024-5C53794F9CB9}" srcOrd="13" destOrd="0" presId="urn:microsoft.com/office/officeart/2005/8/layout/cycle5"/>
-    <dgm:cxn modelId="{2D157144-A830-4183-B5D3-E926C6BB8FF9}" type="presParOf" srcId="{FC83BA6D-92F8-421D-B5DC-184634484D77}" destId="{8E4E216C-5F47-44EF-AEF0-66F350F12FDE}" srcOrd="14" destOrd="0" presId="urn:microsoft.com/office/officeart/2005/8/layout/cycle5"/>
+    <dgm:cxn modelId="{E8687A7E-BD16-473F-9197-DB6DA72D3931}" type="presOf" srcId="{E51096AB-B512-4487-92C9-4369F2C98375}" destId="{693C1DF7-A358-4E84-A98E-78EA6D150C5A}" srcOrd="0" destOrd="0" presId="urn:microsoft.com/office/officeart/2005/8/layout/cycle5"/>
+    <dgm:cxn modelId="{78C16DB9-5769-4709-8376-B5AA47FEBC37}" type="presOf" srcId="{698F9176-BA0C-4351-9FEF-83929C035D7D}" destId="{2865A137-1D37-46BF-8129-AF9BAE0EF776}" srcOrd="0" destOrd="0" presId="urn:microsoft.com/office/officeart/2005/8/layout/cycle5"/>
+    <dgm:cxn modelId="{D28C28A5-B40C-4B30-84B4-8D905D2DD7DC}" type="presOf" srcId="{2B92D4F3-6C38-40DC-8B82-3C42DE354040}" destId="{9E7F179E-7E00-4EA0-A260-2E7895017FEF}" srcOrd="0" destOrd="0" presId="urn:microsoft.com/office/officeart/2005/8/layout/cycle5"/>
+    <dgm:cxn modelId="{643E666D-26A8-4DAC-8A95-C2833ACC7080}" type="presOf" srcId="{92792585-24B5-4323-B34D-9BB7E272D64C}" destId="{FC83BA6D-92F8-421D-B5DC-184634484D77}" srcOrd="0" destOrd="0" presId="urn:microsoft.com/office/officeart/2005/8/layout/cycle5"/>
+    <dgm:cxn modelId="{F0E5158B-FED9-45F5-B9EE-757F81AE670A}" type="presParOf" srcId="{FC83BA6D-92F8-421D-B5DC-184634484D77}" destId="{EC611168-1894-482E-898C-405120223975}" srcOrd="0" destOrd="0" presId="urn:microsoft.com/office/officeart/2005/8/layout/cycle5"/>
+    <dgm:cxn modelId="{F41B405B-91BD-4E58-A6CB-7A89C5652311}" type="presParOf" srcId="{FC83BA6D-92F8-421D-B5DC-184634484D77}" destId="{83951DFC-FD47-42AF-B28B-24DB7FA7DDB3}" srcOrd="1" destOrd="0" presId="urn:microsoft.com/office/officeart/2005/8/layout/cycle5"/>
+    <dgm:cxn modelId="{C3CA6C49-25C1-4A2C-B68F-9579F8C56D02}" type="presParOf" srcId="{FC83BA6D-92F8-421D-B5DC-184634484D77}" destId="{208B4263-7B5F-4D56-B8D3-8CD4BE8B6488}" srcOrd="2" destOrd="0" presId="urn:microsoft.com/office/officeart/2005/8/layout/cycle5"/>
+    <dgm:cxn modelId="{4283E9A8-9B2B-407C-94BD-FC1AE7AC022B}" type="presParOf" srcId="{FC83BA6D-92F8-421D-B5DC-184634484D77}" destId="{E50BCF7F-F334-4ECA-8C78-B02C666C8B4C}" srcOrd="3" destOrd="0" presId="urn:microsoft.com/office/officeart/2005/8/layout/cycle5"/>
+    <dgm:cxn modelId="{E27F6DB2-3305-46C9-B8EC-A0198E13E00F}" type="presParOf" srcId="{FC83BA6D-92F8-421D-B5DC-184634484D77}" destId="{D6343918-B53A-4B55-8E0D-5A626CAD65EB}" srcOrd="4" destOrd="0" presId="urn:microsoft.com/office/officeart/2005/8/layout/cycle5"/>
+    <dgm:cxn modelId="{49C551C0-762F-42A5-AC71-327294218AD8}" type="presParOf" srcId="{FC83BA6D-92F8-421D-B5DC-184634484D77}" destId="{2865A137-1D37-46BF-8129-AF9BAE0EF776}" srcOrd="5" destOrd="0" presId="urn:microsoft.com/office/officeart/2005/8/layout/cycle5"/>
+    <dgm:cxn modelId="{1D217939-D411-411A-A8B6-4AE13CD14024}" type="presParOf" srcId="{FC83BA6D-92F8-421D-B5DC-184634484D77}" destId="{0AFE4DE8-DB1F-4EF5-A8DC-8A31CF66E890}" srcOrd="6" destOrd="0" presId="urn:microsoft.com/office/officeart/2005/8/layout/cycle5"/>
+    <dgm:cxn modelId="{2937F54F-A52D-4F45-82E5-236CEC1D061D}" type="presParOf" srcId="{FC83BA6D-92F8-421D-B5DC-184634484D77}" destId="{4C5AAAEB-C72C-4795-866D-C99628D2C4D3}" srcOrd="7" destOrd="0" presId="urn:microsoft.com/office/officeart/2005/8/layout/cycle5"/>
+    <dgm:cxn modelId="{95079B2B-01AF-4FAA-9397-8D613744AE34}" type="presParOf" srcId="{FC83BA6D-92F8-421D-B5DC-184634484D77}" destId="{9E7F179E-7E00-4EA0-A260-2E7895017FEF}" srcOrd="8" destOrd="0" presId="urn:microsoft.com/office/officeart/2005/8/layout/cycle5"/>
+    <dgm:cxn modelId="{EBD35435-B95D-40B7-8BAF-8A0C6379FD15}" type="presParOf" srcId="{FC83BA6D-92F8-421D-B5DC-184634484D77}" destId="{E816D67F-1151-4D9F-A486-7E695425E0F7}" srcOrd="9" destOrd="0" presId="urn:microsoft.com/office/officeart/2005/8/layout/cycle5"/>
+    <dgm:cxn modelId="{27001C93-C794-4587-AAA5-DCB7C63052F9}" type="presParOf" srcId="{FC83BA6D-92F8-421D-B5DC-184634484D77}" destId="{7F8560C2-DA8B-487C-818F-BD5DDB147BBC}" srcOrd="10" destOrd="0" presId="urn:microsoft.com/office/officeart/2005/8/layout/cycle5"/>
+    <dgm:cxn modelId="{712D6ED3-2650-4866-A6BA-5CF861A3C0B0}" type="presParOf" srcId="{FC83BA6D-92F8-421D-B5DC-184634484D77}" destId="{B1F844CB-1498-43D4-8E7F-6633545E9694}" srcOrd="11" destOrd="0" presId="urn:microsoft.com/office/officeart/2005/8/layout/cycle5"/>
+    <dgm:cxn modelId="{28089A86-C774-4D10-9C1D-EBA426455DE4}" type="presParOf" srcId="{FC83BA6D-92F8-421D-B5DC-184634484D77}" destId="{693C1DF7-A358-4E84-A98E-78EA6D150C5A}" srcOrd="12" destOrd="0" presId="urn:microsoft.com/office/officeart/2005/8/layout/cycle5"/>
+    <dgm:cxn modelId="{3A9E7439-598D-4E7D-B5B9-C54C0794CFA3}" type="presParOf" srcId="{FC83BA6D-92F8-421D-B5DC-184634484D77}" destId="{140BD655-0E7C-4B27-B024-5C53794F9CB9}" srcOrd="13" destOrd="0" presId="urn:microsoft.com/office/officeart/2005/8/layout/cycle5"/>
+    <dgm:cxn modelId="{DF13D77D-966C-4DCB-85FB-FC0CBD899C93}" type="presParOf" srcId="{FC83BA6D-92F8-421D-B5DC-184634484D77}" destId="{8E4E216C-5F47-44EF-AEF0-66F350F12FDE}" srcOrd="14" destOrd="0" presId="urn:microsoft.com/office/officeart/2005/8/layout/cycle5"/>
   </dgm:cxnLst>
   <dgm:bg/>
   <dgm:whole/>
@@ -25459,7 +25490,7 @@
 </file>
 
 <file path=customXml/itemProps2.xml><?xml version="1.0" encoding="utf-8"?>
-<ds:datastoreItem xmlns:ds="http://schemas.openxmlformats.org/officeDocument/2006/customXml" ds:itemID="{F7022233-3C93-4E3E-8D3A-E3A81527E272}">
+<ds:datastoreItem xmlns:ds="http://schemas.openxmlformats.org/officeDocument/2006/customXml" ds:itemID="{6D0F4D70-68F3-4155-AC1E-6140AD5F126C}">
   <ds:schemaRefs>
     <ds:schemaRef ds:uri="http://schemas.openxmlformats.org/officeDocument/2006/bibliography"/>
   </ds:schemaRefs>

</xml_diff>